<commit_message>
Update lite version with new added pictures
</commit_message>
<xml_diff>
--- a/Transfer_Risk_Lite.docx
+++ b/Transfer_Risk_Lite.docx
@@ -461,6 +461,24 @@
           <w:lang w:eastAsia="ja-JP"/>
         </w:rPr>
         <w:t xml:space="preserve"> </w:t>
+      </w:r>
+      <w:r>
+        <w:rPr>
+          <w:rFonts w:ascii="Times New Roman" w:eastAsia="Yu Mincho" w:hAnsi="Times New Roman" w:cs="Times New Roman"/>
+          <w:sz w:val="24"/>
+          <w:szCs w:val="24"/>
+          <w:lang w:eastAsia="ja-JP"/>
+        </w:rPr>
+        <w:t>We also simulate the impacts of d</w:t>
+      </w:r>
+      <w:r>
+        <w:rPr>
+          <w:rFonts w:ascii="Times New Roman" w:eastAsia="Yu Mincho" w:hAnsi="Times New Roman" w:cs="Times New Roman"/>
+          <w:sz w:val="24"/>
+          <w:szCs w:val="24"/>
+          <w:lang w:eastAsia="ja-JP"/>
+        </w:rPr>
+        <w:t xml:space="preserve">edicated bus lanes on the overall transfer performance and different types of transfers. </w:t>
       </w:r>
       <w:r>
         <w:rPr>
@@ -595,7 +613,7 @@
         <w:fldChar w:fldCharType="begin" w:fldLock="1"/>
       </w:r>
       <w:r>
-        <w:instrText>ADDIN CSL_CITATION {"citationItems":[{"id":"ITEM-1","itemData":{"DOI":"10.1287/trsc.29.1.101","ISSN":"00411655","abstract":"This research note investigates the possibilities and limitations of coordinated transfers in public transit. The object is to minimize passenger's transfer time. It will be shown that optimum transfer times can be defined only if fluctuations in passenger arrival times at the boarding point can be contained within certain time limits. [ABSTRACT FROM AUTHOR] Copyright of Transportation Science is the property of INFORMS: Institute for Operations Research and its content may not be copied or emailed to multiple sites or posted to a listserv without the copyright holder's express written permission. However, users may print, download, or email articles for individual use. This abstract may be abridged. No warranty is given about the accuracy of the copy. Users should refer to the original published version of the material for the full abstract. (Copyright applies to all Abstracts.)","author":[{"dropping-particle":"","family":"Knoppers","given":"Peter","non-dropping-particle":"","parse-names":false,"suffix":""},{"dropping-particle":"","family":"Muller","given":"Theo","non-dropping-particle":"","parse-names":false,"suffix":""}],"container-title":"Transportation Science","id":"ITEM-1","issue":"1","issued":{"date-parts":[["1995"]]},"page":"101-105","publisher":"INFORMS","title":"Optimized transfer opportunities in public transport","type":"article-journal","volume":"29"},"uris":["http://www.mendeley.com/documents/?uuid=be5b0673-a159-4082-b127-dc43be7a0896"]}],"mendeley":{"formattedCitation":"(Knoppers &amp; Muller, 1995)","plainTextFormattedCitation":"(Knoppers &amp; Muller, 1995)","previouslyFormattedCitation":"(Knoppers &amp; Muller, 1995)"},"properties":{"noteIndex":0},"schema":"https://github.com/citation-style-language/schema/raw/master/csl-citation.json"}</w:instrText>
+        <w:instrText>ADDIN CSL_CITATION {"citationItems":[{"id":"ITEM-1","itemData":{"ISSN":"00411655","abstract":"This research note investigates the possibilities and limitations of coordinated transfers in public transit. The object is to minimize passenger's transfer time. It will be shown that optimum transfer times can be defined only if fluctuations in passenger arrival times at the boarding point can be contained within certain time limits. [ABSTRACT FROM AUTHOR] Copyright of Transportation Science is the property of INFORMS: Institute for Operations Research and its content may not be copied or emailed to multiple sites or posted to a listserv without the copyright holder's express written permission. However, users may print, download, or email articles for individual use. This abstract may be abridged. No warranty is given about the accuracy of the copy. Users should refer to the original published version of the material for the full abstract. (Copyright applies to all Abstracts.)","author":[{"dropping-particle":"","family":"Knoppers","given":"Peter","non-dropping-particle":"","parse-names":false,"suffix":""},{"dropping-particle":"","family":"Muller","given":"Theo","non-dropping-particle":"","parse-names":false,"suffix":""}],"container-title":"Transportation Science","id":"ITEM-1","issue":"1","issued":{"date-parts":[["1995"]]},"page":"101-105","publisher":"INFORMS","title":"Optimized transfer opportunities in public transport","type":"article-journal","volume":"29"},"uris":["http://www.mendeley.com/documents/?uuid=be5b0673-a159-4082-b127-dc43be7a0896"]}],"mendeley":{"formattedCitation":"(Knoppers and Muller, 1995)","plainTextFormattedCitation":"(Knoppers and Muller, 1995)","previouslyFormattedCitation":"(Knoppers and Muller, 1995)"},"properties":{"noteIndex":0},"schema":"https://github.com/citation-style-language/schema/raw/master/csl-citation.json"}</w:instrText>
       </w:r>
       <w:r>
         <w:fldChar w:fldCharType="separate"/>
@@ -604,7 +622,7 @@
         <w:rPr>
           <w:noProof/>
         </w:rPr>
-        <w:t>(Knoppers &amp; Muller, 1995)</w:t>
+        <w:t>(Knoppers and Muller, 1995)</w:t>
       </w:r>
       <w:r>
         <w:fldChar w:fldCharType="end"/>
@@ -631,7 +649,7 @@
         <w:fldChar w:fldCharType="begin" w:fldLock="1"/>
       </w:r>
       <w:r>
-        <w:instrText>ADDIN CSL_CITATION {"citationItems":[{"id":"ITEM-1","itemData":{"DOI":"10.5822/978-1-61091-174-0","ISBN":"9781610911740","abstract":"Public transit is a powerful tool for addressing a huge range of urban problems, including traffic congestion and economic development as well as climate change. But while many people support transit in the abstract, it's often hard to channel that support into good transit investments. Part of the problem is that transit debates attract many kinds of experts, who often talk past each other. Ordinary people listen to a little of this and decide that transit is impossible to figure out. Jarrett Walker believes that transit can be simple, if we focus first on the underlying geometry that all transit technologies share. In Human Transit, Walker supplies the basic tools, the critical questions, and the means to make smarter decisions about designing and implementing transit services. Human Transit explains the fundamental geometry of transit that shapes successful systems; the process for fitting technology to a particular community; and the local choices that lead to transit-friendly development. Whether you are in the field or simply a concerned citizen, here is an accessible guide to achieving successful public transit that will enrich any community.","author":[{"dropping-particle":"","family":"Walker","given":"Jarrett","non-dropping-particle":"","parse-names":false,"suffix":""}],"container-title":"Human Transit: How Clearer Thinking About Public Transit can Enrich our Communities and our Lives","id":"ITEM-1","issued":{"date-parts":[["2012"]]},"number-of-pages":"1-244","publisher":"Island Press","title":"Human transit: How clearer thinking about public transit can enrich our communities and our lives","type":"book"},"uris":["http://www.mendeley.com/documents/?uuid=aa3b1d32-8f21-451b-b185-fe507e0ba991","http://www.mendeley.com/documents/?uuid=ee19aa4e-6e0c-4a1e-90be-6625e3323a53"]}],"mendeley":{"formattedCitation":"(Walker, 2012)","plainTextFormattedCitation":"(Walker, 2012)","previouslyFormattedCitation":"(Walker, 2012)"},"properties":{"noteIndex":0},"schema":"https://github.com/citation-style-language/schema/raw/master/csl-citation.json"}</w:instrText>
+        <w:instrText>ADDIN CSL_CITATION {"citationItems":[{"id":"ITEM-1","itemData":{"ISBN":"9781610911740","abstract":"Public transit is a powerful tool for addressing a huge range of urban problems, including traffic congestion and economic development as well as climate change. But while many people support transit in the abstract, it's often hard to channel that support into good transit investments. Part of the problem is that transit debates attract many kinds of experts, who often talk past each other. Ordinary people listen to a little of this and decide that transit is impossible to figure out. Jarrett Walker believes that transit can be simple, if we focus first on the underlying geometry that all transit technologies share. In Human Transit, Walker supplies the basic tools, the critical questions, and the means to make smarter decisions about designing and implementing transit services. Human Transit explains the fundamental geometry of transit that shapes successful systems; the process for fitting technology to a particular community; and the local choices that lead to transit-friendly development. Whether you are in the field or simply a concerned citizen, here is an accessible guide to achieving successful public transit that will enrich any community.","author":[{"dropping-particle":"","family":"Walker","given":"Jarrett","non-dropping-particle":"","parse-names":false,"suffix":""}],"container-title":"Human Transit: How Clearer Thinking About Public Transit can Enrich our Communities and our Lives","id":"ITEM-1","issued":{"date-parts":[["2012"]]},"number-of-pages":"1-244","publisher":"Island Press","title":"Human transit: How clearer thinking about public transit can enrich our communities and our lives","type":"book"},"uris":["http://www.mendeley.com/documents/?uuid=aa3b1d32-8f21-451b-b185-fe507e0ba991","http://www.mendeley.com/documents/?uuid=ee19aa4e-6e0c-4a1e-90be-6625e3323a53"]}],"mendeley":{"formattedCitation":"(Walker, 2012)","plainTextFormattedCitation":"(Walker, 2012)","previouslyFormattedCitation":"(Walker, 2012)"},"properties":{"noteIndex":0},"schema":"https://github.com/citation-style-language/schema/raw/master/csl-citation.json"}</w:instrText>
       </w:r>
       <w:r>
         <w:fldChar w:fldCharType="separate"/>
@@ -685,7 +703,11 @@
         <w:t xml:space="preserve"> to miss i</w:t>
       </w:r>
       <w:r>
-        <w:t>ntended transfer</w:t>
+        <w:t xml:space="preserve">ntended </w:t>
+      </w:r>
+      <w:r>
+        <w:lastRenderedPageBreak/>
+        <w:t>transfer</w:t>
       </w:r>
       <w:r>
         <w:t>s</w:t>
@@ -731,7 +753,6 @@
           <w:szCs w:val="24"/>
           <w:lang w:eastAsia="ja-JP"/>
         </w:rPr>
-        <w:lastRenderedPageBreak/>
         <w:t>Until recently, t</w:t>
       </w:r>
       <w:r>
@@ -813,7 +834,7 @@
           <w:szCs w:val="24"/>
           <w:lang w:eastAsia="ja-JP"/>
         </w:rPr>
-        <w:instrText>ADDIN CSL_CITATION {"citationItems":[{"id":"ITEM-1","itemData":{"DOI":"10.1080/01441640902811304","ISSN":"01441647","abstract":"Walking from origins to transit stops, transferring between transit lines and walking from transit stops to destinations-all add to the burden of transit travel, sometimes to a very large degree. Transfers in particular can be stressful and/or timeconsuming for travellers, discouraging transit use. As such, transit facilities that reduce the burdens of walking, waiting and transferring can substantially increase transit system efficacy and use. In this paper, we argue that transit planning research on transit stops and stations, and transit planning practice frequently lack a clear conceptual framework relating transit waits and transfers with what we know about travel behaviour. Therefore, we draw on the concepts of transfer penalties and value of time in the travel behaviour/economics literature to develop a framework that situates transfer penalties within the total travel generalized costs of a transit trip. For example, value of time is important in relating actual time of waiting and walking to the perceived time of travel. We also draw on research to classify factors most important to users' perspectives and travel behaviour-transfer costs, time scheduling and five transfer facility attributes: (1) access, (2) connection and reliability, (3) information, (4) amenities, and (5) security and safety. Using this framework, we seek to explicitly relate improvements of transfer stops/ stations with components of transfer penalties and changes in travel behaviour (through a reduction in transfer penalties). We conclude that the employment of such a framework can help practitioners better apply the most effective improvements to transit stops and transfer facilities. © 2009 Taylor &amp; Francis.","author":[{"dropping-particle":"","family":"Iseki","given":"Hiroyuki","non-dropping-particle":"","parse-names":false,"suffix":""},{"dropping-particle":"","family":"Taylor","given":"Brian D.","non-dropping-particle":"","parse-names":false,"suffix":""}],"container-title":"Transport Reviews","id":"ITEM-1","issue":"6","issued":{"date-parts":[["2009"]]},"page":"777-800","publisher":"Taylor &amp; Francis","title":"Not all transfers are created equal: Towards a framework relating transfer connectivity to travel behaviour","type":"article-journal","volume":"29"},"uris":["http://www.mendeley.com/documents/?uuid=3d2b89c1-c0fb-4c6f-ad0d-ef4208c51158"]}],"mendeley":{"formattedCitation":"(Iseki &amp; Taylor, 2009)","plainTextFormattedCitation":"(Iseki &amp; Taylor, 2009)","previouslyFormattedCitation":"(Iseki &amp; Taylor, 2009)"},"properties":{"noteIndex":0},"schema":"https://github.com/citation-style-language/schema/raw/master/csl-citation.json"}</w:instrText>
+        <w:instrText>ADDIN CSL_CITATION {"citationItems":[{"id":"ITEM-1","itemData":{"DOI":"10.1080/01441640902811304","ISSN":"01441647","abstract":"Walking from origins to transit stops, transferring between transit lines and walking from transit stops to destinations-all add to the burden of transit travel, sometimes to a very large degree. Transfers in particular can be stressful and/or timeconsuming for travellers, discouraging transit use. As such, transit facilities that reduce the burdens of walking, waiting and transferring can substantially increase transit system efficacy and use. In this paper, we argue that transit planning research on transit stops and stations, and transit planning practice frequently lack a clear conceptual framework relating transit waits and transfers with what we know about travel behaviour. Therefore, we draw on the concepts of transfer penalties and value of time in the travel behaviour/economics literature to develop a framework that situates transfer penalties within the total travel generalized costs of a transit trip. For example, value of time is important in relating actual time of waiting and walking to the perceived time of travel. We also draw on research to classify factors most important to users' perspectives and travel behaviour-transfer costs, time scheduling and five transfer facility attributes: (1) access, (2) connection and reliability, (3) information, (4) amenities, and (5) security and safety. Using this framework, we seek to explicitly relate improvements of transfer stops/ stations with components of transfer penalties and changes in travel behaviour (through a reduction in transfer penalties). We conclude that the employment of such a framework can help practitioners better apply the most effective improvements to transit stops and transfer facilities. © 2009 Taylor &amp; Francis.","author":[{"dropping-particle":"","family":"Iseki","given":"Hiroyuki","non-dropping-particle":"","parse-names":false,"suffix":""},{"dropping-particle":"","family":"Taylor","given":"Brian D.","non-dropping-particle":"","parse-names":false,"suffix":""}],"container-title":"Transport Reviews","id":"ITEM-1","issue":"6","issued":{"date-parts":[["2009"]]},"page":"777-800","publisher":"Taylor &amp; Francis","title":"Not all transfers are created equal: Towards a framework relating transfer connectivity to travel behaviour","type":"article-journal","volume":"29"},"uris":["http://www.mendeley.com/documents/?uuid=3d2b89c1-c0fb-4c6f-ad0d-ef4208c51158"]}],"mendeley":{"formattedCitation":"(Iseki and Taylor, 2009)","plainTextFormattedCitation":"(Iseki and Taylor, 2009)","previouslyFormattedCitation":"(Iseki and Taylor, 2009)"},"properties":{"noteIndex":0},"schema":"https://github.com/citation-style-language/schema/raw/master/csl-citation.json"}</w:instrText>
       </w:r>
       <w:r>
         <w:rPr>
@@ -832,7 +853,7 @@
           <w:szCs w:val="24"/>
           <w:lang w:eastAsia="ja-JP"/>
         </w:rPr>
-        <w:t>(Iseki &amp; Taylor, 2009)</w:t>
+        <w:t>(Iseki and Taylor, 2009)</w:t>
       </w:r>
       <w:r>
         <w:rPr>
@@ -949,7 +970,7 @@
           <w:szCs w:val="24"/>
           <w:lang w:eastAsia="ja-JP"/>
         </w:rPr>
-        <w:instrText>ADDIN CSL_CITATION {"citationItems":[{"id":"ITEM-1","itemData":{"DOI":"10.1061/(ASCE)UP.1943-5444.0000028","ISBN":"0733-9488","ISSN":"07339488","abstract":"The importance of a transportation terminal's transfer efficiency to passengers is well known. However, it is still a problem of how to combine the various indicators into a single indicator that can be used to quickly compare transportation terminals' transfer efficiency and identify those terminals in need of intervention. This paper presents a study that is reflective of such an effort. Using the transfer data obtained from 10 transportation terminals in Beijing, the individual performance measures were combined into a single comprehensive measure through the data envelopment analysis (DEA). Efficiency is allowed to be measured by DEA when decision making units have multiple inputs and multiple outputs. The input variables are the transfer area, operating expense, (the number of) staff in the terminal and the capacity of buses. The output variables are measured by the transfer safety and average transfer time of all the transfer passengers. This paper gained the efficiency order of the 10 transportation terminals in Beijing, and provides the potential improvements of each efficiency indicators. The findings and limitations of DEA are also discussed. © 2010 ASCE.","author":[{"dropping-particle":"","family":"Sun","given":"Lishan","non-dropping-particle":"","parse-names":false,"suffix":""},{"dropping-particle":"","family":"Rong","given":"Jian","non-dropping-particle":"","parse-names":false,"suffix":""},{"dropping-particle":"","family":"Yao","given":"Liya","non-dropping-particle":"","parse-names":false,"suffix":""}],"container-title":"Journal of Urban Planning and Development","id":"ITEM-1","issue":"4","issued":{"date-parts":[["2010"]]},"page":"314-319","publisher":"American Society of Civil Engineers","title":"Measuring transfer efficiency of urban public transportation terminals by data envelopment analysis","type":"article-journal","volume":"136"},"uris":["http://www.mendeley.com/documents/?uuid=7de93d93-30a7-40f5-a2e2-9d91d8d06084"]},{"id":"ITEM-2","itemData":{"DOI":"10.3141/1872-02","ISBN":"0361-1981","ISSN":"03611981","abstract":"Transit riders negatively perceive transfers because of their inconvenience, often referred to as a transfer penalty. Understanding what affects the transfer penalty can have significant implications for a transit authority and also lead to potential improvements in ridership forecasting models. A new method was developed to assess the transfer penalty on the basis of onboard survey data, a partial path choice model, and geographic information system techniques. This approach was applied to the Massachusetts Bay Transportation Authority subway system in downtown Boston. The new method improves the estimates of the transfer penalty, reduces the complexity of data processing, and improves the overall understanding of the perception of transfers.","author":[{"dropping-particle":"","family":"Guo","given":"Zhan","non-dropping-particle":"","parse-names":false,"suffix":""},{"dropping-particle":"","family":"Wilson","given":"Nigel H.M.","non-dropping-particle":"","parse-names":false,"suffix":""}],"container-title":"Transportation Research Record","id":"ITEM-2","issue":"1872","issued":{"date-parts":[["2004"]]},"page":"10-18","publisher":"Transportation Research Board of the National Academies","title":"Assessment of the transfer penalty for transit trips: Geographic information system-based disaggregate modeling approach","type":"article-journal","volume":"1872"},"uris":["http://www.mendeley.com/documents/?uuid=ea8c7e47-a8d0-4f86-850c-8408e51e3a6a"]},{"id":"ITEM-3","itemData":{"DOI":"10.1016/j.tra.2010.11.002","ISSN":"09658564","abstract":"Few studies have adequately assessed the cost of transfers. 2Another term, interchange, is often used in Europe. This paper treats them as interchangeable.2 in public transport systems, or provided useful guidance on transfer improvements, such as where to invest (which facility), how to invest (which aspect), and how much to invest (quantitative justification of the investment). This paper proposes a new method based on path choice,. 3Path choice is different from \" way-finding\" and \" route choice.\" \" Way-finding\" refers to the process by which a traveler finds a path to his (her) destination. The question in that case is how to acquire information to find a route in unknown terrain. \" Route-choice\" sometimes refers to a choice among different services in a public transport network, even if they follow the same physical path. In this case, the decision is whether to board an arriving vehicle or to wait for a later vehicle that will have lower in-vehicle time. Neither situation will be addressed in this research; therefore, a different term, path choice, is adopted.3 taking into account both the operator's service supply and the customers' subjective perceptions to assess transfer cost and to identify ways to reduce it. This method evaluates different transfer components (e.g., transfer walking, waiting, and penalty) with distinct policy solutions and differentiates between transfer stations and movements. The method is applied to one of the largest and most complex public transport systems in the world, the London Underground (LUL), with a focus on 17 major transfer stations and 303 transfer movements. This study confirms that transfers pose a significant cost to LUL, and that cost is distributed unevenly across stations and across platforms at a station. Transfer stations are perceived very differently by passengers in terms of their overall cost and composition. The case study suggests that a better understanding of transfer behavior and improvements to the transfer experience could significantly benefit public transport systems. © 2010 Elsevier Ltd.","author":[{"dropping-particle":"","family":"Guo","given":"Zhan","non-dropping-particle":"","parse-names":false,"suffix":""},{"dropping-particle":"","family":"Wilson","given":"Nigel H.M.","non-dropping-particle":"","parse-names":false,"suffix":""}],"container-title":"Transportation Research Part A: Policy and Practice","id":"ITEM-3","issue":"2","issued":{"date-parts":[["2011"]]},"page":"91-104","publisher":"Pergamon","title":"Assessing the cost of transfer inconvenience in public transport systems: A case study of the London Underground","type":"article-journal","volume":"45"},"uris":["http://www.mendeley.com/documents/?uuid=76b2b6f9-5dc5-4627-9263-11b017d5d87f"]},{"id":"ITEM-4","itemData":{"DOI":"10.1109/ITSC.2007.4357762","ISBN":"1424413966","abstract":"As the key nodes of passengers' transportation system, transfer efficiency of urban transportation terminal is very important. In order to solve the problems of applying traditional data envelopment analysis (DEA) models in the efficiency evaluation of urban transportation terminal, the two-stage DEA method (TDEA) is introduced in this paper. The index system and the DEA non-uniform evaluation model are established. Finally the case study of the transfer efficiency evaluation of ten transportation terminals in Beijing is given. We gain the efficiency order of the ten transportation terminals, and provide the information which may adjust the inefficient terminals to efficient ones. © 2007 IEEE.","author":[{"dropping-particle":"","family":"Sun","given":"Lishan","non-dropping-particle":"","parse-names":false,"suffix":""},{"dropping-particle":"","family":"Rong","given":"Jian","non-dropping-particle":"","parse-names":false,"suffix":""},{"dropping-particle":"","family":"Ren","given":"Futian","non-dropping-particle":"","parse-names":false,"suffix":""},{"dropping-particle":"","family":"Yao","given":"Liya","non-dropping-particle":"","parse-names":false,"suffix":""}],"container-title":"IEEE Conference on Intelligent Transportation Systems, Proceedings, ITSC","id":"ITEM-4","issued":{"date-parts":[["2007"]]},"page":"436-441","publisher":"IEEE","title":"Evaluation of passenger transfer efficiency of an urban public transportation terminal","type":"paper-conference"},"uris":["http://www.mendeley.com/documents/?uuid=bf054716-82f7-4b94-882e-75ac545c1b8f"]}],"mendeley":{"formattedCitation":"(Guo &amp; Wilson, 2004, 2011; Sun, Rong, Ren, &amp; Yao, 2007; Sun, Rong, &amp; Yao, 2010)","plainTextFormattedCitation":"(Guo &amp; Wilson, 2004, 2011; Sun, Rong, Ren, &amp; Yao, 2007; Sun, Rong, &amp; Yao, 2010)","previouslyFormattedCitation":"(Guo &amp; Wilson, 2004, 2011; Sun, Rong, Ren, &amp; Yao, 2007; Sun, Rong, &amp; Yao, 2010)"},"properties":{"noteIndex":0},"schema":"https://github.com/citation-style-language/schema/raw/master/csl-citation.json"}</w:instrText>
+        <w:instrText>ADDIN CSL_CITATION {"citationItems":[{"id":"ITEM-1","itemData":{"ISBN":"0733-9488","ISSN":"07339488","abstract":"The importance of a transportation terminal's transfer efficiency to passengers is well known. However, it is still a problem of how to combine the various indicators into a single indicator that can be used to quickly compare transportation terminals' transfer efficiency and identify those terminals in need of intervention. This paper presents a study that is reflective of such an effort. Using the transfer data obtained from 10 transportation terminals in Beijing, the individual performance measures were combined into a single comprehensive measure through the data envelopment analysis (DEA). Efficiency is allowed to be measured by DEA when decision making units have multiple inputs and multiple outputs. The input variables are the transfer area, operating expense, (the number of) staff in the terminal and the capacity of buses. The output variables are measured by the transfer safety and average transfer time of all the transfer passengers. This paper gained the efficiency order of the 10 transportation terminals in Beijing, and provides the potential improvements of each efficiency indicators. The findings and limitations of DEA are also discussed. © 2010 ASCE.","author":[{"dropping-particle":"","family":"Sun","given":"Lishan","non-dropping-particle":"","parse-names":false,"suffix":""},{"dropping-particle":"","family":"Rong","given":"Jian","non-dropping-particle":"","parse-names":false,"suffix":""},{"dropping-particle":"","family":"Yao","given":"Liya","non-dropping-particle":"","parse-names":false,"suffix":""}],"container-title":"Journal of Urban Planning and Development","id":"ITEM-1","issue":"4","issued":{"date-parts":[["2010"]]},"page":"314-319","publisher":"American Society of Civil Engineers","title":"Measuring transfer efficiency of urban public transportation terminals by data envelopment analysis","type":"article-journal","volume":"136"},"uris":["http://www.mendeley.com/documents/?uuid=7de93d93-30a7-40f5-a2e2-9d91d8d06084"]},{"id":"ITEM-2","itemData":{"DOI":"10.3141/1872-02","ISBN":"0361-1981","ISSN":"03611981","abstract":"Transit riders negatively perceive transfers because of their inconvenience, often referred to as a transfer penalty. Understanding what affects the transfer penalty can have significant implications for a transit authority and also lead to potential improvements in ridership forecasting models. A new method was developed to assess the transfer penalty on the basis of onboard survey data, a partial path choice model, and geographic information system techniques. This approach was applied to the Massachusetts Bay Transportation Authority subway system in downtown Boston. The new method improves the estimates of the transfer penalty, reduces the complexity of data processing, and improves the overall understanding of the perception of transfers.","author":[{"dropping-particle":"","family":"Guo","given":"Zhan","non-dropping-particle":"","parse-names":false,"suffix":""},{"dropping-particle":"","family":"Wilson","given":"Nigel H.M.","non-dropping-particle":"","parse-names":false,"suffix":""}],"container-title":"Transportation Research Record","id":"ITEM-2","issue":"1872","issued":{"date-parts":[["2004"]]},"page":"10-18","publisher":"Transportation Research Board of the National Academies","title":"Assessment of the transfer penalty for transit trips: Geographic information system-based disaggregate modeling approach","type":"article-journal","volume":"1872"},"uris":["http://www.mendeley.com/documents/?uuid=ea8c7e47-a8d0-4f86-850c-8408e51e3a6a"]},{"id":"ITEM-3","itemData":{"ISSN":"09658564","abstract":"Few studies have adequately assessed the cost of transfers. 2Another term, interchange, is often used in Europe. This paper treats them as interchangeable.2 in public transport systems, or provided useful guidance on transfer improvements, such as where to invest (which facility), how to invest (which aspect), and how much to invest (quantitative justification of the investment). This paper proposes a new method based on path choice,. 3Path choice is different from \" way-finding\" and \" route choice.\" \" Way-finding\" refers to the process by which a traveler finds a path to his (her) destination. The question in that case is how to acquire information to find a route in unknown terrain. \" Route-choice\" sometimes refers to a choice among different services in a public transport network, even if they follow the same physical path. In this case, the decision is whether to board an arriving vehicle or to wait for a later vehicle that will have lower in-vehicle time. Neither situation will be addressed in this research; therefore, a different term, path choice, is adopted.3 taking into account both the operator's service supply and the customers' subjective perceptions to assess transfer cost and to identify ways to reduce it. This method evaluates different transfer components (e.g., transfer walking, waiting, and penalty) with distinct policy solutions and differentiates between transfer stations and movements. The method is applied to one of the largest and most complex public transport systems in the world, the London Underground (LUL), with a focus on 17 major transfer stations and 303 transfer movements. This study confirms that transfers pose a significant cost to LUL, and that cost is distributed unevenly across stations and across platforms at a station. Transfer stations are perceived very differently by passengers in terms of their overall cost and composition. The case study suggests that a better understanding of transfer behavior and improvements to the transfer experience could significantly benefit public transport systems. © 2010 Elsevier Ltd.","author":[{"dropping-particle":"","family":"Guo","given":"Zhan","non-dropping-particle":"","parse-names":false,"suffix":""},{"dropping-particle":"","family":"Wilson","given":"Nigel H.M.","non-dropping-particle":"","parse-names":false,"suffix":""}],"container-title":"Transportation Research Part A: Policy and Practice","id":"ITEM-3","issue":"2","issued":{"date-parts":[["2011"]]},"page":"91-104","publisher":"Pergamon","title":"Assessing the cost of transfer inconvenience in public transport systems: A case study of the London Underground","type":"article-journal","volume":"45"},"uris":["http://www.mendeley.com/documents/?uuid=76b2b6f9-5dc5-4627-9263-11b017d5d87f"]},{"id":"ITEM-4","itemData":{"ISBN":"1424413966","abstract":"As the key nodes of passengers' transportation system, transfer efficiency of urban transportation terminal is very important. In order to solve the problems of applying traditional data envelopment analysis (DEA) models in the efficiency evaluation of urban transportation terminal, the two-stage DEA method (TDEA) is introduced in this paper. The index system and the DEA non-uniform evaluation model are established. Finally the case study of the transfer efficiency evaluation of ten transportation terminals in Beijing is given. We gain the efficiency order of the ten transportation terminals, and provide the information which may adjust the inefficient terminals to efficient ones. © 2007 IEEE.","author":[{"dropping-particle":"","family":"Sun","given":"Lishan","non-dropping-particle":"","parse-names":false,"suffix":""},{"dropping-particle":"","family":"Rong","given":"Jian","non-dropping-particle":"","parse-names":false,"suffix":""},{"dropping-particle":"","family":"Ren","given":"Futian","non-dropping-particle":"","parse-names":false,"suffix":""},{"dropping-particle":"","family":"Yao","given":"Liya","non-dropping-particle":"","parse-names":false,"suffix":""}],"container-title":"IEEE Conference on Intelligent Transportation Systems, Proceedings, ITSC","id":"ITEM-4","issued":{"date-parts":[["2007"]]},"page":"436-441","publisher":"IEEE","title":"Evaluation of passenger transfer efficiency of an urban public transportation terminal","type":"paper-conference"},"uris":["http://www.mendeley.com/documents/?uuid=bf054716-82f7-4b94-882e-75ac545c1b8f"]}],"mendeley":{"formattedCitation":"(Guo and Wilson, 2004, 2011; Sun &lt;i&gt;et al.&lt;/i&gt;, 2007; Sun, Rong and Yao, 2010)","plainTextFormattedCitation":"(Guo and Wilson, 2004, 2011; Sun et al., 2007; Sun, Rong and Yao, 2010)","previouslyFormattedCitation":"(Guo and Wilson, 2004, 2011; Sun &lt;i&gt;et al.&lt;/i&gt;, 2007; Sun, Rong and Yao, 2010)"},"properties":{"noteIndex":0},"schema":"https://github.com/citation-style-language/schema/raw/master/csl-citation.json"}</w:instrText>
       </w:r>
       <w:r>
         <w:rPr>
@@ -968,7 +989,28 @@
           <w:szCs w:val="24"/>
           <w:lang w:eastAsia="ja-JP"/>
         </w:rPr>
-        <w:t>(Guo &amp; Wilson, 2004, 2011; Sun, Rong, Ren, &amp; Yao, 2007; Sun, Rong, &amp; Yao, 2010)</w:t>
+        <w:t xml:space="preserve">(Guo and Wilson, 2004, 2011; Sun </w:t>
+      </w:r>
+      <w:r>
+        <w:rPr>
+          <w:rFonts w:ascii="Times New Roman" w:eastAsia="Yu Mincho" w:hAnsi="Times New Roman" w:cs="Times New Roman"/>
+          <w:i/>
+          <w:noProof/>
+          <w:sz w:val="24"/>
+          <w:szCs w:val="24"/>
+          <w:lang w:eastAsia="ja-JP"/>
+        </w:rPr>
+        <w:t>et al.</w:t>
+      </w:r>
+      <w:r>
+        <w:rPr>
+          <w:rFonts w:ascii="Times New Roman" w:eastAsia="Yu Mincho" w:hAnsi="Times New Roman" w:cs="Times New Roman"/>
+          <w:noProof/>
+          <w:sz w:val="24"/>
+          <w:szCs w:val="24"/>
+          <w:lang w:eastAsia="ja-JP"/>
+        </w:rPr>
+        <w:t>, 2007; Sun, Rong and Yao, 2010)</w:t>
       </w:r>
       <w:r>
         <w:rPr>
@@ -1058,7 +1100,7 @@
           <w:szCs w:val="24"/>
           <w:lang w:eastAsia="ja-JP"/>
         </w:rPr>
-        <w:instrText>ADDIN CSL_CITATION {"citationItems":[{"id":"ITEM-1","itemData":{"DOI":"10.3141/2144-16","ISSN":"03611981","abstract":"Automatic fare collection systems using the smart card technology has become very popular as they provide an efficient and cost-saving alternative to the manual fare collection method. In 2004, the city of Seoul introduced a smart card based transit fare scheme, which was a distance-based, integrated fare collection and calculation system. Over the years, the system was extended twice and now can provide detailed information about public transit use in the region. This includes each trip’s boarding and alighting times and locations as well as the trip chains with transfers. This paper examines the possibilities of using such data for transportation planning application. First, a process to generate travel time maps is presented. More than 100 million trip data has been processed for estimating the travel times among stops. It is also demonstrated that transfers data can be readily obtainable as the on/off boarding information are resided in the dataset. While transfers are considered as important information for public transit planning, it hasn’t been easy to collect such data. This study presents that transfer data can be used to locate the critical transfer points that needs improvements. It also demonstrates that a simple database query can quickly identify those locations. Also, transfer trip patterns between two zones are illustrated on a map. It gives some information about passengers’ transfer location choice.","author":[{"dropping-particle":"","family":"Jang","given":"Wonjae","non-dropping-particle":"","parse-names":false,"suffix":""}],"container-title":"Transportation Research Record","id":"ITEM-1","issue":"2144","issued":{"date-parts":[["2010"]]},"page":"142-149","publisher":"Transportation Research Board of the National Academies","title":"Travel time and transfer analysis using transit smart card data","type":"article-journal"},"uris":["http://www.mendeley.com/documents/?uuid=59a1f60b-20f3-4652-aa52-6f439b1a2472"]},{"id":"ITEM-2","itemData":{"DOI":"10.1016/j.trpro.2015.03.029","ISSN":"23521465","abstract":"This research proposes a method of evaluating transfer nodes based on smart card data with the objective of making a contribution to public transportation restructuring in regional cities. The study seeks to better comprehend the use of public transportation systems (trams and buses) in central Kochi City in Japan based on the transportation mode transfers recorded on user Smart Cards. Specifically, this study seeks to use the Data Envelop Analysis (DEA) model, which allows us to reference multiple indices, in order to evaluate the efficiency of user transfers between transportation systems while also considering transfer times and user age groups. The study results show that efficiency varied according to the time of day and user age groups, even at the same transfer nodes, and identified the need for more thorough understanding of the properties of each transfer point based on the efficiency values of multiple indices.","author":[{"dropping-particle":"","family":"Nishiuchi","given":"Hiroaki","non-dropping-particle":"","parse-names":false,"suffix":""},{"dropping-particle":"","family":"Todoroki","given":"Tomoyuki","non-dropping-particle":"","parse-names":false,"suffix":""},{"dropping-particle":"","family":"Kishi","given":"Yusuke","non-dropping-particle":"","parse-names":false,"suffix":""}],"container-title":"Transportation Research Procedia","id":"ITEM-2","issued":{"date-parts":[["2015"]]},"page":"391-401","publisher":"Elsevier","title":"A Fundamental Study on Evaluation of Public Transport Transfer Nodes by Data Envelop Analysis Approach Using Smart Card Data","type":"article-journal","volume":"6"},"uris":["http://www.mendeley.com/documents/?uuid=b0bd92c8-112a-4928-bf43-48246e234238"]},{"id":"ITEM-3","itemData":{"DOI":"10.1016/j.trc.2015.10.006","ISSN":"0968090X","abstract":"Service reliability of public transportation (PT) systems is a dominant ingredient in what is perceived as the PT image. Unreliable service increases the uncertainties of simultaneous arrivals of vehicles at a transfer point. Implementing proper control actions leads to preventing missed transfers, one of the undesirable features of PT service and a major contributor to a negative image. The present work focuses on performance measurements of a PT system offering direct transfers on multi-legged trips. The method developed evaluates and improves system performance by applying selected operational tactics in real-time scenarios. In order to investigate the efficiency level of the PT system, five types of vehicle positional situations with reference to a transfer point are considered: considerably ahead of schedule, ahead of schedule, on schedule, behind schedule, and considerably behind schedule. Each situation contributes differently to the degree of system performance. The optimization framework developed results in selected operational tactics to attain the maximum number of direct (without waiting) transfers and minimize total passenger travel time. The implementation of the concept is performed in two steps: optimization and simulation. The optimization process searches for the best operational tactics, using the states of the five vehicle-position types, and the simulation serves to validate the optimal results under a stochastic framework using the concept of a multi-agent system. A case study of Auckland, New Zealand, is described for assessing the methodology developed. Results showed a 58% improvement in the system performance index compared to no-tactic operations.","author":[{"dropping-particle":"","family":"Nesheli","given":"Mahmood Mahmoodi","non-dropping-particle":"","parse-names":false,"suffix":""},{"dropping-particle":"","family":"Ceder","given":"Avishai","non-dropping-particle":"","parse-names":false,"suffix":""}],"container-title":"Transportation Research Part C: Emerging Technologies","id":"ITEM-3","issued":{"date-parts":[["2015"]]},"page":"525-539","publisher":"Pergamon","title":"Improved reliability of public transportation using real-time transfer synchronization","type":"article-journal","volume":"60"},"uris":["http://www.mendeley.com/documents/?uuid=fe49d469-177e-4e83-bbdc-bf9fb2de5fe4"]}],"mendeley":{"formattedCitation":"(Jang, 2010; Nesheli &amp; Ceder, 2015; Nishiuchi, Todoroki, &amp; Kishi, 2015)","plainTextFormattedCitation":"(Jang, 2010; Nesheli &amp; Ceder, 2015; Nishiuchi, Todoroki, &amp; Kishi, 2015)","previouslyFormattedCitation":"(Jang, 2010; Nesheli &amp; Ceder, 2015; Nishiuchi, Todoroki, &amp; Kishi, 2015)"},"properties":{"noteIndex":0},"schema":"https://github.com/citation-style-language/schema/raw/master/csl-citation.json"}</w:instrText>
+        <w:instrText>ADDIN CSL_CITATION {"citationItems":[{"id":"ITEM-1","itemData":{"ISSN":"03611981","abstract":"Automatic fare collection systems using the smart card technology has become very popular as they provide an efficient and cost-saving alternative to the manual fare collection method. In 2004, the city of Seoul introduced a smart card based transit fare scheme, which was a distance-based, integrated fare collection and calculation system. Over the years, the system was extended twice and now can provide detailed information about public transit use in the region. This includes each trip’s boarding and alighting times and locations as well as the trip chains with transfers. This paper examines the possibilities of using such data for transportation planning application. First, a process to generate travel time maps is presented. More than 100 million trip data has been processed for estimating the travel times among stops. It is also demonstrated that transfers data can be readily obtainable as the on/off boarding information are resided in the dataset. While transfers are considered as important information for public transit planning, it hasn’t been easy to collect such data. This study presents that transfer data can be used to locate the critical transfer points that needs improvements. It also demonstrates that a simple database query can quickly identify those locations. Also, transfer trip patterns between two zones are illustrated on a map. It gives some information about passengers’ transfer location choice.","author":[{"dropping-particle":"","family":"Jang","given":"Wonjae","non-dropping-particle":"","parse-names":false,"suffix":""}],"container-title":"Transportation Research Record","id":"ITEM-1","issue":"2144","issued":{"date-parts":[["2010"]]},"page":"142-149","publisher":"Transportation Research Board of the National Academies","title":"Travel time and transfer analysis using transit smart card data","type":"article-journal"},"uris":["http://www.mendeley.com/documents/?uuid=59a1f60b-20f3-4652-aa52-6f439b1a2472"]},{"id":"ITEM-2","itemData":{"ISSN":"23521465","abstract":"This research proposes a method of evaluating transfer nodes based on smart card data with the objective of making a contribution to public transportation restructuring in regional cities. The study seeks to better comprehend the use of public transportation systems (trams and buses) in central Kochi City in Japan based on the transportation mode transfers recorded on user Smart Cards. Specifically, this study seeks to use the Data Envelop Analysis (DEA) model, which allows us to reference multiple indices, in order to evaluate the efficiency of user transfers between transportation systems while also considering transfer times and user age groups. The study results show that efficiency varied according to the time of day and user age groups, even at the same transfer nodes, and identified the need for more thorough understanding of the properties of each transfer point based on the efficiency values of multiple indices.","author":[{"dropping-particle":"","family":"Nishiuchi","given":"Hiroaki","non-dropping-particle":"","parse-names":false,"suffix":""},{"dropping-particle":"","family":"Todoroki","given":"Tomoyuki","non-dropping-particle":"","parse-names":false,"suffix":""},{"dropping-particle":"","family":"Kishi","given":"Yusuke","non-dropping-particle":"","parse-names":false,"suffix":""}],"container-title":"Transportation Research Procedia","id":"ITEM-2","issued":{"date-parts":[["2015"]]},"page":"391-401","publisher":"Elsevier","title":"A Fundamental Study on Evaluation of Public Transport Transfer Nodes by Data Envelop Analysis Approach Using Smart Card Data","type":"article-journal","volume":"6"},"uris":["http://www.mendeley.com/documents/?uuid=b0bd92c8-112a-4928-bf43-48246e234238"]},{"id":"ITEM-3","itemData":{"ISSN":"0968090X","abstract":"Service reliability of public transportation (PT) systems is a dominant ingredient in what is perceived as the PT image. Unreliable service increases the uncertainties of simultaneous arrivals of vehicles at a transfer point. Implementing proper control actions leads to preventing missed transfers, one of the undesirable features of PT service and a major contributor to a negative image. The present work focuses on performance measurements of a PT system offering direct transfers on multi-legged trips. The method developed evaluates and improves system performance by applying selected operational tactics in real-time scenarios. In order to investigate the efficiency level of the PT system, five types of vehicle positional situations with reference to a transfer point are considered: considerably ahead of schedule, ahead of schedule, on schedule, behind schedule, and considerably behind schedule. Each situation contributes differently to the degree of system performance. The optimization framework developed results in selected operational tactics to attain the maximum number of direct (without waiting) transfers and minimize total passenger travel time. The implementation of the concept is performed in two steps: optimization and simulation. The optimization process searches for the best operational tactics, using the states of the five vehicle-position types, and the simulation serves to validate the optimal results under a stochastic framework using the concept of a multi-agent system. A case study of Auckland, New Zealand, is described for assessing the methodology developed. Results showed a 58% improvement in the system performance index compared to no-tactic operations.","author":[{"dropping-particle":"","family":"Nesheli","given":"Mahmood Mahmoodi","non-dropping-particle":"","parse-names":false,"suffix":""},{"dropping-particle":"","family":"Ceder","given":"Avishai","non-dropping-particle":"","parse-names":false,"suffix":""}],"container-title":"Transportation Research Part C: Emerging Technologies","id":"ITEM-3","issued":{"date-parts":[["2015"]]},"page":"525-539","publisher":"Pergamon","title":"Improved reliability of public transportation using real-time transfer synchronization","type":"article-journal","volume":"60"},"uris":["http://www.mendeley.com/documents/?uuid=fe49d469-177e-4e83-bbdc-bf9fb2de5fe4"]}],"mendeley":{"formattedCitation":"(Jang, 2010; Nesheli and Ceder, 2015; Nishiuchi, Todoroki and Kishi, 2015)","plainTextFormattedCitation":"(Jang, 2010; Nesheli and Ceder, 2015; Nishiuchi, Todoroki and Kishi, 2015)","previouslyFormattedCitation":"(Jang, 2010; Nesheli and Ceder, 2015; Nishiuchi, Todoroki and Kishi, 2015)"},"properties":{"noteIndex":0},"schema":"https://github.com/citation-style-language/schema/raw/master/csl-citation.json"}</w:instrText>
       </w:r>
       <w:r>
         <w:rPr>
@@ -1077,7 +1119,7 @@
           <w:szCs w:val="24"/>
           <w:lang w:eastAsia="ja-JP"/>
         </w:rPr>
-        <w:t>(Jang, 2010; Nesheli &amp; Ceder, 2015; Nishiuchi, Todoroki, &amp; Kishi, 2015)</w:t>
+        <w:t>(Jang, 2010; Nesheli and Ceder, 2015; Nishiuchi, Todoroki and Kishi, 2015)</w:t>
       </w:r>
       <w:r>
         <w:rPr>
@@ -1749,7 +1791,7 @@
           <w:szCs w:val="24"/>
           <w:lang w:eastAsia="ja-JP"/>
         </w:rPr>
-        <w:instrText>ADDIN CSL_CITATION {"citationItems":[{"id":"ITEM-1","itemData":{"ISBN":"9781466563926","abstract":"Addresses the Challenges Facing Public Transport Policy Makers and Operators. Public Transit Planning and Operation: Modeling, Practice and Behavior, Second Edition offers new solutions for delivering both better services and greater efficiency, solutions which have been developed and tested by the author in over thirty years of research work with mass transit policy makers and operators all over the world. It bridges the worlds of practice and research and academia, provides an overview and a critique of currently used operational planning methods, and furnishes innovative practical techniques and modeling. Improve Service Performance and Successfully Manage the Costs of Operation. This new edition brings in new material on timetabling and vehicle scheduling with different vehicle sizes, new methods of designing transit route networks, analysis of transit coordination and connectivity, behavioral aspects of passengers including when making transfers, and innovative methods related to automation and optimization which can be used in real time to significantly improve service reliability. Combines academic research with real-world project experience. Focuses on issues encountered in practice. Provides unique coverage of the field. Public Transit Planning and Operation: Modeling, Practice and Behavior, Second Edition incorporates a series of themes and new ways of thinking about planning and operation. Bridging the gap between theory and application, this text outlines the factors affecting public-transport services, addresses common problems, and offers practical solutions for improvement. © 2015 by Taylor &amp; Francis Group, LLC. All rights reserved.","author":[{"dropping-particle":"","family":"Ceder","given":"Avishai","non-dropping-particle":"","parse-names":false,"suffix":""}],"container-title":"Public Transit Planning and Operation: Modeling, Practice and Behavior, Second Edition","id":"ITEM-1","issued":{"date-parts":[["2016"]]},"number-of-pages":"1-742","publisher":"CRC press","title":"Public transit planning and operation: Modeling, practice and behavior, second edition","type":"book"},"uris":["http://www.mendeley.com/documents/?uuid=d9776b33-8773-458e-8570-43c097413443","http://www.mendeley.com/documents/?uuid=7b109be3-73de-428c-840c-196808b32629"]}],"mendeley":{"formattedCitation":"(Ceder, 2016)","plainTextFormattedCitation":"(Ceder, 2016)","previouslyFormattedCitation":"(Ceder, 2007)"},"properties":{"noteIndex":0},"schema":"https://github.com/citation-style-language/schema/raw/master/csl-citation.json"}</w:instrText>
+        <w:instrText>ADDIN CSL_CITATION {"citationItems":[{"id":"ITEM-1","itemData":{"ISBN":"9781466563926","abstract":"Addresses the Challenges Facing Public Transport Policy Makers and Operators. Public Transit Planning and Operation: Modeling, Practice and Behavior, Second Edition offers new solutions for delivering both better services and greater efficiency, solutions which have been developed and tested by the author in over thirty years of research work with mass transit policy makers and operators all over the world. It bridges the worlds of practice and research and academia, provides an overview and a critique of currently used operational planning methods, and furnishes innovative practical techniques and modeling. Improve Service Performance and Successfully Manage the Costs of Operation. This new edition brings in new material on timetabling and vehicle scheduling with different vehicle sizes, new methods of designing transit route networks, analysis of transit coordination and connectivity, behavioral aspects of passengers including when making transfers, and innovative methods related to automation and optimization which can be used in real time to significantly improve service reliability. Combines academic research with real-world project experience. Focuses on issues encountered in practice. Provides unique coverage of the field. Public Transit Planning and Operation: Modeling, Practice and Behavior, Second Edition incorporates a series of themes and new ways of thinking about planning and operation. Bridging the gap between theory and application, this text outlines the factors affecting public-transport services, addresses common problems, and offers practical solutions for improvement. © 2015 by Taylor &amp; Francis Group, LLC. All rights reserved.","author":[{"dropping-particle":"","family":"Ceder","given":"Avishai","non-dropping-particle":"","parse-names":false,"suffix":""}],"container-title":"Public Transit Planning and Operation: Modeling, Practice and Behavior, Second Edition","id":"ITEM-1","issued":{"date-parts":[["2016"]]},"number-of-pages":"1-742","publisher":"CRC press","title":"Public transit planning and operation: Modeling, practice and behavior, second edition","type":"book"},"uris":["http://www.mendeley.com/documents/?uuid=d9776b33-8773-458e-8570-43c097413443","http://www.mendeley.com/documents/?uuid=7b109be3-73de-428c-840c-196808b32629"]}],"mendeley":{"formattedCitation":"(Ceder, 2016)","plainTextFormattedCitation":"(Ceder, 2016)","previouslyFormattedCitation":"(Ceder, 2016)"},"properties":{"noteIndex":0},"schema":"https://github.com/citation-style-language/schema/raw/master/csl-citation.json"}</w:instrText>
       </w:r>
       <w:r>
         <w:rPr>
@@ -1905,6 +1947,7 @@
           <w:szCs w:val="24"/>
           <w:lang w:eastAsia="ja-JP"/>
         </w:rPr>
+        <w:lastRenderedPageBreak/>
         <w:t>Deliberate</w:t>
       </w:r>
       <w:r>
@@ -2033,17 +2076,7 @@
           <w:szCs w:val="24"/>
           <w:lang w:eastAsia="ja-JP"/>
         </w:rPr>
-        <w:t xml:space="preserve">research questions, often using dedicated GPS </w:t>
-      </w:r>
-      <w:r>
-        <w:rPr>
-          <w:rFonts w:ascii="Times New Roman" w:eastAsia="Yu Mincho" w:hAnsi="Times New Roman" w:cs="Times New Roman"/>
-          <w:sz w:val="24"/>
-          <w:szCs w:val="24"/>
-          <w:lang w:eastAsia="ja-JP"/>
-        </w:rPr>
-        <w:lastRenderedPageBreak/>
-        <w:t xml:space="preserve">receivers and survey instruments. While these data </w:t>
+        <w:t xml:space="preserve">research questions, often using dedicated GPS receivers and survey instruments. While these data </w:t>
       </w:r>
       <w:r>
         <w:rPr>
@@ -2101,7 +2134,7 @@
           <w:szCs w:val="24"/>
           <w:lang w:eastAsia="ja-JP"/>
         </w:rPr>
-        <w:instrText>ADDIN CSL_CITATION {"citationItems":[{"id":"ITEM-1","itemData":{"DOI":"10.3141/1872-02","ISBN":"0361-1981","ISSN":"03611981","abstract":"Transit riders negatively perceive transfers because of their inconvenience, often referred to as a transfer penalty. Understanding what affects the transfer penalty can have significant implications for a transit authority and also lead to potential improvements in ridership forecasting models. A new method was developed to assess the transfer penalty on the basis of onboard survey data, a partial path choice model, and geographic information system techniques. This approach was applied to the Massachusetts Bay Transportation Authority subway system in downtown Boston. The new method improves the estimates of the transfer penalty, reduces the complexity of data processing, and improves the overall understanding of the perception of transfers.","author":[{"dropping-particle":"","family":"Guo","given":"Zhan","non-dropping-particle":"","parse-names":false,"suffix":""},{"dropping-particle":"","family":"Wilson","given":"Nigel H.M.","non-dropping-particle":"","parse-names":false,"suffix":""}],"container-title":"Transportation Research Record","id":"ITEM-1","issue":"1872","issued":{"date-parts":[["2004"]]},"page":"10-18","publisher":"Transportation Research Board of the National Academies","title":"Assessment of the transfer penalty for transit trips: Geographic information system-based disaggregate modeling approach","type":"article-journal","volume":"1872"},"uris":["http://www.mendeley.com/documents/?uuid=ea8c7e47-a8d0-4f86-850c-8408e51e3a6a"]}],"mendeley":{"formattedCitation":"(Guo &amp; Wilson, 2004)","plainTextFormattedCitation":"(Guo &amp; Wilson, 2004)","previouslyFormattedCitation":"(Guo &amp; Wilson, 2004)"},"properties":{"noteIndex":0},"schema":"https://github.com/citation-style-language/schema/raw/master/csl-citation.json"}</w:instrText>
+        <w:instrText>ADDIN CSL_CITATION {"citationItems":[{"id":"ITEM-1","itemData":{"DOI":"10.3141/1872-02","ISBN":"0361-1981","ISSN":"03611981","abstract":"Transit riders negatively perceive transfers because of their inconvenience, often referred to as a transfer penalty. Understanding what affects the transfer penalty can have significant implications for a transit authority and also lead to potential improvements in ridership forecasting models. A new method was developed to assess the transfer penalty on the basis of onboard survey data, a partial path choice model, and geographic information system techniques. This approach was applied to the Massachusetts Bay Transportation Authority subway system in downtown Boston. The new method improves the estimates of the transfer penalty, reduces the complexity of data processing, and improves the overall understanding of the perception of transfers.","author":[{"dropping-particle":"","family":"Guo","given":"Zhan","non-dropping-particle":"","parse-names":false,"suffix":""},{"dropping-particle":"","family":"Wilson","given":"Nigel H.M.","non-dropping-particle":"","parse-names":false,"suffix":""}],"container-title":"Transportation Research Record","id":"ITEM-1","issue":"1872","issued":{"date-parts":[["2004"]]},"page":"10-18","publisher":"Transportation Research Board of the National Academies","title":"Assessment of the transfer penalty for transit trips: Geographic information system-based disaggregate modeling approach","type":"article-journal","volume":"1872"},"uris":["http://www.mendeley.com/documents/?uuid=ea8c7e47-a8d0-4f86-850c-8408e51e3a6a"]}],"mendeley":{"formattedCitation":"(Guo and Wilson, 2004)","plainTextFormattedCitation":"(Guo and Wilson, 2004)","previouslyFormattedCitation":"(Guo and Wilson, 2004)"},"properties":{"noteIndex":0},"schema":"https://github.com/citation-style-language/schema/raw/master/csl-citation.json"}</w:instrText>
       </w:r>
       <w:r>
         <w:rPr>
@@ -2120,7 +2153,7 @@
           <w:szCs w:val="24"/>
           <w:lang w:eastAsia="ja-JP"/>
         </w:rPr>
-        <w:t>(Guo &amp; Wilson, 2004)</w:t>
+        <w:t>(Guo and Wilson, 2004)</w:t>
       </w:r>
       <w:r>
         <w:rPr>
@@ -2341,7 +2374,7 @@
           <w:szCs w:val="24"/>
           <w:lang w:eastAsia="ja-JP"/>
         </w:rPr>
-        <w:instrText>ADDIN CSL_CITATION {"citationItems":[{"id":"ITEM-1","itemData":{"ISSN":"0343-2521","author":[{"dropping-particle":"","family":"Miller","given":"Harvey J","non-dropping-particle":"","parse-names":false,"suffix":""},{"dropping-particle":"","family":"Goodchild","given":"Michael F","non-dropping-particle":"","parse-names":false,"suffix":""}],"container-title":"GeoJournal","id":"ITEM-1","issue":"4","issued":{"date-parts":[["2015"]]},"page":"449-461","publisher":"Springer","title":"Data-driven geography","type":"article-journal","volume":"80"},"uris":["http://www.mendeley.com/documents/?uuid=32cda559-fdee-4cc2-bb92-65a581e8c85f"]}],"mendeley":{"formattedCitation":"(Miller &amp; Goodchild, 2015)","plainTextFormattedCitation":"(Miller &amp; Goodchild, 2015)","previouslyFormattedCitation":"(Miller &amp; Goodchild, 2015)"},"properties":{"noteIndex":0},"schema":"https://github.com/citation-style-language/schema/raw/master/csl-citation.json"}</w:instrText>
+        <w:instrText>ADDIN CSL_CITATION {"citationItems":[{"id":"ITEM-1","itemData":{"ISSN":"0343-2521","author":[{"dropping-particle":"","family":"Miller","given":"Harvey J","non-dropping-particle":"","parse-names":false,"suffix":""},{"dropping-particle":"","family":"Goodchild","given":"Michael F","non-dropping-particle":"","parse-names":false,"suffix":""}],"container-title":"GeoJournal","id":"ITEM-1","issue":"4","issued":{"date-parts":[["2015"]]},"page":"449-461","publisher":"Springer","title":"Data-driven geography","type":"article-journal","volume":"80"},"uris":["http://www.mendeley.com/documents/?uuid=32cda559-fdee-4cc2-bb92-65a581e8c85f"]}],"mendeley":{"formattedCitation":"(Miller and Goodchild, 2015)","plainTextFormattedCitation":"(Miller and Goodchild, 2015)","previouslyFormattedCitation":"(Miller and Goodchild, 2015)"},"properties":{"noteIndex":0},"schema":"https://github.com/citation-style-language/schema/raw/master/csl-citation.json"}</w:instrText>
       </w:r>
       <w:r>
         <w:rPr>
@@ -2360,7 +2393,7 @@
           <w:szCs w:val="24"/>
           <w:lang w:eastAsia="ja-JP"/>
         </w:rPr>
-        <w:t>(Miller &amp; Goodchild, 2015)</w:t>
+        <w:t>(Miller and Goodchild, 2015)</w:t>
       </w:r>
       <w:r>
         <w:rPr>
@@ -2454,7 +2487,7 @@
           <w:szCs w:val="24"/>
           <w:lang w:eastAsia="ja-JP"/>
         </w:rPr>
-        <w:instrText>ADDIN CSL_CITATION {"citationItems":[{"id":"ITEM-1","itemData":{"DOI":"10.1016/j.tra.2010.11.002","ISSN":"09658564","abstract":"Few studies have adequately assessed the cost of transfers. 2Another term, interchange, is often used in Europe. This paper treats them as interchangeable.2 in public transport systems, or provided useful guidance on transfer improvements, such as where to invest (which facility), how to invest (which aspect), and how much to invest (quantitative justification of the investment). This paper proposes a new method based on path choice,. 3Path choice is different from \" way-finding\" and \" route choice.\" \" Way-finding\" refers to the process by which a traveler finds a path to his (her) destination. The question in that case is how to acquire information to find a route in unknown terrain. \" Route-choice\" sometimes refers to a choice among different services in a public transport network, even if they follow the same physical path. In this case, the decision is whether to board an arriving vehicle or to wait for a later vehicle that will have lower in-vehicle time. Neither situation will be addressed in this research; therefore, a different term, path choice, is adopted.3 taking into account both the operator's service supply and the customers' subjective perceptions to assess transfer cost and to identify ways to reduce it. This method evaluates different transfer components (e.g., transfer walking, waiting, and penalty) with distinct policy solutions and differentiates between transfer stations and movements. The method is applied to one of the largest and most complex public transport systems in the world, the London Underground (LUL), with a focus on 17 major transfer stations and 303 transfer movements. This study confirms that transfers pose a significant cost to LUL, and that cost is distributed unevenly across stations and across platforms at a station. Transfer stations are perceived very differently by passengers in terms of their overall cost and composition. The case study suggests that a better understanding of transfer behavior and improvements to the transfer experience could significantly benefit public transport systems. © 2010 Elsevier Ltd.","author":[{"dropping-particle":"","family":"Guo","given":"Zhan","non-dropping-particle":"","parse-names":false,"suffix":""},{"dropping-particle":"","family":"Wilson","given":"Nigel H.M.","non-dropping-particle":"","parse-names":false,"suffix":""}],"container-title":"Transportation Research Part A: Policy and Practice","id":"ITEM-1","issue":"2","issued":{"date-parts":[["2011"]]},"page":"91-104","publisher":"Pergamon","title":"Assessing the cost of transfer inconvenience in public transport systems: A case study of the London Underground","type":"article-journal","volume":"45"},"uris":["http://www.mendeley.com/documents/?uuid=76b2b6f9-5dc5-4627-9263-11b017d5d87f"]}],"mendeley":{"formattedCitation":"(Guo &amp; Wilson, 2011)","plainTextFormattedCitation":"(Guo &amp; Wilson, 2011)","previouslyFormattedCitation":"(Guo &amp; Wilson, 2011)"},"properties":{"noteIndex":0},"schema":"https://github.com/citation-style-language/schema/raw/master/csl-citation.json"}</w:instrText>
+        <w:instrText>ADDIN CSL_CITATION {"citationItems":[{"id":"ITEM-1","itemData":{"ISSN":"09658564","abstract":"Few studies have adequately assessed the cost of transfers. 2Another term, interchange, is often used in Europe. This paper treats them as interchangeable.2 in public transport systems, or provided useful guidance on transfer improvements, such as where to invest (which facility), how to invest (which aspect), and how much to invest (quantitative justification of the investment). This paper proposes a new method based on path choice,. 3Path choice is different from \" way-finding\" and \" route choice.\" \" Way-finding\" refers to the process by which a traveler finds a path to his (her) destination. The question in that case is how to acquire information to find a route in unknown terrain. \" Route-choice\" sometimes refers to a choice among different services in a public transport network, even if they follow the same physical path. In this case, the decision is whether to board an arriving vehicle or to wait for a later vehicle that will have lower in-vehicle time. Neither situation will be addressed in this research; therefore, a different term, path choice, is adopted.3 taking into account both the operator's service supply and the customers' subjective perceptions to assess transfer cost and to identify ways to reduce it. This method evaluates different transfer components (e.g., transfer walking, waiting, and penalty) with distinct policy solutions and differentiates between transfer stations and movements. The method is applied to one of the largest and most complex public transport systems in the world, the London Underground (LUL), with a focus on 17 major transfer stations and 303 transfer movements. This study confirms that transfers pose a significant cost to LUL, and that cost is distributed unevenly across stations and across platforms at a station. Transfer stations are perceived very differently by passengers in terms of their overall cost and composition. The case study suggests that a better understanding of transfer behavior and improvements to the transfer experience could significantly benefit public transport systems. © 2010 Elsevier Ltd.","author":[{"dropping-particle":"","family":"Guo","given":"Zhan","non-dropping-particle":"","parse-names":false,"suffix":""},{"dropping-particle":"","family":"Wilson","given":"Nigel H.M.","non-dropping-particle":"","parse-names":false,"suffix":""}],"container-title":"Transportation Research Part A: Policy and Practice","id":"ITEM-1","issue":"2","issued":{"date-parts":[["2011"]]},"page":"91-104","publisher":"Pergamon","title":"Assessing the cost of transfer inconvenience in public transport systems: A case study of the London Underground","type":"article-journal","volume":"45"},"uris":["http://www.mendeley.com/documents/?uuid=76b2b6f9-5dc5-4627-9263-11b017d5d87f"]}],"mendeley":{"formattedCitation":"(Guo and Wilson, 2011)","plainTextFormattedCitation":"(Guo and Wilson, 2011)","previouslyFormattedCitation":"(Guo and Wilson, 2011)"},"properties":{"noteIndex":0},"schema":"https://github.com/citation-style-language/schema/raw/master/csl-citation.json"}</w:instrText>
       </w:r>
       <w:r>
         <w:rPr>
@@ -2473,7 +2506,7 @@
           <w:szCs w:val="24"/>
           <w:lang w:eastAsia="ja-JP"/>
         </w:rPr>
-        <w:t>(Guo &amp; Wilson, 2011)</w:t>
+        <w:t>(Guo and Wilson, 2011)</w:t>
       </w:r>
       <w:r>
         <w:rPr>
@@ -2509,7 +2542,7 @@
           <w:szCs w:val="24"/>
           <w:lang w:eastAsia="ja-JP"/>
         </w:rPr>
-        <w:instrText>ADDIN CSL_CITATION {"citationItems":[{"id":"ITEM-1","itemData":{"DOI":"10.1016/S1366-5545(00)00012-0","ISSN":"13665545","abstract":"A large amount of evidence has been amassed in Great Britain on the values of time and a wide range of service quality attributes. This paper reports meta-analysis of a large number of valuations of these attributes, including in-vehicle time, walk time, wait time, service headway, interchange, departure time adjustments, search time, late time and time spent in congested traffic conditions. This analysis yields insights into methodological issues, supports the appraisal of widely used conventions, can be used to provide estimated valuations for situations where none exist, and allows the assessment of particular findings against a large body of empirical evidence. The research findings challenge several conventions and provide a number of practical recommendations regarding the valuations of time and service quality to use in appraisal and areas for future research. © 2001 Elsevier Science Ltd. All rights reserved.","author":[{"dropping-particle":"","family":"Wardman","given":"Mark","non-dropping-particle":"","parse-names":false,"suffix":""}],"container-title":"Transportation Research Part E: Logistics and Transportation Review","id":"ITEM-1","issue":"2-3","issued":{"date-parts":[["2001"]]},"page":"107-128","publisher":"Institute of Transport Studies, University of Leeds","title":"A review of British evidence on time and service quality valuations","type":"article-journal","volume":"37"},"uris":["http://www.mendeley.com/documents/?uuid=2d298736-9e10-4314-9c9c-4c382b78fd8b","http://www.mendeley.com/documents/?uuid=a114ca72-0f00-487d-ab23-205ca520a6e9"]}],"mendeley":{"formattedCitation":"(Wardman, 2001)","plainTextFormattedCitation":"(Wardman, 2001)","previouslyFormattedCitation":"(Wardman, 2001)"},"properties":{"noteIndex":0},"schema":"https://github.com/citation-style-language/schema/raw/master/csl-citation.json"}</w:instrText>
+        <w:instrText>ADDIN CSL_CITATION {"citationItems":[{"id":"ITEM-1","itemData":{"ISSN":"13665545","abstract":"A large amount of evidence has been amassed in Great Britain on the values of time and a wide range of service quality attributes. This paper reports meta-analysis of a large number of valuations of these attributes, including in-vehicle time, walk time, wait time, service headway, interchange, departure time adjustments, search time, late time and time spent in congested traffic conditions. This analysis yields insights into methodological issues, supports the appraisal of widely used conventions, can be used to provide estimated valuations for situations where none exist, and allows the assessment of particular findings against a large body of empirical evidence. The research findings challenge several conventions and provide a number of practical recommendations regarding the valuations of time and service quality to use in appraisal and areas for future research. © 2001 Elsevier Science Ltd. All rights reserved.","author":[{"dropping-particle":"","family":"Wardman","given":"Mark","non-dropping-particle":"","parse-names":false,"suffix":""}],"container-title":"Transportation Research Part E: Logistics and Transportation Review","id":"ITEM-1","issue":"2-3","issued":{"date-parts":[["2001"]]},"page":"107-128","publisher":"Institute of Transport Studies, University of Leeds","title":"A review of British evidence on time and service quality valuations","type":"article-journal","volume":"37"},"uris":["http://www.mendeley.com/documents/?uuid=2d298736-9e10-4314-9c9c-4c382b78fd8b","http://www.mendeley.com/documents/?uuid=a114ca72-0f00-487d-ab23-205ca520a6e9"]}],"mendeley":{"formattedCitation":"(Wardman, 2001)","plainTextFormattedCitation":"(Wardman, 2001)","previouslyFormattedCitation":"(Wardman, 2001)"},"properties":{"noteIndex":0},"schema":"https://github.com/citation-style-language/schema/raw/master/csl-citation.json"}</w:instrText>
       </w:r>
       <w:r>
         <w:rPr>
@@ -2638,7 +2671,7 @@
           <w:szCs w:val="24"/>
           <w:lang w:eastAsia="ja-JP"/>
         </w:rPr>
-        <w:instrText>ADDIN CSL_CITATION {"citationItems":[{"id":"ITEM-1","itemData":{"DOI":"10.1016/j.tra.2010.11.002","ISSN":"09658564","abstract":"Few studies have adequately assessed the cost of transfers. 2Another term, interchange, is often used in Europe. This paper treats them as interchangeable.2 in public transport systems, or provided useful guidance on transfer improvements, such as where to invest (which facility), how to invest (which aspect), and how much to invest (quantitative justification of the investment). This paper proposes a new method based on path choice,. 3Path choice is different from \" way-finding\" and \" route choice.\" \" Way-finding\" refers to the process by which a traveler finds a path to his (her) destination. The question in that case is how to acquire information to find a route in unknown terrain. \" Route-choice\" sometimes refers to a choice among different services in a public transport network, even if they follow the same physical path. In this case, the decision is whether to board an arriving vehicle or to wait for a later vehicle that will have lower in-vehicle time. Neither situation will be addressed in this research; therefore, a different term, path choice, is adopted.3 taking into account both the operator's service supply and the customers' subjective perceptions to assess transfer cost and to identify ways to reduce it. This method evaluates different transfer components (e.g., transfer walking, waiting, and penalty) with distinct policy solutions and differentiates between transfer stations and movements. The method is applied to one of the largest and most complex public transport systems in the world, the London Underground (LUL), with a focus on 17 major transfer stations and 303 transfer movements. This study confirms that transfers pose a significant cost to LUL, and that cost is distributed unevenly across stations and across platforms at a station. Transfer stations are perceived very differently by passengers in terms of their overall cost and composition. The case study suggests that a better understanding of transfer behavior and improvements to the transfer experience could significantly benefit public transport systems. © 2010 Elsevier Ltd.","author":[{"dropping-particle":"","family":"Guo","given":"Zhan","non-dropping-particle":"","parse-names":false,"suffix":""},{"dropping-particle":"","family":"Wilson","given":"Nigel H.M.","non-dropping-particle":"","parse-names":false,"suffix":""}],"container-title":"Transportation Research Part A: Policy and Practice","id":"ITEM-1","issue":"2","issued":{"date-parts":[["2011"]]},"page":"91-104","publisher":"Pergamon","title":"Assessing the cost of transfer inconvenience in public transport systems: A case study of the London Underground","type":"article-journal","volume":"45"},"uris":["http://www.mendeley.com/documents/?uuid=76b2b6f9-5dc5-4627-9263-11b017d5d87f"]}],"mendeley":{"formattedCitation":"(Guo &amp; Wilson, 2011)","plainTextFormattedCitation":"(Guo &amp; Wilson, 2011)","previouslyFormattedCitation":"(Guo &amp; Wilson, 2011)"},"properties":{"noteIndex":0},"schema":"https://github.com/citation-style-language/schema/raw/master/csl-citation.json"}</w:instrText>
+        <w:instrText>ADDIN CSL_CITATION {"citationItems":[{"id":"ITEM-1","itemData":{"ISSN":"09658564","abstract":"Few studies have adequately assessed the cost of transfers. 2Another term, interchange, is often used in Europe. This paper treats them as interchangeable.2 in public transport systems, or provided useful guidance on transfer improvements, such as where to invest (which facility), how to invest (which aspect), and how much to invest (quantitative justification of the investment). This paper proposes a new method based on path choice,. 3Path choice is different from \" way-finding\" and \" route choice.\" \" Way-finding\" refers to the process by which a traveler finds a path to his (her) destination. The question in that case is how to acquire information to find a route in unknown terrain. \" Route-choice\" sometimes refers to a choice among different services in a public transport network, even if they follow the same physical path. In this case, the decision is whether to board an arriving vehicle or to wait for a later vehicle that will have lower in-vehicle time. Neither situation will be addressed in this research; therefore, a different term, path choice, is adopted.3 taking into account both the operator's service supply and the customers' subjective perceptions to assess transfer cost and to identify ways to reduce it. This method evaluates different transfer components (e.g., transfer walking, waiting, and penalty) with distinct policy solutions and differentiates between transfer stations and movements. The method is applied to one of the largest and most complex public transport systems in the world, the London Underground (LUL), with a focus on 17 major transfer stations and 303 transfer movements. This study confirms that transfers pose a significant cost to LUL, and that cost is distributed unevenly across stations and across platforms at a station. Transfer stations are perceived very differently by passengers in terms of their overall cost and composition. The case study suggests that a better understanding of transfer behavior and improvements to the transfer experience could significantly benefit public transport systems. © 2010 Elsevier Ltd.","author":[{"dropping-particle":"","family":"Guo","given":"Zhan","non-dropping-particle":"","parse-names":false,"suffix":""},{"dropping-particle":"","family":"Wilson","given":"Nigel H.M.","non-dropping-particle":"","parse-names":false,"suffix":""}],"container-title":"Transportation Research Part A: Policy and Practice","id":"ITEM-1","issue":"2","issued":{"date-parts":[["2011"]]},"page":"91-104","publisher":"Pergamon","title":"Assessing the cost of transfer inconvenience in public transport systems: A case study of the London Underground","type":"article-journal","volume":"45"},"uris":["http://www.mendeley.com/documents/?uuid=76b2b6f9-5dc5-4627-9263-11b017d5d87f"]}],"mendeley":{"formattedCitation":"(Guo and Wilson, 2011)","plainTextFormattedCitation":"(Guo and Wilson, 2011)","previouslyFormattedCitation":"(Guo and Wilson, 2011)"},"properties":{"noteIndex":0},"schema":"https://github.com/citation-style-language/schema/raw/master/csl-citation.json"}</w:instrText>
       </w:r>
       <w:r>
         <w:rPr>
@@ -2657,7 +2690,7 @@
           <w:szCs w:val="24"/>
           <w:lang w:eastAsia="ja-JP"/>
         </w:rPr>
-        <w:t>(Guo &amp; Wilson, 2011)</w:t>
+        <w:t>(Guo and Wilson, 2011)</w:t>
       </w:r>
       <w:r>
         <w:rPr>
@@ -2770,7 +2803,7 @@
           <w:szCs w:val="24"/>
           <w:lang w:eastAsia="ja-JP"/>
         </w:rPr>
-        <w:instrText>ADDIN CSL_CITATION {"citationItems":[{"id":"ITEM-1","itemData":{"DOI":"10.1016/S0968-090X(99)00019-4","ISSN":"0968090X","abstract":"A timed transfer terminal synchronizes the arrival of incoming vehicles with the departure of outgoing vehicles so as to minimize transfer delays. Most bus timed transfer terminals follow fixed schedules, and do not utilize intelligent transportation systems for vehicle tracking and control. This paper reviews technologies that enable real-time control of timed transfer. We evaluate the benefits of tracking bus locations and executing dynamic schedule control through the simulation of a generic timed transfer terminal under a range of conditions. Based on empirical data collected by the Los Angeles County/Metropolitan Transit Agency, we found delay over segments of long-headway bus lines to be negatively correlated with lateness at the start of the segment, indicating that buses have a tendency to catch up when they fall behind schedule. The simulation analysis showed that the benefit of bus tracking is most significant when one of the buses experiences a major delay, especially when there is a small number of connecting buses. © 1999 Elsevier Science Ltd.","author":[{"dropping-particle":"","family":"Dessouky","given":"Maged","non-dropping-particle":"","parse-names":false,"suffix":""},{"dropping-particle":"","family":"Hall","given":"Randolph","non-dropping-particle":"","parse-names":false,"suffix":""},{"dropping-particle":"","family":"Nowroozi","given":"Ali","non-dropping-particle":"","parse-names":false,"suffix":""},{"dropping-particle":"","family":"Mourikas","given":"Karen","non-dropping-particle":"","parse-names":false,"suffix":""}],"container-title":"Transportation Research Part C: Emerging Technologies","id":"ITEM-1","issue":"4","issued":{"date-parts":[["1999"]]},"page":"187-208","publisher":"Elsevier","title":"Bus dispatching at timed transfer transit stations using bus tracking technology","type":"article-journal","volume":"7"},"uris":["http://www.mendeley.com/documents/?uuid=921fadfd-9534-49df-bba7-94db6e59b6e8"]}],"mendeley":{"formattedCitation":"(Dessouky, Hall, Nowroozi, &amp; Mourikas, 1999)","plainTextFormattedCitation":"(Dessouky, Hall, Nowroozi, &amp; Mourikas, 1999)","previouslyFormattedCitation":"(Dessouky, Hall, Nowroozi, &amp; Mourikas, 1999)"},"properties":{"noteIndex":0},"schema":"https://github.com/citation-style-language/schema/raw/master/csl-citation.json"}</w:instrText>
+        <w:instrText>ADDIN CSL_CITATION {"citationItems":[{"id":"ITEM-1","itemData":{"ISSN":"0968090X","abstract":"A timed transfer terminal synchronizes the arrival of incoming vehicles with the departure of outgoing vehicles so as to minimize transfer delays. Most bus timed transfer terminals follow fixed schedules, and do not utilize intelligent transportation systems for vehicle tracking and control. This paper reviews technologies that enable real-time control of timed transfer. We evaluate the benefits of tracking bus locations and executing dynamic schedule control through the simulation of a generic timed transfer terminal under a range of conditions. Based on empirical data collected by the Los Angeles County/Metropolitan Transit Agency, we found delay over segments of long-headway bus lines to be negatively correlated with lateness at the start of the segment, indicating that buses have a tendency to catch up when they fall behind schedule. The simulation analysis showed that the benefit of bus tracking is most significant when one of the buses experiences a major delay, especially when there is a small number of connecting buses. © 1999 Elsevier Science Ltd.","author":[{"dropping-particle":"","family":"Dessouky","given":"Maged","non-dropping-particle":"","parse-names":false,"suffix":""},{"dropping-particle":"","family":"Hall","given":"Randolph","non-dropping-particle":"","parse-names":false,"suffix":""},{"dropping-particle":"","family":"Nowroozi","given":"Ali","non-dropping-particle":"","parse-names":false,"suffix":""},{"dropping-particle":"","family":"Mourikas","given":"Karen","non-dropping-particle":"","parse-names":false,"suffix":""}],"container-title":"Transportation Research Part C: Emerging Technologies","id":"ITEM-1","issue":"4","issued":{"date-parts":[["1999"]]},"page":"187-208","publisher":"Elsevier","title":"Bus dispatching at timed transfer transit stations using bus tracking technology","type":"article-journal","volume":"7"},"uris":["http://www.mendeley.com/documents/?uuid=921fadfd-9534-49df-bba7-94db6e59b6e8"]}],"mendeley":{"formattedCitation":"(Dessouky &lt;i&gt;et al.&lt;/i&gt;, 1999)","plainTextFormattedCitation":"(Dessouky et al., 1999)","previouslyFormattedCitation":"(Dessouky &lt;i&gt;et al.&lt;/i&gt;, 1999)"},"properties":{"noteIndex":0},"schema":"https://github.com/citation-style-language/schema/raw/master/csl-citation.json"}</w:instrText>
       </w:r>
       <w:r>
         <w:rPr>
@@ -2789,7 +2822,28 @@
           <w:szCs w:val="24"/>
           <w:lang w:eastAsia="ja-JP"/>
         </w:rPr>
-        <w:t>(Dessouky, Hall, Nowroozi, &amp; Mourikas, 1999)</w:t>
+        <w:t xml:space="preserve">(Dessouky </w:t>
+      </w:r>
+      <w:r>
+        <w:rPr>
+          <w:rFonts w:ascii="Times New Roman" w:eastAsia="Yu Mincho" w:hAnsi="Times New Roman" w:cs="Times New Roman"/>
+          <w:i/>
+          <w:noProof/>
+          <w:sz w:val="24"/>
+          <w:szCs w:val="24"/>
+          <w:lang w:eastAsia="ja-JP"/>
+        </w:rPr>
+        <w:t>et al.</w:t>
+      </w:r>
+      <w:r>
+        <w:rPr>
+          <w:rFonts w:ascii="Times New Roman" w:eastAsia="Yu Mincho" w:hAnsi="Times New Roman" w:cs="Times New Roman"/>
+          <w:noProof/>
+          <w:sz w:val="24"/>
+          <w:szCs w:val="24"/>
+          <w:lang w:eastAsia="ja-JP"/>
+        </w:rPr>
+        <w:t>, 1999)</w:t>
       </w:r>
       <w:r>
         <w:rPr>
@@ -2916,7 +2970,7 @@
           <w:szCs w:val="24"/>
           <w:lang w:eastAsia="ja-JP"/>
         </w:rPr>
-        <w:instrText xml:space="preserve">ADDIN CSL_CITATION {"citationItems":[{"id":"ITEM-1","itemData":{"DOI":"10.1111/dpr.12142","ISSN":"14677679","abstract":"The article uses a conceptual framework to review empirical evidence and some 180 articles related to the opportunities and threats of </w:instrText>
+        <w:instrText>ADDIN CSL_CITATION {"citationItems":[{"id":"ITEM-1","itemData":{"ISSN":"14677679","abstract":"The article uses a conceptual framework to review empirical evidence and some 180 articles related to the opportunities and threats of Big Data Analytics for int</w:instrText>
       </w:r>
       <w:r>
         <w:rPr>
@@ -2925,7 +2979,7 @@
           <w:szCs w:val="24"/>
           <w:lang w:eastAsia="ja-JP"/>
         </w:rPr>
-        <w:instrText>Big Data Analytics for international development. The advent of Big Data delivers a cost</w:instrText>
+        <w:instrText>ernational development. The advent of Big Data delivers a cost</w:instrText>
       </w:r>
       <w:r>
         <w:rPr>
@@ -3033,16 +3087,16 @@
           <w:szCs w:val="24"/>
           <w:lang w:eastAsia="ja-JP"/>
         </w:rPr>
-        <w:instrText>making. The article systematically reviews several available policy options in terms of fostering opportunities and minimising risks. ","author":[{"dropping-p</w:instrText>
-      </w:r>
-      <w:r>
-        <w:rPr>
-          <w:rFonts w:ascii="Times New Roman" w:eastAsia="Yu Mincho" w:hAnsi="Times New Roman" w:cs="Times New Roman"/>
-          <w:sz w:val="24"/>
-          <w:szCs w:val="24"/>
-          <w:lang w:eastAsia="ja-JP"/>
-        </w:rPr>
-        <w:instrText>article":"","family":"Hilbert","given":"Martin","non-dropping-particle":"","parse-names":false,"suffix":""}],"container-title":"Development Policy Review","id":"ITEM-1","issue":"1","issued":{"date-parts":[["2016"]]},"page":"135-174","publisher":"Wiley Online Library","title":"Big Data for Development: A Review of Promises and Challenges","type":"article-journal","volume":"34"},"uris":["http://www.mendeley.com/documents/?uuid=9a977428-4b82-43bb-8fb0-65fad1065ea8"]}],"mendeley":{"formattedCitation":"(Hilbert, 2016)","plainTextFormattedCitation":"(Hilbert, 2016)","previouslyFormattedCitation":"(Hilbert, 2016)"},"properties":{"noteIndex":0},"schema":"https://github.com/citation-style-language/schema/raw/master/csl-citation.json"}</w:instrText>
+        <w:instrText>making. The article systematically reviews several available policy options in terms of fostering opportunities and minimising risks.","author":[{"dropping-particle":"","family":"Hilbe</w:instrText>
+      </w:r>
+      <w:r>
+        <w:rPr>
+          <w:rFonts w:ascii="Times New Roman" w:eastAsia="Yu Mincho" w:hAnsi="Times New Roman" w:cs="Times New Roman"/>
+          <w:sz w:val="24"/>
+          <w:szCs w:val="24"/>
+          <w:lang w:eastAsia="ja-JP"/>
+        </w:rPr>
+        <w:instrText>rt","given":"Martin","non-dropping-particle":"","parse-names":false,"suffix":""}],"container-title":"Development Policy Review","id":"ITEM-1","issue":"1","issued":{"date-parts":[["2016"]]},"page":"135-174","publisher":"Wiley Online Library","title":"Big Data for Development: A Review of Promises and Challenges","type":"article-journal","volume":"34"},"uris":["http://www.mendeley.com/documents/?uuid=9a977428-4b82-43bb-8fb0-65fad1065ea8"]}],"mendeley":{"formattedCitation":"(Hilbert, 2016)","plainTextFormattedCitation":"(Hilbert, 2016)","previouslyFormattedCitation":"(Hilbert, 2016)"},"properties":{"noteIndex":0},"schema":"https://github.com/citation-style-language/schema/raw/master/csl-citation.json"}</w:instrText>
       </w:r>
       <w:r>
         <w:rPr>
@@ -3209,7 +3263,7 @@
           <w:sz w:val="24"/>
           <w:szCs w:val="24"/>
         </w:rPr>
-        <w:instrText>ADDIN CSL_CITATION {"citationItems":[{"id":"ITEM-1","itemData":{"DOI":"10.1109/ICAdLT.2015.7136630","ISBN":"9781479984008","abstract":"© 2015 IEEE. Nowadays, there are many challenges for the logistics industry mainly with the integration of E-commerce and new sources of data such as smartphones, sensors, GPS and other devices. Those new data sources generate daily a huge quantity of unstructured data, to deal with such complex data, the use of big data analytic tools becomes an obligation. In this context, many works have been done recently in the integration of big data analytics in the logistics industry. In this paper, we propose to give a review of the latest applications of big data analytics in the field of logistics and transportation industry and to propose a novel approach to detect and recognize containers code based on a Hadoop big data analytics system.","author":[{"dropping-particle":"","family":"Ayed","given":"Abdelkarim","non-dropping-particle":"Ben","parse-names":false,"suffix":""},{"dropping-particle":"","family":"Halima","given":"Mohamed","non-dropping-particle":"Ben","parse-names":false,"suffix":""},{"dropping-particle":"","family":"Alimi","given":"Adel M.","non-dropping-particle":"","parse-names":false,"suffix":""}],"container-title":"2015 4th IEEE International Conference on Advanced Logistics and Transport, IEEE ICALT 2015","id":"ITEM-1","issued":{"date-parts":[["2015"]]},"page":"311-316","publisher":"IEEE","title":"Big data analytics for logistics and transportation","type":"paper-conference"},"uris":["http://www.mendeley.com/documents/?uuid=adc3ea7a-4466-4ce4-8fde-4ae07ebd8e9d"]},{"id":"ITEM-2","itemData":{"ISSN":"1383-469X","author":[{"dropping-particle":"","family":"Chen","given":"Min","non-dropping-particle":"","parse-names":false,"suffix":""},{"dropping-particle":"","family":"Mao","given":"Shiwen","non-dropping-particle":"","parse-names":false,"suffix":""},{"dropping-particle":"","family":"Liu","given":"Yunhao","non-dropping-particle":"","parse-names":false,"suffix":""}],"container-title":"Mobile networks and applications","id":"ITEM-2","issue":"2","issued":{"date-parts":[["2014"]]},"page":"171-209","publisher":"Springer","title":"Big data: A survey","type":"article-journal","volume":"19"},"uris":["http://www.mendeley.com/documents/?uuid=c450eaac-31ab-4b0e-9726-0ad93d9414e9"]}],"mendeley":{"formattedCitation":"(Ben Ayed, Ben Halima, &amp; Alimi, 2015; Chen, Mao, &amp; Liu, 2014)","plainTextFormattedCitation":"(Ben Ayed, Ben Halima, &amp; Alimi, 2015; Chen, Mao, &amp; Liu, 2014)","previouslyFormattedCitation":"(Ayed, Halima, &amp; Alimi, 2015; Chen, Mao, &amp; Liu, 2014)"},"properties":{"noteIndex":0},"schema":"https://github.com/citation-style-language/schema/raw/master/csl-citation.json"}</w:instrText>
+        <w:instrText>ADDIN CSL_CITATION {"citationItems":[{"id":"ITEM-1","itemData":{"DOI":"10.1109/ICAdLT.2015.7136630","ISBN":"9781479984008","abstract":"© 2015 IEEE. Nowadays, there are many challenges for the logistics industry mainly with the integration of E-commerce and new sources of data such as smartphones, sensors, GPS and other devices. Those new data sources generate daily a huge quantity of unstructured data, to deal with such complex data, the use of big data analytic tools becomes an obligation. In this context, many works have been done recently in the integration of big data analytics in the logistics industry. In this paper, we propose to give a review of the latest applications of big data analytics in the field of logistics and transportation industry and to propose a novel approach to detect and recognize containers code based on a Hadoop big data analytics system.","author":[{"dropping-particle":"","family":"Ayed","given":"Abdelkarim","non-dropping-particle":"Ben","parse-names":false,"suffix":""},{"dropping-particle":"","family":"Halima","given":"Mohamed","non-dropping-particle":"Ben","parse-names":false,"suffix":""},{"dropping-particle":"","family":"Alimi","given":"Adel M.","non-dropping-particle":"","parse-names":false,"suffix":""}],"container-title":"2015 4th IEEE International Conference on Advanced Logistics and Transport, IEEE ICALT 2015","id":"ITEM-1","issued":{"date-parts":[["2015"]]},"page":"311-316","publisher":"IEEE","title":"Big data analytics for logistics and transportation","type":"paper-conference"},"uris":["http://www.mendeley.com/documents/?uuid=adc3ea7a-4466-4ce4-8fde-4ae07ebd8e9d"]},{"id":"ITEM-2","itemData":{"ISSN":"1383-469X","author":[{"dropping-particle":"","family":"Chen","given":"Min","non-dropping-particle":"","parse-names":false,"suffix":""},{"dropping-particle":"","family":"Mao","given":"Shiwen","non-dropping-particle":"","parse-names":false,"suffix":""},{"dropping-particle":"","family":"Liu","given":"Yunhao","non-dropping-particle":"","parse-names":false,"suffix":""}],"container-title":"Mobile networks and applications","id":"ITEM-2","issue":"2","issued":{"date-parts":[["2014"]]},"page":"171-209","publisher":"Springer","title":"Big data: A survey","type":"article-journal","volume":"19"},"uris":["http://www.mendeley.com/documents/?uuid=c450eaac-31ab-4b0e-9726-0ad93d9414e9"]}],"mendeley":{"formattedCitation":"(Chen, Mao and Liu, 2014; Ben Ayed, Ben Halima and Alimi, 2015)","plainTextFormattedCitation":"(Chen, Mao and Liu, 2014; Ben Ayed, Ben Halima and Alimi, 2015)","previouslyFormattedCitation":"(Chen, Mao and Liu, 2014; Ben Ayed, Ben Halima and Alimi, 2015)"},"properties":{"noteIndex":0},"schema":"https://github.com/citation-style-language/schema/raw/master/csl-citation.json"}</w:instrText>
       </w:r>
       <w:r>
         <w:rPr>
@@ -3226,7 +3280,7 @@
           <w:sz w:val="24"/>
           <w:szCs w:val="24"/>
         </w:rPr>
-        <w:t>(Ben Ayed, Ben Halima, &amp; Alimi, 2015; Chen, Mao, &amp; Liu, 2014)</w:t>
+        <w:t>(Chen, Mao and Liu, 2014; Ben Ayed, Ben Halima and Alimi, 2015)</w:t>
       </w:r>
       <w:r>
         <w:rPr>
@@ -3282,7 +3336,7 @@
           <w:sz w:val="24"/>
           <w:szCs w:val="24"/>
         </w:rPr>
-        <w:instrText>ADDIN CSL_CITATION {"citationItems":[{"id":"ITEM-1","itemData":{"ISSN":"0343-2521","author":[{"dropping-particle":"","family":"Miller","given":"Harvey J","non-dropping-particle":"","parse-names":false,"suffix":""},{"dropping-particle":"","family":"Goodchild","given":"Michael F","non-dropping-particle":"","parse-names":false,"suffix":""}],"container-title":"GeoJournal","id":"ITEM-1","issue":"4","issued":{"date-parts":[["2015"]]},"page":"449-461","publisher":"Springer","title":"Data-driven geography","type":"article-journal","volume":"80"},"uris":["http://www.mendeley.com/documents/?uuid=32cda559-fdee-4cc2-bb92-65a581e8c85f"]}],"mendeley":{"formattedCitation":"(Miller &amp; Goodchild, 2015)","manualFormatting":"Miller &amp; Goodchild (2015)","plainTextFormattedCitation":"(Miller &amp; Goodchild, 2015)","previouslyFormattedCitation":"(Miller &amp; Goodchild, 2015)"},"properties":{"noteIndex":0},"schema":"https://github.com/citation-style-language/schema/raw/master/csl-citation.json"}</w:instrText>
+        <w:instrText>ADDIN CSL_CITATION {"citationItems":[{"id":"ITEM-1","itemData":{"ISSN":"0343-2521","author":[{"dropping-particle":"","family":"Miller","given":"Harvey J","non-dropping-particle":"","parse-names":false,"suffix":""},{"dropping-particle":"","family":"Goodchild","given":"Michael F","non-dropping-particle":"","parse-names":false,"suffix":""}],"container-title":"GeoJournal","id":"ITEM-1","issue":"4","issued":{"date-parts":[["2015"]]},"page":"449-461","publisher":"Springer","title":"Data-driven geography","type":"article-journal","volume":"80"},"uris":["http://www.mendeley.com/documents/?uuid=32cda559-fdee-4cc2-bb92-65a581e8c85f"]}],"mendeley":{"formattedCitation":"(Miller and Goodchild, 2015)","manualFormatting":"Miller &amp; Goodchild (2015)","plainTextFormattedCitation":"(Miller and Goodchild, 2015)","previouslyFormattedCitation":"(Miller and Goodchild, 2015)"},"properties":{"noteIndex":0},"schema":"https://github.com/citation-style-language/schema/raw/master/csl-citation.json"}</w:instrText>
       </w:r>
       <w:r>
         <w:rPr>
@@ -3443,18 +3497,7 @@
           <w:szCs w:val="24"/>
           <w:lang w:eastAsia="ja-JP"/>
         </w:rPr>
-        <w:t xml:space="preserve">automatic vehicle location (AVL) </w:t>
-      </w:r>
-      <w:bookmarkStart w:id="0" w:name="_GoBack"/>
-      <w:bookmarkEnd w:id="0"/>
-      <w:r>
-        <w:rPr>
-          <w:rFonts w:ascii="Times New Roman" w:eastAsia="Yu Mincho" w:hAnsi="Times New Roman" w:cs="Times New Roman"/>
-          <w:sz w:val="24"/>
-          <w:szCs w:val="24"/>
-          <w:lang w:eastAsia="ja-JP"/>
-        </w:rPr>
-        <w:t>data</w:t>
+        <w:t>automatic vehicle location (AVL) data</w:t>
       </w:r>
       <w:r>
         <w:rPr>
@@ -3481,7 +3524,17 @@
           <w:szCs w:val="24"/>
           <w:lang w:eastAsia="ja-JP"/>
         </w:rPr>
-        <w:t>It makes precise and compre</w:t>
+        <w:t xml:space="preserve">It </w:t>
+      </w:r>
+      <w:r>
+        <w:rPr>
+          <w:rFonts w:ascii="Times New Roman" w:eastAsia="Yu Mincho" w:hAnsi="Times New Roman" w:cs="Times New Roman"/>
+          <w:sz w:val="24"/>
+          <w:szCs w:val="24"/>
+          <w:lang w:eastAsia="ja-JP"/>
+        </w:rPr>
+        <w:lastRenderedPageBreak/>
+        <w:t>makes precise and compre</w:t>
       </w:r>
       <w:r>
         <w:rPr>
@@ -3535,17 +3588,7 @@
           <w:szCs w:val="24"/>
           <w:lang w:eastAsia="ja-JP"/>
         </w:rPr>
-        <w:t xml:space="preserve">, meaning they are readily </w:t>
-      </w:r>
-      <w:r>
-        <w:rPr>
-          <w:rFonts w:ascii="Times New Roman" w:eastAsia="Yu Mincho" w:hAnsi="Times New Roman" w:cs="Times New Roman"/>
-          <w:sz w:val="24"/>
-          <w:szCs w:val="24"/>
-          <w:lang w:eastAsia="ja-JP"/>
-        </w:rPr>
-        <w:lastRenderedPageBreak/>
-        <w:t>available without additional and prohibitive cost or effort. This technology revolution allows the possibility of more detailed investigation of trans</w:t>
+        <w:t>, meaning they are readily available without additional and prohibitive cost or effort. This technology revolution allows the possibility of more detailed investigation of trans</w:t>
       </w:r>
       <w:r>
         <w:rPr>
@@ -3754,7 +3797,7 @@
           <w:szCs w:val="24"/>
           <w:lang w:eastAsia="ja-JP"/>
         </w:rPr>
-        <w:instrText>ADDIN CSL_CITATION {"citationItems":[{"id":"ITEM-1","itemData":{"ISSN":"0343-2521","author":[{"dropping-particle":"","family":"Miller","given":"Harvey J","non-dropping-particle":"","parse-names":false,"suffix":""},{"dropping-particle":"","family":"Goodchild","given":"Michael F","non-dropping-particle":"","parse-names":false,"suffix":""}],"container-title":"GeoJournal","id":"ITEM-1","issue":"4","issued":{"date-parts":[["2015"]]},"page":"449-461","publisher":"Springer","title":"Data-driven geography","type":"article-journal","volume":"80"},"uris":["http://www.mendeley.com/documents/?uuid=32cda559-fdee-4cc2-bb92-65a581e8c85f"]}],"mendeley":{"formattedCitation":"(Miller &amp; Goodchild, 2015)","plainTextFormattedCitation":"(Miller &amp; Goodchild, 2015)","previouslyFormattedCitation":"(Miller &amp; Goodchild, 2015)"},"properties":{"noteIndex":0},"schema":"https://github.com/citation-style-language/schema/raw/master/csl-citation.json"}</w:instrText>
+        <w:instrText>ADDIN CSL_CITATION {"citationItems":[{"id":"ITEM-1","itemData":{"ISSN":"0343-2521","author":[{"dropping-particle":"","family":"Miller","given":"Harvey J","non-dropping-particle":"","parse-names":false,"suffix":""},{"dropping-particle":"","family":"Goodchild","given":"Michael F","non-dropping-particle":"","parse-names":false,"suffix":""}],"container-title":"GeoJournal","id":"ITEM-1","issue":"4","issued":{"date-parts":[["2015"]]},"page":"449-461","publisher":"Springer","title":"Data-driven geography","type":"article-journal","volume":"80"},"uris":["http://www.mendeley.com/documents/?uuid=32cda559-fdee-4cc2-bb92-65a581e8c85f"]}],"mendeley":{"formattedCitation":"(Miller and Goodchild, 2015)","plainTextFormattedCitation":"(Miller and Goodchild, 2015)","previouslyFormattedCitation":"(Miller and Goodchild, 2015)"},"properties":{"noteIndex":0},"schema":"https://github.com/citation-style-language/schema/raw/master/csl-citation.json"}</w:instrText>
       </w:r>
       <w:r>
         <w:rPr>
@@ -3773,7 +3816,7 @@
           <w:szCs w:val="24"/>
           <w:lang w:eastAsia="ja-JP"/>
         </w:rPr>
-        <w:t>(Miller &amp; Goodchild, 2015)</w:t>
+        <w:t>(Miller and Goodchild, 2015)</w:t>
       </w:r>
       <w:r>
         <w:rPr>
@@ -3899,7 +3942,7 @@
           <w:szCs w:val="24"/>
           <w:lang w:eastAsia="ja-JP"/>
         </w:rPr>
-        <w:instrText>ADDIN CSL_CITATION {"citationItems":[{"id":"ITEM-1","itemData":{"URL":"https://developers.google.com/transit/gtfs-realtime/guides/trip-updates","accessed":{"date-parts":[["2019","4","8"]]},"author":[{"dropping-particle":"","family":"Google Developers","given":"","non-dropping-particle":"","parse-names":false,"suffix":""}],"id":"ITEM-1","issued":{"date-parts":[["2018"]]},"title":"Trip Updates","type":"webpage"},"uris":["http://www.mendeley.com/documents/?uuid=d3ffd7a9-2483-4d48-8b66-3646dfa539d1"]},{"id":"ITEM-2","itemData":{"URL":"https://developers.google.com/transit/gtfs/","abstract":"GTFS Static Overview","accessed":{"date-parts":[["2018","3","8"]]},"author":[{"dropping-particle":"","family":"Google Developers","given":"","non-dropping-particle":"","parse-names":false,"suffix":""}],"id":"ITEM-2","issued":{"date-parts":[["2016"]]},"title":"GTFS Static Overview | Static Transit | Google Developers","type":"webpage"},"uris":["http://www.mendeley.com/documents/?uuid=850ac14c-25d7-4766-85ba-214da18b97ce"]}],"mendeley":{"formattedCitation":"(Google Developers, 2016, 2018)","manualFormatting":"(GTFS) (Google Developers, 2016, 2018)","plainTextFormattedCitation":"(Google Developers, 2016, 2018)","previouslyFormattedCitation":"(Google Developers, 2016, 2018)"},"properties":{"noteIndex":0},"schema":"https://github.com/citation-style-language/schema/raw/master/csl-citation.json"}</w:instrText>
+        <w:instrText>ADDIN CSL_CITATION {"citationItems":[{"id":"ITEM-1","itemData":{"URL":"https://developers.google.com/transit/gtfs-realtime/guides/trip-updates","accessed":{"date-parts":[["2019","4","8"]]},"author":[{"dropping-particle":"","family":"Google Developers","given":"","non-dropping-particle":"","parse-names":false,"suffix":""}],"id":"ITEM-1","issued":{"date-parts":[["2018"]]},"title":"Trip Updates","type":"webpage"},"uris":["http://www.mendeley.com/documents/?uuid=d3ffd7a9-2483-4d48-8b66-3646dfa539d1"]},{"id":"ITEM-2","itemData":{"URL":"https://developers.google.com/transit/gtfs/","abstract":"GTFS Static Overview","accessed":{"date-parts":[["2018","3","8"]]},"author":[{"dropping-particle":"","family":"Google Developers","given":"","non-dropping-particle":"","parse-names":false,"suffix":""}],"id":"ITEM-2","issued":{"date-parts":[["2016"]]},"title":"GTFS Static Overview | Static Transit | Google Developers","type":"webpage"},"uris":["http://www.mendeley.com/documents/?uuid=850ac14c-25d7-4766-85ba-214da18b97ce"]}],"mendeley":{"formattedCitation":"(Google Developers, 2016, 2018)","manualFormatting":"(Google Developers, 2016, 2018)","plainTextFormattedCitation":"(Google Developers, 2016, 2018)","previouslyFormattedCitation":"(Google Developers, 2016, 2018)"},"properties":{"noteIndex":0},"schema":"https://github.com/citation-style-language/schema/raw/master/csl-citation.json"}</w:instrText>
       </w:r>
       <w:r>
         <w:rPr>
@@ -4157,7 +4200,7 @@
           <w:szCs w:val="24"/>
           <w:lang w:eastAsia="ja-JP"/>
         </w:rPr>
-        <w:instrText>ADDIN CSL_CITATION {"citationItems":[{"id":"ITEM-1","itemData":{"DOI":"10.1016/j.trpro.2015.03.029","ISSN":"23521465","abstract":"This research proposes a method of evaluating transfer nodes based on smart card data with the objective of making a contribution to public transportation restructuring in regional cities. The study seeks to better comprehend the use of public transportation systems (trams and buses) in central Kochi City in Japan based on the transportation mode transfers recorded on user Smart Cards. Specifically, this study seeks to use the Data Envelop Analysis (DEA) model, which allows us to reference multiple indices, in order to evaluate the efficiency of user transfers between transportation systems while also considering transfer times and user age groups. The study results show that efficiency varied according to the time of day and user age groups, even at the same transfer nodes, and identified the need for more thorough understanding of the properties of each transfer point based on the efficiency values of multiple indices.","author":[{"dropping-particle":"","family":"Nishiuchi","given":"Hiroaki","non-dropping-particle":"","parse-names":false,"suffix":""},{"dropping-particle":"","family":"Todoroki","given":"Tomoyuki","non-dropping-particle":"","parse-names":false,"suffix":""},{"dropping-particle":"","family":"Kishi","given":"Yusuke","non-dropping-particle":"","parse-names":false,"suffix":""}],"container-title":"Transportation Research Procedia","id":"ITEM-1","issued":{"date-parts":[["2015"]]},"page":"391-401","publisher":"Elsevier","title":"A Fundamental Study on Evaluation of Public Transport Transfer Nodes by Data Envelop Analysis Approach Using Smart Card Data","type":"article-journal","volume":"6"},"uris":["http://www.mendeley.com/documents/?uuid=b0bd92c8-112a-4928-bf43-48246e234238"]},{"id":"ITEM-2","itemData":{"DOI":"10.3141/2144-16","ISSN":"03611981","abstract":"Automatic fare collection systems using the smart card technology has become very popular as they provide an efficient and cost-saving alternative to the manual fare collection method. In 2004, the city of Seoul introduced a smart card based transit fare scheme, which was a distance-based, integrated fare collection and calculation system. Over the years, the system was extended twice and now can provide detailed information about public transit use in the region. This includes each trip’s boarding and alighting times and locations as well as the trip chains with transfers. This paper examines the possibilities of using such data for transportation planning application. First, a process to generate travel time maps is presented. More than 100 million trip data has been processed for estimating the travel times among stops. It is also demonstrated that transfers data can be readily obtainable as the on/off boarding information are resided in the dataset. While transfers are considered as important information for public transit planning, it hasn’t been easy to collect such data. This study presents that transfer data can be used to locate the critical transfer points that needs improvements. It also demonstrates that a simple database query can quickly identify those locations. Also, transfer trip patterns between two zones are illustrated on a map. It gives some information about passengers’ transfer location choice.","author":[{"dropping-particle":"","family":"Jang","given":"Wonjae","non-dropping-particle":"","parse-names":false,"suffix":""}],"container-title":"Transportation Research Record","id":"ITEM-2","issue":"2144","issued":{"date-parts":[["2010"]]},"page":"142-149","publisher":"Transportation Research Board of the National Academies","title":"Travel time and transfer analysis using transit smart card data","type":"article-journal"},"uris":["http://www.mendeley.com/documents/?uuid=59a1f60b-20f3-4652-aa52-6f439b1a2472"]}],"mendeley":{"formattedCitation":"(Jang, 2010; Nishiuchi et al., 2015)","plainTextFormattedCitation":"(Jang, 2010; Nishiuchi et al., 2015)","previouslyFormattedCitation":"(Jang, 2010; Nishiuchi et al., 2015)"},"properties":{"noteIndex":0},"schema":"https://github.com/citation-style-language/schema/raw/master/csl-citation.json"}</w:instrText>
+        <w:instrText>ADDIN CSL_CITATION {"citationItems":[{"id":"ITEM-1","itemData":{"ISSN":"23521465","abstract":"This research proposes a method of evaluating transfer nodes based on smart card data with the objective of making a contribution to public transportation restructuring in regional cities. The study seeks to better comprehend the use of public transportation systems (trams and buses) in central Kochi City in Japan based on the transportation mode transfers recorded on user Smart Cards. Specifically, this study seeks to use the Data Envelop Analysis (DEA) model, which allows us to reference multiple indices, in order to evaluate the efficiency of user transfers between transportation systems while also considering transfer times and user age groups. The study results show that efficiency varied according to the time of day and user age groups, even at the same transfer nodes, and identified the need for more thorough understanding of the properties of each transfer point based on the efficiency values of multiple indices.","author":[{"dropping-particle":"","family":"Nishiuchi","given":"Hiroaki","non-dropping-particle":"","parse-names":false,"suffix":""},{"dropping-particle":"","family":"Todoroki","given":"Tomoyuki","non-dropping-particle":"","parse-names":false,"suffix":""},{"dropping-particle":"","family":"Kishi","given":"Yusuke","non-dropping-particle":"","parse-names":false,"suffix":""}],"container-title":"Transportation Research Procedia","id":"ITEM-1","issued":{"date-parts":[["2015"]]},"page":"391-401","publisher":"Elsevier","title":"A Fundamental Study on Evaluation of Public Transport Transfer Nodes by Data Envelop Analysis Approach Using Smart Card Data","type":"article-journal","volume":"6"},"uris":["http://www.mendeley.com/documents/?uuid=b0bd92c8-112a-4928-bf43-48246e234238"]},{"id":"ITEM-2","itemData":{"ISSN":"03611981","abstract":"Automatic fare collection systems using the smart card technology has become very popular as they provide an efficient and cost-saving alternative to the manual fare collection method. In 2004, the city of Seoul introduced a smart card based transit fare scheme, which was a distance-based, integrated fare collection and calculation system. Over the years, the system was extended twice and now can provide detailed information about public transit use in the region. This includes each trip’s boarding and alighting times and locations as well as the trip chains with transfers. This paper examines the possibilities of using such data for transportation planning application. First, a process to generate travel time maps is presented. More than 100 million trip data has been processed for estimating the travel times among stops. It is also demonstrated that transfers data can be readily obtainable as the on/off boarding information are resided in the dataset. While transfers are considered as important information for public transit planning, it hasn’t been easy to collect such data. This study presents that transfer data can be used to locate the critical transfer points that needs improvements. It also demonstrates that a simple database query can quickly identify those locations. Also, transfer trip patterns between two zones are illustrated on a map. It gives some information about passengers’ transfer location choice.","author":[{"dropping-particle":"","family":"Jang","given":"Wonjae","non-dropping-particle":"","parse-names":false,"suffix":""}],"container-title":"Transportation Research Record","id":"ITEM-2","issue":"2144","issued":{"date-parts":[["2010"]]},"page":"142-149","publisher":"Transportation Research Board of the National Academies","title":"Travel time and transfer analysis using transit smart card data","type":"article-journal"},"uris":["http://www.mendeley.com/documents/?uuid=59a1f60b-20f3-4652-aa52-6f439b1a2472"]}],"mendeley":{"formattedCitation":"(Jang, 2010; Nishiuchi, Todoroki and Kishi, 2015)","plainTextFormattedCitation":"(Jang, 2010; Nishiuchi, Todoroki and Kishi, 2015)","previouslyFormattedCitation":"(Jang, 2010; Nishiuchi, Todoroki and Kishi, 2015)"},"properties":{"noteIndex":0},"schema":"https://github.com/citation-style-language/schema/raw/master/csl-citation.json"}</w:instrText>
       </w:r>
       <w:r>
         <w:rPr>
@@ -4176,7 +4219,7 @@
           <w:szCs w:val="24"/>
           <w:lang w:eastAsia="ja-JP"/>
         </w:rPr>
-        <w:t>(Jang, 2010; Nishiuchi et al., 2015)</w:t>
+        <w:t>(Jang, 2010; Nishiuchi, Todoroki and Kishi, 2015)</w:t>
       </w:r>
       <w:r>
         <w:rPr>
@@ -4212,7 +4255,7 @@
           <w:szCs w:val="24"/>
           <w:lang w:eastAsia="ja-JP"/>
         </w:rPr>
-        <w:instrText>ADDIN CSL_CITATION {"citationItems":[{"id":"ITEM-1","itemData":{"DOI":"10.3141/2144-16","ISSN":"03611981","abstract":"Automatic fare collection systems using the smart card technology has become very popular as they provide an efficient and cost-saving alternative to the manual fare collection method. In 2004, the city of Seoul introduced a smart card based transit fare scheme, which was a distance-based, integrated fare collection and calculation system. Over the years, the system was extended twice and now can provide detailed information about public transit use in the region. This includes each trip’s boarding and alighting times and locations as well as the trip chains with transfers. This paper examines the possibilities of using such data for transportation planning application. First, a process to generate travel time maps is presented. More than 100 million trip data has been processed for estimating the travel times among stops. It is also demonstrated that transfers data can be readily obtainable as the on/off boarding information are resided in the dataset. While transfers are considered as important information for public transit planning, it hasn’t been easy to collect such data. This study presents that transfer data can be used to locate the critical transfer points that needs improvements. It also demonstrates that a simple database query can quickly identify those locations. Also, transfer trip patterns between two zones are illustrated on a map. It gives some information about passengers’ transfer location choice.","author":[{"dropping-particle":"","family":"Jang","given":"Wonjae","non-dropping-particle":"","parse-names":false,"suffix":""}],"container-title":"Transportation Research Record","id":"ITEM-1","issue":"2144","issued":{"date-parts":[["2010"]]},"page":"142-149","publisher":"Transportation Research Board of the National Academies","title":"Travel time and transfer analysis using transit smart card data","type":"article-journal"},"uris":["http://www.mendeley.com/documents/?uuid=59a1f60b-20f3-4652-aa52-6f439b1a2472"]}],"mendeley":{"formattedCitation":"(Jang, 2010)","manualFormatting":"Jang (2010)","plainTextFormattedCitation":"(Jang, 2010)","previouslyFormattedCitation":"(Jang, 2010)"},"properties":{"noteIndex":0},"schema":"https://github.com/citation-style-language/schema/raw/master/csl-citation.json"}</w:instrText>
+        <w:instrText>ADDIN CSL_CITATION {"citationItems":[{"id":"ITEM-1","itemData":{"ISSN":"03611981","abstract":"Automatic fare collection systems using the smart card technology has become very popular as they provide an efficient and cost-saving alternative to the manual fare collection method. In 2004, the city of Seoul introduced a smart card based transit fare scheme, which was a distance-based, integrated fare collection and calculation system. Over the years, the system was extended twice and now can provide detailed information about public transit use in the region. This includes each trip’s boarding and alighting times and locations as well as the trip chains with transfers. This paper examines the possibilities of using such data for transportation planning application. First, a process to generate travel time maps is presented. More than 100 million trip data has been processed for estimating the travel times among stops. It is also demonstrated that transfers data can be readily obtainable as the on/off boarding information are resided in the dataset. While transfers are considered as important information for public transit planning, it hasn’t been easy to collect such data. This study presents that transfer data can be used to locate the critical transfer points that needs improvements. It also demonstrates that a simple database query can quickly identify those locations. Also, transfer trip patterns between two zones are illustrated on a map. It gives some information about passengers’ transfer location choice.","author":[{"dropping-particle":"","family":"Jang","given":"Wonjae","non-dropping-particle":"","parse-names":false,"suffix":""}],"container-title":"Transportation Research Record","id":"ITEM-1","issue":"2144","issued":{"date-parts":[["2010"]]},"page":"142-149","publisher":"Transportation Research Board of the National Academies","title":"Travel time and transfer analysis using transit smart card data","type":"article-journal"},"uris":["http://www.mendeley.com/documents/?uuid=59a1f60b-20f3-4652-aa52-6f439b1a2472"]}],"mendeley":{"formattedCitation":"(Jang, 2010)","manualFormatting":"Jang (2010)","plainTextFormattedCitation":"(Jang, 2010)","previouslyFormattedCitation":"(Jang, 2010)"},"properties":{"noteIndex":0},"schema":"https://github.com/citation-style-language/schema/raw/master/csl-citation.json"}</w:instrText>
       </w:r>
       <w:r>
         <w:rPr>
@@ -4295,7 +4338,7 @@
           <w:szCs w:val="24"/>
           <w:lang w:eastAsia="ja-JP"/>
         </w:rPr>
-        <w:instrText>ADDIN CSL_CITATION {"citationItems":[{"id":"ITEM-1","itemData":{"DOI":"10.1016/j.trpro.2015.03.029","ISSN":"23521465","abstract":"This research proposes a method of evaluating transfer nodes based on smart card data with the objective of making a contribution to public transportation restructuring in regional cities. The study seeks to better comprehend the use of public transportation systems (trams and buses) in central Kochi City in Japan based on the transportation mode transfers recorded on user Smart Cards. Specifically, this study seeks to use the Data Envelop Analysis (DEA) model, which allows us to reference multiple indices, in order to evaluate the efficiency of user transfers between transportation systems while also considering transfer times and user age groups. The study results show that efficiency varied according to the time of day and user age groups, even at the same transfer nodes, and identified the need for more thorough understanding of the properties of each transfer point based on the efficiency values of multiple indices.","author":[{"dropping-particle":"","family":"Nishiuchi","given":"Hiroaki","non-dropping-particle":"","parse-names":false,"suffix":""},{"dropping-particle":"","family":"Todoroki","given":"Tomoyuki","non-dropping-particle":"","parse-names":false,"suffix":""},{"dropping-particle":"","family":"Kishi","given":"Yusuke","non-dropping-particle":"","parse-names":false,"suffix":""}],"container-title":"Transportation Research Procedia","id":"ITEM-1","issued":{"date-parts":[["2015"]]},"page":"391-401","publisher":"Elsevier","title":"A Fundamental Study on Evaluation of Public Transport Transfer Nodes by Data Envelop Analysis Approach Using Smart Card Data","type":"article-journal","volume":"6"},"uris":["http://www.mendeley.com/documents/?uuid=b0bd92c8-112a-4928-bf43-48246e234238"]}],"mendeley":{"formattedCitation":"(Nishiuchi et al., 2015)","manualFormatting":"Nishiuchi et al. (2015)","plainTextFormattedCitation":"(Nishiuchi et al., 2015)","previouslyFormattedCitation":"(Nishiuchi et al., 2015)"},"properties":{"noteIndex":0},"schema":"https://github.com/citation-style-language/schema/raw/master/csl-citation.json"}</w:instrText>
+        <w:instrText>ADDIN CSL_CITATION {"citationItems":[{"id":"ITEM-1","itemData":{"ISSN":"23521465","abstract":"This research proposes a method of evaluating transfer nodes based on smart card data with the objective of making a contribution to public transportation restructuring in regional cities. The study seeks to better comprehend the use of public transportation systems (trams and buses) in central Kochi City in Japan based on the transportation mode transfers recorded on user Smart Cards. Specifically, this study seeks to use the Data Envelop Analysis (DEA) model, which allows us to reference multiple indices, in order to evaluate the efficiency of user transfers between transportation systems while also considering transfer times and user age groups. The study results show that efficiency varied according to the time of day and user age groups, even at the same transfer nodes, and identified the need for more thorough understanding of the properties of each transfer point based on the efficiency values of multiple indices.","author":[{"dropping-particle":"","family":"Nishiuchi","given":"Hiroaki","non-dropping-particle":"","parse-names":false,"suffix":""},{"dropping-particle":"","family":"Todoroki","given":"Tomoyuki","non-dropping-particle":"","parse-names":false,"suffix":""},{"dropping-particle":"","family":"Kishi","given":"Yusuke","non-dropping-particle":"","parse-names":false,"suffix":""}],"container-title":"Transportation Research Procedia","id":"ITEM-1","issued":{"date-parts":[["2015"]]},"page":"391-401","publisher":"Elsevier","title":"A Fundamental Study on Evaluation of Public Transport Transfer Nodes by Data Envelop Analysis Approach Using Smart Card Data","type":"article-journal","volume":"6"},"uris":["http://www.mendeley.com/documents/?uuid=b0bd92c8-112a-4928-bf43-48246e234238"]}],"mendeley":{"formattedCitation":"(Nishiuchi, Todoroki and Kishi, 2015)","manualFormatting":"Nishiuchi et al. (2015)","plainTextFormattedCitation":"(Nishiuchi, Todoroki and Kishi, 2015)","previouslyFormattedCitation":"(Nishiuchi, Todoroki and Kishi, 2015)"},"properties":{"noteIndex":0},"schema":"https://github.com/citation-style-language/schema/raw/master/csl-citation.json"}</w:instrText>
       </w:r>
       <w:r>
         <w:rPr>
@@ -4532,7 +4575,7 @@
           <w:szCs w:val="24"/>
           <w:lang w:eastAsia="ja-JP"/>
         </w:rPr>
-        <w:instrText>ADDIN CSL_CITATION {"citationItems":[{"id":"ITEM-1","itemData":{"DOI":"10.1016/j.trpro.2015.03.029","ISSN":"23521465","abstract":"This research proposes a method of evaluating transfer nodes based on smart card data with the objective of making a contribution to public transportation restructuring in regional cities. The study seeks to better comprehend the use of public transportation systems (trams and buses) in central Kochi City in Japan based on the transportation mode transfers recorded on user Smart Cards. Specifically, this study seeks to use the Data Envelop Analysis (DEA) model, which allows us to reference multiple indices, in order to evaluate the efficiency of user transfers between transportation systems while also considering transfer times and user age groups. The study results show that efficiency varied according to the time of day and user age groups, even at the same transfer nodes, and identified the need for more thorough understanding of the properties of each transfer point based on the efficiency values of multiple indices.","author":[{"dropping-particle":"","family":"Nishiuchi","given":"Hiroaki","non-dropping-particle":"","parse-names":false,"suffix":""},{"dropping-particle":"","family":"Todoroki","given":"Tomoyuki","non-dropping-particle":"","parse-names":false,"suffix":""},{"dropping-particle":"","family":"Kishi","given":"Yusuke","non-dropping-particle":"","parse-names":false,"suffix":""}],"container-title":"Transportation Research Procedia","id":"ITEM-1","issued":{"date-parts":[["2015"]]},"page":"391-401","publisher":"Elsevier","title":"A Fundamental Study on Evaluation of Public Transport Transfer Nodes by Data Envelop Analysis Approach Using Smart Card Data","type":"article-journal","volume":"6"},"uris":["http://www.mendeley.com/documents/?uuid=b0bd92c8-112a-4928-bf43-48246e234238"]}],"mendeley":{"formattedCitation":"(Nishiuchi et al., 2015)","manualFormatting":"Nishiuchi et al. (2015)","plainTextFormattedCitation":"(Nishiuchi et al., 2015)","previouslyFormattedCitation":"(Nishiuchi et al., 2015)"},"properties":{"noteIndex":0},"schema":"https://github.com/citation-style-language/schema/raw/master/csl-citation.json"}</w:instrText>
+        <w:instrText>ADDIN CSL_CITATION {"citationItems":[{"id":"ITEM-1","itemData":{"ISSN":"23521465","abstract":"This research proposes a method of evaluating transfer nodes based on smart card data with the objective of making a contribution to public transportation restructuring in regional cities. The study seeks to better comprehend the use of public transportation systems (trams and buses) in central Kochi City in Japan based on the transportation mode transfers recorded on user Smart Cards. Specifically, this study seeks to use the Data Envelop Analysis (DEA) model, which allows us to reference multiple indices, in order to evaluate the efficiency of user transfers between transportation systems while also considering transfer times and user age groups. The study results show that efficiency varied according to the time of day and user age groups, even at the same transfer nodes, and identified the need for more thorough understanding of the properties of each transfer point based on the efficiency values of multiple indices.","author":[{"dropping-particle":"","family":"Nishiuchi","given":"Hiroaki","non-dropping-particle":"","parse-names":false,"suffix":""},{"dropping-particle":"","family":"Todoroki","given":"Tomoyuki","non-dropping-particle":"","parse-names":false,"suffix":""},{"dropping-particle":"","family":"Kishi","given":"Yusuke","non-dropping-particle":"","parse-names":false,"suffix":""}],"container-title":"Transportation Research Procedia","id":"ITEM-1","issued":{"date-parts":[["2015"]]},"page":"391-401","publisher":"Elsevier","title":"A Fundamental Study on Evaluation of Public Transport Transfer Nodes by Data Envelop Analysis Approach Using Smart Card Data","type":"article-journal","volume":"6"},"uris":["http://www.mendeley.com/documents/?uuid=b0bd92c8-112a-4928-bf43-48246e234238"]}],"mendeley":{"formattedCitation":"(Nishiuchi, Todoroki and Kishi, 2015)","manualFormatting":"Nishiuchi et al. (2015)","plainTextFormattedCitation":"(Nishiuchi, Todoroki and Kishi, 2015)","previouslyFormattedCitation":"(Nishiuchi, Todoroki and Kishi, 2015)"},"properties":{"noteIndex":0},"schema":"https://github.com/citation-style-language/schema/raw/master/csl-citation.json"}</w:instrText>
       </w:r>
       <w:r>
         <w:rPr>
@@ -4635,7 +4678,7 @@
           <w:szCs w:val="24"/>
           <w:lang w:eastAsia="ja-JP"/>
         </w:rPr>
-        <w:instrText>ADDIN CSL_CITATION {"citationItems":[{"id":"ITEM-1","itemData":{"DOI":"10.1016/j.jtrangeo.2011.12.003","ISSN":"09666923","abstract":"Improving public-transit connectivity is one of the most vital tasks in transit-operations planning. A poor connection can cause some passengers to stop using the transit service. This work analyzes the performance of public-transit networks in terms of the attributes involved with coordination and connectivity. These attributes are primarily concerned with passenger transfers, and include ride, wait and walk times and type of transfers made, that is, with street-crossing, sidewalk, non-walk and one-leg trip. Based on these attributes, transit-connectivity measures are established as a tool to evaluate the pros and cons of each defined zone of transit lines from a connectivity perspective. The zone of transit lines can be associated with small or large transit networks from which two types of analyses can be made: (i) detecting the inefficiency of connectivity-related issues for the zone, and (ii) comparing the measures between different zones to arrive to the conclusion of which zone is more worthy of improvements. This will allow, for instance, the comparison between cities and between zones in the city. In this work a model is developed to integrate spatial and non-spatial data for the construction of a public-transit network spatial repository, which in turn, is used to classify transfers, and calculate the developed connectivity measures. A case study in Auckland, New Zealand, demonstrates the benefits of the model and connectivity measures. © 2011 Elsevier Ltd.","author":[{"dropping-particle":"","family":"Hadas","given":"Yuval","non-dropping-particle":"","parse-names":false,"suffix":""},{"dropping-particle":"","family":"Ranjitkar","given":"Prakash","non-dropping-particle":"","parse-names":false,"suffix":""}],"container-title":"Journal of Transport Geography","id":"ITEM-1","issued":{"date-parts":[["2012"]]},"page":"137-147","publisher":"Elsevier","title":"Modeling public-transit connectivity with spatial quality-of-transfer measurements","type":"article-journal","volume":"22"},"uris":["http://www.mendeley.com/documents/?uuid=4743d63c-a733-4e37-a77f-73ba5e83588f"]}],"mendeley":{"formattedCitation":"(Hadas &amp; Ranjitkar, 2012)","manualFormatting":"Hadas &amp; Ranjitkar (2012)","plainTextFormattedCitation":"(Hadas &amp; Ranjitkar, 2012)","previouslyFormattedCitation":"(Hadas &amp; Ranjitkar, 2012)"},"properties":{"noteIndex":0},"schema":"https://github.com/citation-style-language/schema/raw/master/csl-citation.json"}</w:instrText>
+        <w:instrText>ADDIN CSL_CITATION {"citationItems":[{"id":"ITEM-1","itemData":{"DOI":"10.1016/j.jtrangeo.2011.12.003","ISSN":"09666923","abstract":"Improving public-transit connectivity is one of the most vital tasks in transit-operations planning. A poor connection can cause some passengers to stop using the transit service. This work analyzes the performance of public-transit networks in terms of the attributes involved with coordination and connectivity. These attributes are primarily concerned with passenger transfers, and include ride, wait and walk times and type of transfers made, that is, with street-crossing, sidewalk, non-walk and one-leg trip. Based on these attributes, transit-connectivity measures are established as a tool to evaluate the pros and cons of each defined zone of transit lines from a connectivity perspective. The zone of transit lines can be associated with small or large transit networks from which two types of analyses can be made: (i) detecting the inefficiency of connectivity-related issues for the zone, and (ii) comparing the measures between different zones to arrive to the conclusion of which zone is more worthy of improvements. This will allow, for instance, the comparison between cities and between zones in the city. In this work a model is developed to integrate spatial and non-spatial data for the construction of a public-transit network spatial repository, which in turn, is used to classify transfers, and calculate the developed connectivity measures. A case study in Auckland, New Zealand, demonstrates the benefits of the model and connectivity measures. © 2011 Elsevier Ltd.","author":[{"dropping-particle":"","family":"Hadas","given":"Yuval","non-dropping-particle":"","parse-names":false,"suffix":""},{"dropping-particle":"","family":"Ranjitkar","given":"Prakash","non-dropping-particle":"","parse-names":false,"suffix":""}],"container-title":"Journal of Transport Geography","id":"ITEM-1","issued":{"date-parts":[["2012"]]},"page":"137-147","publisher":"Elsevier","title":"Modeling public-transit connectivity with spatial quality-of-transfer measurements","type":"article-journal","volume":"22"},"uris":["http://www.mendeley.com/documents/?uuid=4743d63c-a733-4e37-a77f-73ba5e83588f"]}],"mendeley":{"formattedCitation":"(Hadas and Ranjitkar, 2012)","manualFormatting":"Hadas &amp; Ranjitkar (2012)","plainTextFormattedCitation":"(Hadas and Ranjitkar, 2012)","previouslyFormattedCitation":"(Hadas and Ranjitkar, 2012)"},"properties":{"noteIndex":0},"schema":"https://github.com/citation-style-language/schema/raw/master/csl-citation.json"}</w:instrText>
       </w:r>
       <w:r>
         <w:rPr>
@@ -4751,7 +4794,7 @@
           <w:szCs w:val="24"/>
           <w:lang w:eastAsia="ja-JP"/>
         </w:rPr>
-        <w:instrText>ADDIN CSL_CITATION {"citationItems":[{"id":"ITEM-1","itemData":{"DOI":"10.1016/j.tra.2010.11.002","ISSN":"09658564","abstract":"Few studies have adequately assessed the cost of transfers. 2Another term, interchange, is often used in Europe. This paper treats them as interchangeable.2 in public transport systems, or provided useful guidance on transfer improvements, such as where to invest (which facility), how to invest (which aspect), and how much to invest (quantitative justification of the investment). This paper proposes a new method based on path choice,. 3Path choice is different from \" way-finding\" and \" route choice.\" \" Way-finding\" refers to the process by which a traveler finds a path to his (her) destination. The question in that case is how to acquire information to find a route in unknown terrain. \" Route-choice\" sometimes refers to a choice among different services in a public transport network, even if they follow the same physical path. In this case, the decision is whether to board an arriving vehicle or to wait for a later vehicle that will have lower in-vehicle time. Neither situation will be addressed in this research; therefore, a different term, path choice, is adopted.3 taking into account both the operator's service supply and the customers' subjective perceptions to assess transfer cost and to identify ways to reduce it. This method evaluates different transfer components (e.g., transfer walking, waiting, and penalty) with distinct policy solutions and differentiates between transfer stations and movements. The method is applied to one of the largest and most complex public transport systems in the world, the London Underground (LUL), with a focus on 17 major transfer stations and 303 transfer movements. This study confirms that transfers pose a significant cost to LUL, and that cost is distributed unevenly across stations and across platforms at a station. Transfer stations are perceived very differently by passengers in terms of their overall cost and composition. The case study suggests that a better understanding of transfer behavior and improvements to the transfer experience could significantly benefit public transport systems. © 2010 Elsevier Ltd.","author":[{"dropping-particle":"","family":"Guo","given":"Zhan","non-dropping-particle":"","parse-names":false,"suffix":""},{"dropping-particle":"","family":"Wilson","given":"Nigel H.M.","non-dropping-particle":"","parse-names":false,"suffix":""}],"container-title":"Transportation Research Part A: Policy and Practice","id":"ITEM-1","issue":"2","issued":{"date-parts":[["2011"]]},"page":"91-104","publisher":"Pergamon","title":"Assessing the cost of transfer inconvenience in public transport systems: A case study of the London Underground","type":"article-journal","volume":"45"},"uris":["http://www.mendeley.com/documents/?uuid=76b2b6f9-5dc5-4627-9263-11b017d5d87f"]}],"mendeley":{"formattedCitation":"(Guo &amp; Wilson, 2011)","manualFormatting":"Guo &amp; Wilson (2011)","plainTextFormattedCitation":"(Guo &amp; Wilson, 2011)","previouslyFormattedCitation":"(Guo &amp; Wilson, 2011)"},"properties":{"noteIndex":0},"schema":"https://github.com/citation-style-language/schema/raw/master/csl-citation.json"}</w:instrText>
+        <w:instrText>ADDIN CSL_CITATION {"citationItems":[{"id":"ITEM-1","itemData":{"ISSN":"09658564","abstract":"Few studies have adequately assessed the cost of transfers. 2Another term, interchange, is often used in Europe. This paper treats them as interchangeable.2 in public transport systems, or provided useful guidance on transfer improvements, such as where to invest (which facility), how to invest (which aspect), and how much to invest (quantitative justification of the investment). This paper proposes a new method based on path choice,. 3Path choice is different from \" way-finding\" and \" route choice.\" \" Way-finding\" refers to the process by which a traveler finds a path to his (her) destination. The question in that case is how to acquire information to find a route in unknown terrain. \" Route-choice\" sometimes refers to a choice among different services in a public transport network, even if they follow the same physical path. In this case, the decision is whether to board an arriving vehicle or to wait for a later vehicle that will have lower in-vehicle time. Neither situation will be addressed in this research; therefore, a different term, path choice, is adopted.3 taking into account both the operator's service supply and the customers' subjective perceptions to assess transfer cost and to identify ways to reduce it. This method evaluates different transfer components (e.g., transfer walking, waiting, and penalty) with distinct policy solutions and differentiates between transfer stations and movements. The method is applied to one of the largest and most complex public transport systems in the world, the London Underground (LUL), with a focus on 17 major transfer stations and 303 transfer movements. This study confirms that transfers pose a significant cost to LUL, and that cost is distributed unevenly across stations and across platforms at a station. Transfer stations are perceived very differently by passengers in terms of their overall cost and composition. The case study suggests that a better understanding of transfer behavior and improvements to the transfer experience could significantly benefit public transport systems. © 2010 Elsevier Ltd.","author":[{"dropping-particle":"","family":"Guo","given":"Zhan","non-dropping-particle":"","parse-names":false,"suffix":""},{"dropping-particle":"","family":"Wilson","given":"Nigel H.M.","non-dropping-particle":"","parse-names":false,"suffix":""}],"container-title":"Transportation Research Part A: Policy and Practice","id":"ITEM-1","issue":"2","issued":{"date-parts":[["2011"]]},"page":"91-104","publisher":"Pergamon","title":"Assessing the cost of transfer inconvenience in public transport systems: A case study of the London Underground","type":"article-journal","volume":"45"},"uris":["http://www.mendeley.com/documents/?uuid=76b2b6f9-5dc5-4627-9263-11b017d5d87f"]}],"mendeley":{"formattedCitation":"(Guo and Wilson, 2011)","manualFormatting":"Guo &amp; Wilson (2011)","plainTextFormattedCitation":"(Guo and Wilson, 2011)","previouslyFormattedCitation":"(Guo and Wilson, 2011)"},"properties":{"noteIndex":0},"schema":"https://github.com/citation-style-language/schema/raw/master/csl-citation.json"}</w:instrText>
       </w:r>
       <w:r>
         <w:rPr>
@@ -4948,7 +4991,7 @@
           <w:szCs w:val="24"/>
           <w:lang w:eastAsia="ja-JP"/>
         </w:rPr>
-        <w:instrText>ADDIN CSL_CITATION {"citationItems":[{"id":"ITEM-1","itemData":{"DOI":"10.3141/1872-02","ISBN":"0361-1981","ISSN":"03611981","abstract":"Transit riders negatively perceive transfers because of their inconvenience, often referred to as a transfer penalty. Understanding what affects the transfer penalty can have significant implications for a transit authority and also lead to potential improvements in ridership forecasting models. A new method was developed to assess the transfer penalty on the basis of onboard survey data, a partial path choice model, and geographic information system techniques. This approach was applied to the Massachusetts Bay Transportation Authority subway system in downtown Boston. The new method improves the estimates of the transfer penalty, reduces the complexity of data processing, and improves the overall understanding of the perception of transfers.","author":[{"dropping-particle":"","family":"Guo","given":"Zhan","non-dropping-particle":"","parse-names":false,"suffix":""},{"dropping-particle":"","family":"Wilson","given":"Nigel H.M.","non-dropping-particle":"","parse-names":false,"suffix":""}],"container-title":"Transportation Research Record","id":"ITEM-1","issue":"1872","issued":{"date-parts":[["2004"]]},"page":"10-18","publisher":"Transportation Research Board of the National Academies","title":"Assessment of the transfer penalty for transit trips: Geographic information system-based disaggregate modeling approach","type":"article-journal","volume":"1872"},"uris":["http://www.mendeley.com/documents/?uuid=ea8c7e47-a8d0-4f86-850c-8408e51e3a6a"]},{"id":"ITEM-2","itemData":{"ISBN":"1-84268-887-1","abstract":"A key component of an integrated transport network and of the “seamless journey” is easy and convenient interchange for the public transport user. Often the need to interchange is perceived as an impediment or even a deterrent to public transport use; because of this the aim of this research is to improve understanding of the role and effect of interchange on the individual travel behaviour of public transport and car users.","author":[{"dropping-particle":"","family":"Wardman","given":"Mark","non-dropping-particle":"","parse-names":false,"suffix":""},{"dropping-particle":"","family":"Hine","given":"Julian","non-dropping-particle":"","parse-names":false,"suffix":""},{"dropping-particle":"","family":"Stradling","given":"Stephen","non-dropping-particle":"","parse-names":false,"suffix":""}],"container-title":"Edinburgh: Scottish Executive Central Research Unit","id":"ITEM-2","issued":{"date-parts":[["2001"]]},"title":"Interchange and Travel Choice Volume 1","type":"article-journal","volume":"1"},"uris":["http://www.mendeley.com/documents/?uuid=09ad41b5-fa39-46cd-9a1c-e7a519ca87cb"]},{"id":"ITEM-3","itemData":{"DOI":"10.3141/1607-11","ISSN":"03611981","abstract":"Since the passage of the Intermodal Surface Transportation Efficiency Act of 1991 there has been an increasing interest in the planning and design of an intermodal passenger transportation system. It has long been recognized that modal transfer has a certain penalty associated with it. The recent surge in intermodal planning merits an in-depth examination and accurate measurement of the penalties associated with transfers between modes. Current planning procedures usually involve an ad hoc treatment of transfer penalties based on various assumptions of wait time and value of time. To better assess the disutility associated with modal transfers, discrete choice models are used to quantify transfer penalties and their effects on mode choice in different transfer contexts. Revealed and stated preference data from the New York-New Jersey commute corridors are used to estimate logit models of mode choice reflecting the impacts of modal transfers. The model results suggest that the penalty factor associated with transfer time should be higher than that traditionally used in travel demand models and that the value of the transfer penalty varies according to the type of modal transfer.","author":[{"dropping-particle":"","family":"Liu","given":"Rongfang","non-dropping-particle":"","parse-names":false,"suffix":""},{"dropping-particle":"","family":"Pendyala","given":"Ram M.","non-dropping-particle":"","parse-names":false,"suffix":""},{"dropping-particle":"","family":"Polzin","given":"Steven","non-dropping-particle":"","parse-names":false,"suffix":""}],"container-title":"Transportation Research Record","id":"ITEM-3","issue":"1607","issued":{"date-parts":[["1997"]]},"page":"74-80","publisher":"Transportation Research Board of the National Academies","title":"Assessment of intermodal transfer penalties using stated preference data","type":"article-journal"},"uris":["http://www.mendeley.com/documents/?uuid=a2ca59c3-5570-4da8-b37b-a6c53465f050","http://www.mendeley.com/documents/?uuid=df1e5e2c-a4d2-4d7f-b9a4-21f1e83a833e"]},{"id":"ITEM-4","itemData":{"author":[{"dropping-particle":"","family":"CTPS","given":"Central Transportation Planning Staff","non-dropping-particle":"","parse-names":false,"suffix":""}],"id":"ITEM-4","issued":{"date-parts":[["1997"]]},"publisher":"US Dept. of Transportation","title":"Transfer Penalties in Urban Mode Choice Modeling. Travel Model Improvement Program","type":"book"},"uris":["http://www.mendeley.com/documents/?uuid=5b1551e3-aed2-4141-9e00-1bc2600a9bfd","http://www.mendeley.com/documents/?uuid=a787741b-8ff9-4a1b-aa6a-83b63143efc1"]},{"id":"ITEM-5","itemData":{"abstract":"Very good original article considering the importance of transfer penalty for bus riders in Tapei. Also compare the value of the difefrent travel time elements to each other. transfer, walk and wait has the highest penalties. Also importantat though is that people will take the first avaialble bus even though it sinvolves a transfer.","author":[{"dropping-particle":"","family":"Han","given":"A F","non-dropping-particle":"","parse-names":false,"suffix":""}],"container-title":"Transportation Research Record","id":"ITEM-5","issue":"Table 1","issued":{"date-parts":[["1987"]]},"page":"8-14","title":"Assessment of Transfer Penalty to Bus Riders in Taipei: A Disaggregate Demand Modeling Approach","type":"article-journal","volume":"1139"},"uris":["http://www.mendeley.com/documents/?uuid=31c351e4-5e17-4dbc-9273-5bc7fef8e7a9"]},{"id":"ITEM-6","itemData":{"ISSN":"03611981","abstract":"This paper is concerned with the development and use of a policy-oriented, disaggregated behavioral choice model for transportation planning problems and emphasizes the impacts of changes in travel comfort, convenience, and waiting times. The econometric method chosen was logit analysis, and, in that the logit model can be derived from demand or choice, that can interpret logit coefficients as trade-off values. The model is based on survey data for commuters' work trips in the Stockholm metropolitan area in 1968 and 1971. It contains choice variables, socioeconomic variables, and transportation policy variables.","author":[{"dropping-particle":"","family":"Algers","given":"Staffan","non-dropping-particle":"","parse-names":false,"suffix":""},{"dropping-particle":"","family":"Hansen","given":"Stein","non-dropping-particle":"","parse-names":false,"suffix":""},{"dropping-particle":"","family":"Tegner","given":"Goran","non-dropping-particle":"","parse-names":false,"suffix":""}],"container-title":"Transportation Research Record","id":"ITEM-6","issue":"534","issued":{"date-parts":[["1975"]]},"page":"38-51","title":"Role of Waiting Time, Comfort, and Convenience in Modal Choice for Work Trip.","type":"article-journal","volume":"534"},"uris":["http://www.mendeley.com/documents/?uuid=e0a6c792-6afe-4e60-8355-8398f578ad68","http://www.mendeley.com/documents/?uuid=b2cd8038-fe7b-4196-b1d9-ddc6bb91a857"]}],"mendeley":{"formattedCitation":"(Algers, Hansen, &amp; Tegner, 1975; CTPS, 1997; Guo &amp; Wilson, 2004; Han, 1987; Liu, Pendyala, &amp; Polzin, 1997; Wardman, Hine, &amp; Stradling, 2001)","plainTextFormattedCitation":"(Algers, Hansen, &amp; Tegner, 1975; CTPS, 1997; Guo &amp; Wilson, 2004; Han, 1987; Liu, Pendyala, &amp; Polzin, 1997; Wardman, Hine, &amp; Stradling, 2001)","previouslyFormattedCitation":"(Algers, Hansen, &amp; Tegner, 1975; Guo &amp; Wilson, 2004; Han, 1987; Liu, Pendyala, &amp; Polzin, 1997; Planning &amp; Transportation, 1997; Wardman, Hine, &amp; Stradling, 2001)"},"properties":{"noteIndex":0},"schema":"https://github.com/citation-style-language/schema/raw/master/csl-citation.json"}</w:instrText>
+        <w:instrText>ADDIN CSL_CITATION {"citationItems":[{"id":"ITEM-1","itemData":{"DOI":"10.3141/1872-02","ISBN":"0361-1981","ISSN":"03611981","abstract":"Transit riders negatively perceive transfers because of their inconvenience, often referred to as a transfer penalty. Understanding what affects the transfer penalty can have significant implications for a transit authority and also lead to potential improvements in ridership forecasting models. A new method was developed to assess the transfer penalty on the basis of onboard survey data, a partial path choice model, and geographic information system techniques. This approach was applied to the Massachusetts Bay Transportation Authority subway system in downtown Boston. The new method improves the estimates of the transfer penalty, reduces the complexity of data processing, and improves the overall understanding of the perception of transfers.","author":[{"dropping-particle":"","family":"Guo","given":"Zhan","non-dropping-particle":"","parse-names":false,"suffix":""},{"dropping-particle":"","family":"Wilson","given":"Nigel H.M.","non-dropping-particle":"","parse-names":false,"suffix":""}],"container-title":"Transportation Research Record","id":"ITEM-1","issue":"1872","issued":{"date-parts":[["2004"]]},"page":"10-18","publisher":"Transportation Research Board of the National Academies","title":"Assessment of the transfer penalty for transit trips: Geographic information system-based disaggregate modeling approach","type":"article-journal","volume":"1872"},"uris":["http://www.mendeley.com/documents/?uuid=ea8c7e47-a8d0-4f86-850c-8408e51e3a6a"]},{"id":"ITEM-2","itemData":{"ISBN":"1-84268-887-1","abstract":"A key component of an integrated transport network and of the “seamless journey” is easy and convenient interchange for the public transport user. Often the need to interchange is perceived as an impediment or even a deterrent to public transport use; because of this the aim of this research is to improve understanding of the role and effect of interchange on the individual travel behaviour of public transport and car users.","author":[{"dropping-particle":"","family":"Wardman","given":"Mark","non-dropping-particle":"","parse-names":false,"suffix":""},{"dropping-particle":"","family":"Hine","given":"Julian","non-dropping-particle":"","parse-names":false,"suffix":""},{"dropping-particle":"","family":"Stradling","given":"Stephen","non-dropping-particle":"","parse-names":false,"suffix":""}],"container-title":"Edinburgh: Scottish Executive Central Research Unit","id":"ITEM-2","issued":{"date-parts":[["2001"]]},"title":"Interchange and Travel Choice Volume 1","type":"article-journal","volume":"1"},"uris":["http://www.mendeley.com/documents/?uuid=09ad41b5-fa39-46cd-9a1c-e7a519ca87cb"]},{"id":"ITEM-3","itemData":{"ISSN":"03611981","abstract":"Since the passage of the Intermodal Surface Transportation Efficiency Act of 1991 there has been an increasing interest in the planning and design of an intermodal passenger transportation system. It has long been recognized that modal transfer has a certain penalty associated with it. The recent surge in intermodal planning merits an in-depth examination and accurate measurement of the penalties associated with transfers between modes. Current planning procedures usually involve an ad hoc treatment of transfer penalties based on various assumptions of wait time and value of time. To better assess the disutility associated with modal transfers, discrete choice models are used to quantify transfer penalties and their effects on mode choice in different transfer contexts. Revealed and stated preference data from the New York-New Jersey commute corridors are used to estimate logit models of mode choice reflecting the impacts of modal transfers. The model results suggest that the penalty factor associated with transfer time should be higher than that traditionally used in travel demand models and that the value of the transfer penalty varies according to the type of modal transfer.","author":[{"dropping-particle":"","family":"Liu","given":"Rongfang","non-dropping-particle":"","parse-names":false,"suffix":""},{"dropping-particle":"","family":"Pendyala","given":"Ram M.","non-dropping-particle":"","parse-names":false,"suffix":""},{"dropping-particle":"","family":"Polzin","given":"Steven","non-dropping-particle":"","parse-names":false,"suffix":""}],"container-title":"Transportation Research Record","id":"ITEM-3","issue":"1607","issued":{"date-parts":[["1997"]]},"page":"74-80","publisher":"Transportation Research Board of the National Academies","title":"Assessment of intermodal transfer penalties using stated preference data","type":"article-journal"},"uris":["http://www.mendeley.com/documents/?uuid=a2ca59c3-5570-4da8-b37b-a6c53465f050","http://www.mendeley.com/documents/?uuid=df1e5e2c-a4d2-4d7f-b9a4-21f1e83a833e"]},{"id":"ITEM-4","itemData":{"author":[{"dropping-particle":"","family":"CTPS","given":"Central Transportation Planning Staff","non-dropping-particle":"","parse-names":false,"suffix":""}],"id":"ITEM-4","issued":{"date-parts":[["1997"]]},"publisher":"US Dept. of Transportation","title":"Transfer Penalties in Urban Mode Choice Modeling. Travel Model Improvement Program","type":"book"},"uris":["http://www.mendeley.com/documents/?uuid=5b1551e3-aed2-4141-9e00-1bc2600a9bfd","http://www.mendeley.com/documents/?uuid=a787741b-8ff9-4a1b-aa6a-83b63143efc1"]},{"id":"ITEM-5","itemData":{"abstract":"Very good original article considering the importance of transfer penalty for bus riders in Tapei. Also compare the value of the difefrent travel time elements to each other. transfer, walk and wait has the highest penalties. Also importantat though is that people will take the first avaialble bus even though it sinvolves a transfer.","author":[{"dropping-particle":"","family":"Han","given":"A F","non-dropping-particle":"","parse-names":false,"suffix":""}],"container-title":"Transportation Research Record","id":"ITEM-5","issue":"Table 1","issued":{"date-parts":[["1987"]]},"page":"8-14","title":"Assessment of Transfer Penalty to Bus Riders in Taipei: A Disaggregate Demand Modeling Approach","type":"article-journal","volume":"1139"},"uris":["http://www.mendeley.com/documents/?uuid=31c351e4-5e17-4dbc-9273-5bc7fef8e7a9"]}],"mendeley":{"formattedCitation":"(Han, 1987; CTPS, 1997; Liu, Pendyala and Polzin, 1997; Wardman, Hine and Stradling, 2001; Guo and Wilson, 2004)","plainTextFormattedCitation":"(Han, 1987; CTPS, 1997; Liu, Pendyala and Polzin, 1997; Wardman, Hine and Stradling, 2001; Guo and Wilson, 2004)","previouslyFormattedCitation":"(Han, 1987; CTPS, 1997; Liu, Pendyala and Polzin, 1997; Wardman, Hine and Stradling, 2001; Guo and Wilson, 2004)"},"properties":{"noteIndex":0},"schema":"https://github.com/citation-style-language/schema/raw/master/csl-citation.json"}</w:instrText>
       </w:r>
       <w:r>
         <w:rPr>
@@ -4967,7 +5010,7 @@
           <w:szCs w:val="24"/>
           <w:lang w:eastAsia="ja-JP"/>
         </w:rPr>
-        <w:t>(Algers, Hansen, &amp; Tegner, 1975; CTPS, 1997; Guo &amp; Wilson, 2004; Han, 1987; Liu, Pendyala, &amp; Polzin, 1997; Wardman, Hine, &amp; Stradling, 2001)</w:t>
+        <w:t>(Han, 1987; CTPS, 1997; Liu, Pendyala and Polzin, 1997; Wardman, Hine and Stradling, 2001; Guo and Wilson, 2004)</w:t>
       </w:r>
       <w:r>
         <w:rPr>
@@ -5107,7 +5150,7 @@
           <w:szCs w:val="24"/>
           <w:lang w:eastAsia="ja-JP"/>
         </w:rPr>
-        <w:instrText>ADDIN CSL_CITATION {"citationItems":[{"id":"ITEM-1","itemData":{"DOI":"10.1016/j.compenvurbsys.2017.08.012","ISSN":"01989715","abstract":"Efficient public transport (PT) networks are vital for well-functioning and sustainable cities. Compared to other modes of transport, PT networks feature inherent systemic complexity due to their schedule-dependence and network organization. Because of this, efficient PT network planning and management calls for advanced modeling and analysis tools. These tools have to take into account how people use PT networks, including factors such as demand, accessibility, trip planning and navigability. From the PT user perspective, the common criteria for planning trips include waiting times to departure, journey durations, and the number of required transfers. However, waiting times and transfers have typically been neglected in PT accessibility studies and related decision-support tools. Here, we tackle this issue by introducing a decision-support framework for PT planners and managers, based on temporal networks methodology. This framework allows for computing pre-journey waiting times, journey durations, and number of required transfers for all Pareto-optimal journeys between any origin–destination pair, at all points in time. We visualize this information as a temporal distance profile, covering any given time interval. Based on such profiles, we define the best-case, mean, and worst-case measures for PT travel time and number of required PT vehicle boardings, and demonstrate their practical utility to PT planning through a series of accessibility case studies. By visualizing the computed measures on a map and studying their relationships by performing an all-to-all analysis between 7463 PT stops in the Helsinki metropolitan region, we show that each of the measures provides a different perspective on accessibility. To pave the way towards more comprehensive understanding of PT accessibility, we provide our methods and full analysis pipeline as free and open source software.","author":[{"dropping-particle":"","family":"Kujala","given":"Rainer","non-dropping-particle":"","parse-names":false,"suffix":""},{"dropping-particle":"","family":"Weckström","given":"Christoffer","non-dropping-particle":"","parse-names":false,"suffix":""},{"dropping-particle":"","family":"Mladenović","given":"Miloš N.","non-dropping-particle":"","parse-names":false,"suffix":""},{"dropping-particle":"","family":"Saramäki","given":"Jari","non-dropping-particle":"","parse-names":false,"suffix":""}],"container-title":"Computers, Environment and Urban Systems","id":"ITEM-1","issued":{"date-parts":[["2018"]]},"page":"41-54","publisher":"Elsevier","title":"Travel times and transfers in public transport: Comprehensive accessibility analysis based on Pareto-optimal journeys","type":"article-journal","volume":"67"},"uris":["http://www.mendeley.com/documents/?uuid=58b58419-7db3-4c7b-9c8a-8b7fff6f4a29"]}],"mendeley":{"formattedCitation":"(Kujala, Weckström, Mladenović, &amp; Saramäki, 2018)","manualFormatting":"Kujala et al. (2018)","plainTextFormattedCitation":"(Kujala, Weckström, Mladenović, &amp; Saramäki, 2018)","previouslyFormattedCitation":"(Kujala, Weckström, Mladenović, &amp; Saramäki, 2018)"},"properties":{"noteIndex":0},"schema":"https://github.com/citation-style-language/schema/raw/master/csl-citation.json"}</w:instrText>
+        <w:instrText>ADDIN CSL_CITATION {"citationItems":[{"id":"ITEM-1","itemData":{"ISSN":"01989715","abstract":"Efficient public transport (PT) networks are vital for well-functioning and sustainable cities. Compared to other modes of transport, PT networks feature inherent systemic complexity due to their schedule-dependence and network organization. Because of this, efficient PT network planning and management calls for advanced modeling and analysis tools. These tools have to take into account how people use PT networks, including factors such as demand, accessibility, trip planning and navigability. From the PT user perspective, the common criteria for planning trips include waiting times to departure, journey durations, and the number of required transfers. However, waiting times and transfers have typically been neglected in PT accessibility studies and related decision-support tools. Here, we tackle this issue by introducing a decision-support framework for PT planners and managers, based on temporal networks methodology. This framework allows for computing pre-journey waiting times, journey durations, and number of required transfers for all Pareto-optimal journeys between any origin–destination pair, at all points in time. We visualize this information as a temporal distance profile, covering any given time interval. Based on such profiles, we define the best-case, mean, and worst-case measures for PT travel time and number of required PT vehicle boardings, and demonstrate their practical utility to PT planning through a series of accessibility case studies. By visualizing the computed measures on a map and studying their relationships by performing an all-to-all analysis between 7463 PT stops in the Helsinki metropolitan region, we show that each of the measures provides a different perspective on accessibility. To pave the way towards more comprehensive understanding of PT accessibility, we provide our methods and full analysis pipeline as free and open source software.","author":[{"dropping-particle":"","family":"Kujala","given":"Rainer","non-dropping-particle":"","parse-names":false,"suffix":""},{"dropping-particle":"","family":"Weckström","given":"Christoffer","non-dropping-particle":"","parse-names":false,"suffix":""},{"dropping-particle":"","family":"Mladenović","given":"Miloš N.","non-dropping-particle":"","parse-names":false,"suffix":""},{"dropping-particle":"","family":"Saramäki","given":"Jari","non-dropping-particle":"","parse-names":false,"suffix":""}],"container-title":"Computers, Environment and Urban Systems","id":"ITEM-1","issued":{"date-parts":[["2018"]]},"page":"41-54","publisher":"Elsevier","title":"Travel times and transfers in public transport: Comprehensive accessibility analysis based on Pareto-optimal journeys","type":"article-journal","volume":"67"},"uris":["http://www.mendeley.com/documents/?uuid=58b58419-7db3-4c7b-9c8a-8b7fff6f4a29"]}],"mendeley":{"formattedCitation":"(Kujala &lt;i&gt;et al.&lt;/i&gt;, 2018)","manualFormatting":"Kujala et al. (2018)","plainTextFormattedCitation":"(Kujala et al., 2018)","previouslyFormattedCitation":"(Kujala &lt;i&gt;et al.&lt;/i&gt;, 2018)"},"properties":{"noteIndex":0},"schema":"https://github.com/citation-style-language/schema/raw/master/csl-citation.json"}</w:instrText>
       </w:r>
       <w:r>
         <w:rPr>
@@ -5381,7 +5424,7 @@
           <w:sz w:val="24"/>
           <w:szCs w:val="24"/>
         </w:rPr>
-        <w:instrText>ADDIN CSL_CITATION {"citationItems":[{"id":"ITEM-1","itemData":{"DOI":"10.1016/j.compenvurbsys.2017.08.012","ISSN":"01989715","abstract":"Efficient public transport (PT) networks are vital for well-functioning and sustainable cities. Compared to other modes of transport, PT networks feature inherent systemic complexity due to their schedule-dependence and network organization. Because of this, efficient PT network planning and management calls for advanced modeling and analysis tools. These tools have to take into account how people use PT networks, including factors such as demand, accessibility, trip planning and navigability. From the PT user perspective, the common criteria for planning trips include waiting times to departure, journey durations, and the number of required transfers. However, waiting times and transfers have typically been neglected in PT accessibility studies and related decision-support tools. Here, we tackle this issue by introducing a decision-support framework for PT planners and managers, based on temporal networks methodology. This framework allows for computing pre-journey waiting times, journey durations, and number of required transfers for all Pareto-optimal journeys between any origin–destination pair, at all points in time. We visualize this information as a temporal distance profile, covering any given time interval. Based on such profiles, we define the best-case, mean, and worst-case measures for PT travel time and number of required PT vehicle boardings, and demonstrate their practical utility to PT planning through a series of accessibility case studies. By visualizing the computed measures on a map and studying their relationships by performing an all-to-all analysis between 7463 PT stops in the Helsinki metropolitan region, we show that each of the measures provides a different perspective on accessibility. To pave the way towards more comprehensive understanding of PT accessibility, we provide our methods and full analysis pipeline as free and open source software.","author":[{"dropping-particle":"","family":"Kujala","given":"Rainer","non-dropping-particle":"","parse-names":false,"suffix":""},{"dropping-particle":"","family":"Weckström","given":"Christoffer","non-dropping-particle":"","parse-names":false,"suffix":""},{"dropping-particle":"","family":"Mladenović","given":"Miloš N.","non-dropping-particle":"","parse-names":false,"suffix":""},{"dropping-particle":"","family":"Saramäki","given":"Jari","non-dropping-particle":"","parse-names":false,"suffix":""}],"container-title":"Computers, Environment and Urban Systems","id":"ITEM-1","issued":{"date-parts":[["2018"]]},"page":"41-54","publisher":"Elsevier","title":"Travel times and transfers in public transport: Comprehensive accessibility analysis based on Pareto-optimal journeys","type":"article-journal","volume":"67"},"uris":["http://www.mendeley.com/documents/?uuid=58b58419-7db3-4c7b-9c8a-8b7fff6f4a29"]},{"id":"ITEM-2","itemData":{"DOI":"10.1016/j.jtrangeo.2011.12.003","ISSN":"09666923","abstract":"Improving public-transit connectivity is one of the most vital tasks in transit-operations planning. A poor connection can cause some passengers to stop using the transit service. This work analyzes the performance of public-transit networks in terms of the attributes involved with coordination and connectivity. These attributes are primarily concerned with passenger transfers, and include ride, wait and walk times and type of transfers made, that is, with street-crossing, sidewalk, non-walk and one-leg trip. Based on these attributes, transit-connectivity measures are established as a tool to evaluate the pros and cons of each defined zone of transit lines from a connectivity perspective. The zone of transit lines can be associated with small or large transit networks from which two types of analyses can be made: (i) detecting the inefficiency of connectivity-related issues for the zone, and (ii) comparing the measures between different zones to arrive to the conclusion of which zone is more worthy of improvements. This will allow, for instance, the comparison between cities and between zones in the city. In this work a model is developed to integrate spatial and non-spatial data for the construction of a public-transit network spatial repository, which in turn, is used to classify transfers, and calculate the developed connectivity measures. A case study in Auckland, New Zealand, demonstrates the benefits of the model and connectivity measures. © 2011 Elsevier Ltd.","author":[{"dropping-particle":"","family":"Hadas","given":"Yuval","non-dropping-particle":"","parse-names":false,"suffix":""},{"dropping-particle":"","family":"Ranjitkar","given":"Prakash","non-dropping-particle":"","parse-names":false,"suffix":""}],"container-title":"Journal of Transport Geography","id":"ITEM-2","issued":{"date-parts":[["2012"]]},"page":"137-147","publisher":"Elsevier","title":"Modeling public-transit connectivity with spatial quality-of-transfer measurements","type":"article-journal","volume":"22"},"uris":["http://www.mendeley.com/documents/?uuid=4743d63c-a733-4e37-a77f-73ba5e83588f"]}],"mendeley":{"formattedCitation":"(Hadas &amp; Ranjitkar, 2012; Kujala et al., 2018)","plainTextFormattedCitation":"(Hadas &amp; Ranjitkar, 2012; Kujala et al., 2018)","previouslyFormattedCitation":"(Hadas &amp; Ranjitkar, 2012; Kujala et al., 2018)"},"properties":{"noteIndex":0},"schema":"https://github.com/citation-style-language/schema/raw/master/csl-citation.json"}</w:instrText>
+        <w:instrText>ADDIN CSL_CITATION {"citationItems":[{"id":"ITEM-1","itemData":{"ISSN":"01989715","abstract":"Efficient public transport (PT) networks are vital for well-functioning and sustainable cities. Compared to other modes of transport, PT networks feature inherent systemic complexity due to their schedule-dependence and network organization. Because of this, efficient PT network planning and management calls for advanced modeling and analysis tools. These tools have to take into account how people use PT networks, including factors such as demand, accessibility, trip planning and navigability. From the PT user perspective, the common criteria for planning trips include waiting times to departure, journey durations, and the number of required transfers. However, waiting times and transfers have typically been neglected in PT accessibility studies and related decision-support tools. Here, we tackle this issue by introducing a decision-support framework for PT planners and managers, based on temporal networks methodology. This framework allows for computing pre-journey waiting times, journey durations, and number of required transfers for all Pareto-optimal journeys between any origin–destination pair, at all points in time. We visualize this information as a temporal distance profile, covering any given time interval. Based on such profiles, we define the best-case, mean, and worst-case measures for PT travel time and number of required PT vehicle boardings, and demonstrate their practical utility to PT planning through a series of accessibility case studies. By visualizing the computed measures on a map and studying their relationships by performing an all-to-all analysis between 7463 PT stops in the Helsinki metropolitan region, we show that each of the measures provides a different perspective on accessibility. To pave the way towards more comprehensive understanding of PT accessibility, we provide our methods and full analysis pipeline as free and open source software.","author":[{"dropping-particle":"","family":"Kujala","given":"Rainer","non-dropping-particle":"","parse-names":false,"suffix":""},{"dropping-particle":"","family":"Weckström","given":"Christoffer","non-dropping-particle":"","parse-names":false,"suffix":""},{"dropping-particle":"","family":"Mladenović","given":"Miloš N.","non-dropping-particle":"","parse-names":false,"suffix":""},{"dropping-particle":"","family":"Saramäki","given":"Jari","non-dropping-particle":"","parse-names":false,"suffix":""}],"container-title":"Computers, Environment and Urban Systems","id":"ITEM-1","issued":{"date-parts":[["2018"]]},"page":"41-54","publisher":"Elsevier","title":"Travel times and transfers in public transport: Comprehensive accessibility analysis based on Pareto-optimal journeys","type":"article-journal","volume":"67"},"uris":["http://www.mendeley.com/documents/?uuid=58b58419-7db3-4c7b-9c8a-8b7fff6f4a29"]},{"id":"ITEM-2","itemData":{"DOI":"10.1016/j.jtrangeo.2011.12.003","ISSN":"09666923","abstract":"Improving public-transit connectivity is one of the most vital tasks in transit-operations planning. A poor connection can cause some passengers to stop using the transit service. This work analyzes the performance of public-transit networks in terms of the attributes involved with coordination and connectivity. These attributes are primarily concerned with passenger transfers, and include ride, wait and walk times and type of transfers made, that is, with street-crossing, sidewalk, non-walk and one-leg trip. Based on these attributes, transit-connectivity measures are established as a tool to evaluate the pros and cons of each defined zone of transit lines from a connectivity perspective. The zone of transit lines can be associated with small or large transit networks from which two types of analyses can be made: (i) detecting the inefficiency of connectivity-related issues for the zone, and (ii) comparing the measures between different zones to arrive to the conclusion of which zone is more worthy of improvements. This will allow, for instance, the comparison between cities and between zones in the city. In this work a model is developed to integrate spatial and non-spatial data for the construction of a public-transit network spatial repository, which in turn, is used to classify transfers, and calculate the developed connectivity measures. A case study in Auckland, New Zealand, demonstrates the benefits of the model and connectivity measures. © 2011 Elsevier Ltd.","author":[{"dropping-particle":"","family":"Hadas","given":"Yuval","non-dropping-particle":"","parse-names":false,"suffix":""},{"dropping-particle":"","family":"Ranjitkar","given":"Prakash","non-dropping-particle":"","parse-names":false,"suffix":""}],"container-title":"Journal of Transport Geography","id":"ITEM-2","issued":{"date-parts":[["2012"]]},"page":"137-147","publisher":"Elsevier","title":"Modeling public-transit connectivity with spatial quality-of-transfer measurements","type":"article-journal","volume":"22"},"uris":["http://www.mendeley.com/documents/?uuid=4743d63c-a733-4e37-a77f-73ba5e83588f"]}],"mendeley":{"formattedCitation":"(Hadas and Ranjitkar, 2012; Kujala &lt;i&gt;et al.&lt;/i&gt;, 2018)","plainTextFormattedCitation":"(Hadas and Ranjitkar, 2012; Kujala et al., 2018)","previouslyFormattedCitation":"(Hadas and Ranjitkar, 2012; Kujala &lt;i&gt;et al.&lt;/i&gt;, 2018)"},"properties":{"noteIndex":0},"schema":"https://github.com/citation-style-language/schema/raw/master/csl-citation.json"}</w:instrText>
       </w:r>
       <w:r>
         <w:rPr>
@@ -5398,7 +5441,26 @@
           <w:sz w:val="24"/>
           <w:szCs w:val="24"/>
         </w:rPr>
-        <w:t>(Hadas &amp; Ranjitkar, 2012; Kujala et al., 2018)</w:t>
+        <w:t xml:space="preserve">(Hadas and Ranjitkar, 2012; Kujala </w:t>
+      </w:r>
+      <w:r>
+        <w:rPr>
+          <w:rFonts w:ascii="Times New Roman" w:hAnsi="Times New Roman" w:cs="Times New Roman"/>
+          <w:i/>
+          <w:noProof/>
+          <w:sz w:val="24"/>
+          <w:szCs w:val="24"/>
+        </w:rPr>
+        <w:t>et al.</w:t>
+      </w:r>
+      <w:r>
+        <w:rPr>
+          <w:rFonts w:ascii="Times New Roman" w:hAnsi="Times New Roman" w:cs="Times New Roman"/>
+          <w:noProof/>
+          <w:sz w:val="24"/>
+          <w:szCs w:val="24"/>
+        </w:rPr>
+        <w:t>, 2018)</w:t>
       </w:r>
       <w:r>
         <w:rPr>
@@ -6034,7 +6096,7 @@
           <w:szCs w:val="24"/>
           <w:lang w:eastAsia="ja-JP"/>
         </w:rPr>
-        <w:instrText>ADDIN CSL_CITATION {"citationItems":[{"id":"ITEM-1","itemData":{"abstract":"The General Transit Feed Specification, or GTFS, has become the most popular worldwide data format to describe fixed-route transit services. Many transit agencies have created and published GTFS data with the primary purpose being integration with Google Maps. However, GTFS data can power many other different types of transit and multimodal software applications, including multimodal trip planning, timetable creation, mobile apps, visualization, accessibility, analysis tools for planning, real-time information, and interactive voice response (IVR). This paper provides an overview of the many opportunities available for transit and intermodal agencies to leverage open GTFS data and provide many new types of information services to the public or their internal operations with little to no cost to the agency. For transit agencies without open data, this paper will inform decisions on prioritizing and justifying investments in open data initiatives. For agencies that already provide open access to GTFS data, this paper will assist the agency in maximizing their investment in GTFS data by providing resources on how to access many new types of applications. Departments of Transportation, Metropolitan Planning Organizations, and other intermodal agencies will also benefit from this paper by learning the state of the art in transit information dissemination, which can power new state-of-the-art intermodal applications. This paper also provides a summary of industry best-practices that an agency can follow when deciding to create and share an open GTFS data feed to maximize exposure to new applications.","author":[{"dropping-particle":"","family":"Antrim","given":"A","non-dropping-particle":"","parse-names":false,"suffix":""},{"dropping-particle":"","family":"Barbeau","given":"SJ","non-dropping-particle":"","parse-names":false,"suffix":""}],"container-title":"Locationaware.Usf.Edu","id":"ITEM-1","issued":{"date-parts":[["2008"]]},"title":"THE MANY USES OF GTFS DATA – OPENING THE DOOR TO TRANSIT AND MULTIMODAL APPLICATIONS Aaron","type":"article-journal","volume":"4"},"uris":["http://www.mendeley.com/documents/?uuid=f293d311-b0a2-4f4f-9720-1996e8da5a11"]}],"mendeley":{"formattedCitation":"(Antrim &amp; Barbeau, 2008)","plainTextFormattedCitation":"(Antrim &amp; Barbeau, 2008)","previouslyFormattedCitation":"(Antrim &amp; Barbeau, 2013)"},"properties":{"noteIndex":0},"schema":"https://github.com/citation-style-language/schema/raw/master/csl-citation.json"}</w:instrText>
+        <w:instrText>ADDIN CSL_CITATION {"citationItems":[{"id":"ITEM-1","itemData":{"abstract":"The General Transit Feed Specification, or GTFS, has become the most popular worldwide data format to describe fixed-route transit services. Many transit agencies have created and published GTFS data with the primary purpose being integration with Google Maps. However, GTFS data can power many other different types of transit and multimodal software applications, including multimodal trip planning, timetable creation, mobile apps, visualization, accessibility, analysis tools for planning, real-time information, and interactive voice response (IVR). This paper provides an overview of the many opportunities available for transit and intermodal agencies to leverage open GTFS data and provide many new types of information services to the public or their internal operations with little to no cost to the agency. For transit agencies without open data, this paper will inform decisions on prioritizing and justifying investments in open data initiatives. For agencies that already provide open access to GTFS data, this paper will assist the agency in maximizing their investment in GTFS data by providing resources on how to access many new types of applications. Departments of Transportation, Metropolitan Planning Organizations, and other intermodal agencies will also benefit from this paper by learning the state of the art in transit information dissemination, which can power new state-of-the-art intermodal applications. This paper also provides a summary of industry best-practices that an agency can follow when deciding to create and share an open GTFS data feed to maximize exposure to new applications.","author":[{"dropping-particle":"","family":"Antrim","given":"A","non-dropping-particle":"","parse-names":false,"suffix":""},{"dropping-particle":"","family":"Barbeau","given":"SJ","non-dropping-particle":"","parse-names":false,"suffix":""}],"container-title":"Locationaware.Usf.Edu","id":"ITEM-1","issued":{"date-parts":[["2008"]]},"title":"THE MANY USES OF GTFS DATA – OPENING THE DOOR TO TRANSIT AND MULTIMODAL APPLICATIONS Aaron","type":"article-journal","volume":"4"},"uris":["http://www.mendeley.com/documents/?uuid=f293d311-b0a2-4f4f-9720-1996e8da5a11"]}],"mendeley":{"formattedCitation":"(Antrim and Barbeau, 2008)","plainTextFormattedCitation":"(Antrim and Barbeau, 2008)","previouslyFormattedCitation":"(Antrim and Barbeau, 2008)"},"properties":{"noteIndex":0},"schema":"https://github.com/citation-style-language/schema/raw/master/csl-citation.json"}</w:instrText>
       </w:r>
       <w:r>
         <w:rPr>
@@ -6053,7 +6115,7 @@
           <w:szCs w:val="24"/>
           <w:lang w:eastAsia="ja-JP"/>
         </w:rPr>
-        <w:t>(Antrim &amp; Barbeau, 2008)</w:t>
+        <w:t>(Antrim and Barbeau, 2008)</w:t>
       </w:r>
       <w:r>
         <w:rPr>
@@ -6111,7 +6173,7 @@
           <w:szCs w:val="24"/>
           <w:lang w:eastAsia="ja-JP"/>
         </w:rPr>
-        <w:instrText>ADDIN CSL_CITATION {"citationItems":[{"id":"ITEM-1","itemData":{"DOI":"10.1016/j.compenvurbsys.2017.08.012","ISSN":"01989715","abstract":"Efficient public transport (PT) networks are vital for well-functioning and sustainable cities. Compared to other modes of transport, PT networks feature inherent systemic complexity due to their schedule-dependence and network organization. Because of this, efficient PT network planning and management calls for advanced modeling and analysis tools. These tools have to take into account how people use PT networks, including factors such as demand, accessibility, trip planning and navigability. From the PT user perspective, the common criteria for planning trips include waiting times to departure, journey durations, and the number of required transfers. However, waiting times and transfers have typically been neglected in PT accessibility studies and related decision-support tools. Here, we tackle this issue by introducing a decision-support framework for PT planners and managers, based on temporal networks methodology. This framework allows for computing pre-journey waiting times, journey durations, and number of required transfers for all Pareto-optimal journeys between any origin–destination pair, at all points in time. We visualize this information as a temporal distance profile, covering any given time interval. Based on such profiles, we define the best-case, mean, and worst-case measures for PT travel time and number of required PT vehicle boardings, and demonstrate their practical utility to PT planning through a series of accessibility case studies. By visualizing the computed measures on a map and studying their relationships by performing an all-to-all analysis between 7463 PT stops in the Helsinki metropolitan region, we show that each of the measures provides a different perspective on accessibility. To pave the way towards more comprehensive understanding of PT accessibility, we provide our methods and full analysis pipeline as free and open source software.","author":[{"dropping-particle":"","family":"Kujala","given":"Rainer","non-dropping-particle":"","parse-names":false,"suffix":""},{"dropping-particle":"","family":"Weckström","given":"Christoffer","non-dropping-particle":"","parse-names":false,"suffix":""},{"dropping-particle":"","family":"Mladenović","given":"Miloš N.","non-dropping-particle":"","parse-names":false,"suffix":""},{"dropping-particle":"","family":"Saramäki","given":"Jari","non-dropping-particle":"","parse-names":false,"suffix":""}],"container-title":"Computers, Environment and Urban Systems","id":"ITEM-1","issued":{"date-parts":[["2018"]]},"page":"41-54","publisher":"Elsevier","title":"Travel times and transfers in public transport: Comprehensive accessibility analysis based on Pareto-optimal journeys","type":"article-journal","volume":"67"},"uris":["http://www.mendeley.com/documents/?uuid=58b58419-7db3-4c7b-9c8a-8b7fff6f4a29"]}],"mendeley":{"formattedCitation":"(Kujala et al., 2018)","plainTextFormattedCitation":"(Kujala et al., 2018)","previouslyFormattedCitation":"(Kujala et al., 2018)"},"properties":{"noteIndex":0},"schema":"https://github.com/citation-style-language/schema/raw/master/csl-citation.json"}</w:instrText>
+        <w:instrText>ADDIN CSL_CITATION {"citationItems":[{"id":"ITEM-1","itemData":{"ISSN":"01989715","abstract":"Efficient public transport (PT) networks are vital for well-functioning and sustainable cities. Compared to other modes of transport, PT networks feature inherent systemic complexity due to their schedule-dependence and network organization. Because of this, efficient PT network planning and management calls for advanced modeling and analysis tools. These tools have to take into account how people use PT networks, including factors such as demand, accessibility, trip planning and navigability. From the PT user perspective, the common criteria for planning trips include waiting times to departure, journey durations, and the number of required transfers. However, waiting times and transfers have typically been neglected in PT accessibility studies and related decision-support tools. Here, we tackle this issue by introducing a decision-support framework for PT planners and managers, based on temporal networks methodology. This framework allows for computing pre-journey waiting times, journey durations, and number of required transfers for all Pareto-optimal journeys between any origin–destination pair, at all points in time. We visualize this information as a temporal distance profile, covering any given time interval. Based on such profiles, we define the best-case, mean, and worst-case measures for PT travel time and number of required PT vehicle boardings, and demonstrate their practical utility to PT planning through a series of accessibility case studies. By visualizing the computed measures on a map and studying their relationships by performing an all-to-all analysis between 7463 PT stops in the Helsinki metropolitan region, we show that each of the measures provides a different perspective on accessibility. To pave the way towards more comprehensive understanding of PT accessibility, we provide our methods and full analysis pipeline as free and open source software.","author":[{"dropping-particle":"","family":"Kujala","given":"Rainer","non-dropping-particle":"","parse-names":false,"suffix":""},{"dropping-particle":"","family":"Weckström","given":"Christoffer","non-dropping-particle":"","parse-names":false,"suffix":""},{"dropping-particle":"","family":"Mladenović","given":"Miloš N.","non-dropping-particle":"","parse-names":false,"suffix":""},{"dropping-particle":"","family":"Saramäki","given":"Jari","non-dropping-particle":"","parse-names":false,"suffix":""}],"container-title":"Computers, Environment and Urban Systems","id":"ITEM-1","issued":{"date-parts":[["2018"]]},"page":"41-54","publisher":"Elsevier","title":"Travel times and transfers in public transport: Comprehensive accessibility analysis based on Pareto-optimal journeys","type":"article-journal","volume":"67"},"uris":["http://www.mendeley.com/documents/?uuid=58b58419-7db3-4c7b-9c8a-8b7fff6f4a29"]}],"mendeley":{"formattedCitation":"(Kujala &lt;i&gt;et al.&lt;/i&gt;, 2018)","plainTextFormattedCitation":"(Kujala et al., 2018)","previouslyFormattedCitation":"(Kujala &lt;i&gt;et al.&lt;/i&gt;, 2018)"},"properties":{"noteIndex":0},"schema":"https://github.com/citation-style-language/schema/raw/master/csl-citation.json"}</w:instrText>
       </w:r>
       <w:r>
         <w:rPr>
@@ -6130,7 +6192,28 @@
           <w:szCs w:val="24"/>
           <w:lang w:eastAsia="ja-JP"/>
         </w:rPr>
-        <w:t>(Kujala et al., 2018)</w:t>
+        <w:t xml:space="preserve">(Kujala </w:t>
+      </w:r>
+      <w:r>
+        <w:rPr>
+          <w:rFonts w:ascii="Times New Roman" w:eastAsia="Yu Mincho" w:hAnsi="Times New Roman" w:cs="Times New Roman"/>
+          <w:i/>
+          <w:noProof/>
+          <w:sz w:val="24"/>
+          <w:szCs w:val="24"/>
+          <w:lang w:eastAsia="ja-JP"/>
+        </w:rPr>
+        <w:t>et al.</w:t>
+      </w:r>
+      <w:r>
+        <w:rPr>
+          <w:rFonts w:ascii="Times New Roman" w:eastAsia="Yu Mincho" w:hAnsi="Times New Roman" w:cs="Times New Roman"/>
+          <w:noProof/>
+          <w:sz w:val="24"/>
+          <w:szCs w:val="24"/>
+          <w:lang w:eastAsia="ja-JP"/>
+        </w:rPr>
+        <w:t>, 2018)</w:t>
       </w:r>
       <w:r>
         <w:rPr>
@@ -7967,7 +8050,7 @@
           <w:szCs w:val="24"/>
           <w:lang w:eastAsia="ja-JP"/>
         </w:rPr>
-        <w:instrText>ADDIN CSL_CITATION {"citationItems":[{"id":"ITEM-1","itemData":{"DOI":"10.1016/j.jtrangeo.2011.12.003","ISSN":"09666923","abstract":"Improving public-transit connectivity is one of the most vital tasks in transit-operations planning. A poor connection can cause some passengers to stop using the transit service. This work analyzes the performance of public-transit networks in terms of the attributes involved with coordination and connectivity. These attributes are primarily concerned with passenger transfers, and include ride, wait and walk times and type of transfers made, that is, with street-crossing, sidewalk, non-walk and one-leg trip. Based on these attributes, transit-connectivity measures are established as a tool to evaluate the pros and cons of each defined zone of transit lines from a connectivity perspective. The zone of transit lines can be associated with small or large transit networks from which two types of analyses can be made: (i) detecting the inefficiency of connectivity-related issues for the zone, and (ii) comparing the measures between different zones to arrive to the conclusion of which zone is more worthy of improvements. This will allow, for instance, the comparison between cities and between zones in the city. In this work a model is developed to integrate spatial and non-spatial data for the construction of a public-transit network spatial repository, which in turn, is used to classify transfers, and calculate the developed connectivity measures. A case study in Auckland, New Zealand, demonstrates the benefits of the model and connectivity measures. © 2011 Elsevier Ltd.","author":[{"dropping-particle":"","family":"Hadas","given":"Yuval","non-dropping-particle":"","parse-names":false,"suffix":""},{"dropping-particle":"","family":"Ranjitkar","given":"Prakash","non-dropping-particle":"","parse-names":false,"suffix":""}],"container-title":"Journal of Transport Geography","id":"ITEM-1","issued":{"date-parts":[["2012"]]},"page":"137-147","publisher":"Elsevier","title":"Modeling public-transit connectivity with spatial quality-of-transfer measurements","type":"article-journal","volume":"22"},"uris":["http://www.mendeley.com/documents/?uuid=4743d63c-a733-4e37-a77f-73ba5e83588f"]}],"mendeley":{"formattedCitation":"(Hadas &amp; Ranjitkar, 2012)","plainTextFormattedCitation":"(Hadas &amp; Ranjitkar, 2012)","previouslyFormattedCitation":"(Hadas &amp; Ranjitkar, 2012)"},"properties":{"noteIndex":0},"schema":"https://github.com/citation-style-language/schema/raw/master/csl-citation.json"}</w:instrText>
+        <w:instrText>ADDIN CSL_CITATION {"citationItems":[{"id":"ITEM-1","itemData":{"DOI":"10.1016/j.jtrangeo.2011.12.003","ISSN":"09666923","abstract":"Improving public-transit connectivity is one of the most vital tasks in transit-operations planning. A poor connection can cause some passengers to stop using the transit service. This work analyzes the performance of public-transit networks in terms of the attributes involved with coordination and connectivity. These attributes are primarily concerned with passenger transfers, and include ride, wait and walk times and type of transfers made, that is, with street-crossing, sidewalk, non-walk and one-leg trip. Based on these attributes, transit-connectivity measures are established as a tool to evaluate the pros and cons of each defined zone of transit lines from a connectivity perspective. The zone of transit lines can be associated with small or large transit networks from which two types of analyses can be made: (i) detecting the inefficiency of connectivity-related issues for the zone, and (ii) comparing the measures between different zones to arrive to the conclusion of which zone is more worthy of improvements. This will allow, for instance, the comparison between cities and between zones in the city. In this work a model is developed to integrate spatial and non-spatial data for the construction of a public-transit network spatial repository, which in turn, is used to classify transfers, and calculate the developed connectivity measures. A case study in Auckland, New Zealand, demonstrates the benefits of the model and connectivity measures. © 2011 Elsevier Ltd.","author":[{"dropping-particle":"","family":"Hadas","given":"Yuval","non-dropping-particle":"","parse-names":false,"suffix":""},{"dropping-particle":"","family":"Ranjitkar","given":"Prakash","non-dropping-particle":"","parse-names":false,"suffix":""}],"container-title":"Journal of Transport Geography","id":"ITEM-1","issued":{"date-parts":[["2012"]]},"page":"137-147","publisher":"Elsevier","title":"Modeling public-transit connectivity with spatial quality-of-transfer measurements","type":"article-journal","volume":"22"},"uris":["http://www.mendeley.com/documents/?uuid=4743d63c-a733-4e37-a77f-73ba5e83588f"]}],"mendeley":{"formattedCitation":"(Hadas and Ranjitkar, 2012)","plainTextFormattedCitation":"(Hadas and Ranjitkar, 2012)","previouslyFormattedCitation":"(Hadas and Ranjitkar, 2012)"},"properties":{"noteIndex":0},"schema":"https://github.com/citation-style-language/schema/raw/master/csl-citation.json"}</w:instrText>
       </w:r>
       <w:r>
         <w:rPr>
@@ -7986,7 +8069,7 @@
           <w:szCs w:val="24"/>
           <w:lang w:eastAsia="ja-JP"/>
         </w:rPr>
-        <w:t>(Hadas &amp; Ranjitkar, 2012)</w:t>
+        <w:t>(Hadas and Ranjitkar, 2012)</w:t>
       </w:r>
       <w:r>
         <w:rPr>
@@ -8819,6 +8902,7 @@
                                 </m:r>
                               </m:e>
                               <m:sub>
+                                <w:proofErr w:type="spellStart"/>
                                 <m:r>
                                   <m:rPr>
                                     <m:nor/>
@@ -8831,6 +8915,7 @@
                                   </w:rPr>
                                   <m:t>th</m:t>
                                 </m:r>
+                                <w:proofErr w:type="spellEnd"/>
                               </m:sub>
                             </m:sSub>
                             <m:r>
@@ -8895,6 +8980,7 @@
                                 </m:r>
                               </m:e>
                               <m:sub>
+                                <w:proofErr w:type="spellStart"/>
                                 <m:r>
                                   <m:rPr>
                                     <m:nor/>
@@ -8907,6 +8993,7 @@
                                   </w:rPr>
                                   <m:t>th</m:t>
                                 </m:r>
+                                <w:proofErr w:type="spellEnd"/>
                               </m:sub>
                             </m:sSub>
                             <m:r>
@@ -9607,7 +9694,27 @@
           <w:szCs w:val="24"/>
           <w:lang w:eastAsia="ja-JP"/>
         </w:rPr>
-        <w:t xml:space="preserve"> is the actual departure time of actual receiving bus (DD = n), </w:t>
+        <w:t xml:space="preserve"> is the actual depar</w:t>
+      </w:r>
+      <w:proofErr w:type="spellStart"/>
+      <w:r>
+        <w:rPr>
+          <w:rFonts w:ascii="Times New Roman" w:eastAsia="Yu Mincho" w:hAnsi="Times New Roman" w:cs="Times New Roman"/>
+          <w:sz w:val="24"/>
+          <w:szCs w:val="24"/>
+          <w:lang w:eastAsia="ja-JP"/>
+        </w:rPr>
+        <w:t>ture</w:t>
+      </w:r>
+      <w:proofErr w:type="spellEnd"/>
+      <w:r>
+        <w:rPr>
+          <w:rFonts w:ascii="Times New Roman" w:eastAsia="Yu Mincho" w:hAnsi="Times New Roman" w:cs="Times New Roman"/>
+          <w:sz w:val="24"/>
+          <w:szCs w:val="24"/>
+          <w:lang w:eastAsia="ja-JP"/>
+        </w:rPr>
+        <w:t xml:space="preserve"> time of actual receiving bus (DD = n), </w:t>
       </w:r>
       <m:oMath>
         <m:sSubSup>
@@ -10916,8 +11023,8 @@
                 <w:lang w:eastAsia="ja-JP"/>
               </w:rPr>
             </w:pPr>
-            <w:bookmarkStart w:id="1" w:name="_Ref19453691"/>
-            <w:bookmarkStart w:id="2" w:name="_Ref19453698"/>
+            <w:bookmarkStart w:id="0" w:name="_Ref19453691"/>
+            <w:bookmarkStart w:id="1" w:name="_Ref19453698"/>
             <w:r>
               <w:rPr>
                 <w:rFonts w:ascii="Times New Roman" w:eastAsia="Yu Mincho" w:hAnsi="Times New Roman" w:cs="Times New Roman"/>
@@ -10968,7 +11075,7 @@
               </w:rPr>
               <w:fldChar w:fldCharType="end"/>
             </w:r>
-            <w:bookmarkEnd w:id="1"/>
+            <w:bookmarkEnd w:id="0"/>
             <w:r>
               <w:rPr>
                 <w:rFonts w:ascii="Times New Roman" w:eastAsia="Yu Mincho" w:hAnsi="Times New Roman" w:cs="Times New Roman"/>
@@ -10978,7 +11085,7 @@
               </w:rPr>
               <w:t>)</w:t>
             </w:r>
-            <w:bookmarkEnd w:id="2"/>
+            <w:bookmarkEnd w:id="1"/>
           </w:p>
         </w:tc>
       </w:tr>
@@ -13312,7 +13419,25 @@
           <w:szCs w:val="24"/>
           <w:lang w:eastAsia="ja-JP"/>
         </w:rPr>
-        <w:t xml:space="preserve"> (middle)</w:t>
+        <w:t xml:space="preserve"> (</w:t>
+      </w:r>
+      <w:r>
+        <w:rPr>
+          <w:rFonts w:ascii="Times New Roman" w:eastAsia="Yu Mincho" w:hAnsi="Times New Roman" w:cs="Times New Roman"/>
+          <w:sz w:val="24"/>
+          <w:szCs w:val="24"/>
+          <w:lang w:eastAsia="ja-JP"/>
+        </w:rPr>
+        <w:t>left</w:t>
+      </w:r>
+      <w:r>
+        <w:rPr>
+          <w:rFonts w:ascii="Times New Roman" w:eastAsia="Yu Mincho" w:hAnsi="Times New Roman" w:cs="Times New Roman"/>
+          <w:sz w:val="24"/>
+          <w:szCs w:val="24"/>
+          <w:lang w:eastAsia="ja-JP"/>
+        </w:rPr>
+        <w:t>)</w:t>
       </w:r>
       <w:r>
         <w:rPr>
@@ -13466,7 +13591,25 @@
           <w:szCs w:val="24"/>
           <w:lang w:eastAsia="ja-JP"/>
         </w:rPr>
-        <w:t xml:space="preserve"> (right). </w:t>
+        <w:t xml:space="preserve"> (</w:t>
+      </w:r>
+      <w:r>
+        <w:rPr>
+          <w:rFonts w:ascii="Times New Roman" w:eastAsia="Yu Mincho" w:hAnsi="Times New Roman" w:cs="Times New Roman"/>
+          <w:sz w:val="24"/>
+          <w:szCs w:val="24"/>
+          <w:lang w:eastAsia="ja-JP"/>
+        </w:rPr>
+        <w:t>middle</w:t>
+      </w:r>
+      <w:r>
+        <w:rPr>
+          <w:rFonts w:ascii="Times New Roman" w:eastAsia="Yu Mincho" w:hAnsi="Times New Roman" w:cs="Times New Roman"/>
+          <w:sz w:val="24"/>
+          <w:szCs w:val="24"/>
+          <w:lang w:eastAsia="ja-JP"/>
+        </w:rPr>
+        <w:t xml:space="preserve">). </w:t>
       </w:r>
       <w:r>
         <w:rPr>
@@ -13691,7 +13834,25 @@
           <w:szCs w:val="24"/>
           <w:lang w:eastAsia="ja-JP"/>
         </w:rPr>
-        <w:t xml:space="preserve"> (left). </w:t>
+        <w:t xml:space="preserve"> (</w:t>
+      </w:r>
+      <w:r>
+        <w:rPr>
+          <w:rFonts w:ascii="Times New Roman" w:eastAsia="Yu Mincho" w:hAnsi="Times New Roman" w:cs="Times New Roman"/>
+          <w:sz w:val="24"/>
+          <w:szCs w:val="24"/>
+          <w:lang w:eastAsia="ja-JP"/>
+        </w:rPr>
+        <w:t>right</w:t>
+      </w:r>
+      <w:r>
+        <w:rPr>
+          <w:rFonts w:ascii="Times New Roman" w:eastAsia="Yu Mincho" w:hAnsi="Times New Roman" w:cs="Times New Roman"/>
+          <w:sz w:val="24"/>
+          <w:szCs w:val="24"/>
+          <w:lang w:eastAsia="ja-JP"/>
+        </w:rPr>
+        <w:t xml:space="preserve">). </w:t>
       </w:r>
       <w:r>
         <w:rPr>
@@ -13727,8 +13888,8 @@
         </w:rPr>
         <w:lastRenderedPageBreak/>
         <w:drawing>
-          <wp:inline distT="0" distB="0" distL="0" distR="0" wp14:anchorId="53566557" wp14:editId="655469CF">
-            <wp:extent cx="5486400" cy="4610100"/>
+          <wp:inline distT="0" distB="0" distL="0" distR="0" wp14:anchorId="53566557" wp14:editId="4E488C72">
+            <wp:extent cx="5302697" cy="4610100"/>
             <wp:effectExtent l="0" t="0" r="0" b="0"/>
             <wp:docPr id="25" name="Picture 25"/>
             <wp:cNvGraphicFramePr>
@@ -13742,7 +13903,13 @@
                     <pic:cNvPicPr/>
                   </pic:nvPicPr>
                   <pic:blipFill>
-                    <a:blip r:embed="rId9"/>
+                    <a:blip r:embed="rId9">
+                      <a:extLst>
+                        <a:ext uri="{28A0092B-C50C-407E-A947-70E740481C1C}">
+                          <a14:useLocalDpi xmlns:a14="http://schemas.microsoft.com/office/drawing/2010/main" val="0"/>
+                        </a:ext>
+                      </a:extLst>
+                    </a:blip>
                     <a:stretch>
                       <a:fillRect/>
                     </a:stretch>
@@ -13750,7 +13917,7 @@
                   <pic:spPr>
                     <a:xfrm>
                       <a:off x="0" y="0"/>
-                      <a:ext cx="5486400" cy="4610100"/>
+                      <a:ext cx="5302697" cy="4610100"/>
                     </a:xfrm>
                     <a:prstGeom prst="rect">
                       <a:avLst/>
@@ -13773,7 +13940,7 @@
           <w:szCs w:val="24"/>
         </w:rPr>
       </w:pPr>
-      <w:bookmarkStart w:id="3" w:name="_Ref19264061"/>
+      <w:bookmarkStart w:id="2" w:name="_Ref19264061"/>
       <w:r>
         <w:rPr>
           <w:rFonts w:ascii="Times New Roman" w:hAnsi="Times New Roman" w:cs="Times New Roman"/>
@@ -13823,7 +13990,7 @@
         </w:rPr>
         <w:fldChar w:fldCharType="end"/>
       </w:r>
-      <w:bookmarkEnd w:id="3"/>
+      <w:bookmarkEnd w:id="2"/>
       <w:r>
         <w:rPr>
           <w:rFonts w:ascii="Times New Roman" w:hAnsi="Times New Roman" w:cs="Times New Roman"/>
@@ -13978,7 +14145,7 @@
           <w:szCs w:val="24"/>
           <w:lang w:eastAsia="ja-JP"/>
         </w:rPr>
-        <w:instrText>ADDIN CSL_CITATION {"citationItems":[{"id":"ITEM-1","itemData":{"DOI":"10.1287/trsc.29.1.101","ISSN":"00411655","abstract":"This research note investigates the possibilities and limitations of coordinated transfers in public transit. The object is to minimize passenger's transfer time. It will be shown that optimum transfer times can be defined only if fluctuations in passenger arrival times at the boarding point can be contained within certain time limits. [ABSTRACT FROM AUTHOR] Copyright of Transportation Science is the property of INFORMS: Institute for Operations Research and its content may not be copied or emailed to multiple sites or posted to a listserv without the copyright holder's express written permission. However, users may print, download, or email articles for individual use. This abstract may be abridged. No warranty is given about the accuracy of the copy. Users should refer to the original published version of the material for the full abstract. (Copyright applies to all Abstracts.)","author":[{"dropping-particle":"","family":"Knoppers","given":"Peter","non-dropping-particle":"","parse-names":false,"suffix":""},{"dropping-particle":"","family":"Muller","given":"Theo","non-dropping-particle":"","parse-names":false,"suffix":""}],"container-title":"Transportation Science","id":"ITEM-1","issue":"1","issued":{"date-parts":[["1995"]]},"page":"101-105","publisher":"INFORMS","title":"Optimized transfer opportunities in public transport","type":"article-journal","volume":"29"},"uris":["http://www.mendeley.com/documents/?uuid=be5b0673-a159-4082-b127-dc43be7a0896"]},{"id":"ITEM-2","itemData":{"ISBN":"9781466563926","abstract":"Addresses the Challenges Facing Public Transport Policy Makers and Operators. Public Transit Planning and Operation: Modeling, Practice and Behavior, Second Edition offers new solutions for delivering both better services and greater efficiency, solutions which have been developed and tested by the author in over thirty years of research work with mass transit policy makers and operators all over the world. It bridges the worlds of practice and research and academia, provides an overview and a critique of currently used operational planning methods, and furnishes innovative practical techniques and modeling. Improve Service Performance and Successfully Manage the Costs of Operation. This new edition brings in new material on timetabling and vehicle scheduling with different vehicle sizes, new methods of designing transit route networks, analysis of transit coordination and connectivity, behavioral aspects of passengers including when making transfers, and innovative methods related to automation and optimization which can be used in real time to significantly improve service reliability. Combines academic research with real-world project experience. Focuses on issues encountered in practice. Provides unique coverage of the field. Public Transit Planning and Operation: Modeling, Practice and Behavior, Second Edition incorporates a series of themes and new ways of thinking about planning and operation. Bridging the gap between theory and application, this text outlines the factors affecting public-transport services, addresses common problems, and offers practical solutions for improvement. © 2015 by Taylor &amp; Francis Group, LLC. All rights reserved.","author":[{"dropping-particle":"","family":"Ceder","given":"Avishai","non-dropping-particle":"","parse-names":false,"suffix":""}],"container-title":"Public Transit Planning and Operation: Modeling, Practice and Behavior, Second Edition","id":"ITEM-2","issued":{"date-parts":[["2016"]]},"number-of-pages":"1-742","publisher":"CRC press","title":"Public transit planning and operation: Modeling, practice and behavior, second edition","type":"book"},"uris":["http://www.mendeley.com/documents/?uuid=7b109be3-73de-428c-840c-196808b32629","http://www.mendeley.com/documents/?uuid=d9776b33-8773-458e-8570-43c097413443"]}],"mendeley":{"formattedCitation":"(Ceder, 2016; Knoppers &amp; Muller, 1995)","plainTextFormattedCitation":"(Ceder, 2016; Knoppers &amp; Muller, 1995)","previouslyFormattedCitation":"(Ceder, 2007; Knoppers &amp; Muller, 1995)"},"properties":{"noteIndex":0},"schema":"https://github.com/citation-style-language/schema/raw/master/csl-citation.json"}</w:instrText>
+        <w:instrText>ADDIN CSL_CITATION {"citationItems":[{"id":"ITEM-1","itemData":{"ISSN":"00411655","abstract":"This research note investigates the possibilities and limitations of coordinated transfers in public transit. The object is to minimize passenger's transfer time. It will be shown that optimum transfer times can be defined only if fluctuations in passenger arrival times at the boarding point can be contained within certain time limits. [ABSTRACT FROM AUTHOR] Copyright of Transportation Science is the property of INFORMS: Institute for Operations Research and its content may not be copied or emailed to multiple sites or posted to a listserv without the copyright holder's express written permission. However, users may print, download, or email articles for individual use. This abstract may be abridged. No warranty is given about the accuracy of the copy. Users should refer to the original published version of the material for the full abstract. (Copyright applies to all Abstracts.)","author":[{"dropping-particle":"","family":"Knoppers","given":"Peter","non-dropping-particle":"","parse-names":false,"suffix":""},{"dropping-particle":"","family":"Muller","given":"Theo","non-dropping-particle":"","parse-names":false,"suffix":""}],"container-title":"Transportation Science","id":"ITEM-1","issue":"1","issued":{"date-parts":[["1995"]]},"page":"101-105","publisher":"INFORMS","title":"Optimized transfer opportunities in public transport","type":"article-journal","volume":"29"},"uris":["http://www.mendeley.com/documents/?uuid=be5b0673-a159-4082-b127-dc43be7a0896"]},{"id":"ITEM-2","itemData":{"ISBN":"9781466563926","abstract":"Addresses the Challenges Facing Public Transport Policy Makers and Operators. Public Transit Planning and Operation: Modeling, Practice and Behavior, Second Edition offers new solutions for delivering both better services and greater efficiency, solutions which have been developed and tested by the author in over thirty years of research work with mass transit policy makers and operators all over the world. It bridges the worlds of practice and research and academia, provides an overview and a critique of currently used operational planning methods, and furnishes innovative practical techniques and modeling. Improve Service Performance and Successfully Manage the Costs of Operation. This new edition brings in new material on timetabling and vehicle scheduling with different vehicle sizes, new methods of designing transit route networks, analysis of transit coordination and connectivity, behavioral aspects of passengers including when making transfers, and innovative methods related to automation and optimization which can be used in real time to significantly improve service reliability. Combines academic research with real-world project experience. Focuses on issues encountered in practice. Provides unique coverage of the field. Public Transit Planning and Operation: Modeling, Practice and Behavior, Second Edition incorporates a series of themes and new ways of thinking about planning and operation. Bridging the gap between theory and application, this text outlines the factors affecting public-transport services, addresses common problems, and offers practical solutions for improvement. © 2015 by Taylor &amp; Francis Group, LLC. All rights reserved.","author":[{"dropping-particle":"","family":"Ceder","given":"Avishai","non-dropping-particle":"","parse-names":false,"suffix":""}],"container-title":"Public Transit Planning and Operation: Modeling, Practice and Behavior, Second Edition","id":"ITEM-2","issued":{"date-parts":[["2016"]]},"number-of-pages":"1-742","publisher":"CRC press","title":"Public transit planning and operation: Modeling, practice and behavior, second edition","type":"book"},"uris":["http://www.mendeley.com/documents/?uuid=7b109be3-73de-428c-840c-196808b32629","http://www.mendeley.com/documents/?uuid=d9776b33-8773-458e-8570-43c097413443"]}],"mendeley":{"formattedCitation":"(Knoppers and Muller, 1995; Ceder, 2016)","plainTextFormattedCitation":"(Knoppers and Muller, 1995; Ceder, 2016)","previouslyFormattedCitation":"(Knoppers and Muller, 1995; Ceder, 2016)"},"properties":{"noteIndex":0},"schema":"https://github.com/citation-style-language/schema/raw/master/csl-citation.json"}</w:instrText>
       </w:r>
       <w:r>
         <w:rPr>
@@ -13997,7 +14164,7 @@
           <w:szCs w:val="24"/>
           <w:lang w:eastAsia="ja-JP"/>
         </w:rPr>
-        <w:t>(Ceder, 2016; Knoppers &amp; Muller, 1995)</w:t>
+        <w:t>(Knoppers and Muller, 1995; Ceder, 2016)</w:t>
       </w:r>
       <w:r>
         <w:rPr>
@@ -14710,7 +14877,7 @@
                 <w:lang w:eastAsia="ja-JP"/>
               </w:rPr>
             </w:pPr>
-            <w:bookmarkStart w:id="4" w:name="_Ref19453714"/>
+            <w:bookmarkStart w:id="3" w:name="_Ref19453714"/>
             <w:r>
               <w:rPr>
                 <w:rFonts w:ascii="Times New Roman" w:eastAsia="Yu Mincho" w:hAnsi="Times New Roman" w:cs="Times New Roman"/>
@@ -14770,7 +14937,7 @@
               </w:rPr>
               <w:t>)</w:t>
             </w:r>
-            <w:bookmarkEnd w:id="4"/>
+            <w:bookmarkEnd w:id="3"/>
           </w:p>
         </w:tc>
       </w:tr>
@@ -15037,7 +15204,27 @@
           <w:szCs w:val="24"/>
           <w:lang w:eastAsia="ja-JP"/>
         </w:rPr>
-        <w:t xml:space="preserve"> is the binary measurement variable of each transfer indicating whether the transfer is missed.</w:t>
+        <w:t xml:space="preserve"> is the binary measurement variable of each transfer indicating whether the transf</w:t>
+      </w:r>
+      <w:proofErr w:type="spellStart"/>
+      <w:r>
+        <w:rPr>
+          <w:rFonts w:ascii="Times New Roman" w:eastAsia="Yu Mincho" w:hAnsi="Times New Roman" w:cs="Times New Roman"/>
+          <w:sz w:val="24"/>
+          <w:szCs w:val="24"/>
+          <w:lang w:eastAsia="ja-JP"/>
+        </w:rPr>
+        <w:t>er</w:t>
+      </w:r>
+      <w:proofErr w:type="spellEnd"/>
+      <w:r>
+        <w:rPr>
+          <w:rFonts w:ascii="Times New Roman" w:eastAsia="Yu Mincho" w:hAnsi="Times New Roman" w:cs="Times New Roman"/>
+          <w:sz w:val="24"/>
+          <w:szCs w:val="24"/>
+          <w:lang w:eastAsia="ja-JP"/>
+        </w:rPr>
+        <w:t xml:space="preserve"> is missed.</w:t>
       </w:r>
       <w:r>
         <w:rPr>
@@ -17762,16 +17949,7 @@
           <w:szCs w:val="24"/>
           <w:lang w:eastAsia="ja-JP"/>
         </w:rPr>
-        <w:t xml:space="preserve"> </w:t>
-      </w:r>
-      <w:r>
-        <w:rPr>
-          <w:rFonts w:ascii="Times New Roman" w:eastAsia="Yu Mincho" w:hAnsi="Times New Roman" w:cs="Times New Roman"/>
-          <w:sz w:val="24"/>
-          <w:szCs w:val="24"/>
-          <w:lang w:eastAsia="ja-JP"/>
-        </w:rPr>
-        <w:t>ATTP is 4.57 (</w:t>
+        <w:t xml:space="preserve"> ATTP is 4.57 (</w:t>
       </w:r>
       <m:oMath>
         <m:r>
@@ -18472,7 +18650,7 @@
           <w:lang w:eastAsia="ja-JP"/>
         </w:rPr>
       </w:pPr>
-      <w:bookmarkStart w:id="5" w:name="_Ref19284994"/>
+      <w:bookmarkStart w:id="4" w:name="_Ref19284994"/>
       <w:r>
         <w:rPr>
           <w:rFonts w:ascii="Times New Roman" w:eastAsia="Yu Mincho" w:hAnsi="Times New Roman" w:cs="Times New Roman"/>
@@ -18528,7 +18706,7 @@
         </w:rPr>
         <w:fldChar w:fldCharType="end"/>
       </w:r>
-      <w:bookmarkEnd w:id="5"/>
+      <w:bookmarkEnd w:id="4"/>
       <w:r>
         <w:rPr>
           <w:rFonts w:ascii="Times New Roman" w:eastAsia="Yu Mincho" w:hAnsi="Times New Roman" w:cs="Times New Roman"/>
@@ -18918,7 +19096,7 @@
           <w:lang w:eastAsia="ja-JP"/>
         </w:rPr>
       </w:pPr>
-      <w:bookmarkStart w:id="6" w:name="_Ref19285034"/>
+      <w:bookmarkStart w:id="5" w:name="_Ref19285034"/>
       <w:r>
         <w:rPr>
           <w:rFonts w:ascii="Times New Roman" w:eastAsia="Yu Mincho" w:hAnsi="Times New Roman" w:cs="Times New Roman"/>
@@ -18974,7 +19152,7 @@
         </w:rPr>
         <w:fldChar w:fldCharType="end"/>
       </w:r>
-      <w:bookmarkEnd w:id="6"/>
+      <w:bookmarkEnd w:id="5"/>
       <w:r>
         <w:rPr>
           <w:rFonts w:ascii="Times New Roman" w:eastAsia="Yu Mincho" w:hAnsi="Times New Roman" w:cs="Times New Roman"/>
@@ -19371,7 +19549,7 @@
           <w:lang w:eastAsia="ja-JP"/>
         </w:rPr>
       </w:pPr>
-      <w:bookmarkStart w:id="7" w:name="_Ref19285041"/>
+      <w:bookmarkStart w:id="6" w:name="_Ref19285041"/>
       <w:r>
         <w:rPr>
           <w:rFonts w:ascii="Times New Roman" w:eastAsia="Yu Mincho" w:hAnsi="Times New Roman" w:cs="Times New Roman"/>
@@ -19427,7 +19605,7 @@
         </w:rPr>
         <w:fldChar w:fldCharType="end"/>
       </w:r>
-      <w:bookmarkEnd w:id="7"/>
+      <w:bookmarkEnd w:id="6"/>
       <w:r>
         <w:rPr>
           <w:rFonts w:ascii="Times New Roman" w:eastAsia="Yu Mincho" w:hAnsi="Times New Roman" w:cs="Times New Roman"/>
@@ -19699,7 +19877,7 @@
           <w:lang w:eastAsia="ja-JP"/>
         </w:rPr>
       </w:pPr>
-      <w:bookmarkStart w:id="8" w:name="_Ref19285045"/>
+      <w:bookmarkStart w:id="7" w:name="_Ref19285045"/>
       <w:r>
         <w:rPr>
           <w:rFonts w:ascii="Times New Roman" w:eastAsia="Yu Mincho" w:hAnsi="Times New Roman" w:cs="Times New Roman"/>
@@ -19755,7 +19933,7 @@
         </w:rPr>
         <w:fldChar w:fldCharType="end"/>
       </w:r>
-      <w:bookmarkEnd w:id="8"/>
+      <w:bookmarkEnd w:id="7"/>
       <w:r>
         <w:rPr>
           <w:rFonts w:ascii="Times New Roman" w:eastAsia="Yu Mincho" w:hAnsi="Times New Roman" w:cs="Times New Roman"/>
@@ -20068,7 +20246,7 @@
           <w:szCs w:val="24"/>
           <w:lang w:eastAsia="ja-JP"/>
         </w:rPr>
-        <w:t xml:space="preserve">based on the </w:t>
+        <w:t xml:space="preserve">for </w:t>
       </w:r>
       <w:r>
         <w:rPr>
@@ -20176,7 +20354,7 @@
           <w:szCs w:val="24"/>
           <w:lang w:eastAsia="ja-JP"/>
         </w:rPr>
-        <w:t>based on the merged</w:t>
+        <w:t>for</w:t>
       </w:r>
       <w:r>
         <w:rPr>
@@ -20257,7 +20435,7 @@
           <w:szCs w:val="24"/>
           <w:lang w:eastAsia="ja-JP"/>
         </w:rPr>
-        <w:t>based on the</w:t>
+        <w:t>for</w:t>
       </w:r>
       <w:r>
         <w:rPr>
@@ -20302,26 +20480,35 @@
           <w:szCs w:val="24"/>
           <w:lang w:eastAsia="ja-JP"/>
         </w:rPr>
+        <w:t xml:space="preserve">for </w:t>
+      </w:r>
+      <w:r>
+        <w:rPr>
+          <w:rFonts w:ascii="Times New Roman" w:eastAsia="Yu Mincho" w:hAnsi="Times New Roman" w:cs="Times New Roman"/>
+          <w:sz w:val="24"/>
+          <w:szCs w:val="24"/>
+          <w:lang w:eastAsia="ja-JP"/>
+        </w:rPr>
+        <w:t>APC-GTFS data</w:t>
+      </w:r>
+      <w:r>
+        <w:rPr>
+          <w:rFonts w:ascii="Times New Roman" w:eastAsia="Yu Mincho" w:hAnsi="Times New Roman" w:cs="Times New Roman"/>
+          <w:sz w:val="24"/>
+          <w:szCs w:val="24"/>
+          <w:lang w:eastAsia="ja-JP"/>
+        </w:rPr>
+        <w:t xml:space="preserve">. Extreme </w:t>
+      </w:r>
+      <w:r>
+        <w:rPr>
+          <w:rFonts w:ascii="Times New Roman" w:eastAsia="Yu Mincho" w:hAnsi="Times New Roman" w:cs="Times New Roman"/>
+          <w:sz w:val="24"/>
+          <w:szCs w:val="24"/>
+          <w:lang w:eastAsia="ja-JP"/>
+        </w:rPr>
         <w:lastRenderedPageBreak/>
-        <w:t xml:space="preserve">based on the </w:t>
-      </w:r>
-      <w:r>
-        <w:rPr>
-          <w:rFonts w:ascii="Times New Roman" w:eastAsia="Yu Mincho" w:hAnsi="Times New Roman" w:cs="Times New Roman"/>
-          <w:sz w:val="24"/>
-          <w:szCs w:val="24"/>
-          <w:lang w:eastAsia="ja-JP"/>
-        </w:rPr>
-        <w:t>APC-GTFS data</w:t>
-      </w:r>
-      <w:r>
-        <w:rPr>
-          <w:rFonts w:ascii="Times New Roman" w:eastAsia="Yu Mincho" w:hAnsi="Times New Roman" w:cs="Times New Roman"/>
-          <w:sz w:val="24"/>
-          <w:szCs w:val="24"/>
-          <w:lang w:eastAsia="ja-JP"/>
-        </w:rPr>
-        <w:t xml:space="preserve">. Extreme weather and major events have </w:t>
+        <w:t xml:space="preserve">weather and major events have </w:t>
       </w:r>
       <w:r>
         <w:rPr>
@@ -20340,12 +20527,752 @@
           <w:lang w:eastAsia="ja-JP"/>
         </w:rPr>
         <w:t xml:space="preserve"> impact on the public transit transfer performance.</w:t>
+      </w:r>
+    </w:p>
+    <w:p>
+      <w:pPr>
+        <w:spacing w:line="240" w:lineRule="auto"/>
+        <w:jc w:val="both"/>
+        <w:rPr>
+          <w:rFonts w:ascii="Times New Roman" w:hAnsi="Times New Roman" w:cs="Times New Roman"/>
+          <w:sz w:val="24"/>
+          <w:szCs w:val="24"/>
+        </w:rPr>
+      </w:pPr>
+    </w:p>
+    <w:p>
+      <w:pPr>
+        <w:pStyle w:val="ListParagraph"/>
+        <w:numPr>
+          <w:ilvl w:val="1"/>
+          <w:numId w:val="1"/>
+        </w:numPr>
+        <w:spacing w:line="240" w:lineRule="auto"/>
+        <w:jc w:val="both"/>
+        <w:rPr>
+          <w:rFonts w:ascii="Times New Roman" w:hAnsi="Times New Roman" w:cs="Times New Roman"/>
+          <w:sz w:val="24"/>
+          <w:szCs w:val="24"/>
+          <w:u w:val="single"/>
+        </w:rPr>
+      </w:pPr>
+      <w:r>
+        <w:rPr>
+          <w:rFonts w:ascii="Times New Roman" w:hAnsi="Times New Roman" w:cs="Times New Roman"/>
+          <w:sz w:val="24"/>
+          <w:szCs w:val="24"/>
+          <w:u w:val="single"/>
+        </w:rPr>
+        <w:t>Simulating the impacts of dedicated bus lanes</w:t>
+      </w:r>
+    </w:p>
+    <w:p>
+      <w:pPr>
+        <w:spacing w:line="240" w:lineRule="auto"/>
+        <w:jc w:val="both"/>
+        <w:rPr>
+          <w:rFonts w:ascii="Times New Roman" w:eastAsia="Yu Mincho" w:hAnsi="Times New Roman" w:cs="Times New Roman"/>
+          <w:sz w:val="24"/>
+          <w:szCs w:val="24"/>
+          <w:lang w:eastAsia="ja-JP"/>
+        </w:rPr>
+      </w:pPr>
+      <w:r>
+        <w:rPr>
+          <w:rFonts w:ascii="Times New Roman" w:eastAsia="Yu Mincho" w:hAnsi="Times New Roman" w:cs="Times New Roman"/>
+          <w:i/>
+          <w:sz w:val="24"/>
+          <w:szCs w:val="24"/>
+          <w:lang w:eastAsia="ja-JP"/>
+        </w:rPr>
+        <w:t>Dedicated bus lanes</w:t>
+      </w:r>
+      <w:r>
+        <w:rPr>
+          <w:rFonts w:ascii="Times New Roman" w:eastAsia="Yu Mincho" w:hAnsi="Times New Roman" w:cs="Times New Roman"/>
+          <w:sz w:val="24"/>
+          <w:szCs w:val="24"/>
+          <w:lang w:eastAsia="ja-JP"/>
+        </w:rPr>
+        <w:t xml:space="preserve"> (DBL) can provide benefits for a bus system by reducing delays due to automobile traffic. Without the disturbance of traffic congestion, bus rapid transit (BRT) systems with separated DBL can achieve rail-like performance </w:t>
+      </w:r>
+      <w:r>
+        <w:rPr>
+          <w:rFonts w:ascii="Times New Roman" w:eastAsia="Yu Mincho" w:hAnsi="Times New Roman" w:cs="Times New Roman"/>
+          <w:sz w:val="24"/>
+          <w:szCs w:val="24"/>
+          <w:lang w:eastAsia="ja-JP"/>
+        </w:rPr>
+        <w:fldChar w:fldCharType="begin" w:fldLock="1"/>
+      </w:r>
+      <w:r>
+        <w:rPr>
+          <w:rFonts w:ascii="Times New Roman" w:eastAsia="Yu Mincho" w:hAnsi="Times New Roman" w:cs="Times New Roman"/>
+          <w:sz w:val="24"/>
+          <w:szCs w:val="24"/>
+          <w:lang w:eastAsia="ja-JP"/>
+        </w:rPr>
+        <w:instrText>ADDIN CSL_CITATION {"citationItems":[{"id":"ITEM-1","itemData":{"ISSN":"03611981","abstract":"Bus rapid transit (BRT) systems with dedicated lanes have shown advantages over traditional bus systems and have attracted more transit riders. However, it is not always possible to build BRT systems with double dedicated lanes because of physical and cost constraints. A BRT system with a single dedicated lane is more practical in such situations. In a single-lane configuration, buses approaching from opposite directions have to share the same road section and can overtake or pass each other only at the bus stops. An optimization model is proposed to describe the synchronization requirements of the BRT buses with the objective of minimizing the total travel and dwell time. The computational results show that a BRT system with a single dedicated lane yields total travel time that is similar to that of a BRT system with double dedicated lanes when the headway is not short (e.g., more than 20 min). In addition, to address possible delay at intersections, a simple speed control algorithm is implemented to adjust the bus speed in real time if the bus is delayed considerably. A microscopic simulation based on VISSIM is conducted to examine the impacts of the BRT bus on other traffic and the performance of the speed control. The simulation result shows that the speed control effectively handles the delay in the intersection and the other traffic is rarely affected by the speed control.","author":[{"dropping-particle":"","family":"Li","given":"Jing Quan","non-dropping-particle":"","parse-names":false,"suffix":""},{"dropping-particle":"","family":"Song","given":"Myoung","non-dropping-particle":"","parse-names":false,"suffix":""},{"dropping-particle":"","family":"Li","given":"Meng","non-dropping-particle":"","parse-names":false,"suffix":""},{"dropping-particle":"Bin","family":"Zhang","given":"Wei","non-dropping-particle":"","parse-names":false,"suffix":""}],"container-title":"Transportation Research Record","id":"ITEM-1","issue":"2111","issued":{"date-parts":[["2009"]]},"page":"76-82","publisher":"Transportation Research Board of the National Academies","title":"Planning for bus rapid transit in single dedicated bus lane","type":"article-journal"},"uris":["http://www.mendeley.com/documents/?uuid=184a69d5-5d10-4fab-9e07-8b4e9d861f59"]}],"mendeley":{"formattedCitation":"(Li &lt;i&gt;et al.&lt;/i&gt;, 2009)","plainTextFormattedCitation":"(Li et al., 2009)","previouslyFormattedCitation":"(Li &lt;i&gt;et al.&lt;/i&gt;, 2009)"},"properties":{"noteIndex":0},"schema":"https://github.com/citation-style-language/schema/raw/master/csl-citation.json"}</w:instrText>
+      </w:r>
+      <w:r>
+        <w:rPr>
+          <w:rFonts w:ascii="Times New Roman" w:eastAsia="Yu Mincho" w:hAnsi="Times New Roman" w:cs="Times New Roman"/>
+          <w:sz w:val="24"/>
+          <w:szCs w:val="24"/>
+          <w:lang w:eastAsia="ja-JP"/>
+        </w:rPr>
+        <w:fldChar w:fldCharType="separate"/>
+      </w:r>
+      <w:r>
+        <w:rPr>
+          <w:rFonts w:ascii="Times New Roman" w:eastAsia="Yu Mincho" w:hAnsi="Times New Roman" w:cs="Times New Roman"/>
+          <w:noProof/>
+          <w:sz w:val="24"/>
+          <w:szCs w:val="24"/>
+          <w:lang w:eastAsia="ja-JP"/>
+        </w:rPr>
+        <w:t xml:space="preserve">(Li </w:t>
+      </w:r>
+      <w:r>
+        <w:rPr>
+          <w:rFonts w:ascii="Times New Roman" w:eastAsia="Yu Mincho" w:hAnsi="Times New Roman" w:cs="Times New Roman"/>
+          <w:i/>
+          <w:noProof/>
+          <w:sz w:val="24"/>
+          <w:szCs w:val="24"/>
+          <w:lang w:eastAsia="ja-JP"/>
+        </w:rPr>
+        <w:t>et al.</w:t>
+      </w:r>
+      <w:r>
+        <w:rPr>
+          <w:rFonts w:ascii="Times New Roman" w:eastAsia="Yu Mincho" w:hAnsi="Times New Roman" w:cs="Times New Roman"/>
+          <w:noProof/>
+          <w:sz w:val="24"/>
+          <w:szCs w:val="24"/>
+          <w:lang w:eastAsia="ja-JP"/>
+        </w:rPr>
+        <w:t>, 2009)</w:t>
+      </w:r>
+      <w:r>
+        <w:rPr>
+          <w:rFonts w:ascii="Times New Roman" w:eastAsia="Yu Mincho" w:hAnsi="Times New Roman" w:cs="Times New Roman"/>
+          <w:sz w:val="24"/>
+          <w:szCs w:val="24"/>
+          <w:lang w:eastAsia="ja-JP"/>
+        </w:rPr>
+        <w:fldChar w:fldCharType="end"/>
+      </w:r>
+      <w:r>
+        <w:rPr>
+          <w:rFonts w:ascii="Times New Roman" w:eastAsia="Yu Mincho" w:hAnsi="Times New Roman" w:cs="Times New Roman"/>
+          <w:sz w:val="24"/>
+          <w:szCs w:val="24"/>
+          <w:lang w:eastAsia="ja-JP"/>
+        </w:rPr>
+        <w:t xml:space="preserve">. </w:t>
+      </w:r>
+      <w:r>
+        <w:rPr>
+          <w:rFonts w:ascii="Times New Roman" w:eastAsia="Yu Mincho" w:hAnsi="Times New Roman" w:cs="Times New Roman"/>
+          <w:sz w:val="24"/>
+          <w:szCs w:val="24"/>
+          <w:lang w:eastAsia="ja-JP"/>
+        </w:rPr>
+        <w:t>We simulated the impact of DBL on delays, transfer risk and time penalties using the methods in this paper.</w:t>
       </w:r>
     </w:p>
     <w:p>
       <w:pPr>
         <w:spacing w:line="240" w:lineRule="auto"/>
         <w:ind w:firstLine="720"/>
+        <w:jc w:val="both"/>
+        <w:rPr>
+          <w:rFonts w:ascii="Times New Roman" w:eastAsia="Yu Mincho" w:hAnsi="Times New Roman" w:cs="Times New Roman"/>
+          <w:sz w:val="24"/>
+          <w:szCs w:val="24"/>
+          <w:lang w:eastAsia="ja-JP"/>
+        </w:rPr>
+      </w:pPr>
+      <w:r>
+        <w:rPr>
+          <w:rFonts w:ascii="Times New Roman" w:hAnsi="Times New Roman" w:cs="Times New Roman"/>
+          <w:sz w:val="24"/>
+          <w:szCs w:val="24"/>
+        </w:rPr>
+        <w:t xml:space="preserve">We selected the COTA bus route No.2 as the target, which has </w:t>
+      </w:r>
+      <w:r>
+        <w:rPr>
+          <w:rFonts w:ascii="Times New Roman" w:hAnsi="Times New Roman" w:cs="Times New Roman"/>
+          <w:sz w:val="24"/>
+          <w:szCs w:val="24"/>
+        </w:rPr>
+        <w:t xml:space="preserve">the </w:t>
+      </w:r>
+      <w:r>
+        <w:rPr>
+          <w:rFonts w:ascii="Times New Roman" w:hAnsi="Times New Roman" w:cs="Times New Roman"/>
+          <w:sz w:val="24"/>
+          <w:szCs w:val="24"/>
+        </w:rPr>
+        <w:t>most transfers and most ridership</w:t>
+      </w:r>
+      <w:r>
+        <w:rPr>
+          <w:rFonts w:ascii="Times New Roman" w:hAnsi="Times New Roman" w:cs="Times New Roman"/>
+          <w:sz w:val="24"/>
+          <w:szCs w:val="24"/>
+        </w:rPr>
+        <w:t xml:space="preserve"> in the system</w:t>
+      </w:r>
+      <w:r>
+        <w:rPr>
+          <w:rFonts w:ascii="Times New Roman" w:hAnsi="Times New Roman" w:cs="Times New Roman"/>
+          <w:sz w:val="24"/>
+          <w:szCs w:val="24"/>
+        </w:rPr>
+        <w:t>.</w:t>
+      </w:r>
+      <w:r>
+        <w:rPr>
+          <w:rFonts w:ascii="Times New Roman" w:eastAsia="Yu Mincho" w:hAnsi="Times New Roman" w:cs="Times New Roman"/>
+          <w:sz w:val="24"/>
+          <w:szCs w:val="24"/>
+          <w:lang w:eastAsia="ja-JP"/>
+        </w:rPr>
+        <w:t xml:space="preserve"> </w:t>
+      </w:r>
+      <w:r>
+        <w:rPr>
+          <w:rFonts w:ascii="Times New Roman" w:eastAsia="Yu Mincho" w:hAnsi="Times New Roman" w:cs="Times New Roman"/>
+          <w:sz w:val="24"/>
+          <w:szCs w:val="24"/>
+          <w:lang w:eastAsia="ja-JP"/>
+        </w:rPr>
+        <w:t>We simulate the impact of a DBL by assume all the buses running on this route will behave according to the GTFS static schedule data after DBL is in effect (i.e., no delay). This is an upper bound on the actual DBL performance.  We analyze TR and ATTP’s changing trend before and after applying the assumption and the difference’s spatial and temporal pattern.</w:t>
+      </w:r>
+      <w:r>
+        <w:rPr>
+          <w:rFonts w:ascii="Times New Roman" w:eastAsia="Yu Mincho" w:hAnsi="Times New Roman" w:cs="Times New Roman"/>
+          <w:sz w:val="24"/>
+          <w:szCs w:val="24"/>
+          <w:lang w:eastAsia="ja-JP"/>
+        </w:rPr>
+        <w:t xml:space="preserve"> </w:t>
+      </w:r>
+      <w:r>
+        <w:rPr>
+          <w:rFonts w:ascii="Times New Roman" w:eastAsia="Yu Mincho" w:hAnsi="Times New Roman" w:cs="Times New Roman"/>
+          <w:sz w:val="24"/>
+          <w:szCs w:val="24"/>
+          <w:lang w:eastAsia="ja-JP"/>
+        </w:rPr>
+        <w:t>Across all stops on the route, the DBL will save 1.69 minutes (</w:t>
+      </w:r>
+      <m:oMath>
+        <m:r>
+          <w:rPr>
+            <w:rFonts w:ascii="Cambria Math" w:eastAsia="Yu Mincho" w:hAnsi="Cambria Math" w:cs="Times New Roman"/>
+            <w:sz w:val="24"/>
+            <w:szCs w:val="24"/>
+            <w:lang w:eastAsia="ja-JP"/>
+          </w:rPr>
+          <m:t>σ=</m:t>
+        </m:r>
+      </m:oMath>
+      <w:r>
+        <w:rPr>
+          <w:rFonts w:ascii="Times New Roman" w:eastAsia="Yu Mincho" w:hAnsi="Times New Roman" w:cs="Times New Roman"/>
+          <w:sz w:val="24"/>
+          <w:szCs w:val="24"/>
+          <w:lang w:eastAsia="ja-JP"/>
+        </w:rPr>
+        <w:t xml:space="preserve"> 13.24 minutes) with original GTFS; with APC-GTFS</w:t>
+      </w:r>
+      <w:r>
+        <w:rPr>
+          <w:rFonts w:ascii="Times New Roman" w:eastAsia="Yu Mincho" w:hAnsi="Times New Roman" w:cs="Times New Roman"/>
+          <w:sz w:val="24"/>
+          <w:szCs w:val="24"/>
+          <w:lang w:eastAsia="ja-JP"/>
+        </w:rPr>
+        <w:t xml:space="preserve"> as shown in </w:t>
+      </w:r>
+      <w:r>
+        <w:rPr>
+          <w:rFonts w:ascii="Times New Roman" w:eastAsia="Yu Mincho" w:hAnsi="Times New Roman" w:cs="Times New Roman"/>
+          <w:sz w:val="24"/>
+          <w:szCs w:val="24"/>
+          <w:lang w:eastAsia="ja-JP"/>
+        </w:rPr>
+        <w:fldChar w:fldCharType="begin"/>
+      </w:r>
+      <w:r>
+        <w:rPr>
+          <w:rFonts w:ascii="Times New Roman" w:eastAsia="Yu Mincho" w:hAnsi="Times New Roman" w:cs="Times New Roman"/>
+          <w:sz w:val="24"/>
+          <w:szCs w:val="24"/>
+          <w:lang w:eastAsia="ja-JP"/>
+        </w:rPr>
+        <w:instrText xml:space="preserve"> REF _Ref22114617 \h </w:instrText>
+      </w:r>
+      <w:r>
+        <w:rPr>
+          <w:rFonts w:ascii="Times New Roman" w:eastAsia="Yu Mincho" w:hAnsi="Times New Roman" w:cs="Times New Roman"/>
+          <w:sz w:val="24"/>
+          <w:szCs w:val="24"/>
+          <w:lang w:eastAsia="ja-JP"/>
+        </w:rPr>
+      </w:r>
+      <w:r>
+        <w:rPr>
+          <w:rFonts w:ascii="Times New Roman" w:eastAsia="Yu Mincho" w:hAnsi="Times New Roman" w:cs="Times New Roman"/>
+          <w:sz w:val="24"/>
+          <w:szCs w:val="24"/>
+          <w:lang w:eastAsia="ja-JP"/>
+        </w:rPr>
+        <w:instrText xml:space="preserve"> \* MERGEFORMAT </w:instrText>
+      </w:r>
+      <w:r>
+        <w:rPr>
+          <w:rFonts w:ascii="Times New Roman" w:eastAsia="Yu Mincho" w:hAnsi="Times New Roman" w:cs="Times New Roman"/>
+          <w:sz w:val="24"/>
+          <w:szCs w:val="24"/>
+          <w:lang w:eastAsia="ja-JP"/>
+        </w:rPr>
+        <w:fldChar w:fldCharType="separate"/>
+      </w:r>
+      <w:r>
+        <w:rPr>
+          <w:rFonts w:ascii="Times New Roman" w:eastAsia="Yu Mincho" w:hAnsi="Times New Roman" w:cs="Times New Roman"/>
+          <w:sz w:val="24"/>
+          <w:szCs w:val="24"/>
+          <w:lang w:eastAsia="ja-JP"/>
+        </w:rPr>
+        <w:t>Figure 7</w:t>
+      </w:r>
+      <w:r>
+        <w:rPr>
+          <w:rFonts w:ascii="Times New Roman" w:eastAsia="Yu Mincho" w:hAnsi="Times New Roman" w:cs="Times New Roman"/>
+          <w:sz w:val="24"/>
+          <w:szCs w:val="24"/>
+          <w:lang w:eastAsia="ja-JP"/>
+        </w:rPr>
+        <w:fldChar w:fldCharType="end"/>
+      </w:r>
+      <w:r>
+        <w:rPr>
+          <w:rFonts w:ascii="Times New Roman" w:eastAsia="Yu Mincho" w:hAnsi="Times New Roman" w:cs="Times New Roman"/>
+          <w:sz w:val="24"/>
+          <w:szCs w:val="24"/>
+          <w:lang w:eastAsia="ja-JP"/>
+        </w:rPr>
+        <w:t>, the DBL will save 1.72 minutes (</w:t>
+      </w:r>
+      <m:oMath>
+        <m:r>
+          <w:rPr>
+            <w:rFonts w:ascii="Cambria Math" w:eastAsia="Yu Mincho" w:hAnsi="Cambria Math" w:cs="Times New Roman"/>
+            <w:sz w:val="24"/>
+            <w:szCs w:val="24"/>
+            <w:lang w:eastAsia="ja-JP"/>
+          </w:rPr>
+          <m:t>σ</m:t>
+        </m:r>
+        <m:r>
+          <m:rPr>
+            <m:sty m:val="p"/>
+          </m:rPr>
+          <w:rPr>
+            <w:rFonts w:ascii="Cambria Math" w:eastAsia="Yu Mincho" w:hAnsi="Cambria Math" w:cs="Times New Roman"/>
+            <w:sz w:val="24"/>
+            <w:szCs w:val="24"/>
+            <w:lang w:eastAsia="ja-JP"/>
+          </w:rPr>
+          <m:t>=</m:t>
+        </m:r>
+      </m:oMath>
+      <w:r>
+        <w:rPr>
+          <w:rFonts w:ascii="Times New Roman" w:eastAsia="Yu Mincho" w:hAnsi="Times New Roman" w:cs="Times New Roman"/>
+          <w:sz w:val="24"/>
+          <w:szCs w:val="24"/>
+          <w:lang w:eastAsia="ja-JP"/>
+        </w:rPr>
+        <w:t xml:space="preserve"> 10.09 minutes). Therefore, although the average time savings is modest, the impacts are highly differentiated across stops.</w:t>
+      </w:r>
+    </w:p>
+    <w:p>
+      <w:pPr>
+        <w:keepNext/>
+        <w:spacing w:line="240" w:lineRule="auto"/>
+        <w:jc w:val="both"/>
+      </w:pPr>
+      <w:r>
+        <w:rPr>
+          <w:rFonts w:ascii="Times New Roman" w:eastAsia="Yu Mincho" w:hAnsi="Times New Roman" w:cs="Times New Roman"/>
+          <w:noProof/>
+          <w:sz w:val="24"/>
+          <w:szCs w:val="24"/>
+        </w:rPr>
+        <w:lastRenderedPageBreak/>
+        <w:drawing>
+          <wp:inline distT="0" distB="0" distL="0" distR="0" wp14:anchorId="7ABFC6F4" wp14:editId="0525681D">
+            <wp:extent cx="5486400" cy="5486400"/>
+            <wp:effectExtent l="0" t="0" r="0" b="0"/>
+            <wp:docPr id="2" name="Picture 2"/>
+            <wp:cNvGraphicFramePr>
+              <a:graphicFrameLocks xmlns:a="http://schemas.openxmlformats.org/drawingml/2006/main" noChangeAspect="1"/>
+            </wp:cNvGraphicFramePr>
+            <a:graphic xmlns:a="http://schemas.openxmlformats.org/drawingml/2006/main">
+              <a:graphicData uri="http://schemas.openxmlformats.org/drawingml/2006/picture">
+                <pic:pic xmlns:pic="http://schemas.openxmlformats.org/drawingml/2006/picture">
+                  <pic:nvPicPr>
+                    <pic:cNvPr id="2" name="dedicated_apc_merge.jpg"/>
+                    <pic:cNvPicPr/>
+                  </pic:nvPicPr>
+                  <pic:blipFill>
+                    <a:blip r:embed="rId15" cstate="print">
+                      <a:extLst>
+                        <a:ext uri="{28A0092B-C50C-407E-A947-70E740481C1C}">
+                          <a14:useLocalDpi xmlns:a14="http://schemas.microsoft.com/office/drawing/2010/main" val="0"/>
+                        </a:ext>
+                      </a:extLst>
+                    </a:blip>
+                    <a:stretch>
+                      <a:fillRect/>
+                    </a:stretch>
+                  </pic:blipFill>
+                  <pic:spPr>
+                    <a:xfrm>
+                      <a:off x="0" y="0"/>
+                      <a:ext cx="5486400" cy="5486400"/>
+                    </a:xfrm>
+                    <a:prstGeom prst="rect">
+                      <a:avLst/>
+                    </a:prstGeom>
+                  </pic:spPr>
+                </pic:pic>
+              </a:graphicData>
+            </a:graphic>
+          </wp:inline>
+        </w:drawing>
+      </w:r>
+    </w:p>
+    <w:p>
+      <w:pPr>
+        <w:pStyle w:val="Formula"/>
+        <w:jc w:val="center"/>
+      </w:pPr>
+      <w:bookmarkStart w:id="8" w:name="_Ref22114617"/>
+      <w:r>
+        <w:t xml:space="preserve">Figure </w:t>
+      </w:r>
+      <w:fldSimple w:instr=" SEQ Figure \* ARABIC ">
+        <w:r>
+          <w:t>7</w:t>
+        </w:r>
+      </w:fldSimple>
+      <w:bookmarkEnd w:id="8"/>
+      <w:r>
+        <w:t xml:space="preserve"> TR and ATTP difference</w:t>
+      </w:r>
+      <w:r>
+        <w:t xml:space="preserve"> </w:t>
+      </w:r>
+      <w:r>
+        <w:t>after implementation of a dedicated bus lane</w:t>
+      </w:r>
+      <w:r>
+        <w:t xml:space="preserve"> </w:t>
+      </w:r>
+      <w:r>
+        <w:t>for APC-</w:t>
+      </w:r>
+      <w:bookmarkStart w:id="9" w:name="_GoBack"/>
+      <w:bookmarkEnd w:id="9"/>
+      <w:r>
+        <w:t>GTFS</w:t>
+      </w:r>
+    </w:p>
+    <w:p>
+      <w:pPr>
+        <w:spacing w:line="240" w:lineRule="auto"/>
+        <w:ind w:firstLine="720"/>
+        <w:jc w:val="both"/>
+        <w:rPr>
+          <w:rFonts w:ascii="Times New Roman" w:hAnsi="Times New Roman" w:cs="Times New Roman" w:hint="eastAsia"/>
+          <w:sz w:val="24"/>
+          <w:szCs w:val="24"/>
+        </w:rPr>
+      </w:pPr>
+      <w:r>
+        <w:rPr>
+          <w:rFonts w:ascii="Times New Roman" w:eastAsia="Yu Mincho" w:hAnsi="Times New Roman" w:cs="Times New Roman"/>
+          <w:sz w:val="24"/>
+          <w:szCs w:val="24"/>
+          <w:lang w:eastAsia="ja-JP"/>
+        </w:rPr>
+        <w:t xml:space="preserve">Also, </w:t>
+      </w:r>
+      <w:r>
+        <w:rPr>
+          <w:rFonts w:ascii="Times New Roman" w:eastAsia="Yu Mincho" w:hAnsi="Times New Roman" w:cs="Times New Roman"/>
+          <w:sz w:val="24"/>
+          <w:szCs w:val="24"/>
+          <w:lang w:eastAsia="ja-JP"/>
+        </w:rPr>
+        <w:t>we calculated different impacts on the generating trips and receiving trips. We categorized all affected transfers into two classes: transfers with generating trip on the DBL (</w:t>
+      </w:r>
+      <w:r>
+        <w:rPr>
+          <w:rFonts w:ascii="Times New Roman" w:eastAsia="Yu Mincho" w:hAnsi="Times New Roman" w:cs="Times New Roman"/>
+          <w:i/>
+          <w:sz w:val="24"/>
+          <w:szCs w:val="24"/>
+          <w:lang w:eastAsia="ja-JP"/>
+        </w:rPr>
+        <w:t>DBL-generating transfers</w:t>
+      </w:r>
+      <w:r>
+        <w:rPr>
+          <w:rFonts w:ascii="Times New Roman" w:eastAsia="Yu Mincho" w:hAnsi="Times New Roman" w:cs="Times New Roman"/>
+          <w:sz w:val="24"/>
+          <w:szCs w:val="24"/>
+          <w:lang w:eastAsia="ja-JP"/>
+        </w:rPr>
+        <w:t>) and transfers with receiving trip on the DBL (</w:t>
+      </w:r>
+      <w:r>
+        <w:rPr>
+          <w:rFonts w:ascii="Times New Roman" w:eastAsia="Yu Mincho" w:hAnsi="Times New Roman" w:cs="Times New Roman"/>
+          <w:i/>
+          <w:sz w:val="24"/>
+          <w:szCs w:val="24"/>
+          <w:lang w:eastAsia="ja-JP"/>
+        </w:rPr>
+        <w:t>DBL-receiving transfers</w:t>
+      </w:r>
+      <w:r>
+        <w:rPr>
+          <w:rFonts w:ascii="Times New Roman" w:eastAsia="Yu Mincho" w:hAnsi="Times New Roman" w:cs="Times New Roman"/>
+          <w:sz w:val="24"/>
+          <w:szCs w:val="24"/>
+          <w:lang w:eastAsia="ja-JP"/>
+        </w:rPr>
+        <w:t>).</w:t>
+      </w:r>
+      <w:r>
+        <w:rPr>
+          <w:rFonts w:ascii="Times New Roman" w:eastAsia="Yu Mincho" w:hAnsi="Times New Roman" w:cs="Times New Roman"/>
+          <w:sz w:val="24"/>
+          <w:szCs w:val="24"/>
+          <w:lang w:eastAsia="ja-JP"/>
+        </w:rPr>
+        <w:t xml:space="preserve"> </w:t>
+      </w:r>
+      <w:r>
+        <w:rPr>
+          <w:rFonts w:ascii="Times New Roman" w:eastAsia="Yu Mincho" w:hAnsi="Times New Roman" w:cs="Times New Roman"/>
+          <w:sz w:val="24"/>
+          <w:szCs w:val="24"/>
+          <w:lang w:eastAsia="ja-JP"/>
+        </w:rPr>
+        <w:t xml:space="preserve">DBL will save DBL-generating transfers 2.25 minutes and 5.25% transfer risk while only save DBL-receiving transfers 0.32 minutes and increase 9.03% transfer risk. </w:t>
+      </w:r>
+      <w:r>
+        <w:rPr>
+          <w:rFonts w:ascii="Times New Roman" w:eastAsia="Yu Mincho" w:hAnsi="Times New Roman" w:cs="Times New Roman"/>
+          <w:sz w:val="24"/>
+          <w:szCs w:val="24"/>
+          <w:highlight w:val="yellow"/>
+          <w:lang w:eastAsia="ja-JP"/>
+        </w:rPr>
+        <w:t>DBL will eliminate delays for all transfers thus decrease all transfers’ total time penalty universally</w:t>
+      </w:r>
+      <w:r>
+        <w:rPr>
+          <w:rFonts w:ascii="Times New Roman" w:eastAsia="Yu Mincho" w:hAnsi="Times New Roman" w:cs="Times New Roman"/>
+          <w:sz w:val="24"/>
+          <w:szCs w:val="24"/>
+          <w:highlight w:val="yellow"/>
+          <w:lang w:eastAsia="ja-JP"/>
+        </w:rPr>
+        <w:t xml:space="preserve">; but DBL will only </w:t>
+      </w:r>
+      <w:r>
+        <w:rPr>
+          <w:rFonts w:ascii="Times New Roman" w:eastAsia="Yu Mincho" w:hAnsi="Times New Roman" w:cs="Times New Roman"/>
+          <w:sz w:val="24"/>
+          <w:szCs w:val="24"/>
+          <w:highlight w:val="yellow"/>
+          <w:lang w:eastAsia="ja-JP"/>
+        </w:rPr>
+        <w:t xml:space="preserve">decrease </w:t>
+      </w:r>
+      <w:r>
+        <w:rPr>
+          <w:rFonts w:ascii="Times New Roman" w:eastAsia="Yu Mincho" w:hAnsi="Times New Roman" w:cs="Times New Roman"/>
+          <w:sz w:val="24"/>
+          <w:szCs w:val="24"/>
+          <w:highlight w:val="yellow"/>
+          <w:lang w:eastAsia="ja-JP"/>
+        </w:rPr>
+        <w:t>DBL-</w:t>
+      </w:r>
+      <w:r>
+        <w:rPr>
+          <w:rFonts w:ascii="Times New Roman" w:eastAsia="Yu Mincho" w:hAnsi="Times New Roman" w:cs="Times New Roman"/>
+          <w:sz w:val="24"/>
+          <w:szCs w:val="24"/>
+          <w:highlight w:val="yellow"/>
+          <w:lang w:eastAsia="ja-JP"/>
+        </w:rPr>
+        <w:t xml:space="preserve">generating </w:t>
+      </w:r>
+      <w:r>
+        <w:rPr>
+          <w:rFonts w:ascii="Times New Roman" w:eastAsia="Yu Mincho" w:hAnsi="Times New Roman" w:cs="Times New Roman"/>
+          <w:sz w:val="24"/>
+          <w:szCs w:val="24"/>
+          <w:highlight w:val="yellow"/>
+          <w:lang w:eastAsia="ja-JP"/>
+        </w:rPr>
+        <w:t>transfers’ risk</w:t>
+      </w:r>
+      <w:r>
+        <w:rPr>
+          <w:rFonts w:ascii="Times New Roman" w:eastAsia="Yu Mincho" w:hAnsi="Times New Roman" w:cs="Times New Roman"/>
+          <w:sz w:val="24"/>
+          <w:szCs w:val="24"/>
+          <w:highlight w:val="yellow"/>
+          <w:lang w:eastAsia="ja-JP"/>
+        </w:rPr>
+        <w:t xml:space="preserve"> and </w:t>
+      </w:r>
+      <w:r>
+        <w:rPr>
+          <w:rFonts w:ascii="Times New Roman" w:eastAsia="Yu Mincho" w:hAnsi="Times New Roman" w:cs="Times New Roman"/>
+          <w:sz w:val="24"/>
+          <w:szCs w:val="24"/>
+          <w:highlight w:val="yellow"/>
+          <w:lang w:eastAsia="ja-JP"/>
+        </w:rPr>
+        <w:t xml:space="preserve">will increase </w:t>
+      </w:r>
+      <w:r>
+        <w:rPr>
+          <w:rFonts w:ascii="Times New Roman" w:eastAsia="Yu Mincho" w:hAnsi="Times New Roman" w:cs="Times New Roman"/>
+          <w:sz w:val="24"/>
+          <w:szCs w:val="24"/>
+          <w:highlight w:val="yellow"/>
+          <w:lang w:eastAsia="ja-JP"/>
+        </w:rPr>
+        <w:t>DBL-receiving transfers’ risk</w:t>
+      </w:r>
+      <w:r>
+        <w:rPr>
+          <w:rFonts w:ascii="Times New Roman" w:eastAsia="Yu Mincho" w:hAnsi="Times New Roman" w:cs="Times New Roman"/>
+          <w:sz w:val="24"/>
+          <w:szCs w:val="24"/>
+          <w:highlight w:val="yellow"/>
+          <w:lang w:eastAsia="ja-JP"/>
+        </w:rPr>
+        <w:t>, h</w:t>
+      </w:r>
+      <w:r>
+        <w:rPr>
+          <w:rFonts w:ascii="Times New Roman" w:eastAsia="Yu Mincho" w:hAnsi="Times New Roman" w:cs="Times New Roman"/>
+          <w:sz w:val="24"/>
+          <w:szCs w:val="24"/>
+          <w:highlight w:val="yellow"/>
+          <w:lang w:eastAsia="ja-JP"/>
+        </w:rPr>
+        <w:t>owever, it will</w:t>
+      </w:r>
+      <w:r>
+        <w:rPr>
+          <w:rFonts w:ascii="Times New Roman" w:eastAsia="Yu Mincho" w:hAnsi="Times New Roman" w:cs="Times New Roman"/>
+          <w:sz w:val="24"/>
+          <w:szCs w:val="24"/>
+          <w:highlight w:val="yellow"/>
+          <w:lang w:eastAsia="ja-JP"/>
+        </w:rPr>
+        <w:t xml:space="preserve"> not neces</w:t>
+      </w:r>
+      <w:r>
+        <w:rPr>
+          <w:rFonts w:ascii="Times New Roman" w:eastAsia="Yu Mincho" w:hAnsi="Times New Roman" w:cs="Times New Roman"/>
+          <w:sz w:val="24"/>
+          <w:szCs w:val="24"/>
+          <w:highlight w:val="yellow"/>
+          <w:lang w:eastAsia="ja-JP"/>
+        </w:rPr>
+        <w:t xml:space="preserve">sarily enlarge </w:t>
+      </w:r>
+      <w:r>
+        <w:rPr>
+          <w:rFonts w:ascii="Times New Roman" w:eastAsia="Yu Mincho" w:hAnsi="Times New Roman" w:cs="Times New Roman"/>
+          <w:sz w:val="24"/>
+          <w:szCs w:val="24"/>
+          <w:highlight w:val="yellow"/>
+          <w:lang w:eastAsia="ja-JP"/>
+        </w:rPr>
+        <w:t>its</w:t>
+      </w:r>
+      <w:r>
+        <w:rPr>
+          <w:rFonts w:ascii="Times New Roman" w:eastAsia="Yu Mincho" w:hAnsi="Times New Roman" w:cs="Times New Roman"/>
+          <w:sz w:val="24"/>
+          <w:szCs w:val="24"/>
+          <w:highlight w:val="yellow"/>
+          <w:lang w:eastAsia="ja-JP"/>
+        </w:rPr>
+        <w:t xml:space="preserve"> time penalty. </w:t>
+      </w:r>
+      <w:r>
+        <w:rPr>
+          <w:rFonts w:ascii="Times New Roman" w:eastAsia="Yu Mincho" w:hAnsi="Times New Roman" w:cs="Times New Roman"/>
+          <w:sz w:val="24"/>
+          <w:szCs w:val="24"/>
+          <w:lang w:eastAsia="ja-JP"/>
+        </w:rPr>
+        <w:t>Based on this simulation, we conclude that DBL is a good strategy to decrease transfer users’ total time penalty</w:t>
+      </w:r>
+      <w:r>
+        <w:rPr>
+          <w:rFonts w:ascii="Times New Roman" w:eastAsia="Yu Mincho" w:hAnsi="Times New Roman" w:cs="Times New Roman"/>
+          <w:sz w:val="24"/>
+          <w:szCs w:val="24"/>
+          <w:lang w:eastAsia="ja-JP"/>
+        </w:rPr>
+        <w:t>, but DBL-generating transfers will benefit more from the DBL</w:t>
+      </w:r>
+      <w:r>
+        <w:rPr>
+          <w:rFonts w:ascii="Times New Roman" w:eastAsia="Yu Mincho" w:hAnsi="Times New Roman" w:cs="Times New Roman"/>
+          <w:sz w:val="24"/>
+          <w:szCs w:val="24"/>
+          <w:lang w:eastAsia="ja-JP"/>
+        </w:rPr>
+        <w:t>.</w:t>
+      </w:r>
+    </w:p>
+    <w:p>
+      <w:pPr>
+        <w:spacing w:line="240" w:lineRule="auto"/>
+        <w:jc w:val="both"/>
+        <w:rPr>
+          <w:rFonts w:ascii="Times New Roman" w:hAnsi="Times New Roman" w:cs="Times New Roman"/>
+          <w:sz w:val="24"/>
+          <w:szCs w:val="24"/>
+        </w:rPr>
+      </w:pPr>
+    </w:p>
+    <w:p>
+      <w:pPr>
+        <w:spacing w:line="240" w:lineRule="auto"/>
         <w:jc w:val="both"/>
         <w:rPr>
           <w:rFonts w:ascii="Times New Roman" w:hAnsi="Times New Roman" w:cs="Times New Roman"/>
@@ -20415,7 +21342,7 @@
         </w:rPr>
         <w:t xml:space="preserve">. </w:t>
       </w:r>
-      <w:bookmarkStart w:id="9" w:name="_Hlk527674454"/>
+      <w:bookmarkStart w:id="10" w:name="_Hlk527674454"/>
       <w:r>
         <w:rPr>
           <w:rFonts w:ascii="Times New Roman" w:eastAsia="Yu Mincho" w:hAnsi="Times New Roman" w:cs="Times New Roman"/>
@@ -20842,7 +21769,7 @@
         </w:rPr>
         <w:t>Fut</w:t>
       </w:r>
-      <w:bookmarkEnd w:id="9"/>
+      <w:bookmarkEnd w:id="10"/>
       <w:r>
         <w:rPr>
           <w:rFonts w:ascii="Times New Roman" w:eastAsia="Yu Mincho" w:hAnsi="Times New Roman" w:cs="Times New Roman"/>
@@ -20994,7 +21921,7 @@
           <w:szCs w:val="24"/>
           <w:lang w:eastAsia="ja-JP"/>
         </w:rPr>
-        <w:instrText>ADDIN CSL_CITATION {"citationItems":[{"id":"ITEM-1","itemData":{"DOI":"10.1145/2451716.2451719","ISBN":"9781450317016","abstract":"Smart transportation planning is one of the fundamental components of Smart Cities. Agent-based transport simulations are one efficient way to support the development of smart transportation planning systems. However, to be reliable, transportation simulations must integrate information on timevarying phenomena that can constitute obstacles to transportation, such as the impact of snow storms. Sensor networks constitute an efficient solution for gathering data on such time-varying obstacles and feeding the agent-based transportation simulation. We present Sensor-Enabled OSM-Matsim, a multi-agent transportation simulation system which integrates sensor data from the Geospatial Cyberinfrastructure for Environment Sensing (GeoCENS) platform and uses volunteered geographic information (VGI) from Open Street Map (OSM) as input data. The Sensor-Enabled OSM-Matsim is based on MatSim, which provides a toolbox to implement large-scale agent-based transportation simulations. The sensor-enabled OSM-MatSim simulation system identifies obstacles from sensor data gathered through the GeoCENS platform and integrates these obstacles into the transportation simulation for a more realistic simulation. The proposed simulation system innovates by proposing solutions to overcome issues related to the interoperability of sensor services with simulations. This simulation is applied in the context of a snow storm, where thickness of snow monitored by sensors from GeoCENS is integrated into the simulation to facilitate transportation planning in the region of Calgary. An application scenario is presented showing how the simulation can improve smart transportation in the context of smart cities. Copyright © 2012 ACM.","author":[{"dropping-particle":"","family":"Bakillah","given":"Mohamed","non-dropping-particle":"","parse-names":false,"suffix":""},{"dropping-particle":"","family":"Liang","given":"Steve H.L.","non-dropping-particle":"","parse-names":false,"suffix":""},{"dropping-particle":"","family":"Zipf","given":"Alexander","non-dropping-particle":"","parse-names":false,"suffix":""}],"container-title":"GIS: Proceedings of the ACM International Symposium on Advances in Geographic Information Systems","id":"ITEM-1","issued":{"date-parts":[["2012"]]},"page":"17-23","publisher":"ACM","title":"Toward coupling sensor data and volunteered geographic information (VGI) with agent-based transport simulation in the context of smart cities","type":"paper-conference"},"uris":["http://www.mendeley.com/documents/?uuid=3c8589ac-f193-469a-9a5a-d52811ae6316","http://www.mendeley.com/documents/?uuid=3db18fac-365f-4f8a-b3e4-552df98489c4"]}],"mendeley":{"formattedCitation":"(Bakillah, Liang, &amp; Zipf, 2012)","plainTextFormattedCitation":"(Bakillah, Liang, &amp; Zipf, 2012)","previouslyFormattedCitation":"(Bakillah, Liang, &amp; Zipf, 2012)"},"properties":{"noteIndex":0},"schema":"https://github.com/citation-style-language/schema/raw/master/csl-citation.json"}</w:instrText>
+        <w:instrText>ADDIN CSL_CITATION {"citationItems":[{"id":"ITEM-1","itemData":{"abstract":"Smart transportation planning is one of the fundamental components of Smart Cities. Agent-based transport simulations are one efficient way to support the development of smart transportation planning systems. However, to be reliable, transportation simulations must integrate information on timevarying phenomena that can constitute obstacles to transportation, such as the impact of snow storms. Sensor networks constitute an efficient solution for gathering data on such time-varying obstacles and feeding the agent-based transportation simulation. We present Sensor-Enabled OSM-Matsim, a multi-agent transportation simulation system which integrates sensor data from the Geospatial Cyberinfrastructure for Environment Sensing (GeoCENS) platform and uses volunteered geographic information (VGI) from Open Street Map (OSM) as input data. The Sensor-Enabled OSM-Matsim is based on MatSim, which provides a toolbox to implement large-scale agent-based transportation simulations. The sensor-enabled OSM-MatSim simulation system identifies obstacles from sensor data gathered through the GeoCENS platform and integrates these obstacles into the transportation simulation for a more realistic simulation. The proposed simulation system innovates by proposing solutions to overcome issues related to the interoperability of sensor services with simulations. This simulation is applied in the context of a snow storm, where thickness of snow monitored by sensors from GeoCENS is integrated into the simulation to facilitate transportation planning in the region of Calgary. An application scenario is presented showing how the simulation can improve smart transportation in the context of smart cities. Copyright © 2012 ACM.","author":[{"dropping-particle":"","family":"Bakillah","given":"Mohamed","non-dropping-particle":"","parse-names":false,"suffix":""},{"dropping-particle":"","family":"Liang","given":"Steve H.L.","non-dropping-particle":"","parse-names":false,"suffix":""},{"dropping-particle":"","family":"Zipf","given":"Alexander","non-dropping-particle":"","parse-names":false,"suffix":""}],"container-title":"GIS: Proceedings of the ACM International Symposium on Advances in Geographic Information Systems","id":"ITEM-1","issued":{"date-parts":[["2012"]]},"page":"17-23","publisher":"ACM","title":"Toward coupling sensor data and volunteered geographic information (VGI) with agent-based transport simulation in the context of smart cities","type":"paper-conference"},"uris":["http://www.mendeley.com/documents/?uuid=3c8589ac-f193-469a-9a5a-d52811ae6316","http://www.mendeley.com/documents/?uuid=3db18fac-365f-4f8a-b3e4-552df98489c4"]}],"mendeley":{"formattedCitation":"(Bakillah, Liang and Zipf, 2012)","plainTextFormattedCitation":"(Bakillah, Liang and Zipf, 2012)","previouslyFormattedCitation":"(Bakillah, Liang and Zipf, 2012)"},"properties":{"noteIndex":0},"schema":"https://github.com/citation-style-language/schema/raw/master/csl-citation.json"}</w:instrText>
       </w:r>
       <w:r>
         <w:rPr>
@@ -21013,7 +21940,7 @@
           <w:szCs w:val="24"/>
           <w:lang w:eastAsia="ja-JP"/>
         </w:rPr>
-        <w:t>(Bakillah, Liang, &amp; Zipf, 2012)</w:t>
+        <w:t>(Bakillah, Liang and Zipf, 2012)</w:t>
       </w:r>
       <w:r>
         <w:rPr>
@@ -21103,25 +22030,25 @@
           <w:szCs w:val="24"/>
           <w:lang w:eastAsia="ja-JP"/>
         </w:rPr>
-        <w:t xml:space="preserve"> ridership data, population and rider factors can be incorporated into the system (see </w:t>
-      </w:r>
-      <w:r>
-        <w:rPr>
-          <w:rFonts w:ascii="Times New Roman" w:eastAsia="Yu Mincho" w:hAnsi="Times New Roman" w:cs="Times New Roman"/>
-          <w:sz w:val="24"/>
-          <w:szCs w:val="24"/>
-          <w:lang w:eastAsia="ja-JP"/>
-        </w:rPr>
-        <w:t xml:space="preserve">the </w:t>
-      </w:r>
-      <w:r>
-        <w:rPr>
-          <w:rFonts w:ascii="Times New Roman" w:eastAsia="Yu Mincho" w:hAnsi="Times New Roman" w:cs="Times New Roman"/>
-          <w:sz w:val="24"/>
-          <w:szCs w:val="24"/>
-          <w:lang w:eastAsia="ja-JP"/>
-        </w:rPr>
-        <w:t xml:space="preserve">Appendix). </w:t>
+        <w:t xml:space="preserve"> ridership data, population and rider factors can b</w:t>
+      </w:r>
+      <w:r>
+        <w:rPr>
+          <w:rFonts w:ascii="Times New Roman" w:eastAsia="Yu Mincho" w:hAnsi="Times New Roman" w:cs="Times New Roman"/>
+          <w:sz w:val="24"/>
+          <w:szCs w:val="24"/>
+          <w:lang w:eastAsia="ja-JP"/>
+        </w:rPr>
+        <w:t>e incorporated into the system</w:t>
+      </w:r>
+      <w:r>
+        <w:rPr>
+          <w:rFonts w:ascii="Times New Roman" w:eastAsia="Yu Mincho" w:hAnsi="Times New Roman" w:cs="Times New Roman"/>
+          <w:sz w:val="24"/>
+          <w:szCs w:val="24"/>
+          <w:lang w:eastAsia="ja-JP"/>
+        </w:rPr>
+        <w:t xml:space="preserve">. </w:t>
       </w:r>
     </w:p>
     <w:p>
@@ -21152,1307 +22079,8 @@
         <w:jc w:val="both"/>
         <w:rPr>
           <w:rFonts w:ascii="Times New Roman" w:hAnsi="Times New Roman" w:cs="Times New Roman"/>
-          <w:b/>
-          <w:sz w:val="24"/>
-          <w:szCs w:val="24"/>
-        </w:rPr>
-      </w:pPr>
-      <w:r>
-        <w:rPr>
-          <w:rFonts w:ascii="Times New Roman" w:hAnsi="Times New Roman" w:cs="Times New Roman"/>
-          <w:b/>
-          <w:sz w:val="24"/>
-          <w:szCs w:val="24"/>
-        </w:rPr>
-        <w:t>Appendix</w:t>
-      </w:r>
-    </w:p>
-    <w:p>
-      <w:pPr>
-        <w:spacing w:line="240" w:lineRule="auto"/>
-        <w:jc w:val="both"/>
-        <w:rPr>
-          <w:rFonts w:ascii="Times New Roman" w:eastAsia="Yu Mincho" w:hAnsi="Times New Roman" w:cs="Times New Roman"/>
-          <w:sz w:val="24"/>
-          <w:szCs w:val="24"/>
-          <w:lang w:eastAsia="ja-JP"/>
-        </w:rPr>
-      </w:pPr>
-      <w:r>
-        <w:rPr>
-          <w:rFonts w:ascii="Times New Roman" w:eastAsia="Yu Mincho" w:hAnsi="Times New Roman" w:cs="Times New Roman"/>
-          <w:sz w:val="24"/>
-          <w:szCs w:val="24"/>
-          <w:lang w:eastAsia="ja-JP"/>
-        </w:rPr>
-        <w:t xml:space="preserve">This appendix shows how to modify the </w:t>
-      </w:r>
-      <w:r>
-        <w:rPr>
-          <w:rFonts w:ascii="Times New Roman" w:eastAsia="Yu Mincho" w:hAnsi="Times New Roman" w:cs="Times New Roman"/>
-          <w:sz w:val="24"/>
-          <w:szCs w:val="24"/>
-          <w:lang w:eastAsia="ja-JP"/>
-        </w:rPr>
-        <w:t>TR and ATTP</w:t>
-      </w:r>
-      <w:r>
-        <w:rPr>
-          <w:rFonts w:ascii="Times New Roman" w:eastAsia="Yu Mincho" w:hAnsi="Times New Roman" w:cs="Times New Roman"/>
-          <w:sz w:val="24"/>
-          <w:szCs w:val="24"/>
-          <w:lang w:eastAsia="ja-JP"/>
-        </w:rPr>
-        <w:t xml:space="preserve"> measures based on empirical ridership data.  This allows the analyst to weight the risk and time penalty based on the passengers impacted</w:t>
-      </w:r>
-      <w:r>
-        <w:rPr>
-          <w:rFonts w:ascii="Times New Roman" w:eastAsia="Yu Mincho" w:hAnsi="Times New Roman" w:cs="Times New Roman"/>
-          <w:sz w:val="24"/>
-          <w:szCs w:val="24"/>
-          <w:lang w:eastAsia="ja-JP"/>
-        </w:rPr>
-        <w:t>.  Population-weighted transfer risk (TR) and Average Total Time Penalty (ATTP) are:</w:t>
-      </w:r>
-    </w:p>
-    <w:tbl>
-      <w:tblPr>
-        <w:tblStyle w:val="TableGrid"/>
-        <w:tblW w:w="5100" w:type="pct"/>
-        <w:jc w:val="center"/>
-        <w:tblInd w:w="0" w:type="dxa"/>
-        <w:tblBorders>
-          <w:top w:val="none" w:sz="0" w:space="0" w:color="auto"/>
-          <w:left w:val="none" w:sz="0" w:space="0" w:color="auto"/>
-          <w:bottom w:val="none" w:sz="0" w:space="0" w:color="auto"/>
-          <w:right w:val="none" w:sz="0" w:space="0" w:color="auto"/>
-          <w:insideH w:val="none" w:sz="0" w:space="0" w:color="auto"/>
-          <w:insideV w:val="none" w:sz="0" w:space="0" w:color="auto"/>
-        </w:tblBorders>
-        <w:tblLook w:val="04A0" w:firstRow="1" w:lastRow="0" w:firstColumn="1" w:lastColumn="0" w:noHBand="0" w:noVBand="1"/>
-      </w:tblPr>
-      <w:tblGrid>
-        <w:gridCol w:w="454"/>
-        <w:gridCol w:w="7747"/>
-        <w:gridCol w:w="612"/>
-      </w:tblGrid>
-      <w:tr>
-        <w:trPr>
-          <w:trHeight w:val="820"/>
-          <w:jc w:val="center"/>
-        </w:trPr>
-        <w:tc>
-          <w:tcPr>
-            <w:tcW w:w="258" w:type="pct"/>
-            <w:vAlign w:val="center"/>
-          </w:tcPr>
-          <w:p>
-            <w:pPr>
-              <w:spacing w:line="240" w:lineRule="auto"/>
-              <w:jc w:val="center"/>
-              <w:rPr>
-                <w:rFonts w:ascii="Times New Roman" w:eastAsia="Yu Mincho" w:hAnsi="Times New Roman" w:cs="Times New Roman"/>
-                <w:sz w:val="24"/>
-                <w:szCs w:val="24"/>
-                <w:lang w:eastAsia="ja-JP"/>
-              </w:rPr>
-            </w:pPr>
-          </w:p>
-        </w:tc>
-        <w:tc>
-          <w:tcPr>
-            <w:tcW w:w="4395" w:type="pct"/>
-            <w:vAlign w:val="center"/>
-            <w:hideMark/>
-          </w:tcPr>
-          <w:p>
-            <w:pPr>
-              <w:spacing w:line="240" w:lineRule="auto"/>
-              <w:jc w:val="both"/>
-              <w:rPr>
-                <w:rFonts w:ascii="Times New Roman" w:eastAsia="Yu Mincho" w:hAnsi="Times New Roman" w:cs="Times New Roman"/>
-                <w:sz w:val="24"/>
-                <w:szCs w:val="24"/>
-                <w:lang w:eastAsia="ja-JP"/>
-              </w:rPr>
-            </w:pPr>
-            <m:oMathPara>
-              <m:oMath>
-                <m:r>
-                  <w:rPr>
-                    <w:rFonts w:ascii="Cambria Math" w:eastAsia="Yu Mincho" w:hAnsi="Cambria Math" w:cs="Times New Roman"/>
-                    <w:sz w:val="24"/>
-                    <w:szCs w:val="24"/>
-                    <w:lang w:eastAsia="ja-JP"/>
-                  </w:rPr>
-                  <m:t>TR=E</m:t>
-                </m:r>
-                <m:d>
-                  <m:dPr>
-                    <m:ctrlPr>
-                      <w:rPr>
-                        <w:rFonts w:ascii="Cambria Math" w:eastAsia="Yu Mincho" w:hAnsi="Cambria Math" w:cs="Times New Roman"/>
-                        <w:i/>
-                        <w:sz w:val="24"/>
-                        <w:szCs w:val="24"/>
-                        <w:lang w:eastAsia="ja-JP"/>
-                      </w:rPr>
-                    </m:ctrlPr>
-                  </m:dPr>
-                  <m:e>
-                    <m:sSub>
-                      <m:sSubPr>
-                        <m:ctrlPr>
-                          <w:rPr>
-                            <w:rFonts w:ascii="Cambria Math" w:eastAsia="Yu Mincho" w:hAnsi="Cambria Math" w:cs="Times New Roman"/>
-                            <w:i/>
-                            <w:sz w:val="24"/>
-                            <w:szCs w:val="24"/>
-                            <w:lang w:eastAsia="ja-JP"/>
-                          </w:rPr>
-                        </m:ctrlPr>
-                      </m:sSubPr>
-                      <m:e>
-                        <m:r>
-                          <w:rPr>
-                            <w:rFonts w:ascii="Cambria Math" w:eastAsia="Yu Mincho" w:hAnsi="Cambria Math" w:cs="Times New Roman"/>
-                            <w:sz w:val="24"/>
-                            <w:szCs w:val="24"/>
-                            <w:lang w:eastAsia="ja-JP"/>
-                          </w:rPr>
-                          <m:t>a</m:t>
-                        </m:r>
-                      </m:e>
-                      <m:sub>
-                        <m:r>
-                          <w:rPr>
-                            <w:rFonts w:ascii="Cambria Math" w:eastAsia="Yu Mincho" w:hAnsi="Cambria Math" w:cs="Times New Roman"/>
-                            <w:sz w:val="24"/>
-                            <w:szCs w:val="24"/>
-                            <w:lang w:eastAsia="ja-JP"/>
-                          </w:rPr>
-                          <m:t>i</m:t>
-                        </m:r>
-                      </m:sub>
-                    </m:sSub>
-                  </m:e>
-                </m:d>
-                <m:r>
-                  <w:rPr>
-                    <w:rFonts w:ascii="Cambria Math" w:eastAsia="Yu Mincho" w:hAnsi="Cambria Math" w:cs="Times New Roman"/>
-                    <w:sz w:val="24"/>
-                    <w:szCs w:val="24"/>
-                    <w:lang w:eastAsia="ja-JP"/>
-                  </w:rPr>
-                  <m:t>=</m:t>
-                </m:r>
-                <m:f>
-                  <m:fPr>
-                    <m:ctrlPr>
-                      <w:rPr>
-                        <w:rFonts w:ascii="Cambria Math" w:eastAsia="Yu Mincho" w:hAnsi="Cambria Math" w:cs="Times New Roman"/>
-                        <w:i/>
-                        <w:sz w:val="24"/>
-                        <w:szCs w:val="24"/>
-                        <w:lang w:eastAsia="ja-JP"/>
-                      </w:rPr>
-                    </m:ctrlPr>
-                  </m:fPr>
-                  <m:num>
-                    <m:r>
-                      <w:rPr>
-                        <w:rFonts w:ascii="Cambria Math" w:eastAsia="Yu Mincho" w:hAnsi="Cambria Math" w:cs="Times New Roman"/>
-                        <w:sz w:val="24"/>
-                        <w:szCs w:val="24"/>
-                        <w:lang w:eastAsia="ja-JP"/>
-                      </w:rPr>
-                      <m:t>1</m:t>
-                    </m:r>
-                  </m:num>
-                  <m:den>
-                    <m:r>
-                      <w:rPr>
-                        <w:rFonts w:ascii="Cambria Math" w:eastAsia="Yu Mincho" w:hAnsi="Cambria Math" w:cs="Times New Roman"/>
-                        <w:sz w:val="24"/>
-                        <w:szCs w:val="24"/>
-                        <w:lang w:eastAsia="ja-JP"/>
-                      </w:rPr>
-                      <m:t>n</m:t>
-                    </m:r>
-                  </m:den>
-                </m:f>
-                <m:nary>
-                  <m:naryPr>
-                    <m:chr m:val="∑"/>
-                    <m:limLoc m:val="undOvr"/>
-                    <m:ctrlPr>
-                      <w:rPr>
-                        <w:rFonts w:ascii="Cambria Math" w:eastAsia="Yu Mincho" w:hAnsi="Cambria Math" w:cs="Times New Roman"/>
-                        <w:i/>
-                        <w:sz w:val="24"/>
-                        <w:szCs w:val="24"/>
-                        <w:lang w:eastAsia="ja-JP"/>
-                      </w:rPr>
-                    </m:ctrlPr>
-                  </m:naryPr>
-                  <m:sub>
-                    <m:r>
-                      <w:rPr>
-                        <w:rFonts w:ascii="Cambria Math" w:eastAsia="Yu Mincho" w:hAnsi="Cambria Math" w:cs="Times New Roman"/>
-                        <w:sz w:val="24"/>
-                        <w:szCs w:val="24"/>
-                        <w:lang w:eastAsia="ja-JP"/>
-                      </w:rPr>
-                      <m:t>i=1</m:t>
-                    </m:r>
-                  </m:sub>
-                  <m:sup>
-                    <m:r>
-                      <w:rPr>
-                        <w:rFonts w:ascii="Cambria Math" w:eastAsia="Yu Mincho" w:hAnsi="Cambria Math" w:cs="Times New Roman"/>
-                        <w:sz w:val="24"/>
-                        <w:szCs w:val="24"/>
-                        <w:lang w:eastAsia="ja-JP"/>
-                      </w:rPr>
-                      <m:t>n</m:t>
-                    </m:r>
-                  </m:sup>
-                  <m:e>
-                    <m:sSub>
-                      <m:sSubPr>
-                        <m:ctrlPr>
-                          <w:rPr>
-                            <w:rFonts w:ascii="Cambria Math" w:eastAsia="Yu Mincho" w:hAnsi="Cambria Math" w:cs="Times New Roman"/>
-                            <w:i/>
-                            <w:sz w:val="24"/>
-                            <w:szCs w:val="24"/>
-                            <w:lang w:eastAsia="ja-JP"/>
-                          </w:rPr>
-                        </m:ctrlPr>
-                      </m:sSubPr>
-                      <m:e>
-                        <m:r>
-                          <w:rPr>
-                            <w:rFonts w:ascii="Cambria Math" w:eastAsia="Yu Mincho" w:hAnsi="Cambria Math" w:cs="Times New Roman"/>
-                            <w:sz w:val="24"/>
-                            <w:szCs w:val="24"/>
-                            <w:lang w:eastAsia="ja-JP"/>
-                          </w:rPr>
-                          <m:t>a</m:t>
-                        </m:r>
-                      </m:e>
-                      <m:sub>
-                        <m:r>
-                          <w:rPr>
-                            <w:rFonts w:ascii="Cambria Math" w:eastAsia="Yu Mincho" w:hAnsi="Cambria Math" w:cs="Times New Roman"/>
-                            <w:sz w:val="24"/>
-                            <w:szCs w:val="24"/>
-                            <w:lang w:eastAsia="ja-JP"/>
-                          </w:rPr>
-                          <m:t>i</m:t>
-                        </m:r>
-                      </m:sub>
-                    </m:sSub>
-                    <m:r>
-                      <w:rPr>
-                        <w:rFonts w:ascii="Cambria Math" w:eastAsia="Yu Mincho" w:hAnsi="Cambria Math" w:cs="Times New Roman"/>
-                        <w:sz w:val="24"/>
-                        <w:szCs w:val="24"/>
-                        <w:lang w:eastAsia="ja-JP"/>
-                      </w:rPr>
-                      <m:t>∙</m:t>
-                    </m:r>
-                    <m:sSub>
-                      <m:sSubPr>
-                        <m:ctrlPr>
-                          <w:rPr>
-                            <w:rFonts w:ascii="Cambria Math" w:eastAsia="Yu Mincho" w:hAnsi="Cambria Math" w:cs="Times New Roman"/>
-                            <w:i/>
-                            <w:sz w:val="24"/>
-                            <w:szCs w:val="24"/>
-                            <w:lang w:eastAsia="ja-JP"/>
-                          </w:rPr>
-                        </m:ctrlPr>
-                      </m:sSubPr>
-                      <m:e>
-                        <m:r>
-                          <w:rPr>
-                            <w:rFonts w:ascii="Cambria Math" w:eastAsia="Yu Mincho" w:hAnsi="Cambria Math" w:cs="Times New Roman"/>
-                            <w:sz w:val="24"/>
-                            <w:szCs w:val="24"/>
-                            <w:lang w:eastAsia="ja-JP"/>
-                          </w:rPr>
-                          <m:t>p</m:t>
-                        </m:r>
-                      </m:e>
-                      <m:sub>
-                        <m:r>
-                          <w:rPr>
-                            <w:rFonts w:ascii="Cambria Math" w:eastAsia="Yu Mincho" w:hAnsi="Cambria Math" w:cs="Times New Roman"/>
-                            <w:sz w:val="24"/>
-                            <w:szCs w:val="24"/>
-                            <w:lang w:eastAsia="ja-JP"/>
-                          </w:rPr>
-                          <m:t>i</m:t>
-                        </m:r>
-                      </m:sub>
-                    </m:sSub>
-                  </m:e>
-                </m:nary>
-                <m:r>
-                  <w:rPr>
-                    <w:rFonts w:ascii="Cambria Math" w:eastAsia="Yu Mincho" w:hAnsi="Cambria Math" w:cs="Times New Roman"/>
-                    <w:sz w:val="24"/>
-                    <w:szCs w:val="24"/>
-                    <w:lang w:eastAsia="ja-JP"/>
-                  </w:rPr>
-                  <m:t>=</m:t>
-                </m:r>
-                <m:f>
-                  <m:fPr>
-                    <m:ctrlPr>
-                      <w:rPr>
-                        <w:rFonts w:ascii="Cambria Math" w:eastAsia="Yu Mincho" w:hAnsi="Cambria Math" w:cs="Times New Roman"/>
-                        <w:i/>
-                        <w:sz w:val="24"/>
-                        <w:szCs w:val="24"/>
-                        <w:lang w:eastAsia="ja-JP"/>
-                      </w:rPr>
-                    </m:ctrlPr>
-                  </m:fPr>
-                  <m:num>
-                    <m:r>
-                      <w:rPr>
-                        <w:rFonts w:ascii="Cambria Math" w:eastAsia="Yu Mincho" w:hAnsi="Cambria Math" w:cs="Times New Roman"/>
-                        <w:sz w:val="24"/>
-                        <w:szCs w:val="24"/>
-                        <w:lang w:eastAsia="ja-JP"/>
-                      </w:rPr>
-                      <m:t>1</m:t>
-                    </m:r>
-                  </m:num>
-                  <m:den>
-                    <m:r>
-                      <w:rPr>
-                        <w:rFonts w:ascii="Cambria Math" w:eastAsia="Yu Mincho" w:hAnsi="Cambria Math" w:cs="Times New Roman"/>
-                        <w:sz w:val="24"/>
-                        <w:szCs w:val="24"/>
-                        <w:lang w:eastAsia="ja-JP"/>
-                      </w:rPr>
-                      <m:t>n∙</m:t>
-                    </m:r>
-                    <m:nary>
-                      <m:naryPr>
-                        <m:chr m:val="∑"/>
-                        <m:limLoc m:val="undOvr"/>
-                        <m:ctrlPr>
-                          <w:rPr>
-                            <w:rFonts w:ascii="Cambria Math" w:eastAsia="Yu Mincho" w:hAnsi="Cambria Math" w:cs="Times New Roman"/>
-                            <w:i/>
-                            <w:sz w:val="24"/>
-                            <w:szCs w:val="24"/>
-                            <w:lang w:eastAsia="ja-JP"/>
-                          </w:rPr>
-                        </m:ctrlPr>
-                      </m:naryPr>
-                      <m:sub>
-                        <m:r>
-                          <w:rPr>
-                            <w:rFonts w:ascii="Cambria Math" w:eastAsia="Yu Mincho" w:hAnsi="Cambria Math" w:cs="Times New Roman"/>
-                            <w:sz w:val="24"/>
-                            <w:szCs w:val="24"/>
-                            <w:lang w:eastAsia="ja-JP"/>
-                          </w:rPr>
-                          <m:t>i=1</m:t>
-                        </m:r>
-                      </m:sub>
-                      <m:sup>
-                        <m:r>
-                          <w:rPr>
-                            <w:rFonts w:ascii="Cambria Math" w:eastAsia="Yu Mincho" w:hAnsi="Cambria Math" w:cs="Times New Roman"/>
-                            <w:sz w:val="24"/>
-                            <w:szCs w:val="24"/>
-                            <w:lang w:eastAsia="ja-JP"/>
-                          </w:rPr>
-                          <m:t>n</m:t>
-                        </m:r>
-                      </m:sup>
-                      <m:e>
-                        <m:sSub>
-                          <m:sSubPr>
-                            <m:ctrlPr>
-                              <w:rPr>
-                                <w:rFonts w:ascii="Cambria Math" w:eastAsia="Yu Mincho" w:hAnsi="Cambria Math" w:cs="Times New Roman"/>
-                                <w:i/>
-                                <w:sz w:val="24"/>
-                                <w:szCs w:val="24"/>
-                                <w:lang w:eastAsia="ja-JP"/>
-                              </w:rPr>
-                            </m:ctrlPr>
-                          </m:sSubPr>
-                          <m:e>
-                            <m:r>
-                              <w:rPr>
-                                <w:rFonts w:ascii="Cambria Math" w:eastAsia="Yu Mincho" w:hAnsi="Cambria Math" w:cs="Times New Roman"/>
-                                <w:sz w:val="24"/>
-                                <w:szCs w:val="24"/>
-                                <w:lang w:eastAsia="ja-JP"/>
-                              </w:rPr>
-                              <m:t>r</m:t>
-                            </m:r>
-                          </m:e>
-                          <m:sub>
-                            <m:r>
-                              <w:rPr>
-                                <w:rFonts w:ascii="Cambria Math" w:eastAsia="Yu Mincho" w:hAnsi="Cambria Math" w:cs="Times New Roman"/>
-                                <w:sz w:val="24"/>
-                                <w:szCs w:val="24"/>
-                                <w:lang w:eastAsia="ja-JP"/>
-                              </w:rPr>
-                              <m:t>i</m:t>
-                            </m:r>
-                          </m:sub>
-                        </m:sSub>
-                      </m:e>
-                    </m:nary>
-                  </m:den>
-                </m:f>
-                <m:nary>
-                  <m:naryPr>
-                    <m:chr m:val="∑"/>
-                    <m:limLoc m:val="undOvr"/>
-                    <m:ctrlPr>
-                      <w:rPr>
-                        <w:rFonts w:ascii="Cambria Math" w:eastAsia="Yu Mincho" w:hAnsi="Cambria Math" w:cs="Times New Roman"/>
-                        <w:i/>
-                        <w:sz w:val="24"/>
-                        <w:szCs w:val="24"/>
-                        <w:lang w:eastAsia="ja-JP"/>
-                      </w:rPr>
-                    </m:ctrlPr>
-                  </m:naryPr>
-                  <m:sub>
-                    <m:r>
-                      <w:rPr>
-                        <w:rFonts w:ascii="Cambria Math" w:eastAsia="Yu Mincho" w:hAnsi="Cambria Math" w:cs="Times New Roman"/>
-                        <w:sz w:val="24"/>
-                        <w:szCs w:val="24"/>
-                        <w:lang w:eastAsia="ja-JP"/>
-                      </w:rPr>
-                      <m:t>i=1</m:t>
-                    </m:r>
-                  </m:sub>
-                  <m:sup>
-                    <m:r>
-                      <w:rPr>
-                        <w:rFonts w:ascii="Cambria Math" w:eastAsia="Yu Mincho" w:hAnsi="Cambria Math" w:cs="Times New Roman"/>
-                        <w:sz w:val="24"/>
-                        <w:szCs w:val="24"/>
-                        <w:lang w:eastAsia="ja-JP"/>
-                      </w:rPr>
-                      <m:t>n</m:t>
-                    </m:r>
-                  </m:sup>
-                  <m:e>
-                    <m:sSub>
-                      <m:sSubPr>
-                        <m:ctrlPr>
-                          <w:rPr>
-                            <w:rFonts w:ascii="Cambria Math" w:eastAsia="Yu Mincho" w:hAnsi="Cambria Math" w:cs="Times New Roman"/>
-                            <w:i/>
-                            <w:sz w:val="24"/>
-                            <w:szCs w:val="24"/>
-                            <w:lang w:eastAsia="ja-JP"/>
-                          </w:rPr>
-                        </m:ctrlPr>
-                      </m:sSubPr>
-                      <m:e>
-                        <m:r>
-                          <w:rPr>
-                            <w:rFonts w:ascii="Cambria Math" w:eastAsia="Yu Mincho" w:hAnsi="Cambria Math" w:cs="Times New Roman"/>
-                            <w:sz w:val="24"/>
-                            <w:szCs w:val="24"/>
-                            <w:lang w:eastAsia="ja-JP"/>
-                          </w:rPr>
-                          <m:t>a</m:t>
-                        </m:r>
-                      </m:e>
-                      <m:sub>
-                        <m:r>
-                          <w:rPr>
-                            <w:rFonts w:ascii="Cambria Math" w:eastAsia="Yu Mincho" w:hAnsi="Cambria Math" w:cs="Times New Roman"/>
-                            <w:sz w:val="24"/>
-                            <w:szCs w:val="24"/>
-                            <w:lang w:eastAsia="ja-JP"/>
-                          </w:rPr>
-                          <m:t>i</m:t>
-                        </m:r>
-                      </m:sub>
-                    </m:sSub>
-                    <m:r>
-                      <w:rPr>
-                        <w:rFonts w:ascii="Cambria Math" w:eastAsia="Yu Mincho" w:hAnsi="Cambria Math" w:cs="Times New Roman"/>
-                        <w:sz w:val="24"/>
-                        <w:szCs w:val="24"/>
-                        <w:lang w:eastAsia="ja-JP"/>
-                      </w:rPr>
-                      <m:t>∙</m:t>
-                    </m:r>
-                    <m:sSub>
-                      <m:sSubPr>
-                        <m:ctrlPr>
-                          <w:rPr>
-                            <w:rFonts w:ascii="Cambria Math" w:eastAsia="Yu Mincho" w:hAnsi="Cambria Math" w:cs="Times New Roman"/>
-                            <w:i/>
-                            <w:sz w:val="24"/>
-                            <w:szCs w:val="24"/>
-                            <w:lang w:eastAsia="ja-JP"/>
-                          </w:rPr>
-                        </m:ctrlPr>
-                      </m:sSubPr>
-                      <m:e>
-                        <m:r>
-                          <w:rPr>
-                            <w:rFonts w:ascii="Cambria Math" w:eastAsia="Yu Mincho" w:hAnsi="Cambria Math" w:cs="Times New Roman"/>
-                            <w:sz w:val="24"/>
-                            <w:szCs w:val="24"/>
-                            <w:lang w:eastAsia="ja-JP"/>
-                          </w:rPr>
-                          <m:t>r</m:t>
-                        </m:r>
-                      </m:e>
-                      <m:sub>
-                        <m:r>
-                          <w:rPr>
-                            <w:rFonts w:ascii="Cambria Math" w:eastAsia="Yu Mincho" w:hAnsi="Cambria Math" w:cs="Times New Roman"/>
-                            <w:sz w:val="24"/>
-                            <w:szCs w:val="24"/>
-                            <w:lang w:eastAsia="ja-JP"/>
-                          </w:rPr>
-                          <m:t>i</m:t>
-                        </m:r>
-                      </m:sub>
-                    </m:sSub>
-                  </m:e>
-                </m:nary>
-              </m:oMath>
-            </m:oMathPara>
-          </w:p>
-        </w:tc>
-        <w:tc>
-          <w:tcPr>
-            <w:tcW w:w="347" w:type="pct"/>
-            <w:vAlign w:val="center"/>
-            <w:hideMark/>
-          </w:tcPr>
-          <w:p>
-            <w:pPr>
-              <w:spacing w:line="240" w:lineRule="auto"/>
-              <w:jc w:val="center"/>
-              <w:rPr>
-                <w:rFonts w:ascii="Times New Roman" w:eastAsia="Yu Mincho" w:hAnsi="Times New Roman" w:cs="Times New Roman"/>
-                <w:sz w:val="24"/>
-                <w:szCs w:val="24"/>
-                <w:lang w:eastAsia="ja-JP"/>
-              </w:rPr>
-            </w:pPr>
-            <w:r>
-              <w:rPr>
-                <w:rFonts w:ascii="Times New Roman" w:eastAsia="Yu Mincho" w:hAnsi="Times New Roman" w:cs="Times New Roman"/>
-                <w:sz w:val="24"/>
-                <w:szCs w:val="24"/>
-                <w:lang w:eastAsia="ja-JP"/>
-              </w:rPr>
-              <w:t>(</w:t>
-            </w:r>
-            <w:r>
-              <w:rPr>
-                <w:rFonts w:ascii="Times New Roman" w:hAnsi="Times New Roman" w:cs="Times New Roman"/>
-                <w:sz w:val="24"/>
-                <w:szCs w:val="24"/>
-              </w:rPr>
-              <w:fldChar w:fldCharType="begin"/>
-            </w:r>
-            <w:r>
-              <w:rPr>
-                <w:rFonts w:ascii="Times New Roman" w:hAnsi="Times New Roman" w:cs="Times New Roman"/>
-                <w:sz w:val="24"/>
-                <w:szCs w:val="24"/>
-              </w:rPr>
-              <w:instrText xml:space="preserve"> SEQ Equation \* ARABIC </w:instrText>
-            </w:r>
-            <w:r>
-              <w:rPr>
-                <w:rFonts w:ascii="Times New Roman" w:hAnsi="Times New Roman" w:cs="Times New Roman"/>
-                <w:sz w:val="24"/>
-                <w:szCs w:val="24"/>
-              </w:rPr>
-              <w:fldChar w:fldCharType="separate"/>
-            </w:r>
-            <w:r>
-              <w:rPr>
-                <w:rFonts w:ascii="Times New Roman" w:hAnsi="Times New Roman" w:cs="Times New Roman"/>
-                <w:noProof/>
-                <w:sz w:val="24"/>
-                <w:szCs w:val="24"/>
-              </w:rPr>
-              <w:t>7</w:t>
-            </w:r>
-            <w:r>
-              <w:rPr>
-                <w:rFonts w:ascii="Times New Roman" w:hAnsi="Times New Roman" w:cs="Times New Roman"/>
-                <w:sz w:val="24"/>
-                <w:szCs w:val="24"/>
-              </w:rPr>
-              <w:fldChar w:fldCharType="end"/>
-            </w:r>
-            <w:r>
-              <w:rPr>
-                <w:rFonts w:ascii="Times New Roman" w:eastAsia="Yu Mincho" w:hAnsi="Times New Roman" w:cs="Times New Roman"/>
-                <w:sz w:val="24"/>
-                <w:szCs w:val="24"/>
-                <w:lang w:eastAsia="ja-JP"/>
-              </w:rPr>
-              <w:t>)</w:t>
-            </w:r>
-          </w:p>
-        </w:tc>
-      </w:tr>
-    </w:tbl>
-    <w:p>
-      <w:pPr>
-        <w:spacing w:line="240" w:lineRule="auto"/>
-        <w:jc w:val="both"/>
-        <w:rPr>
-          <w:rFonts w:ascii="Times New Roman" w:eastAsia="Yu Mincho" w:hAnsi="Times New Roman" w:cs="Times New Roman"/>
-          <w:sz w:val="24"/>
-          <w:szCs w:val="24"/>
-          <w:lang w:eastAsia="ja-JP"/>
-        </w:rPr>
-      </w:pPr>
-    </w:p>
-    <w:tbl>
-      <w:tblPr>
-        <w:tblStyle w:val="TableGrid"/>
-        <w:tblW w:w="5100" w:type="pct"/>
-        <w:jc w:val="center"/>
-        <w:tblInd w:w="0" w:type="dxa"/>
-        <w:tblBorders>
-          <w:top w:val="none" w:sz="0" w:space="0" w:color="auto"/>
-          <w:left w:val="none" w:sz="0" w:space="0" w:color="auto"/>
-          <w:bottom w:val="none" w:sz="0" w:space="0" w:color="auto"/>
-          <w:right w:val="none" w:sz="0" w:space="0" w:color="auto"/>
-          <w:insideH w:val="none" w:sz="0" w:space="0" w:color="auto"/>
-          <w:insideV w:val="none" w:sz="0" w:space="0" w:color="auto"/>
-        </w:tblBorders>
-        <w:tblLook w:val="04A0" w:firstRow="1" w:lastRow="0" w:firstColumn="1" w:lastColumn="0" w:noHBand="0" w:noVBand="1"/>
-      </w:tblPr>
-      <w:tblGrid>
-        <w:gridCol w:w="454"/>
-        <w:gridCol w:w="7747"/>
-        <w:gridCol w:w="612"/>
-      </w:tblGrid>
-      <w:tr>
-        <w:trPr>
-          <w:trHeight w:val="820"/>
-          <w:jc w:val="center"/>
-        </w:trPr>
-        <w:tc>
-          <w:tcPr>
-            <w:tcW w:w="258" w:type="pct"/>
-            <w:vAlign w:val="center"/>
-          </w:tcPr>
-          <w:p>
-            <w:pPr>
-              <w:spacing w:line="240" w:lineRule="auto"/>
-              <w:jc w:val="center"/>
-              <w:rPr>
-                <w:rFonts w:ascii="Times New Roman" w:eastAsia="Yu Mincho" w:hAnsi="Times New Roman" w:cs="Times New Roman"/>
-                <w:sz w:val="24"/>
-                <w:szCs w:val="24"/>
-                <w:lang w:eastAsia="ja-JP"/>
-              </w:rPr>
-            </w:pPr>
-          </w:p>
-        </w:tc>
-        <w:tc>
-          <w:tcPr>
-            <w:tcW w:w="4395" w:type="pct"/>
-            <w:vAlign w:val="center"/>
-            <w:hideMark/>
-          </w:tcPr>
-          <w:p>
-            <w:pPr>
-              <w:spacing w:line="240" w:lineRule="auto"/>
-              <w:jc w:val="both"/>
-              <w:rPr>
-                <w:rFonts w:ascii="Times New Roman" w:eastAsia="Yu Mincho" w:hAnsi="Times New Roman" w:cs="Times New Roman"/>
-                <w:sz w:val="24"/>
-                <w:szCs w:val="24"/>
-                <w:lang w:eastAsia="ja-JP"/>
-              </w:rPr>
-            </w:pPr>
-            <m:oMathPara>
-              <m:oMath>
-                <m:r>
-                  <w:rPr>
-                    <w:rFonts w:ascii="Cambria Math" w:eastAsia="Yu Mincho" w:hAnsi="Cambria Math" w:cs="Times New Roman"/>
-                    <w:sz w:val="24"/>
-                    <w:szCs w:val="24"/>
-                    <w:lang w:eastAsia="ja-JP"/>
-                  </w:rPr>
-                  <m:t>ATTP=E</m:t>
-                </m:r>
-                <m:d>
-                  <m:dPr>
-                    <m:ctrlPr>
-                      <w:rPr>
-                        <w:rFonts w:ascii="Cambria Math" w:eastAsia="Yu Mincho" w:hAnsi="Cambria Math" w:cs="Times New Roman"/>
-                        <w:i/>
-                        <w:sz w:val="24"/>
-                        <w:szCs w:val="24"/>
-                        <w:lang w:eastAsia="ja-JP"/>
-                      </w:rPr>
-                    </m:ctrlPr>
-                  </m:dPr>
-                  <m:e>
-                    <m:r>
-                      <w:rPr>
-                        <w:rFonts w:ascii="Cambria Math" w:eastAsia="Yu Mincho" w:hAnsi="Cambria Math" w:cs="Times New Roman"/>
-                        <w:sz w:val="24"/>
-                        <w:szCs w:val="24"/>
-                        <w:lang w:eastAsia="ja-JP"/>
-                      </w:rPr>
-                      <m:t>TT</m:t>
-                    </m:r>
-                    <m:sSub>
-                      <m:sSubPr>
-                        <m:ctrlPr>
-                          <w:rPr>
-                            <w:rFonts w:ascii="Cambria Math" w:eastAsia="Yu Mincho" w:hAnsi="Cambria Math" w:cs="Times New Roman"/>
-                            <w:i/>
-                            <w:sz w:val="24"/>
-                            <w:szCs w:val="24"/>
-                            <w:lang w:eastAsia="ja-JP"/>
-                          </w:rPr>
-                        </m:ctrlPr>
-                      </m:sSubPr>
-                      <m:e>
-                        <m:r>
-                          <w:rPr>
-                            <w:rFonts w:ascii="Cambria Math" w:eastAsia="Yu Mincho" w:hAnsi="Cambria Math" w:cs="Times New Roman"/>
-                            <w:sz w:val="24"/>
-                            <w:szCs w:val="24"/>
-                            <w:lang w:eastAsia="ja-JP"/>
-                          </w:rPr>
-                          <m:t>P</m:t>
-                        </m:r>
-                      </m:e>
-                      <m:sub>
-                        <m:r>
-                          <w:rPr>
-                            <w:rFonts w:ascii="Cambria Math" w:eastAsia="Yu Mincho" w:hAnsi="Cambria Math" w:cs="Times New Roman"/>
-                            <w:sz w:val="24"/>
-                            <w:szCs w:val="24"/>
-                            <w:lang w:eastAsia="ja-JP"/>
-                          </w:rPr>
-                          <m:t>i</m:t>
-                        </m:r>
-                      </m:sub>
-                    </m:sSub>
-                  </m:e>
-                </m:d>
-                <m:r>
-                  <w:rPr>
-                    <w:rFonts w:ascii="Cambria Math" w:eastAsia="Yu Mincho" w:hAnsi="Cambria Math" w:cs="Times New Roman"/>
-                    <w:sz w:val="24"/>
-                    <w:szCs w:val="24"/>
-                    <w:lang w:eastAsia="ja-JP"/>
-                  </w:rPr>
-                  <m:t>=</m:t>
-                </m:r>
-                <m:f>
-                  <m:fPr>
-                    <m:ctrlPr>
-                      <w:rPr>
-                        <w:rFonts w:ascii="Cambria Math" w:eastAsia="Yu Mincho" w:hAnsi="Cambria Math" w:cs="Times New Roman"/>
-                        <w:i/>
-                        <w:sz w:val="24"/>
-                        <w:szCs w:val="24"/>
-                        <w:lang w:eastAsia="ja-JP"/>
-                      </w:rPr>
-                    </m:ctrlPr>
-                  </m:fPr>
-                  <m:num>
-                    <m:r>
-                      <w:rPr>
-                        <w:rFonts w:ascii="Cambria Math" w:eastAsia="Yu Mincho" w:hAnsi="Cambria Math" w:cs="Times New Roman"/>
-                        <w:sz w:val="24"/>
-                        <w:szCs w:val="24"/>
-                        <w:lang w:eastAsia="ja-JP"/>
-                      </w:rPr>
-                      <m:t>1</m:t>
-                    </m:r>
-                  </m:num>
-                  <m:den>
-                    <m:r>
-                      <w:rPr>
-                        <w:rFonts w:ascii="Cambria Math" w:eastAsia="Yu Mincho" w:hAnsi="Cambria Math" w:cs="Times New Roman"/>
-                        <w:sz w:val="24"/>
-                        <w:szCs w:val="24"/>
-                        <w:lang w:eastAsia="ja-JP"/>
-                      </w:rPr>
-                      <m:t>n</m:t>
-                    </m:r>
-                  </m:den>
-                </m:f>
-                <m:nary>
-                  <m:naryPr>
-                    <m:chr m:val="∑"/>
-                    <m:limLoc m:val="undOvr"/>
-                    <m:ctrlPr>
-                      <w:rPr>
-                        <w:rFonts w:ascii="Cambria Math" w:eastAsia="Yu Mincho" w:hAnsi="Cambria Math" w:cs="Times New Roman"/>
-                        <w:i/>
-                        <w:sz w:val="24"/>
-                        <w:szCs w:val="24"/>
-                        <w:lang w:eastAsia="ja-JP"/>
-                      </w:rPr>
-                    </m:ctrlPr>
-                  </m:naryPr>
-                  <m:sub>
-                    <m:r>
-                      <w:rPr>
-                        <w:rFonts w:ascii="Cambria Math" w:eastAsia="Yu Mincho" w:hAnsi="Cambria Math" w:cs="Times New Roman"/>
-                        <w:sz w:val="24"/>
-                        <w:szCs w:val="24"/>
-                        <w:lang w:eastAsia="ja-JP"/>
-                      </w:rPr>
-                      <m:t>i=1</m:t>
-                    </m:r>
-                  </m:sub>
-                  <m:sup>
-                    <m:r>
-                      <w:rPr>
-                        <w:rFonts w:ascii="Cambria Math" w:eastAsia="Yu Mincho" w:hAnsi="Cambria Math" w:cs="Times New Roman"/>
-                        <w:sz w:val="24"/>
-                        <w:szCs w:val="24"/>
-                        <w:lang w:eastAsia="ja-JP"/>
-                      </w:rPr>
-                      <m:t>n</m:t>
-                    </m:r>
-                  </m:sup>
-                  <m:e>
-                    <m:sSub>
-                      <m:sSubPr>
-                        <m:ctrlPr>
-                          <w:rPr>
-                            <w:rFonts w:ascii="Cambria Math" w:eastAsia="Yu Mincho" w:hAnsi="Cambria Math" w:cs="Times New Roman"/>
-                            <w:i/>
-                            <w:sz w:val="24"/>
-                            <w:szCs w:val="24"/>
-                            <w:lang w:eastAsia="ja-JP"/>
-                          </w:rPr>
-                        </m:ctrlPr>
-                      </m:sSubPr>
-                      <m:e>
-                        <m:r>
-                          <w:rPr>
-                            <w:rFonts w:ascii="Cambria Math" w:eastAsia="Yu Mincho" w:hAnsi="Cambria Math" w:cs="Times New Roman"/>
-                            <w:sz w:val="24"/>
-                            <w:szCs w:val="24"/>
-                            <w:lang w:eastAsia="ja-JP"/>
-                          </w:rPr>
-                          <m:t>TTP</m:t>
-                        </m:r>
-                      </m:e>
-                      <m:sub>
-                        <m:r>
-                          <w:rPr>
-                            <w:rFonts w:ascii="Cambria Math" w:eastAsia="Yu Mincho" w:hAnsi="Cambria Math" w:cs="Times New Roman"/>
-                            <w:sz w:val="24"/>
-                            <w:szCs w:val="24"/>
-                            <w:lang w:eastAsia="ja-JP"/>
-                          </w:rPr>
-                          <m:t>i</m:t>
-                        </m:r>
-                      </m:sub>
-                    </m:sSub>
-                    <m:r>
-                      <w:rPr>
-                        <w:rFonts w:ascii="Cambria Math" w:eastAsia="Yu Mincho" w:hAnsi="Cambria Math" w:cs="Times New Roman"/>
-                        <w:sz w:val="24"/>
-                        <w:szCs w:val="24"/>
-                        <w:lang w:eastAsia="ja-JP"/>
-                      </w:rPr>
-                      <m:t>∙</m:t>
-                    </m:r>
-                    <m:sSub>
-                      <m:sSubPr>
-                        <m:ctrlPr>
-                          <w:rPr>
-                            <w:rFonts w:ascii="Cambria Math" w:eastAsia="Yu Mincho" w:hAnsi="Cambria Math" w:cs="Times New Roman"/>
-                            <w:i/>
-                            <w:sz w:val="24"/>
-                            <w:szCs w:val="24"/>
-                            <w:lang w:eastAsia="ja-JP"/>
-                          </w:rPr>
-                        </m:ctrlPr>
-                      </m:sSubPr>
-                      <m:e>
-                        <m:r>
-                          <w:rPr>
-                            <w:rFonts w:ascii="Cambria Math" w:eastAsia="Yu Mincho" w:hAnsi="Cambria Math" w:cs="Times New Roman"/>
-                            <w:sz w:val="24"/>
-                            <w:szCs w:val="24"/>
-                            <w:lang w:eastAsia="ja-JP"/>
-                          </w:rPr>
-                          <m:t>p</m:t>
-                        </m:r>
-                      </m:e>
-                      <m:sub>
-                        <m:r>
-                          <w:rPr>
-                            <w:rFonts w:ascii="Cambria Math" w:eastAsia="Yu Mincho" w:hAnsi="Cambria Math" w:cs="Times New Roman"/>
-                            <w:sz w:val="24"/>
-                            <w:szCs w:val="24"/>
-                            <w:lang w:eastAsia="ja-JP"/>
-                          </w:rPr>
-                          <m:t>i</m:t>
-                        </m:r>
-                      </m:sub>
-                    </m:sSub>
-                  </m:e>
-                </m:nary>
-                <m:r>
-                  <w:rPr>
-                    <w:rFonts w:ascii="Cambria Math" w:eastAsia="Yu Mincho" w:hAnsi="Cambria Math" w:cs="Times New Roman"/>
-                    <w:sz w:val="24"/>
-                    <w:szCs w:val="24"/>
-                    <w:lang w:eastAsia="ja-JP"/>
-                  </w:rPr>
-                  <m:t>=</m:t>
-                </m:r>
-                <m:f>
-                  <m:fPr>
-                    <m:ctrlPr>
-                      <w:rPr>
-                        <w:rFonts w:ascii="Cambria Math" w:eastAsia="Yu Mincho" w:hAnsi="Cambria Math" w:cs="Times New Roman"/>
-                        <w:i/>
-                        <w:sz w:val="24"/>
-                        <w:szCs w:val="24"/>
-                        <w:lang w:eastAsia="ja-JP"/>
-                      </w:rPr>
-                    </m:ctrlPr>
-                  </m:fPr>
-                  <m:num>
-                    <m:r>
-                      <w:rPr>
-                        <w:rFonts w:ascii="Cambria Math" w:eastAsia="Yu Mincho" w:hAnsi="Cambria Math" w:cs="Times New Roman"/>
-                        <w:sz w:val="24"/>
-                        <w:szCs w:val="24"/>
-                        <w:lang w:eastAsia="ja-JP"/>
-                      </w:rPr>
-                      <m:t>1</m:t>
-                    </m:r>
-                  </m:num>
-                  <m:den>
-                    <m:r>
-                      <w:rPr>
-                        <w:rFonts w:ascii="Cambria Math" w:eastAsia="Yu Mincho" w:hAnsi="Cambria Math" w:cs="Times New Roman"/>
-                        <w:sz w:val="24"/>
-                        <w:szCs w:val="24"/>
-                        <w:lang w:eastAsia="ja-JP"/>
-                      </w:rPr>
-                      <m:t>n∙</m:t>
-                    </m:r>
-                    <m:nary>
-                      <m:naryPr>
-                        <m:chr m:val="∑"/>
-                        <m:limLoc m:val="undOvr"/>
-                        <m:ctrlPr>
-                          <w:rPr>
-                            <w:rFonts w:ascii="Cambria Math" w:eastAsia="Yu Mincho" w:hAnsi="Cambria Math" w:cs="Times New Roman"/>
-                            <w:i/>
-                            <w:sz w:val="24"/>
-                            <w:szCs w:val="24"/>
-                            <w:lang w:eastAsia="ja-JP"/>
-                          </w:rPr>
-                        </m:ctrlPr>
-                      </m:naryPr>
-                      <m:sub>
-                        <m:r>
-                          <w:rPr>
-                            <w:rFonts w:ascii="Cambria Math" w:eastAsia="Yu Mincho" w:hAnsi="Cambria Math" w:cs="Times New Roman"/>
-                            <w:sz w:val="24"/>
-                            <w:szCs w:val="24"/>
-                            <w:lang w:eastAsia="ja-JP"/>
-                          </w:rPr>
-                          <m:t>i=1</m:t>
-                        </m:r>
-                      </m:sub>
-                      <m:sup>
-                        <m:r>
-                          <w:rPr>
-                            <w:rFonts w:ascii="Cambria Math" w:eastAsia="Yu Mincho" w:hAnsi="Cambria Math" w:cs="Times New Roman"/>
-                            <w:sz w:val="24"/>
-                            <w:szCs w:val="24"/>
-                            <w:lang w:eastAsia="ja-JP"/>
-                          </w:rPr>
-                          <m:t>n</m:t>
-                        </m:r>
-                      </m:sup>
-                      <m:e>
-                        <m:sSub>
-                          <m:sSubPr>
-                            <m:ctrlPr>
-                              <w:rPr>
-                                <w:rFonts w:ascii="Cambria Math" w:eastAsia="Yu Mincho" w:hAnsi="Cambria Math" w:cs="Times New Roman"/>
-                                <w:i/>
-                                <w:sz w:val="24"/>
-                                <w:szCs w:val="24"/>
-                                <w:lang w:eastAsia="ja-JP"/>
-                              </w:rPr>
-                            </m:ctrlPr>
-                          </m:sSubPr>
-                          <m:e>
-                            <m:r>
-                              <w:rPr>
-                                <w:rFonts w:ascii="Cambria Math" w:eastAsia="Yu Mincho" w:hAnsi="Cambria Math" w:cs="Times New Roman"/>
-                                <w:sz w:val="24"/>
-                                <w:szCs w:val="24"/>
-                                <w:lang w:eastAsia="ja-JP"/>
-                              </w:rPr>
-                              <m:t>r</m:t>
-                            </m:r>
-                          </m:e>
-                          <m:sub>
-                            <m:r>
-                              <w:rPr>
-                                <w:rFonts w:ascii="Cambria Math" w:eastAsia="Yu Mincho" w:hAnsi="Cambria Math" w:cs="Times New Roman"/>
-                                <w:sz w:val="24"/>
-                                <w:szCs w:val="24"/>
-                                <w:lang w:eastAsia="ja-JP"/>
-                              </w:rPr>
-                              <m:t>i</m:t>
-                            </m:r>
-                          </m:sub>
-                        </m:sSub>
-                      </m:e>
-                    </m:nary>
-                  </m:den>
-                </m:f>
-                <m:nary>
-                  <m:naryPr>
-                    <m:chr m:val="∑"/>
-                    <m:limLoc m:val="undOvr"/>
-                    <m:ctrlPr>
-                      <w:rPr>
-                        <w:rFonts w:ascii="Cambria Math" w:eastAsia="Yu Mincho" w:hAnsi="Cambria Math" w:cs="Times New Roman"/>
-                        <w:i/>
-                        <w:sz w:val="24"/>
-                        <w:szCs w:val="24"/>
-                        <w:lang w:eastAsia="ja-JP"/>
-                      </w:rPr>
-                    </m:ctrlPr>
-                  </m:naryPr>
-                  <m:sub>
-                    <m:r>
-                      <w:rPr>
-                        <w:rFonts w:ascii="Cambria Math" w:eastAsia="Yu Mincho" w:hAnsi="Cambria Math" w:cs="Times New Roman"/>
-                        <w:sz w:val="24"/>
-                        <w:szCs w:val="24"/>
-                        <w:lang w:eastAsia="ja-JP"/>
-                      </w:rPr>
-                      <m:t>i=1</m:t>
-                    </m:r>
-                  </m:sub>
-                  <m:sup>
-                    <m:r>
-                      <w:rPr>
-                        <w:rFonts w:ascii="Cambria Math" w:eastAsia="Yu Mincho" w:hAnsi="Cambria Math" w:cs="Times New Roman"/>
-                        <w:sz w:val="24"/>
-                        <w:szCs w:val="24"/>
-                        <w:lang w:eastAsia="ja-JP"/>
-                      </w:rPr>
-                      <m:t>n</m:t>
-                    </m:r>
-                  </m:sup>
-                  <m:e>
-                    <m:sSub>
-                      <m:sSubPr>
-                        <m:ctrlPr>
-                          <w:rPr>
-                            <w:rFonts w:ascii="Cambria Math" w:eastAsia="Yu Mincho" w:hAnsi="Cambria Math" w:cs="Times New Roman"/>
-                            <w:i/>
-                            <w:sz w:val="24"/>
-                            <w:szCs w:val="24"/>
-                            <w:lang w:eastAsia="ja-JP"/>
-                          </w:rPr>
-                        </m:ctrlPr>
-                      </m:sSubPr>
-                      <m:e>
-                        <m:r>
-                          <w:rPr>
-                            <w:rFonts w:ascii="Cambria Math" w:eastAsia="Yu Mincho" w:hAnsi="Cambria Math" w:cs="Times New Roman"/>
-                            <w:sz w:val="24"/>
-                            <w:szCs w:val="24"/>
-                            <w:lang w:eastAsia="ja-JP"/>
-                          </w:rPr>
-                          <m:t>TTP</m:t>
-                        </m:r>
-                      </m:e>
-                      <m:sub>
-                        <m:r>
-                          <w:rPr>
-                            <w:rFonts w:ascii="Cambria Math" w:eastAsia="Yu Mincho" w:hAnsi="Cambria Math" w:cs="Times New Roman"/>
-                            <w:sz w:val="24"/>
-                            <w:szCs w:val="24"/>
-                            <w:lang w:eastAsia="ja-JP"/>
-                          </w:rPr>
-                          <m:t>i</m:t>
-                        </m:r>
-                      </m:sub>
-                    </m:sSub>
-                    <m:r>
-                      <w:rPr>
-                        <w:rFonts w:ascii="Cambria Math" w:eastAsia="Yu Mincho" w:hAnsi="Cambria Math" w:cs="Times New Roman"/>
-                        <w:sz w:val="24"/>
-                        <w:szCs w:val="24"/>
-                        <w:lang w:eastAsia="ja-JP"/>
-                      </w:rPr>
-                      <m:t>∙</m:t>
-                    </m:r>
-                    <m:sSub>
-                      <m:sSubPr>
-                        <m:ctrlPr>
-                          <w:rPr>
-                            <w:rFonts w:ascii="Cambria Math" w:eastAsia="Yu Mincho" w:hAnsi="Cambria Math" w:cs="Times New Roman"/>
-                            <w:i/>
-                            <w:sz w:val="24"/>
-                            <w:szCs w:val="24"/>
-                            <w:lang w:eastAsia="ja-JP"/>
-                          </w:rPr>
-                        </m:ctrlPr>
-                      </m:sSubPr>
-                      <m:e>
-                        <m:r>
-                          <w:rPr>
-                            <w:rFonts w:ascii="Cambria Math" w:eastAsia="Yu Mincho" w:hAnsi="Cambria Math" w:cs="Times New Roman"/>
-                            <w:sz w:val="24"/>
-                            <w:szCs w:val="24"/>
-                            <w:lang w:eastAsia="ja-JP"/>
-                          </w:rPr>
-                          <m:t>r</m:t>
-                        </m:r>
-                      </m:e>
-                      <m:sub>
-                        <m:r>
-                          <w:rPr>
-                            <w:rFonts w:ascii="Cambria Math" w:eastAsia="Yu Mincho" w:hAnsi="Cambria Math" w:cs="Times New Roman"/>
-                            <w:sz w:val="24"/>
-                            <w:szCs w:val="24"/>
-                            <w:lang w:eastAsia="ja-JP"/>
-                          </w:rPr>
-                          <m:t>i</m:t>
-                        </m:r>
-                      </m:sub>
-                    </m:sSub>
-                  </m:e>
-                </m:nary>
-              </m:oMath>
-            </m:oMathPara>
-          </w:p>
-        </w:tc>
-        <w:tc>
-          <w:tcPr>
-            <w:tcW w:w="347" w:type="pct"/>
-            <w:vAlign w:val="center"/>
-            <w:hideMark/>
-          </w:tcPr>
-          <w:p>
-            <w:pPr>
-              <w:spacing w:line="240" w:lineRule="auto"/>
-              <w:jc w:val="center"/>
-              <w:rPr>
-                <w:rFonts w:ascii="Times New Roman" w:eastAsia="Yu Mincho" w:hAnsi="Times New Roman" w:cs="Times New Roman"/>
-                <w:sz w:val="24"/>
-                <w:szCs w:val="24"/>
-                <w:lang w:eastAsia="ja-JP"/>
-              </w:rPr>
-            </w:pPr>
-            <w:r>
-              <w:rPr>
-                <w:rFonts w:ascii="Times New Roman" w:eastAsia="Yu Mincho" w:hAnsi="Times New Roman" w:cs="Times New Roman"/>
-                <w:sz w:val="24"/>
-                <w:szCs w:val="24"/>
-                <w:lang w:eastAsia="ja-JP"/>
-              </w:rPr>
-              <w:t>(</w:t>
-            </w:r>
-            <w:r>
-              <w:rPr>
-                <w:rFonts w:ascii="Times New Roman" w:hAnsi="Times New Roman" w:cs="Times New Roman"/>
-                <w:sz w:val="24"/>
-                <w:szCs w:val="24"/>
-              </w:rPr>
-              <w:fldChar w:fldCharType="begin"/>
-            </w:r>
-            <w:r>
-              <w:rPr>
-                <w:rFonts w:ascii="Times New Roman" w:hAnsi="Times New Roman" w:cs="Times New Roman"/>
-                <w:sz w:val="24"/>
-                <w:szCs w:val="24"/>
-              </w:rPr>
-              <w:instrText xml:space="preserve"> SEQ Equation \* ARABIC </w:instrText>
-            </w:r>
-            <w:r>
-              <w:rPr>
-                <w:rFonts w:ascii="Times New Roman" w:hAnsi="Times New Roman" w:cs="Times New Roman"/>
-                <w:sz w:val="24"/>
-                <w:szCs w:val="24"/>
-              </w:rPr>
-              <w:fldChar w:fldCharType="separate"/>
-            </w:r>
-            <w:r>
-              <w:rPr>
-                <w:rFonts w:ascii="Times New Roman" w:hAnsi="Times New Roman" w:cs="Times New Roman"/>
-                <w:noProof/>
-                <w:sz w:val="24"/>
-                <w:szCs w:val="24"/>
-              </w:rPr>
-              <w:t>8</w:t>
-            </w:r>
-            <w:r>
-              <w:rPr>
-                <w:rFonts w:ascii="Times New Roman" w:hAnsi="Times New Roman" w:cs="Times New Roman"/>
-                <w:sz w:val="24"/>
-                <w:szCs w:val="24"/>
-              </w:rPr>
-              <w:fldChar w:fldCharType="end"/>
-            </w:r>
-            <w:r>
-              <w:rPr>
-                <w:rFonts w:ascii="Times New Roman" w:eastAsia="Yu Mincho" w:hAnsi="Times New Roman" w:cs="Times New Roman"/>
-                <w:sz w:val="24"/>
-                <w:szCs w:val="24"/>
-                <w:lang w:eastAsia="ja-JP"/>
-              </w:rPr>
-              <w:t>)</w:t>
-            </w:r>
-          </w:p>
-        </w:tc>
-      </w:tr>
-    </w:tbl>
-    <w:p>
-      <w:pPr>
-        <w:spacing w:line="240" w:lineRule="auto"/>
-        <w:jc w:val="both"/>
-        <w:rPr>
-          <w:rFonts w:ascii="Times New Roman" w:eastAsia="Yu Mincho" w:hAnsi="Times New Roman" w:cs="Times New Roman"/>
-          <w:sz w:val="24"/>
-          <w:szCs w:val="24"/>
-          <w:lang w:eastAsia="ja-JP"/>
+          <w:sz w:val="24"/>
+          <w:szCs w:val="24"/>
         </w:rPr>
       </w:pPr>
     </w:p>
@@ -22461,124 +22089,24 @@
         <w:spacing w:line="240" w:lineRule="auto"/>
         <w:jc w:val="both"/>
         <w:rPr>
-          <w:rFonts w:ascii="Times New Roman" w:eastAsia="Yu Mincho" w:hAnsi="Times New Roman" w:cs="Times New Roman"/>
-          <w:sz w:val="24"/>
-          <w:szCs w:val="24"/>
-          <w:lang w:eastAsia="ja-JP"/>
+          <w:rFonts w:ascii="Times New Roman" w:hAnsi="Times New Roman" w:cs="Times New Roman"/>
+          <w:b/>
+          <w:sz w:val="24"/>
+          <w:szCs w:val="24"/>
         </w:rPr>
       </w:pPr>
-      <w:proofErr w:type="gramStart"/>
-      <w:r>
-        <w:rPr>
-          <w:rFonts w:ascii="Times New Roman" w:eastAsia="Yu Mincho" w:hAnsi="Times New Roman" w:cs="Times New Roman"/>
-          <w:sz w:val="24"/>
-          <w:szCs w:val="24"/>
-          <w:lang w:eastAsia="ja-JP"/>
-        </w:rPr>
-        <w:t>where</w:t>
-      </w:r>
-      <w:proofErr w:type="gramEnd"/>
-      <w:r>
-        <w:rPr>
-          <w:rFonts w:ascii="Times New Roman" w:eastAsia="Yu Mincho" w:hAnsi="Times New Roman" w:cs="Times New Roman"/>
-          <w:sz w:val="24"/>
-          <w:szCs w:val="24"/>
-          <w:lang w:eastAsia="ja-JP"/>
-        </w:rPr>
-        <w:t xml:space="preserve"> </w:t>
-      </w:r>
-      <m:oMath>
-        <m:sSub>
-          <m:sSubPr>
-            <m:ctrlPr>
-              <w:rPr>
-                <w:rFonts w:ascii="Cambria Math" w:eastAsia="Yu Mincho" w:hAnsi="Cambria Math" w:cs="Times New Roman"/>
-                <w:i/>
-                <w:sz w:val="24"/>
-                <w:szCs w:val="24"/>
-                <w:lang w:eastAsia="ja-JP"/>
-              </w:rPr>
-            </m:ctrlPr>
-          </m:sSubPr>
-          <m:e>
-            <m:r>
-              <w:rPr>
-                <w:rFonts w:ascii="Cambria Math" w:eastAsia="Yu Mincho" w:hAnsi="Cambria Math" w:cs="Times New Roman"/>
-                <w:sz w:val="24"/>
-                <w:szCs w:val="24"/>
-                <w:lang w:eastAsia="ja-JP"/>
-              </w:rPr>
-              <m:t>r</m:t>
-            </m:r>
-          </m:e>
-          <m:sub>
-            <m:r>
-              <w:rPr>
-                <w:rFonts w:ascii="Cambria Math" w:eastAsia="Yu Mincho" w:hAnsi="Cambria Math" w:cs="Times New Roman"/>
-                <w:sz w:val="24"/>
-                <w:szCs w:val="24"/>
-                <w:lang w:eastAsia="ja-JP"/>
-              </w:rPr>
-              <m:t>i</m:t>
-            </m:r>
-          </m:sub>
-        </m:sSub>
-      </m:oMath>
-      <w:r>
-        <w:rPr>
-          <w:rFonts w:ascii="Times New Roman" w:eastAsia="Yu Mincho" w:hAnsi="Times New Roman" w:cs="Times New Roman"/>
-          <w:sz w:val="24"/>
-          <w:szCs w:val="24"/>
-          <w:lang w:eastAsia="ja-JP"/>
-        </w:rPr>
-        <w:t xml:space="preserve"> is the number of people who use this transfer.</w:t>
+      <w:r>
+        <w:rPr>
+          <w:rFonts w:ascii="Times New Roman" w:hAnsi="Times New Roman" w:cs="Times New Roman"/>
+          <w:b/>
+          <w:sz w:val="24"/>
+          <w:szCs w:val="24"/>
+        </w:rPr>
+        <w:t>References</w:t>
       </w:r>
     </w:p>
-    <w:p>
-      <w:pPr>
-        <w:spacing w:line="240" w:lineRule="auto"/>
-        <w:jc w:val="both"/>
-        <w:rPr>
-          <w:rFonts w:ascii="Times New Roman" w:hAnsi="Times New Roman" w:cs="Times New Roman"/>
-          <w:sz w:val="24"/>
-          <w:szCs w:val="24"/>
-        </w:rPr>
-      </w:pPr>
-    </w:p>
-    <w:p>
-      <w:pPr>
-        <w:spacing w:line="240" w:lineRule="auto"/>
-        <w:jc w:val="both"/>
-        <w:rPr>
-          <w:rFonts w:ascii="Times New Roman" w:hAnsi="Times New Roman" w:cs="Times New Roman"/>
-          <w:sz w:val="24"/>
-          <w:szCs w:val="24"/>
-        </w:rPr>
-      </w:pPr>
-    </w:p>
-    <w:p>
-      <w:pPr>
-        <w:spacing w:line="240" w:lineRule="auto"/>
-        <w:jc w:val="both"/>
-        <w:rPr>
-          <w:rFonts w:ascii="Times New Roman" w:hAnsi="Times New Roman" w:cs="Times New Roman"/>
-          <w:b/>
-          <w:sz w:val="24"/>
-          <w:szCs w:val="24"/>
-        </w:rPr>
-      </w:pPr>
-      <w:r>
-        <w:rPr>
-          <w:rFonts w:ascii="Times New Roman" w:hAnsi="Times New Roman" w:cs="Times New Roman"/>
-          <w:b/>
-          <w:sz w:val="24"/>
-          <w:szCs w:val="24"/>
-        </w:rPr>
-        <w:t>References</w:t>
-      </w:r>
-    </w:p>
-    <w:commentRangeStart w:id="10"/>
     <w:commentRangeStart w:id="11"/>
+    <w:commentRangeStart w:id="12"/>
     <w:p>
       <w:pPr>
         <w:widowControl w:val="0"/>
@@ -22586,7 +22114,6 @@
         <w:autoSpaceDN w:val="0"/>
         <w:adjustRightInd w:val="0"/>
         <w:spacing w:line="240" w:lineRule="auto"/>
-        <w:ind w:left="480" w:hanging="480"/>
         <w:rPr>
           <w:rFonts w:ascii="Times New Roman" w:hAnsi="Times New Roman" w:cs="Times New Roman"/>
           <w:noProof/>
@@ -22625,7 +22152,7 @@
           <w:sz w:val="24"/>
           <w:szCs w:val="24"/>
         </w:rPr>
-        <w:t xml:space="preserve">Algers, S., Hansen, S., &amp; Tegner, G. (1975). Role of Waiting Time, Comfort, and Convenience in Modal Choice for Work Trip. </w:t>
+        <w:t xml:space="preserve">Antrim, A. and Barbeau, S. (2008) ‘THE MANY USES OF GTFS DATA – OPENING THE DOOR TO TRANSIT AND MULTIMODAL APPLICATIONS Aaron’, </w:t>
       </w:r>
       <w:r>
         <w:rPr>
@@ -22636,7 +22163,7 @@
           <w:sz w:val="24"/>
           <w:szCs w:val="24"/>
         </w:rPr>
-        <w:t>Transportation Research Record</w:t>
+        <w:t>Locationaware.Usf.Edu</w:t>
       </w:r>
       <w:r>
         <w:rPr>
@@ -22645,27 +22172,7 @@
           <w:sz w:val="24"/>
           <w:szCs w:val="24"/>
         </w:rPr>
-        <w:t xml:space="preserve">, </w:t>
-      </w:r>
-      <w:r>
-        <w:rPr>
-          <w:rFonts w:ascii="Times New Roman" w:hAnsi="Times New Roman" w:cs="Times New Roman"/>
-          <w:i/>
-          <w:iCs/>
-          <w:noProof/>
-          <w:sz w:val="24"/>
-          <w:szCs w:val="24"/>
-        </w:rPr>
-        <w:t>534</w:t>
-      </w:r>
-      <w:r>
-        <w:rPr>
-          <w:rFonts w:ascii="Times New Roman" w:hAnsi="Times New Roman" w:cs="Times New Roman"/>
-          <w:noProof/>
-          <w:sz w:val="24"/>
-          <w:szCs w:val="24"/>
-        </w:rPr>
-        <w:t>(534), 38–51.</w:t>
+        <w:t>, 4.</w:t>
       </w:r>
     </w:p>
     <w:p>
@@ -22675,7 +22182,6 @@
         <w:autoSpaceDN w:val="0"/>
         <w:adjustRightInd w:val="0"/>
         <w:spacing w:line="240" w:lineRule="auto"/>
-        <w:ind w:left="480" w:hanging="480"/>
         <w:rPr>
           <w:rFonts w:ascii="Times New Roman" w:hAnsi="Times New Roman" w:cs="Times New Roman"/>
           <w:noProof/>
@@ -22690,7 +22196,7 @@
           <w:sz w:val="24"/>
           <w:szCs w:val="24"/>
         </w:rPr>
-        <w:t xml:space="preserve">Antrim, A., &amp; Barbeau, S. (2008). THE MANY USES OF GTFS DATA – OPENING THE DOOR TO TRANSIT AND MULTIMODAL APPLICATIONS Aaron. </w:t>
+        <w:t xml:space="preserve">Ben Ayed, A., Ben Halima, M. and Alimi, A. M. (2015) ‘Big data analytics for logistics and transportation’, in </w:t>
       </w:r>
       <w:r>
         <w:rPr>
@@ -22701,7 +22207,7 @@
           <w:sz w:val="24"/>
           <w:szCs w:val="24"/>
         </w:rPr>
-        <w:t>Locationaware.Usf.Edu</w:t>
+        <w:t>2015 4th IEEE International Conference on Advanced Logistics and Transport, IEEE ICALT 2015</w:t>
       </w:r>
       <w:r>
         <w:rPr>
@@ -22710,27 +22216,7 @@
           <w:sz w:val="24"/>
           <w:szCs w:val="24"/>
         </w:rPr>
-        <w:t xml:space="preserve">, </w:t>
-      </w:r>
-      <w:r>
-        <w:rPr>
-          <w:rFonts w:ascii="Times New Roman" w:hAnsi="Times New Roman" w:cs="Times New Roman"/>
-          <w:i/>
-          <w:iCs/>
-          <w:noProof/>
-          <w:sz w:val="24"/>
-          <w:szCs w:val="24"/>
-        </w:rPr>
-        <w:t>4</w:t>
-      </w:r>
-      <w:r>
-        <w:rPr>
-          <w:rFonts w:ascii="Times New Roman" w:hAnsi="Times New Roman" w:cs="Times New Roman"/>
-          <w:noProof/>
-          <w:sz w:val="24"/>
-          <w:szCs w:val="24"/>
-        </w:rPr>
-        <w:t>. Retrieved from http://medcontent.metapress.com/index/A65RM03P4874243N.pdf%5Cnhttp://www.locationaware.usf.edu/wp-content/uploads/2010/02/The-Many-Uses-of-GTFS-Data-–-ITS-America-submission-abbreviated.pdf</w:t>
+        <w:t>. IEEE, pp. 311–316. doi: 10.1109/ICAdLT.2015.7136630.</w:t>
       </w:r>
     </w:p>
     <w:p>
@@ -22740,7 +22226,6 @@
         <w:autoSpaceDN w:val="0"/>
         <w:adjustRightInd w:val="0"/>
         <w:spacing w:line="240" w:lineRule="auto"/>
-        <w:ind w:left="480" w:hanging="480"/>
         <w:rPr>
           <w:rFonts w:ascii="Times New Roman" w:hAnsi="Times New Roman" w:cs="Times New Roman"/>
           <w:noProof/>
@@ -22755,7 +22240,8 @@
           <w:sz w:val="24"/>
           <w:szCs w:val="24"/>
         </w:rPr>
-        <w:t xml:space="preserve">Bakillah, M., Liang, S. H. L., &amp; Zipf, A. (2012). Toward coupling sensor data and volunteered geographic information (VGI) with agent-based transport simulation in the context of smart cities. </w:t>
+        <w:lastRenderedPageBreak/>
+        <w:t xml:space="preserve">Bakillah, M., Liang, S. H. L. and Zipf, A. (2012) ‘Toward coupling sensor data and volunteered geographic information (VGI) with agent-based transport simulation in the context of smart cities’, in </w:t>
       </w:r>
       <w:r>
         <w:rPr>
@@ -22775,7 +22261,7 @@
           <w:sz w:val="24"/>
           <w:szCs w:val="24"/>
         </w:rPr>
-        <w:t>, 17–23. https://doi.org/10.1145/2451716.2451719</w:t>
+        <w:t>. ACM, pp. 17–23.</w:t>
       </w:r>
     </w:p>
     <w:p>
@@ -22785,7 +22271,6 @@
         <w:autoSpaceDN w:val="0"/>
         <w:adjustRightInd w:val="0"/>
         <w:spacing w:line="240" w:lineRule="auto"/>
-        <w:ind w:left="480" w:hanging="480"/>
         <w:rPr>
           <w:rFonts w:ascii="Times New Roman" w:hAnsi="Times New Roman" w:cs="Times New Roman"/>
           <w:noProof/>
@@ -22800,7 +22285,7 @@
           <w:sz w:val="24"/>
           <w:szCs w:val="24"/>
         </w:rPr>
-        <w:t xml:space="preserve">Ben Ayed, A., Ben Halima, M., &amp; Alimi, A. M. (2015). Big data analytics for logistics and transportation. </w:t>
+        <w:t xml:space="preserve">Ceder, A. (2016) </w:t>
       </w:r>
       <w:r>
         <w:rPr>
@@ -22811,7 +22296,7 @@
           <w:sz w:val="24"/>
           <w:szCs w:val="24"/>
         </w:rPr>
-        <w:t>2015 4th IEEE International Conference on Advanced Logistics and Transport, IEEE ICALT 2015</w:t>
+        <w:t>Public transit planning and operation: Modeling, practice and behavior, second edition</w:t>
       </w:r>
       <w:r>
         <w:rPr>
@@ -22820,7 +22305,27 @@
           <w:sz w:val="24"/>
           <w:szCs w:val="24"/>
         </w:rPr>
-        <w:t>, 311–316. https://doi.org/10.1109/ICAdLT.2015.7136630</w:t>
+        <w:t xml:space="preserve">, </w:t>
+      </w:r>
+      <w:r>
+        <w:rPr>
+          <w:rFonts w:ascii="Times New Roman" w:hAnsi="Times New Roman" w:cs="Times New Roman"/>
+          <w:i/>
+          <w:iCs/>
+          <w:noProof/>
+          <w:sz w:val="24"/>
+          <w:szCs w:val="24"/>
+        </w:rPr>
+        <w:t>Public Transit Planning and Operation: Modeling, Practice and Behavior, Second Edition</w:t>
+      </w:r>
+      <w:r>
+        <w:rPr>
+          <w:rFonts w:ascii="Times New Roman" w:hAnsi="Times New Roman" w:cs="Times New Roman"/>
+          <w:noProof/>
+          <w:sz w:val="24"/>
+          <w:szCs w:val="24"/>
+        </w:rPr>
+        <w:t>. CRC press.</w:t>
       </w:r>
     </w:p>
     <w:p>
@@ -22830,7 +22335,6 @@
         <w:autoSpaceDN w:val="0"/>
         <w:adjustRightInd w:val="0"/>
         <w:spacing w:line="240" w:lineRule="auto"/>
-        <w:ind w:left="480" w:hanging="480"/>
         <w:rPr>
           <w:rFonts w:ascii="Times New Roman" w:hAnsi="Times New Roman" w:cs="Times New Roman"/>
           <w:noProof/>
@@ -22845,7 +22349,7 @@
           <w:sz w:val="24"/>
           <w:szCs w:val="24"/>
         </w:rPr>
-        <w:t xml:space="preserve">Ceder, A. (2016). Public transit planning and operation: Modeling, practice and behavior, second edition. In </w:t>
+        <w:t xml:space="preserve">Chen, M., Mao, S. and Liu, Y. (2014) ‘Big data: A survey’, </w:t>
       </w:r>
       <w:r>
         <w:rPr>
@@ -22856,7 +22360,7 @@
           <w:sz w:val="24"/>
           <w:szCs w:val="24"/>
         </w:rPr>
-        <w:t>Public Transit Planning and Operation: Modeling, Practice and Behavior, Second Edition</w:t>
+        <w:t>Mobile networks and applications</w:t>
       </w:r>
       <w:r>
         <w:rPr>
@@ -22865,7 +22369,7 @@
           <w:sz w:val="24"/>
           <w:szCs w:val="24"/>
         </w:rPr>
-        <w:t>. CRC press.</w:t>
+        <w:t>. Springer, 19(2), pp. 171–209.</w:t>
       </w:r>
     </w:p>
     <w:p>
@@ -22875,7 +22379,6 @@
         <w:autoSpaceDN w:val="0"/>
         <w:adjustRightInd w:val="0"/>
         <w:spacing w:line="240" w:lineRule="auto"/>
-        <w:ind w:left="480" w:hanging="480"/>
         <w:rPr>
           <w:rFonts w:ascii="Times New Roman" w:hAnsi="Times New Roman" w:cs="Times New Roman"/>
           <w:noProof/>
@@ -22890,7 +22393,7 @@
           <w:sz w:val="24"/>
           <w:szCs w:val="24"/>
         </w:rPr>
-        <w:t xml:space="preserve">Chen, M., Mao, S., &amp; Liu, Y. (2014). Big data: A survey. </w:t>
+        <w:t xml:space="preserve">Chu, X. (2010) </w:t>
       </w:r>
       <w:r>
         <w:rPr>
@@ -22901,7 +22404,7 @@
           <w:sz w:val="24"/>
           <w:szCs w:val="24"/>
         </w:rPr>
-        <w:t>Mobile Networks and Applications</w:t>
+        <w:t>A Guidebook for Using Automatic Passenger Counter Data for National Transit Database ( NTD ) Reporting</w:t>
       </w:r>
       <w:r>
         <w:rPr>
@@ -22910,27 +22413,7 @@
           <w:sz w:val="24"/>
           <w:szCs w:val="24"/>
         </w:rPr>
-        <w:t xml:space="preserve">, </w:t>
-      </w:r>
-      <w:r>
-        <w:rPr>
-          <w:rFonts w:ascii="Times New Roman" w:hAnsi="Times New Roman" w:cs="Times New Roman"/>
-          <w:i/>
-          <w:iCs/>
-          <w:noProof/>
-          <w:sz w:val="24"/>
-          <w:szCs w:val="24"/>
-        </w:rPr>
-        <w:t>19</w:t>
-      </w:r>
-      <w:r>
-        <w:rPr>
-          <w:rFonts w:ascii="Times New Roman" w:hAnsi="Times New Roman" w:cs="Times New Roman"/>
-          <w:noProof/>
-          <w:sz w:val="24"/>
-          <w:szCs w:val="24"/>
-        </w:rPr>
-        <w:t>(2), 171–209.</w:t>
+        <w:t>. National Center for Transit Research (US).</w:t>
       </w:r>
     </w:p>
     <w:p>
@@ -22940,7 +22423,6 @@
         <w:autoSpaceDN w:val="0"/>
         <w:adjustRightInd w:val="0"/>
         <w:spacing w:line="240" w:lineRule="auto"/>
-        <w:ind w:left="480" w:hanging="480"/>
         <w:rPr>
           <w:rFonts w:ascii="Times New Roman" w:hAnsi="Times New Roman" w:cs="Times New Roman"/>
           <w:noProof/>
@@ -22955,7 +22437,7 @@
           <w:sz w:val="24"/>
           <w:szCs w:val="24"/>
         </w:rPr>
-        <w:t xml:space="preserve">Chu, X. (2010). </w:t>
+        <w:t xml:space="preserve">CTPS, C. T. P. S. (1997) </w:t>
       </w:r>
       <w:r>
         <w:rPr>
@@ -22966,7 +22448,7 @@
           <w:sz w:val="24"/>
           <w:szCs w:val="24"/>
         </w:rPr>
-        <w:t>A Guidebook for Using Automatic Passenger Counter Data for National Transit Database ( NTD ) Reporting</w:t>
+        <w:t>Transfer Penalties in Urban Mode Choice Modeling. Travel Model Improvement Program</w:t>
       </w:r>
       <w:r>
         <w:rPr>
@@ -22975,7 +22457,7 @@
           <w:sz w:val="24"/>
           <w:szCs w:val="24"/>
         </w:rPr>
-        <w:t>. National Center for Transit Research (US).</w:t>
+        <w:t>. US Dept. of Transportation.</w:t>
       </w:r>
     </w:p>
     <w:p>
@@ -22985,7 +22467,6 @@
         <w:autoSpaceDN w:val="0"/>
         <w:adjustRightInd w:val="0"/>
         <w:spacing w:line="240" w:lineRule="auto"/>
-        <w:ind w:left="480" w:hanging="480"/>
         <w:rPr>
           <w:rFonts w:ascii="Times New Roman" w:hAnsi="Times New Roman" w:cs="Times New Roman"/>
           <w:noProof/>
@@ -23000,7 +22481,7 @@
           <w:sz w:val="24"/>
           <w:szCs w:val="24"/>
         </w:rPr>
-        <w:t xml:space="preserve">CTPS, C. T. P. S. (1997). </w:t>
+        <w:t xml:space="preserve">Dessouky, M. </w:t>
       </w:r>
       <w:r>
         <w:rPr>
@@ -23011,7 +22492,7 @@
           <w:sz w:val="24"/>
           <w:szCs w:val="24"/>
         </w:rPr>
-        <w:t>Transfer Penalties in Urban Mode Choice Modeling. Travel Model Improvement Program</w:t>
+        <w:t>et al.</w:t>
       </w:r>
       <w:r>
         <w:rPr>
@@ -23020,7 +22501,27 @@
           <w:sz w:val="24"/>
           <w:szCs w:val="24"/>
         </w:rPr>
-        <w:t>. US Dept. of Transportation.</w:t>
+        <w:t xml:space="preserve"> (1999) ‘Bus dispatching at timed transfer transit stations using bus tracking technology’, </w:t>
+      </w:r>
+      <w:r>
+        <w:rPr>
+          <w:rFonts w:ascii="Times New Roman" w:hAnsi="Times New Roman" w:cs="Times New Roman"/>
+          <w:i/>
+          <w:iCs/>
+          <w:noProof/>
+          <w:sz w:val="24"/>
+          <w:szCs w:val="24"/>
+        </w:rPr>
+        <w:t>Transportation Research Part C: Emerging Technologies</w:t>
+      </w:r>
+      <w:r>
+        <w:rPr>
+          <w:rFonts w:ascii="Times New Roman" w:hAnsi="Times New Roman" w:cs="Times New Roman"/>
+          <w:noProof/>
+          <w:sz w:val="24"/>
+          <w:szCs w:val="24"/>
+        </w:rPr>
+        <w:t>. Elsevier, 7(4), pp. 187–208.</w:t>
       </w:r>
     </w:p>
     <w:p>
@@ -23030,7 +22531,6 @@
         <w:autoSpaceDN w:val="0"/>
         <w:adjustRightInd w:val="0"/>
         <w:spacing w:line="240" w:lineRule="auto"/>
-        <w:ind w:left="480" w:hanging="480"/>
         <w:rPr>
           <w:rFonts w:ascii="Times New Roman" w:hAnsi="Times New Roman" w:cs="Times New Roman"/>
           <w:noProof/>
@@ -23045,7 +22545,7 @@
           <w:sz w:val="24"/>
           <w:szCs w:val="24"/>
         </w:rPr>
-        <w:t xml:space="preserve">Dessouky, M., Hall, R., Nowroozi, A., &amp; Mourikas, K. (1999). Bus dispatching at timed transfer transit stations using bus tracking technology. </w:t>
+        <w:t xml:space="preserve">Google Developers (2016) </w:t>
       </w:r>
       <w:r>
         <w:rPr>
@@ -23056,7 +22556,7 @@
           <w:sz w:val="24"/>
           <w:szCs w:val="24"/>
         </w:rPr>
-        <w:t>Transportation Research Part C: Emerging Technologies</w:t>
+        <w:t>GTFS Static Overview | Static Transit | Google Developers</w:t>
       </w:r>
       <w:r>
         <w:rPr>
@@ -23065,27 +22565,7 @@
           <w:sz w:val="24"/>
           <w:szCs w:val="24"/>
         </w:rPr>
-        <w:t xml:space="preserve">, </w:t>
-      </w:r>
-      <w:r>
-        <w:rPr>
-          <w:rFonts w:ascii="Times New Roman" w:hAnsi="Times New Roman" w:cs="Times New Roman"/>
-          <w:i/>
-          <w:iCs/>
-          <w:noProof/>
-          <w:sz w:val="24"/>
-          <w:szCs w:val="24"/>
-        </w:rPr>
-        <w:t>7</w:t>
-      </w:r>
-      <w:r>
-        <w:rPr>
-          <w:rFonts w:ascii="Times New Roman" w:hAnsi="Times New Roman" w:cs="Times New Roman"/>
-          <w:noProof/>
-          <w:sz w:val="24"/>
-          <w:szCs w:val="24"/>
-        </w:rPr>
-        <w:t>(4), 187–208. https://doi.org/10.1016/S0968-090X(99)00019-4</w:t>
+        <w:t>. Available at: https://developers.google.com/transit/gtfs/ (Accessed: 8 March 2018).</w:t>
       </w:r>
     </w:p>
     <w:p>
@@ -23095,7 +22575,6 @@
         <w:autoSpaceDN w:val="0"/>
         <w:adjustRightInd w:val="0"/>
         <w:spacing w:line="240" w:lineRule="auto"/>
-        <w:ind w:left="480" w:hanging="480"/>
         <w:rPr>
           <w:rFonts w:ascii="Times New Roman" w:hAnsi="Times New Roman" w:cs="Times New Roman"/>
           <w:noProof/>
@@ -23110,8 +22589,27 @@
           <w:sz w:val="24"/>
           <w:szCs w:val="24"/>
         </w:rPr>
-        <w:lastRenderedPageBreak/>
-        <w:t>Google Developers. (2016). GTFS Static Overview | Static Transit | Google Developers. Retrieved March 8, 2018, from https://developers.google.com/transit/gtfs/</w:t>
+        <w:t xml:space="preserve">Google Developers (2018) </w:t>
+      </w:r>
+      <w:r>
+        <w:rPr>
+          <w:rFonts w:ascii="Times New Roman" w:hAnsi="Times New Roman" w:cs="Times New Roman"/>
+          <w:i/>
+          <w:iCs/>
+          <w:noProof/>
+          <w:sz w:val="24"/>
+          <w:szCs w:val="24"/>
+        </w:rPr>
+        <w:t>Trip Updates</w:t>
+      </w:r>
+      <w:r>
+        <w:rPr>
+          <w:rFonts w:ascii="Times New Roman" w:hAnsi="Times New Roman" w:cs="Times New Roman"/>
+          <w:noProof/>
+          <w:sz w:val="24"/>
+          <w:szCs w:val="24"/>
+        </w:rPr>
+        <w:t>. Available at: https://developers.google.com/transit/gtfs-realtime/guides/trip-updates (Accessed: 8 April 2019).</w:t>
       </w:r>
     </w:p>
     <w:p>
@@ -23121,7 +22619,6 @@
         <w:autoSpaceDN w:val="0"/>
         <w:adjustRightInd w:val="0"/>
         <w:spacing w:line="240" w:lineRule="auto"/>
-        <w:ind w:left="480" w:hanging="480"/>
         <w:rPr>
           <w:rFonts w:ascii="Times New Roman" w:hAnsi="Times New Roman" w:cs="Times New Roman"/>
           <w:noProof/>
@@ -23136,7 +22633,27 @@
           <w:sz w:val="24"/>
           <w:szCs w:val="24"/>
         </w:rPr>
-        <w:t>Google Developers. (2018). Trip Updates. Retrieved April 8, 2019, from https://developers.google.com/transit/gtfs-realtime/guides/trip-updates</w:t>
+        <w:t xml:space="preserve">Guo, Z. and Wilson, N. H. M. (2004) ‘Assessment of the transfer penalty for transit trips: Geographic information system-based disaggregate modeling approach’, </w:t>
+      </w:r>
+      <w:r>
+        <w:rPr>
+          <w:rFonts w:ascii="Times New Roman" w:hAnsi="Times New Roman" w:cs="Times New Roman"/>
+          <w:i/>
+          <w:iCs/>
+          <w:noProof/>
+          <w:sz w:val="24"/>
+          <w:szCs w:val="24"/>
+        </w:rPr>
+        <w:t>Transportation Research Record</w:t>
+      </w:r>
+      <w:r>
+        <w:rPr>
+          <w:rFonts w:ascii="Times New Roman" w:hAnsi="Times New Roman" w:cs="Times New Roman"/>
+          <w:noProof/>
+          <w:sz w:val="24"/>
+          <w:szCs w:val="24"/>
+        </w:rPr>
+        <w:t>. Transportation Research Board of the National Academies, 1872(1872), pp. 10–18. doi: 10.3141/1872-02.</w:t>
       </w:r>
     </w:p>
     <w:p>
@@ -23146,7 +22663,6 @@
         <w:autoSpaceDN w:val="0"/>
         <w:adjustRightInd w:val="0"/>
         <w:spacing w:line="240" w:lineRule="auto"/>
-        <w:ind w:left="480" w:hanging="480"/>
         <w:rPr>
           <w:rFonts w:ascii="Times New Roman" w:hAnsi="Times New Roman" w:cs="Times New Roman"/>
           <w:noProof/>
@@ -23161,7 +22677,7 @@
           <w:sz w:val="24"/>
           <w:szCs w:val="24"/>
         </w:rPr>
-        <w:t xml:space="preserve">Guo, Z., &amp; Wilson, N. H. M. (2004). Assessment of the transfer penalty for transit trips: Geographic information system-based disaggregate modeling approach. </w:t>
+        <w:t xml:space="preserve">Guo, Z. and Wilson, N. H. M. (2011) ‘Assessing the cost of transfer inconvenience in public transport systems: A case study of the London Underground’, </w:t>
       </w:r>
       <w:r>
         <w:rPr>
@@ -23172,7 +22688,7 @@
           <w:sz w:val="24"/>
           <w:szCs w:val="24"/>
         </w:rPr>
-        <w:t>Transportation Research Record</w:t>
+        <w:t>Transportation Research Part A: Policy and Practice</w:t>
       </w:r>
       <w:r>
         <w:rPr>
@@ -23181,27 +22697,7 @@
           <w:sz w:val="24"/>
           <w:szCs w:val="24"/>
         </w:rPr>
-        <w:t xml:space="preserve">, </w:t>
-      </w:r>
-      <w:r>
-        <w:rPr>
-          <w:rFonts w:ascii="Times New Roman" w:hAnsi="Times New Roman" w:cs="Times New Roman"/>
-          <w:i/>
-          <w:iCs/>
-          <w:noProof/>
-          <w:sz w:val="24"/>
-          <w:szCs w:val="24"/>
-        </w:rPr>
-        <w:t>1872</w:t>
-      </w:r>
-      <w:r>
-        <w:rPr>
-          <w:rFonts w:ascii="Times New Roman" w:hAnsi="Times New Roman" w:cs="Times New Roman"/>
-          <w:noProof/>
-          <w:sz w:val="24"/>
-          <w:szCs w:val="24"/>
-        </w:rPr>
-        <w:t>(1872), 10–18. https://doi.org/10.3141/1872-02</w:t>
+        <w:t>. Pergamon, 45(2), pp. 91–104.</w:t>
       </w:r>
     </w:p>
     <w:p>
@@ -23211,7 +22707,6 @@
         <w:autoSpaceDN w:val="0"/>
         <w:adjustRightInd w:val="0"/>
         <w:spacing w:line="240" w:lineRule="auto"/>
-        <w:ind w:left="480" w:hanging="480"/>
         <w:rPr>
           <w:rFonts w:ascii="Times New Roman" w:hAnsi="Times New Roman" w:cs="Times New Roman"/>
           <w:noProof/>
@@ -23226,7 +22721,7 @@
           <w:sz w:val="24"/>
           <w:szCs w:val="24"/>
         </w:rPr>
-        <w:t xml:space="preserve">Guo, Z., &amp; Wilson, N. H. M. (2011). Assessing the cost of transfer inconvenience in public transport systems: A case study of the London Underground. </w:t>
+        <w:t xml:space="preserve">Hadas, Y. and Ranjitkar, P. (2012) ‘Modeling public-transit connectivity with spatial quality-of-transfer measurements’, </w:t>
       </w:r>
       <w:r>
         <w:rPr>
@@ -23237,7 +22732,7 @@
           <w:sz w:val="24"/>
           <w:szCs w:val="24"/>
         </w:rPr>
-        <w:t>Transportation Research Part A: Policy and Practice</w:t>
+        <w:t>Journal of Transport Geography</w:t>
       </w:r>
       <w:r>
         <w:rPr>
@@ -23246,27 +22741,7 @@
           <w:sz w:val="24"/>
           <w:szCs w:val="24"/>
         </w:rPr>
-        <w:t xml:space="preserve">, </w:t>
-      </w:r>
-      <w:r>
-        <w:rPr>
-          <w:rFonts w:ascii="Times New Roman" w:hAnsi="Times New Roman" w:cs="Times New Roman"/>
-          <w:i/>
-          <w:iCs/>
-          <w:noProof/>
-          <w:sz w:val="24"/>
-          <w:szCs w:val="24"/>
-        </w:rPr>
-        <w:t>45</w:t>
-      </w:r>
-      <w:r>
-        <w:rPr>
-          <w:rFonts w:ascii="Times New Roman" w:hAnsi="Times New Roman" w:cs="Times New Roman"/>
-          <w:noProof/>
-          <w:sz w:val="24"/>
-          <w:szCs w:val="24"/>
-        </w:rPr>
-        <w:t>(2), 91–104. https://doi.org/10.1016/j.tra.2010.11.002</w:t>
+        <w:t>. Elsevier, 22, pp. 137–147. doi: 10.1016/j.jtrangeo.2011.12.003.</w:t>
       </w:r>
     </w:p>
     <w:p>
@@ -23276,7 +22751,6 @@
         <w:autoSpaceDN w:val="0"/>
         <w:adjustRightInd w:val="0"/>
         <w:spacing w:line="240" w:lineRule="auto"/>
-        <w:ind w:left="480" w:hanging="480"/>
         <w:rPr>
           <w:rFonts w:ascii="Times New Roman" w:hAnsi="Times New Roman" w:cs="Times New Roman"/>
           <w:noProof/>
@@ -23291,7 +22765,7 @@
           <w:sz w:val="24"/>
           <w:szCs w:val="24"/>
         </w:rPr>
-        <w:t xml:space="preserve">Hadas, Y., &amp; Ranjitkar, P. (2012). Modeling public-transit connectivity with spatial quality-of-transfer measurements. </w:t>
+        <w:t xml:space="preserve">Han, A. F. (1987) ‘Assessment of Transfer Penalty to Bus Riders in Taipei: A Disaggregate Demand Modeling Approach’, </w:t>
       </w:r>
       <w:r>
         <w:rPr>
@@ -23302,7 +22776,7 @@
           <w:sz w:val="24"/>
           <w:szCs w:val="24"/>
         </w:rPr>
-        <w:t>Journal of Transport Geography</w:t>
+        <w:t>Transportation Research Record</w:t>
       </w:r>
       <w:r>
         <w:rPr>
@@ -23311,27 +22785,7 @@
           <w:sz w:val="24"/>
           <w:szCs w:val="24"/>
         </w:rPr>
-        <w:t xml:space="preserve">, </w:t>
-      </w:r>
-      <w:r>
-        <w:rPr>
-          <w:rFonts w:ascii="Times New Roman" w:hAnsi="Times New Roman" w:cs="Times New Roman"/>
-          <w:i/>
-          <w:iCs/>
-          <w:noProof/>
-          <w:sz w:val="24"/>
-          <w:szCs w:val="24"/>
-        </w:rPr>
-        <w:t>22</w:t>
-      </w:r>
-      <w:r>
-        <w:rPr>
-          <w:rFonts w:ascii="Times New Roman" w:hAnsi="Times New Roman" w:cs="Times New Roman"/>
-          <w:noProof/>
-          <w:sz w:val="24"/>
-          <w:szCs w:val="24"/>
-        </w:rPr>
-        <w:t>, 137–147. https://doi.org/10.1016/j.jtrangeo.2011.12.003</w:t>
+        <w:t>, 1139(Table 1), pp. 8–14.</w:t>
       </w:r>
     </w:p>
     <w:p>
@@ -23341,7 +22795,6 @@
         <w:autoSpaceDN w:val="0"/>
         <w:adjustRightInd w:val="0"/>
         <w:spacing w:line="240" w:lineRule="auto"/>
-        <w:ind w:left="480" w:hanging="480"/>
         <w:rPr>
           <w:rFonts w:ascii="Times New Roman" w:hAnsi="Times New Roman" w:cs="Times New Roman"/>
           <w:noProof/>
@@ -23356,7 +22809,7 @@
           <w:sz w:val="24"/>
           <w:szCs w:val="24"/>
         </w:rPr>
-        <w:t xml:space="preserve">Han, A. F. (1987). Assessment of Transfer Penalty to Bus Riders in Taipei: A Disaggregate Demand Modeling Approach. </w:t>
+        <w:t xml:space="preserve">Hilbert, M. (2016) ‘Big Data for Development: A Review of Promises and Challenges’, </w:t>
       </w:r>
       <w:r>
         <w:rPr>
@@ -23367,7 +22820,7 @@
           <w:sz w:val="24"/>
           <w:szCs w:val="24"/>
         </w:rPr>
-        <w:t>Transportation Research Record</w:t>
+        <w:t>Development Policy Review</w:t>
       </w:r>
       <w:r>
         <w:rPr>
@@ -23376,27 +22829,7 @@
           <w:sz w:val="24"/>
           <w:szCs w:val="24"/>
         </w:rPr>
-        <w:t xml:space="preserve">, </w:t>
-      </w:r>
-      <w:r>
-        <w:rPr>
-          <w:rFonts w:ascii="Times New Roman" w:hAnsi="Times New Roman" w:cs="Times New Roman"/>
-          <w:i/>
-          <w:iCs/>
-          <w:noProof/>
-          <w:sz w:val="24"/>
-          <w:szCs w:val="24"/>
-        </w:rPr>
-        <w:t>1139</w:t>
-      </w:r>
-      <w:r>
-        <w:rPr>
-          <w:rFonts w:ascii="Times New Roman" w:hAnsi="Times New Roman" w:cs="Times New Roman"/>
-          <w:noProof/>
-          <w:sz w:val="24"/>
-          <w:szCs w:val="24"/>
-        </w:rPr>
-        <w:t>(Table 1), 8–14.</w:t>
+        <w:t>. Wiley Online Library, 34(1), pp. 135–174.</w:t>
       </w:r>
     </w:p>
     <w:p>
@@ -23406,7 +22839,6 @@
         <w:autoSpaceDN w:val="0"/>
         <w:adjustRightInd w:val="0"/>
         <w:spacing w:line="240" w:lineRule="auto"/>
-        <w:ind w:left="480" w:hanging="480"/>
         <w:rPr>
           <w:rFonts w:ascii="Times New Roman" w:hAnsi="Times New Roman" w:cs="Times New Roman"/>
           <w:noProof/>
@@ -23421,7 +22853,7 @@
           <w:sz w:val="24"/>
           <w:szCs w:val="24"/>
         </w:rPr>
-        <w:t xml:space="preserve">Hilbert, M. (2016). Big Data for Development: A Review of Promises and Challenges. </w:t>
+        <w:t xml:space="preserve">Iseki, H. and Taylor, B. D. (2009) ‘Not all transfers are created equal: Towards a framework relating transfer connectivity to travel behaviour’, </w:t>
       </w:r>
       <w:r>
         <w:rPr>
@@ -23432,7 +22864,7 @@
           <w:sz w:val="24"/>
           <w:szCs w:val="24"/>
         </w:rPr>
-        <w:t>Development Policy Review</w:t>
+        <w:t>Transport Reviews</w:t>
       </w:r>
       <w:r>
         <w:rPr>
@@ -23441,27 +22873,7 @@
           <w:sz w:val="24"/>
           <w:szCs w:val="24"/>
         </w:rPr>
-        <w:t xml:space="preserve">, </w:t>
-      </w:r>
-      <w:r>
-        <w:rPr>
-          <w:rFonts w:ascii="Times New Roman" w:hAnsi="Times New Roman" w:cs="Times New Roman"/>
-          <w:i/>
-          <w:iCs/>
-          <w:noProof/>
-          <w:sz w:val="24"/>
-          <w:szCs w:val="24"/>
-        </w:rPr>
-        <w:t>34</w:t>
-      </w:r>
-      <w:r>
-        <w:rPr>
-          <w:rFonts w:ascii="Times New Roman" w:hAnsi="Times New Roman" w:cs="Times New Roman"/>
-          <w:noProof/>
-          <w:sz w:val="24"/>
-          <w:szCs w:val="24"/>
-        </w:rPr>
-        <w:t>(1), 135–174. https://doi.org/10.1111/dpr.12142</w:t>
+        <w:t>. Taylor &amp; Francis, 29(6), pp. 777–800. doi: 10.1080/01441640902811304.</w:t>
       </w:r>
     </w:p>
     <w:p>
@@ -23471,7 +22883,6 @@
         <w:autoSpaceDN w:val="0"/>
         <w:adjustRightInd w:val="0"/>
         <w:spacing w:line="240" w:lineRule="auto"/>
-        <w:ind w:left="480" w:hanging="480"/>
         <w:rPr>
           <w:rFonts w:ascii="Times New Roman" w:hAnsi="Times New Roman" w:cs="Times New Roman"/>
           <w:noProof/>
@@ -23486,7 +22897,8 @@
           <w:sz w:val="24"/>
           <w:szCs w:val="24"/>
         </w:rPr>
-        <w:t xml:space="preserve">Iseki, H., &amp; Taylor, B. D. (2009). Not all transfers are created equal: Towards a framework relating transfer connectivity to travel behaviour. </w:t>
+        <w:lastRenderedPageBreak/>
+        <w:t xml:space="preserve">Jang, W. (2010) ‘Travel time and transfer analysis using transit smart card data’, </w:t>
       </w:r>
       <w:r>
         <w:rPr>
@@ -23497,7 +22909,7 @@
           <w:sz w:val="24"/>
           <w:szCs w:val="24"/>
         </w:rPr>
-        <w:t>Transport Reviews</w:t>
+        <w:t>Transportation Research Record</w:t>
       </w:r>
       <w:r>
         <w:rPr>
@@ -23506,27 +22918,7 @@
           <w:sz w:val="24"/>
           <w:szCs w:val="24"/>
         </w:rPr>
-        <w:t xml:space="preserve">, </w:t>
-      </w:r>
-      <w:r>
-        <w:rPr>
-          <w:rFonts w:ascii="Times New Roman" w:hAnsi="Times New Roman" w:cs="Times New Roman"/>
-          <w:i/>
-          <w:iCs/>
-          <w:noProof/>
-          <w:sz w:val="24"/>
-          <w:szCs w:val="24"/>
-        </w:rPr>
-        <w:t>29</w:t>
-      </w:r>
-      <w:r>
-        <w:rPr>
-          <w:rFonts w:ascii="Times New Roman" w:hAnsi="Times New Roman" w:cs="Times New Roman"/>
-          <w:noProof/>
-          <w:sz w:val="24"/>
-          <w:szCs w:val="24"/>
-        </w:rPr>
-        <w:t>(6), 777–800. https://doi.org/10.1080/01441640902811304</w:t>
+        <w:t>. Transportation Research Board of the National Academies, (2144), pp. 142–149.</w:t>
       </w:r>
     </w:p>
     <w:p>
@@ -23536,7 +22928,6 @@
         <w:autoSpaceDN w:val="0"/>
         <w:adjustRightInd w:val="0"/>
         <w:spacing w:line="240" w:lineRule="auto"/>
-        <w:ind w:left="480" w:hanging="480"/>
         <w:rPr>
           <w:rFonts w:ascii="Times New Roman" w:hAnsi="Times New Roman" w:cs="Times New Roman"/>
           <w:noProof/>
@@ -23551,7 +22942,7 @@
           <w:sz w:val="24"/>
           <w:szCs w:val="24"/>
         </w:rPr>
-        <w:t xml:space="preserve">Jang, W. (2010). Travel time and transfer analysis using transit smart card data. </w:t>
+        <w:t xml:space="preserve">Knoppers, P. and Muller, T. (1995) ‘Optimized transfer opportunities in public transport’, </w:t>
       </w:r>
       <w:r>
         <w:rPr>
@@ -23562,7 +22953,7 @@
           <w:sz w:val="24"/>
           <w:szCs w:val="24"/>
         </w:rPr>
-        <w:t>Transportation Research Record</w:t>
+        <w:t>Transportation Science</w:t>
       </w:r>
       <w:r>
         <w:rPr>
@@ -23571,7 +22962,7 @@
           <w:sz w:val="24"/>
           <w:szCs w:val="24"/>
         </w:rPr>
-        <w:t>, (2144), 142–149. https://doi.org/10.3141/2144-16</w:t>
+        <w:t>. INFORMS, 29(1), pp. 101–105.</w:t>
       </w:r>
     </w:p>
     <w:p>
@@ -23581,7 +22972,6 @@
         <w:autoSpaceDN w:val="0"/>
         <w:adjustRightInd w:val="0"/>
         <w:spacing w:line="240" w:lineRule="auto"/>
-        <w:ind w:left="480" w:hanging="480"/>
         <w:rPr>
           <w:rFonts w:ascii="Times New Roman" w:hAnsi="Times New Roman" w:cs="Times New Roman"/>
           <w:noProof/>
@@ -23596,7 +22986,7 @@
           <w:sz w:val="24"/>
           <w:szCs w:val="24"/>
         </w:rPr>
-        <w:t xml:space="preserve">Knoppers, P., &amp; Muller, T. (1995). Optimized transfer opportunities in public transport. </w:t>
+        <w:t xml:space="preserve">Kujala, R. </w:t>
       </w:r>
       <w:r>
         <w:rPr>
@@ -23607,7 +22997,7 @@
           <w:sz w:val="24"/>
           <w:szCs w:val="24"/>
         </w:rPr>
-        <w:t>Transportation Science</w:t>
+        <w:t>et al.</w:t>
       </w:r>
       <w:r>
         <w:rPr>
@@ -23616,7 +23006,7 @@
           <w:sz w:val="24"/>
           <w:szCs w:val="24"/>
         </w:rPr>
-        <w:t xml:space="preserve">, </w:t>
+        <w:t xml:space="preserve"> (2018) ‘Travel times and transfers in public transport: Comprehensive accessibility analysis based on Pareto-optimal journeys’, </w:t>
       </w:r>
       <w:r>
         <w:rPr>
@@ -23627,7 +23017,7 @@
           <w:sz w:val="24"/>
           <w:szCs w:val="24"/>
         </w:rPr>
-        <w:t>29</w:t>
+        <w:t>Computers, Environment and Urban Systems</w:t>
       </w:r>
       <w:r>
         <w:rPr>
@@ -23636,7 +23026,7 @@
           <w:sz w:val="24"/>
           <w:szCs w:val="24"/>
         </w:rPr>
-        <w:t>(1), 101–105. https://doi.org/10.1287/trsc.29.1.101</w:t>
+        <w:t>. Elsevier, 67, pp. 41–54.</w:t>
       </w:r>
     </w:p>
     <w:p>
@@ -23646,7 +23036,6 @@
         <w:autoSpaceDN w:val="0"/>
         <w:adjustRightInd w:val="0"/>
         <w:spacing w:line="240" w:lineRule="auto"/>
-        <w:ind w:left="480" w:hanging="480"/>
         <w:rPr>
           <w:rFonts w:ascii="Times New Roman" w:hAnsi="Times New Roman" w:cs="Times New Roman"/>
           <w:noProof/>
@@ -23661,7 +23050,7 @@
           <w:sz w:val="24"/>
           <w:szCs w:val="24"/>
         </w:rPr>
-        <w:t xml:space="preserve">Kujala, R., Weckström, C., Mladenović, M. N., &amp; Saramäki, J. (2018). Travel times and transfers in public transport: Comprehensive accessibility analysis based on Pareto-optimal journeys. </w:t>
+        <w:t xml:space="preserve">Li, J. Q. </w:t>
       </w:r>
       <w:r>
         <w:rPr>
@@ -23672,7 +23061,7 @@
           <w:sz w:val="24"/>
           <w:szCs w:val="24"/>
         </w:rPr>
-        <w:t>Computers, Environment and Urban Systems</w:t>
+        <w:t>et al.</w:t>
       </w:r>
       <w:r>
         <w:rPr>
@@ -23681,7 +23070,7 @@
           <w:sz w:val="24"/>
           <w:szCs w:val="24"/>
         </w:rPr>
-        <w:t xml:space="preserve">, </w:t>
+        <w:t xml:space="preserve"> (2009) ‘Planning for bus rapid transit in single dedicated bus lane’, </w:t>
       </w:r>
       <w:r>
         <w:rPr>
@@ -23692,7 +23081,7 @@
           <w:sz w:val="24"/>
           <w:szCs w:val="24"/>
         </w:rPr>
-        <w:t>67</w:t>
+        <w:t>Transportation Research Record</w:t>
       </w:r>
       <w:r>
         <w:rPr>
@@ -23701,7 +23090,7 @@
           <w:sz w:val="24"/>
           <w:szCs w:val="24"/>
         </w:rPr>
-        <w:t>, 41–54. https://doi.org/10.1016/j.compenvurbsys.2017.08.012</w:t>
+        <w:t>. Transportation Research Board of the National Academies, (2111), pp. 76–82.</w:t>
       </w:r>
     </w:p>
     <w:p>
@@ -23711,7 +23100,6 @@
         <w:autoSpaceDN w:val="0"/>
         <w:adjustRightInd w:val="0"/>
         <w:spacing w:line="240" w:lineRule="auto"/>
-        <w:ind w:left="480" w:hanging="480"/>
         <w:rPr>
           <w:rFonts w:ascii="Times New Roman" w:hAnsi="Times New Roman" w:cs="Times New Roman"/>
           <w:noProof/>
@@ -23726,7 +23114,7 @@
           <w:sz w:val="24"/>
           <w:szCs w:val="24"/>
         </w:rPr>
-        <w:t xml:space="preserve">Liu, R., Pendyala, R. M., &amp; Polzin, S. (1997). Assessment of intermodal transfer penalties using stated preference data. </w:t>
+        <w:t xml:space="preserve">Liu, R., Pendyala, R. M. and Polzin, S. (1997) ‘Assessment of intermodal transfer penalties using stated preference data’, </w:t>
       </w:r>
       <w:r>
         <w:rPr>
@@ -23746,7 +23134,7 @@
           <w:sz w:val="24"/>
           <w:szCs w:val="24"/>
         </w:rPr>
-        <w:t>, (1607), 74–80. https://doi.org/10.3141/1607-11</w:t>
+        <w:t>. Transportation Research Board of the National Academies, (1607), pp. 74–80.</w:t>
       </w:r>
     </w:p>
     <w:p>
@@ -23756,7 +23144,6 @@
         <w:autoSpaceDN w:val="0"/>
         <w:adjustRightInd w:val="0"/>
         <w:spacing w:line="240" w:lineRule="auto"/>
-        <w:ind w:left="480" w:hanging="480"/>
         <w:rPr>
           <w:rFonts w:ascii="Times New Roman" w:hAnsi="Times New Roman" w:cs="Times New Roman"/>
           <w:noProof/>
@@ -23771,7 +23158,7 @@
           <w:sz w:val="24"/>
           <w:szCs w:val="24"/>
         </w:rPr>
-        <w:t xml:space="preserve">Miller, H. J., &amp; Goodchild, M. F. (2015). Data-driven geography. </w:t>
+        <w:t xml:space="preserve">Miller, H. J. and Goodchild, M. F. (2015) ‘Data-driven geography’, </w:t>
       </w:r>
       <w:r>
         <w:rPr>
@@ -23791,27 +23178,7 @@
           <w:sz w:val="24"/>
           <w:szCs w:val="24"/>
         </w:rPr>
-        <w:t xml:space="preserve">, </w:t>
-      </w:r>
-      <w:r>
-        <w:rPr>
-          <w:rFonts w:ascii="Times New Roman" w:hAnsi="Times New Roman" w:cs="Times New Roman"/>
-          <w:i/>
-          <w:iCs/>
-          <w:noProof/>
-          <w:sz w:val="24"/>
-          <w:szCs w:val="24"/>
-        </w:rPr>
-        <w:t>80</w:t>
-      </w:r>
-      <w:r>
-        <w:rPr>
-          <w:rFonts w:ascii="Times New Roman" w:hAnsi="Times New Roman" w:cs="Times New Roman"/>
-          <w:noProof/>
-          <w:sz w:val="24"/>
-          <w:szCs w:val="24"/>
-        </w:rPr>
-        <w:t>(4), 449–461.</w:t>
+        <w:t>. Springer, 80(4), pp. 449–461.</w:t>
       </w:r>
     </w:p>
     <w:p>
@@ -23821,7 +23188,6 @@
         <w:autoSpaceDN w:val="0"/>
         <w:adjustRightInd w:val="0"/>
         <w:spacing w:line="240" w:lineRule="auto"/>
-        <w:ind w:left="480" w:hanging="480"/>
         <w:rPr>
           <w:rFonts w:ascii="Times New Roman" w:hAnsi="Times New Roman" w:cs="Times New Roman"/>
           <w:noProof/>
@@ -23836,7 +23202,7 @@
           <w:sz w:val="24"/>
           <w:szCs w:val="24"/>
         </w:rPr>
-        <w:t xml:space="preserve">Nesheli, M. M., &amp; Ceder, A. (2015). Improved reliability of public transportation using real-time transfer synchronization. </w:t>
+        <w:t xml:space="preserve">Nesheli, M. M. and Ceder, A. (2015) ‘Improved reliability of public transportation using real-time transfer synchronization’, </w:t>
       </w:r>
       <w:r>
         <w:rPr>
@@ -23856,27 +23222,7 @@
           <w:sz w:val="24"/>
           <w:szCs w:val="24"/>
         </w:rPr>
-        <w:t xml:space="preserve">, </w:t>
-      </w:r>
-      <w:r>
-        <w:rPr>
-          <w:rFonts w:ascii="Times New Roman" w:hAnsi="Times New Roman" w:cs="Times New Roman"/>
-          <w:i/>
-          <w:iCs/>
-          <w:noProof/>
-          <w:sz w:val="24"/>
-          <w:szCs w:val="24"/>
-        </w:rPr>
-        <w:t>60</w:t>
-      </w:r>
-      <w:r>
-        <w:rPr>
-          <w:rFonts w:ascii="Times New Roman" w:hAnsi="Times New Roman" w:cs="Times New Roman"/>
-          <w:noProof/>
-          <w:sz w:val="24"/>
-          <w:szCs w:val="24"/>
-        </w:rPr>
-        <w:t>, 525–539. https://doi.org/10.1016/j.trc.2015.10.006</w:t>
+        <w:t>. Pergamon, 60, pp. 525–539.</w:t>
       </w:r>
     </w:p>
     <w:p>
@@ -23886,7 +23232,6 @@
         <w:autoSpaceDN w:val="0"/>
         <w:adjustRightInd w:val="0"/>
         <w:spacing w:line="240" w:lineRule="auto"/>
-        <w:ind w:left="480" w:hanging="480"/>
         <w:rPr>
           <w:rFonts w:ascii="Times New Roman" w:hAnsi="Times New Roman" w:cs="Times New Roman"/>
           <w:noProof/>
@@ -23901,8 +23246,7 @@
           <w:sz w:val="24"/>
           <w:szCs w:val="24"/>
         </w:rPr>
-        <w:lastRenderedPageBreak/>
-        <w:t xml:space="preserve">Nishiuchi, H., Todoroki, T., &amp; Kishi, Y. (2015). A Fundamental Study on Evaluation of Public Transport Transfer Nodes by Data Envelop Analysis Approach Using Smart Card Data. </w:t>
+        <w:t xml:space="preserve">Nishiuchi, H., Todoroki, T. and Kishi, Y. (2015) ‘A Fundamental Study on Evaluation of Public Transport Transfer Nodes by Data Envelop Analysis Approach Using Smart Card Data’, </w:t>
       </w:r>
       <w:r>
         <w:rPr>
@@ -23922,27 +23266,7 @@
           <w:sz w:val="24"/>
           <w:szCs w:val="24"/>
         </w:rPr>
-        <w:t xml:space="preserve">, </w:t>
-      </w:r>
-      <w:r>
-        <w:rPr>
-          <w:rFonts w:ascii="Times New Roman" w:hAnsi="Times New Roman" w:cs="Times New Roman"/>
-          <w:i/>
-          <w:iCs/>
-          <w:noProof/>
-          <w:sz w:val="24"/>
-          <w:szCs w:val="24"/>
-        </w:rPr>
-        <w:t>6</w:t>
-      </w:r>
-      <w:r>
-        <w:rPr>
-          <w:rFonts w:ascii="Times New Roman" w:hAnsi="Times New Roman" w:cs="Times New Roman"/>
-          <w:noProof/>
-          <w:sz w:val="24"/>
-          <w:szCs w:val="24"/>
-        </w:rPr>
-        <w:t>, 391–401. https://doi.org/10.1016/j.trpro.2015.03.029</w:t>
+        <w:t>. Elsevier, 6, pp. 391–401.</w:t>
       </w:r>
     </w:p>
     <w:p>
@@ -23952,7 +23276,6 @@
         <w:autoSpaceDN w:val="0"/>
         <w:adjustRightInd w:val="0"/>
         <w:spacing w:line="240" w:lineRule="auto"/>
-        <w:ind w:left="480" w:hanging="480"/>
         <w:rPr>
           <w:rFonts w:ascii="Times New Roman" w:hAnsi="Times New Roman" w:cs="Times New Roman"/>
           <w:noProof/>
@@ -23967,7 +23290,7 @@
           <w:sz w:val="24"/>
           <w:szCs w:val="24"/>
         </w:rPr>
-        <w:t xml:space="preserve">Sun, L., Rong, J., Ren, F., &amp; Yao, L. (2007). Evaluation of passenger transfer efficiency of an urban public transportation terminal. </w:t>
+        <w:t xml:space="preserve">Sun, L. </w:t>
       </w:r>
       <w:r>
         <w:rPr>
@@ -23978,6 +23301,26 @@
           <w:sz w:val="24"/>
           <w:szCs w:val="24"/>
         </w:rPr>
+        <w:t>et al.</w:t>
+      </w:r>
+      <w:r>
+        <w:rPr>
+          <w:rFonts w:ascii="Times New Roman" w:hAnsi="Times New Roman" w:cs="Times New Roman"/>
+          <w:noProof/>
+          <w:sz w:val="24"/>
+          <w:szCs w:val="24"/>
+        </w:rPr>
+        <w:t xml:space="preserve"> (2007) ‘Evaluation of passenger transfer efficiency of an urban public transportation terminal’, in </w:t>
+      </w:r>
+      <w:r>
+        <w:rPr>
+          <w:rFonts w:ascii="Times New Roman" w:hAnsi="Times New Roman" w:cs="Times New Roman"/>
+          <w:i/>
+          <w:iCs/>
+          <w:noProof/>
+          <w:sz w:val="24"/>
+          <w:szCs w:val="24"/>
+        </w:rPr>
         <w:t>IEEE Conference on Intelligent Transportation Systems, Proceedings, ITSC</w:t>
       </w:r>
       <w:r>
@@ -23987,7 +23330,7 @@
           <w:sz w:val="24"/>
           <w:szCs w:val="24"/>
         </w:rPr>
-        <w:t>, 436–441. https://doi.org/10.1109/ITSC.2007.4357762</w:t>
+        <w:t>. IEEE, pp. 436–441.</w:t>
       </w:r>
     </w:p>
     <w:p>
@@ -23997,7 +23340,6 @@
         <w:autoSpaceDN w:val="0"/>
         <w:adjustRightInd w:val="0"/>
         <w:spacing w:line="240" w:lineRule="auto"/>
-        <w:ind w:left="480" w:hanging="480"/>
         <w:rPr>
           <w:rFonts w:ascii="Times New Roman" w:hAnsi="Times New Roman" w:cs="Times New Roman"/>
           <w:noProof/>
@@ -24012,7 +23354,7 @@
           <w:sz w:val="24"/>
           <w:szCs w:val="24"/>
         </w:rPr>
-        <w:t xml:space="preserve">Sun, L., Rong, J., &amp; Yao, L. (2010). Measuring transfer efficiency of urban public transportation terminals by data envelopment analysis. </w:t>
+        <w:t xml:space="preserve">Sun, L., Rong, J. and Yao, L. (2010) ‘Measuring transfer efficiency of urban public transportation terminals by data envelopment analysis’, </w:t>
       </w:r>
       <w:r>
         <w:rPr>
@@ -24032,27 +23374,7 @@
           <w:sz w:val="24"/>
           <w:szCs w:val="24"/>
         </w:rPr>
-        <w:t xml:space="preserve">, </w:t>
-      </w:r>
-      <w:r>
-        <w:rPr>
-          <w:rFonts w:ascii="Times New Roman" w:hAnsi="Times New Roman" w:cs="Times New Roman"/>
-          <w:i/>
-          <w:iCs/>
-          <w:noProof/>
-          <w:sz w:val="24"/>
-          <w:szCs w:val="24"/>
-        </w:rPr>
-        <w:t>136</w:t>
-      </w:r>
-      <w:r>
-        <w:rPr>
-          <w:rFonts w:ascii="Times New Roman" w:hAnsi="Times New Roman" w:cs="Times New Roman"/>
-          <w:noProof/>
-          <w:sz w:val="24"/>
-          <w:szCs w:val="24"/>
-        </w:rPr>
-        <w:t>(4), 314–319. https://doi.org/10.1061/(ASCE)UP.1943-5444.0000028</w:t>
+        <w:t>. American Society of Civil Engineers, 136(4), pp. 314–319.</w:t>
       </w:r>
     </w:p>
     <w:p>
@@ -24062,7 +23384,6 @@
         <w:autoSpaceDN w:val="0"/>
         <w:adjustRightInd w:val="0"/>
         <w:spacing w:line="240" w:lineRule="auto"/>
-        <w:ind w:left="480" w:hanging="480"/>
         <w:rPr>
           <w:rFonts w:ascii="Times New Roman" w:hAnsi="Times New Roman" w:cs="Times New Roman"/>
           <w:noProof/>
@@ -24077,7 +23398,27 @@
           <w:sz w:val="24"/>
           <w:szCs w:val="24"/>
         </w:rPr>
-        <w:t>Transit Wiki. (2019). Automated passenger counter. Retrieved February 10, 2019, from https://www.transitwiki.org/TransitWiki/index.php/Automated_passenger_counter</w:t>
+        <w:t xml:space="preserve">Transit Wiki (2019) </w:t>
+      </w:r>
+      <w:r>
+        <w:rPr>
+          <w:rFonts w:ascii="Times New Roman" w:hAnsi="Times New Roman" w:cs="Times New Roman"/>
+          <w:i/>
+          <w:iCs/>
+          <w:noProof/>
+          <w:sz w:val="24"/>
+          <w:szCs w:val="24"/>
+        </w:rPr>
+        <w:t>Automated passenger counter</w:t>
+      </w:r>
+      <w:r>
+        <w:rPr>
+          <w:rFonts w:ascii="Times New Roman" w:hAnsi="Times New Roman" w:cs="Times New Roman"/>
+          <w:noProof/>
+          <w:sz w:val="24"/>
+          <w:szCs w:val="24"/>
+        </w:rPr>
+        <w:t>. Available at: https://www.transitwiki.org/TransitWiki/index.php/Automated_passenger_counter (Accessed: 10 February 2019).</w:t>
       </w:r>
     </w:p>
     <w:p>
@@ -24087,7 +23428,6 @@
         <w:autoSpaceDN w:val="0"/>
         <w:adjustRightInd w:val="0"/>
         <w:spacing w:line="240" w:lineRule="auto"/>
-        <w:ind w:left="480" w:hanging="480"/>
         <w:rPr>
           <w:rFonts w:ascii="Times New Roman" w:hAnsi="Times New Roman" w:cs="Times New Roman"/>
           <w:noProof/>
@@ -24102,27 +23442,7 @@
           <w:sz w:val="24"/>
           <w:szCs w:val="24"/>
         </w:rPr>
-        <w:t xml:space="preserve">Transmodel. (2019). </w:t>
-      </w:r>
-      <w:r>
-        <w:rPr>
-          <w:rFonts w:ascii="Times New Roman" w:hAnsi="Times New Roman" w:cs="Times New Roman"/>
-          <w:i/>
-          <w:iCs/>
-          <w:noProof/>
-          <w:sz w:val="24"/>
-          <w:szCs w:val="24"/>
-        </w:rPr>
-        <w:t>Standard Interface for Real-time Information</w:t>
-      </w:r>
-      <w:r>
-        <w:rPr>
-          <w:rFonts w:ascii="Times New Roman" w:hAnsi="Times New Roman" w:cs="Times New Roman"/>
-          <w:noProof/>
-          <w:sz w:val="24"/>
-          <w:szCs w:val="24"/>
-        </w:rPr>
-        <w:t>. Retrieved from http://www.transmodel-cen.eu/standards/siri/</w:t>
+        <w:t>Transmodel (2019) ‘Standard Interface for Real-time Information’. Available at: http://www.transmodel-cen.eu/standards/siri/.</w:t>
       </w:r>
     </w:p>
     <w:p>
@@ -24132,7 +23452,6 @@
         <w:autoSpaceDN w:val="0"/>
         <w:adjustRightInd w:val="0"/>
         <w:spacing w:line="240" w:lineRule="auto"/>
-        <w:ind w:left="480" w:hanging="480"/>
         <w:rPr>
           <w:rFonts w:ascii="Times New Roman" w:hAnsi="Times New Roman" w:cs="Times New Roman"/>
           <w:noProof/>
@@ -24147,7 +23466,7 @@
           <w:sz w:val="24"/>
           <w:szCs w:val="24"/>
         </w:rPr>
-        <w:t xml:space="preserve">Walker, J. (2012). Human transit: How clearer thinking about public transit can enrich our communities and our lives. In </w:t>
+        <w:t xml:space="preserve">Walker, J. (2012) </w:t>
       </w:r>
       <w:r>
         <w:rPr>
@@ -24158,6 +23477,26 @@
           <w:sz w:val="24"/>
           <w:szCs w:val="24"/>
         </w:rPr>
+        <w:t>Human transit: How clearer thinking about public transit can enrich our communities and our lives</w:t>
+      </w:r>
+      <w:r>
+        <w:rPr>
+          <w:rFonts w:ascii="Times New Roman" w:hAnsi="Times New Roman" w:cs="Times New Roman"/>
+          <w:noProof/>
+          <w:sz w:val="24"/>
+          <w:szCs w:val="24"/>
+        </w:rPr>
+        <w:t xml:space="preserve">, </w:t>
+      </w:r>
+      <w:r>
+        <w:rPr>
+          <w:rFonts w:ascii="Times New Roman" w:hAnsi="Times New Roman" w:cs="Times New Roman"/>
+          <w:i/>
+          <w:iCs/>
+          <w:noProof/>
+          <w:sz w:val="24"/>
+          <w:szCs w:val="24"/>
+        </w:rPr>
         <w:t>Human Transit: How Clearer Thinking About Public Transit can Enrich our Communities and our Lives</w:t>
       </w:r>
       <w:r>
@@ -24167,7 +23506,7 @@
           <w:sz w:val="24"/>
           <w:szCs w:val="24"/>
         </w:rPr>
-        <w:t>. https://doi.org/10.5822/978-1-61091-174-0</w:t>
+        <w:t>. Island Press.</w:t>
       </w:r>
     </w:p>
     <w:p>
@@ -24177,7 +23516,6 @@
         <w:autoSpaceDN w:val="0"/>
         <w:adjustRightInd w:val="0"/>
         <w:spacing w:line="240" w:lineRule="auto"/>
-        <w:ind w:left="480" w:hanging="480"/>
         <w:rPr>
           <w:rFonts w:ascii="Times New Roman" w:hAnsi="Times New Roman" w:cs="Times New Roman"/>
           <w:noProof/>
@@ -24192,7 +23530,7 @@
           <w:sz w:val="24"/>
           <w:szCs w:val="24"/>
         </w:rPr>
-        <w:t xml:space="preserve">Wardman, M. (2001). A review of British evidence on time and service quality valuations. </w:t>
+        <w:t xml:space="preserve">Wardman, M. (2001) ‘A review of British evidence on time and service quality valuations’, </w:t>
       </w:r>
       <w:r>
         <w:rPr>
@@ -24212,27 +23550,7 @@
           <w:sz w:val="24"/>
           <w:szCs w:val="24"/>
         </w:rPr>
-        <w:t xml:space="preserve">, </w:t>
-      </w:r>
-      <w:r>
-        <w:rPr>
-          <w:rFonts w:ascii="Times New Roman" w:hAnsi="Times New Roman" w:cs="Times New Roman"/>
-          <w:i/>
-          <w:iCs/>
-          <w:noProof/>
-          <w:sz w:val="24"/>
-          <w:szCs w:val="24"/>
-        </w:rPr>
-        <w:t>37</w:t>
-      </w:r>
-      <w:r>
-        <w:rPr>
-          <w:rFonts w:ascii="Times New Roman" w:hAnsi="Times New Roman" w:cs="Times New Roman"/>
-          <w:noProof/>
-          <w:sz w:val="24"/>
-          <w:szCs w:val="24"/>
-        </w:rPr>
-        <w:t>(2–3), 107–128. https://doi.org/10.1016/S1366-5545(00)00012-0</w:t>
+        <w:t>. Institute of Transport Studies, University of Leeds, 37(2–3), pp. 107–128.</w:t>
       </w:r>
     </w:p>
     <w:p>
@@ -24242,7 +23560,6 @@
         <w:autoSpaceDN w:val="0"/>
         <w:adjustRightInd w:val="0"/>
         <w:spacing w:line="240" w:lineRule="auto"/>
-        <w:ind w:left="480" w:hanging="480"/>
         <w:rPr>
           <w:rFonts w:ascii="Times New Roman" w:hAnsi="Times New Roman" w:cs="Times New Roman"/>
           <w:noProof/>
@@ -24256,7 +23573,8 @@
           <w:sz w:val="24"/>
           <w:szCs w:val="24"/>
         </w:rPr>
-        <w:t xml:space="preserve">Wardman, M., Hine, J., &amp; Stradling, S. (2001). Interchange and Travel Choice Volume 1. </w:t>
+        <w:lastRenderedPageBreak/>
+        <w:t xml:space="preserve">Wardman, M., Hine, J. and Stradling, S. (2001) ‘Interchange and Travel Choice Volume 1’, </w:t>
       </w:r>
       <w:r>
         <w:rPr>
@@ -24276,27 +23594,7 @@
           <w:sz w:val="24"/>
           <w:szCs w:val="24"/>
         </w:rPr>
-        <w:t xml:space="preserve">, </w:t>
-      </w:r>
-      <w:r>
-        <w:rPr>
-          <w:rFonts w:ascii="Times New Roman" w:hAnsi="Times New Roman" w:cs="Times New Roman"/>
-          <w:i/>
-          <w:iCs/>
-          <w:noProof/>
-          <w:sz w:val="24"/>
-          <w:szCs w:val="24"/>
-        </w:rPr>
-        <w:t>1</w:t>
-      </w:r>
-      <w:r>
-        <w:rPr>
-          <w:rFonts w:ascii="Times New Roman" w:hAnsi="Times New Roman" w:cs="Times New Roman"/>
-          <w:noProof/>
-          <w:sz w:val="24"/>
-          <w:szCs w:val="24"/>
-        </w:rPr>
-        <w:t>.</w:t>
+        <w:t>, 1.</w:t>
       </w:r>
     </w:p>
     <w:p>
@@ -24317,19 +23615,19 @@
         </w:rPr>
         <w:fldChar w:fldCharType="end"/>
       </w:r>
-      <w:commentRangeEnd w:id="10"/>
       <w:commentRangeEnd w:id="11"/>
+      <w:commentRangeEnd w:id="12"/>
       <w:r>
         <w:rPr>
           <w:rStyle w:val="CommentReference"/>
         </w:rPr>
-        <w:commentReference w:id="10"/>
+        <w:commentReference w:id="11"/>
       </w:r>
       <w:r>
         <w:rPr>
           <w:rStyle w:val="CommentReference"/>
         </w:rPr>
-        <w:commentReference w:id="11"/>
+        <w:commentReference w:id="12"/>
       </w:r>
     </w:p>
     <w:sectPr>
@@ -24344,7 +23642,7 @@
 
 <file path=word/comments.xml><?xml version="1.0" encoding="utf-8"?>
 <w:comments xmlns:wpc="http://schemas.microsoft.com/office/word/2010/wordprocessingCanvas" xmlns:cx="http://schemas.microsoft.com/office/drawing/2014/chartex" xmlns:cx1="http://schemas.microsoft.com/office/drawing/2015/9/8/chartex" xmlns:mc="http://schemas.openxmlformats.org/markup-compatibility/2006" xmlns:o="urn:schemas-microsoft-com:office:office" xmlns:r="http://schemas.openxmlformats.org/officeDocument/2006/relationships" xmlns:m="http://schemas.openxmlformats.org/officeDocument/2006/math" xmlns:v="urn:schemas-microsoft-com:vml" xmlns:wp14="http://schemas.microsoft.com/office/word/2010/wordprocessingDrawing" xmlns:wp="http://schemas.openxmlformats.org/drawingml/2006/wordprocessingDrawing" xmlns:w10="urn:schemas-microsoft-com:office:word" xmlns:w="http://schemas.openxmlformats.org/wordprocessingml/2006/main" xmlns:w14="http://schemas.microsoft.com/office/word/2010/wordml" xmlns:w15="http://schemas.microsoft.com/office/word/2012/wordml" xmlns:w16se="http://schemas.microsoft.com/office/word/2015/wordml/symex" xmlns:wpg="http://schemas.microsoft.com/office/word/2010/wordprocessingGroup" xmlns:wpi="http://schemas.microsoft.com/office/word/2010/wordprocessingInk" xmlns:wne="http://schemas.microsoft.com/office/word/2006/wordml" xmlns:wps="http://schemas.microsoft.com/office/word/2010/wordprocessingShape" mc:Ignorable="w14 w15 w16se wp14">
-  <w:comment w:id="10" w:author="Miller, Harvey J." w:date="2019-10-14T16:22:00Z" w:initials="MHJ">
+  <w:comment w:id="11" w:author="Miller, Harvey J." w:date="2019-10-14T16:22:00Z" w:initials="MHJ">
     <w:p>
       <w:pPr>
         <w:pStyle w:val="CommentText"/>
@@ -24357,7 +23655,7 @@
       </w:r>
     </w:p>
   </w:comment>
-  <w:comment w:id="11" w:author="Miller, Harvey J." w:date="2019-10-14T16:22:00Z" w:initials="MHJ">
+  <w:comment w:id="12" w:author="Miller, Harvey J." w:date="2019-10-14T16:22:00Z" w:initials="MHJ">
     <w:p>
       <w:pPr>
         <w:pStyle w:val="CommentText"/>
@@ -26482,7 +25780,7 @@
 </file>
 
 <file path=customXml/itemProps1.xml><?xml version="1.0" encoding="utf-8"?>
-<ds:datastoreItem xmlns:ds="http://schemas.openxmlformats.org/officeDocument/2006/customXml" ds:itemID="{111B3D91-E073-4B70-BB71-E8E8574CE483}">
+<ds:datastoreItem xmlns:ds="http://schemas.openxmlformats.org/officeDocument/2006/customXml" ds:itemID="{4EEA72A2-1B63-4B76-866A-C6C805ACFF2E}">
   <ds:schemaRefs>
     <ds:schemaRef ds:uri="http://schemas.openxmlformats.org/officeDocument/2006/bibliography"/>
   </ds:schemaRefs>

</xml_diff>

<commit_message>
Delete something in Lite
</commit_message>
<xml_diff>
--- a/Transfer_Risk_Lite.docx
+++ b/Transfer_Risk_Lite.docx
@@ -4098,385 +4098,6 @@
         <w:ind w:firstLine="720"/>
         <w:jc w:val="both"/>
         <w:rPr>
-          <w:rFonts w:ascii="Times New Roman" w:hAnsi="Times New Roman" w:cs="Times New Roman"/>
-          <w:sz w:val="24"/>
-          <w:szCs w:val="24"/>
-        </w:rPr>
-      </w:pPr>
-      <w:r>
-        <w:rPr>
-          <w:rFonts w:ascii="Times New Roman" w:eastAsia="Yu Mincho" w:hAnsi="Times New Roman" w:cs="Times New Roman"/>
-          <w:sz w:val="24"/>
-          <w:szCs w:val="24"/>
-          <w:lang w:eastAsia="ja-JP"/>
-        </w:rPr>
-        <w:t>B</w:t>
-      </w:r>
-      <w:r>
-        <w:rPr>
-          <w:rFonts w:ascii="Times New Roman" w:eastAsia="Yu Mincho" w:hAnsi="Times New Roman" w:cs="Times New Roman"/>
-          <w:sz w:val="24"/>
-          <w:szCs w:val="24"/>
-          <w:lang w:eastAsia="ja-JP"/>
-        </w:rPr>
-        <w:t>esides AVL data,</w:t>
-      </w:r>
-      <w:r>
-        <w:rPr>
-          <w:rFonts w:ascii="Times New Roman" w:eastAsia="Yu Mincho" w:hAnsi="Times New Roman" w:cs="Times New Roman"/>
-          <w:sz w:val="24"/>
-          <w:szCs w:val="24"/>
-          <w:lang w:eastAsia="ja-JP"/>
-        </w:rPr>
-        <w:t xml:space="preserve"> s</w:t>
-      </w:r>
-      <w:r>
-        <w:rPr>
-          <w:rFonts w:ascii="Times New Roman" w:eastAsia="Yu Mincho" w:hAnsi="Times New Roman" w:cs="Times New Roman"/>
-          <w:sz w:val="24"/>
-          <w:szCs w:val="24"/>
-          <w:lang w:eastAsia="ja-JP"/>
-        </w:rPr>
-        <w:t xml:space="preserve">ome studies </w:t>
-      </w:r>
-      <w:r>
-        <w:rPr>
-          <w:rFonts w:ascii="Times New Roman" w:eastAsia="Yu Mincho" w:hAnsi="Times New Roman" w:cs="Times New Roman"/>
-          <w:sz w:val="24"/>
-          <w:szCs w:val="24"/>
-          <w:lang w:eastAsia="ja-JP"/>
-        </w:rPr>
-        <w:t xml:space="preserve">also </w:t>
-      </w:r>
-      <w:r>
-        <w:rPr>
-          <w:rFonts w:ascii="Times New Roman" w:eastAsia="Yu Mincho" w:hAnsi="Times New Roman" w:cs="Times New Roman"/>
-          <w:sz w:val="24"/>
-          <w:szCs w:val="24"/>
-          <w:lang w:eastAsia="ja-JP"/>
-        </w:rPr>
-        <w:t xml:space="preserve">leverage </w:t>
-      </w:r>
-      <w:r>
-        <w:rPr>
-          <w:rFonts w:ascii="Times New Roman" w:eastAsia="Yu Mincho" w:hAnsi="Times New Roman" w:cs="Times New Roman"/>
-          <w:sz w:val="24"/>
-          <w:szCs w:val="24"/>
-          <w:lang w:eastAsia="ja-JP"/>
-        </w:rPr>
-        <w:t>user-based data like smart card data</w:t>
-      </w:r>
-      <w:r>
-        <w:rPr>
-          <w:rFonts w:ascii="Times New Roman" w:eastAsia="Yu Mincho" w:hAnsi="Times New Roman" w:cs="Times New Roman"/>
-          <w:sz w:val="24"/>
-          <w:szCs w:val="24"/>
-          <w:lang w:eastAsia="ja-JP"/>
-        </w:rPr>
-        <w:t xml:space="preserve"> to study transfers in the public transit systems</w:t>
-      </w:r>
-      <w:r>
-        <w:rPr>
-          <w:rFonts w:ascii="Times New Roman" w:eastAsia="Yu Mincho" w:hAnsi="Times New Roman" w:cs="Times New Roman"/>
-          <w:sz w:val="24"/>
-          <w:szCs w:val="24"/>
-          <w:lang w:eastAsia="ja-JP"/>
-        </w:rPr>
-        <w:t xml:space="preserve"> </w:t>
-      </w:r>
-      <w:r>
-        <w:rPr>
-          <w:rFonts w:ascii="Times New Roman" w:eastAsia="Yu Mincho" w:hAnsi="Times New Roman" w:cs="Times New Roman"/>
-          <w:sz w:val="24"/>
-          <w:szCs w:val="24"/>
-          <w:lang w:eastAsia="ja-JP"/>
-        </w:rPr>
-        <w:fldChar w:fldCharType="begin" w:fldLock="1"/>
-      </w:r>
-      <w:r>
-        <w:rPr>
-          <w:rFonts w:ascii="Times New Roman" w:eastAsia="Yu Mincho" w:hAnsi="Times New Roman" w:cs="Times New Roman"/>
-          <w:sz w:val="24"/>
-          <w:szCs w:val="24"/>
-          <w:lang w:eastAsia="ja-JP"/>
-        </w:rPr>
-        <w:instrText>ADDIN CSL_CITATION {"citationItems":[{"id":"ITEM-1","itemData":{"ISSN":"23521465","abstract":"This research proposes a method of evaluating transfer nodes based on smart card data with the objective of making a contribution to public transportation restructuring in regional cities. The study seeks to better comprehend the use of public transportation systems (trams and buses) in central Kochi City in Japan based on the transportation mode transfers recorded on user Smart Cards. Specifically, this study seeks to use the Data Envelop Analysis (DEA) model, which allows us to reference multiple indices, in order to evaluate the efficiency of user transfers between transportation systems while also considering transfer times and user age groups. The study results show that efficiency varied according to the time of day and user age groups, even at the same transfer nodes, and identified the need for more thorough understanding of the properties of each transfer point based on the efficiency values of multiple indices.","author":[{"dropping-particle":"","family":"Nishiuchi","given":"Hiroaki","non-dropping-particle":"","parse-names":false,"suffix":""},{"dropping-particle":"","family":"Todoroki","given":"Tomoyuki","non-dropping-particle":"","parse-names":false,"suffix":""},{"dropping-particle":"","family":"Kishi","given":"Yusuke","non-dropping-particle":"","parse-names":false,"suffix":""}],"container-title":"Transportation Research Procedia","id":"ITEM-1","issued":{"date-parts":[["2015"]]},"page":"391-401","publisher":"Elsevier","title":"A Fundamental Study on Evaluation of Public Transport Transfer Nodes by Data Envelop Analysis Approach Using Smart Card Data","type":"article-journal","volume":"6"},"uris":["http://www.mendeley.com/documents/?uuid=b0bd92c8-112a-4928-bf43-48246e234238"]},{"id":"ITEM-2","itemData":{"ISSN":"03611981","abstract":"Automatic fare collection systems using the smart card technology has become very popular as they provide an efficient and cost-saving alternative to the manual fare collection method. In 2004, the city of Seoul introduced a smart card based transit fare scheme, which was a distance-based, integrated fare collection and calculation system. Over the years, the system was extended twice and now can provide detailed information about public transit use in the region. This includes each trip’s boarding and alighting times and locations as well as the trip chains with transfers. This paper examines the possibilities of using such data for transportation planning application. First, a process to generate travel time maps is presented. More than 100 million trip data has been processed for estimating the travel times among stops. It is also demonstrated that transfers data can be readily obtainable as the on/off boarding information are resided in the dataset. While transfers are considered as important information for public transit planning, it hasn’t been easy to collect such data. This study presents that transfer data can be used to locate the critical transfer points that needs improvements. It also demonstrates that a simple database query can quickly identify those locations. Also, transfer trip patterns between two zones are illustrated on a map. It gives some information about passengers’ transfer location choice.","author":[{"dropping-particle":"","family":"Jang","given":"Wonjae","non-dropping-particle":"","parse-names":false,"suffix":""}],"container-title":"Transportation Research Record","id":"ITEM-2","issue":"2144","issued":{"date-parts":[["2010"]]},"page":"142-149","publisher":"Transportation Research Board of the National Academies","title":"Travel time and transfer analysis using transit smart card data","type":"article-journal"},"uris":["http://www.mendeley.com/documents/?uuid=59a1f60b-20f3-4652-aa52-6f439b1a2472"]}],"mendeley":{"formattedCitation":"(Jang, 2010; Nishiuchi, Todoroki and Kishi, 2015)","plainTextFormattedCitation":"(Jang, 2010; Nishiuchi, Todoroki and Kishi, 2015)","previouslyFormattedCitation":"(Jang, 2010; Nishiuchi, Todoroki and Kishi, 2015)"},"properties":{"noteIndex":0},"schema":"https://github.com/citation-style-language/schema/raw/master/csl-citation.json"}</w:instrText>
-      </w:r>
-      <w:r>
-        <w:rPr>
-          <w:rFonts w:ascii="Times New Roman" w:eastAsia="Yu Mincho" w:hAnsi="Times New Roman" w:cs="Times New Roman"/>
-          <w:sz w:val="24"/>
-          <w:szCs w:val="24"/>
-          <w:lang w:eastAsia="ja-JP"/>
-        </w:rPr>
-        <w:fldChar w:fldCharType="separate"/>
-      </w:r>
-      <w:r>
-        <w:rPr>
-          <w:rFonts w:ascii="Times New Roman" w:eastAsia="Yu Mincho" w:hAnsi="Times New Roman" w:cs="Times New Roman"/>
-          <w:noProof/>
-          <w:sz w:val="24"/>
-          <w:szCs w:val="24"/>
-          <w:lang w:eastAsia="ja-JP"/>
-        </w:rPr>
-        <w:t>(Jang, 2010; Nishiuchi, Todoroki and Kishi, 2015)</w:t>
-      </w:r>
-      <w:r>
-        <w:rPr>
-          <w:rFonts w:ascii="Times New Roman" w:eastAsia="Yu Mincho" w:hAnsi="Times New Roman" w:cs="Times New Roman"/>
-          <w:sz w:val="24"/>
-          <w:szCs w:val="24"/>
-          <w:lang w:eastAsia="ja-JP"/>
-        </w:rPr>
-        <w:fldChar w:fldCharType="end"/>
-      </w:r>
-      <w:r>
-        <w:rPr>
-          <w:rFonts w:ascii="Times New Roman" w:eastAsia="Yu Mincho" w:hAnsi="Times New Roman" w:cs="Times New Roman"/>
-          <w:sz w:val="24"/>
-          <w:szCs w:val="24"/>
-          <w:lang w:eastAsia="ja-JP"/>
-        </w:rPr>
-        <w:t xml:space="preserve">. </w:t>
-      </w:r>
-      <w:r>
-        <w:rPr>
-          <w:rFonts w:ascii="Times New Roman" w:eastAsia="Yu Mincho" w:hAnsi="Times New Roman" w:cs="Times New Roman"/>
-          <w:sz w:val="24"/>
-          <w:szCs w:val="24"/>
-          <w:lang w:eastAsia="ja-JP"/>
-        </w:rPr>
-        <w:fldChar w:fldCharType="begin" w:fldLock="1"/>
-      </w:r>
-      <w:r>
-        <w:rPr>
-          <w:rFonts w:ascii="Times New Roman" w:eastAsia="Yu Mincho" w:hAnsi="Times New Roman" w:cs="Times New Roman"/>
-          <w:sz w:val="24"/>
-          <w:szCs w:val="24"/>
-          <w:lang w:eastAsia="ja-JP"/>
-        </w:rPr>
-        <w:instrText>ADDIN CSL_CITATION {"citationItems":[{"id":"ITEM-1","itemData":{"ISSN":"03611981","abstract":"Automatic fare collection systems using the smart card technology has become very popular as they provide an efficient and cost-saving alternative to the manual fare collection method. In 2004, the city of Seoul introduced a smart card based transit fare scheme, which was a distance-based, integrated fare collection and calculation system. Over the years, the system was extended twice and now can provide detailed information about public transit use in the region. This includes each trip’s boarding and alighting times and locations as well as the trip chains with transfers. This paper examines the possibilities of using such data for transportation planning application. First, a process to generate travel time maps is presented. More than 100 million trip data has been processed for estimating the travel times among stops. It is also demonstrated that transfers data can be readily obtainable as the on/off boarding information are resided in the dataset. While transfers are considered as important information for public transit planning, it hasn’t been easy to collect such data. This study presents that transfer data can be used to locate the critical transfer points that needs improvements. It also demonstrates that a simple database query can quickly identify those locations. Also, transfer trip patterns between two zones are illustrated on a map. It gives some information about passengers’ transfer location choice.","author":[{"dropping-particle":"","family":"Jang","given":"Wonjae","non-dropping-particle":"","parse-names":false,"suffix":""}],"container-title":"Transportation Research Record","id":"ITEM-1","issue":"2144","issued":{"date-parts":[["2010"]]},"page":"142-149","publisher":"Transportation Research Board of the National Academies","title":"Travel time and transfer analysis using transit smart card data","type":"article-journal"},"uris":["http://www.mendeley.com/documents/?uuid=59a1f60b-20f3-4652-aa52-6f439b1a2472"]}],"mendeley":{"formattedCitation":"(Jang, 2010)","manualFormatting":"Jang (2010)","plainTextFormattedCitation":"(Jang, 2010)","previouslyFormattedCitation":"(Jang, 2010)"},"properties":{"noteIndex":0},"schema":"https://github.com/citation-style-language/schema/raw/master/csl-citation.json"}</w:instrText>
-      </w:r>
-      <w:r>
-        <w:rPr>
-          <w:rFonts w:ascii="Times New Roman" w:eastAsia="Yu Mincho" w:hAnsi="Times New Roman" w:cs="Times New Roman"/>
-          <w:sz w:val="24"/>
-          <w:szCs w:val="24"/>
-          <w:lang w:eastAsia="ja-JP"/>
-        </w:rPr>
-        <w:fldChar w:fldCharType="separate"/>
-      </w:r>
-      <w:r>
-        <w:rPr>
-          <w:rFonts w:ascii="Times New Roman" w:eastAsia="Yu Mincho" w:hAnsi="Times New Roman" w:cs="Times New Roman"/>
-          <w:noProof/>
-          <w:sz w:val="24"/>
-          <w:szCs w:val="24"/>
-          <w:lang w:eastAsia="ja-JP"/>
-        </w:rPr>
-        <w:t>Jang (</w:t>
-      </w:r>
-      <w:r>
-        <w:rPr>
-          <w:rFonts w:ascii="Times New Roman" w:eastAsia="Yu Mincho" w:hAnsi="Times New Roman" w:cs="Times New Roman"/>
-          <w:noProof/>
-          <w:sz w:val="24"/>
-          <w:szCs w:val="24"/>
-          <w:lang w:eastAsia="ja-JP"/>
-        </w:rPr>
-        <w:t>2010)</w:t>
-      </w:r>
-      <w:r>
-        <w:rPr>
-          <w:rFonts w:ascii="Times New Roman" w:eastAsia="Yu Mincho" w:hAnsi="Times New Roman" w:cs="Times New Roman"/>
-          <w:sz w:val="24"/>
-          <w:szCs w:val="24"/>
-          <w:lang w:eastAsia="ja-JP"/>
-        </w:rPr>
-        <w:fldChar w:fldCharType="end"/>
-      </w:r>
-      <w:r>
-        <w:rPr>
-          <w:rFonts w:ascii="Times New Roman" w:eastAsia="Yu Mincho" w:hAnsi="Times New Roman" w:cs="Times New Roman"/>
-          <w:sz w:val="24"/>
-          <w:szCs w:val="24"/>
-          <w:lang w:eastAsia="ja-JP"/>
-        </w:rPr>
-        <w:t xml:space="preserve"> </w:t>
-      </w:r>
-      <w:r>
-        <w:rPr>
-          <w:rFonts w:ascii="Times New Roman" w:eastAsia="Yu Mincho" w:hAnsi="Times New Roman" w:cs="Times New Roman"/>
-          <w:sz w:val="24"/>
-          <w:szCs w:val="24"/>
-          <w:lang w:eastAsia="ja-JP"/>
-        </w:rPr>
-        <w:t xml:space="preserve">discusses the use of </w:t>
-      </w:r>
-      <w:r>
-        <w:rPr>
-          <w:rFonts w:ascii="Times New Roman" w:eastAsia="Yu Mincho" w:hAnsi="Times New Roman" w:cs="Times New Roman"/>
-          <w:sz w:val="24"/>
-          <w:szCs w:val="24"/>
-          <w:lang w:eastAsia="ja-JP"/>
-        </w:rPr>
-        <w:t xml:space="preserve">smart card data potential for transportation planning, especially travel and transfer analysis. </w:t>
-      </w:r>
-      <w:r>
-        <w:rPr>
-          <w:rFonts w:ascii="Times New Roman" w:eastAsia="Yu Mincho" w:hAnsi="Times New Roman" w:cs="Times New Roman"/>
-          <w:sz w:val="24"/>
-          <w:szCs w:val="24"/>
-          <w:lang w:eastAsia="ja-JP"/>
-        </w:rPr>
-        <w:fldChar w:fldCharType="begin" w:fldLock="1"/>
-      </w:r>
-      <w:r>
-        <w:rPr>
-          <w:rFonts w:ascii="Times New Roman" w:eastAsia="Yu Mincho" w:hAnsi="Times New Roman" w:cs="Times New Roman"/>
-          <w:sz w:val="24"/>
-          <w:szCs w:val="24"/>
-          <w:lang w:eastAsia="ja-JP"/>
-        </w:rPr>
-        <w:instrText>ADDIN CSL_CITATION {"citationItems":[{"id":"ITEM-1","itemData":{"ISSN":"23521465","abstract":"This research proposes a method of evaluating transfer nodes based on smart card data with the objective of making a contribution to public transportation restructuring in regional cities. The study seeks to better comprehend the use of public transportation systems (trams and buses) in central Kochi City in Japan based on the transportation mode transfers recorded on user Smart Cards. Specifically, this study seeks to use the Data Envelop Analysis (DEA) model, which allows us to reference multiple indices, in order to evaluate the efficiency of user transfers between transportation systems while also considering transfer times and user age groups. The study results show that efficiency varied according to the time of day and user age groups, even at the same transfer nodes, and identified the need for more thorough understanding of the properties of each transfer point based on the efficiency values of multiple indices.","author":[{"dropping-particle":"","family":"Nishiuchi","given":"Hiroaki","non-dropping-particle":"","parse-names":false,"suffix":""},{"dropping-particle":"","family":"Todoroki","given":"Tomoyuki","non-dropping-particle":"","parse-names":false,"suffix":""},{"dropping-particle":"","family":"Kishi","given":"Yusuke","non-dropping-particle":"","parse-names":false,"suffix":""}],"container-title":"Transportation Research Procedia","id":"ITEM-1","issued":{"date-parts":[["2015"]]},"page":"391-401","publisher":"Elsevier","title":"A Fundamental Study on Evaluation of Public Transport Transfer Nodes by Data Envelop Analysis Approach Using Smart Card Data","type":"article-journal","volume":"6"},"uris":["http://www.mendeley.com/documents/?uuid=b0bd92c8-112a-4928-bf43-48246e234238"]}],"mendeley":{"formattedCitation":"(Nishiuchi, Todoroki and Kishi, 2015)","manualFormatting":"Nishiuchi et al. (2015)","plainTextFormattedCitation":"(Nishiuchi, Todoroki and Kishi, 2015)","previouslyFormattedCitation":"(Nishiuchi, Todoroki and Kishi, 2015)"},"properties":{"noteIndex":0},"schema":"https://github.com/citation-style-language/schema/raw/master/csl-citation.json"}</w:instrText>
-      </w:r>
-      <w:r>
-        <w:rPr>
-          <w:rFonts w:ascii="Times New Roman" w:eastAsia="Yu Mincho" w:hAnsi="Times New Roman" w:cs="Times New Roman"/>
-          <w:sz w:val="24"/>
-          <w:szCs w:val="24"/>
-          <w:lang w:eastAsia="ja-JP"/>
-        </w:rPr>
-        <w:fldChar w:fldCharType="separate"/>
-      </w:r>
-      <w:r>
-        <w:rPr>
-          <w:rFonts w:ascii="Times New Roman" w:eastAsia="Yu Mincho" w:hAnsi="Times New Roman" w:cs="Times New Roman"/>
-          <w:noProof/>
-          <w:sz w:val="24"/>
-          <w:szCs w:val="24"/>
-          <w:lang w:eastAsia="ja-JP"/>
-        </w:rPr>
-        <w:t>Nishiuchi et al.</w:t>
-      </w:r>
-      <w:r>
-        <w:rPr>
-          <w:rFonts w:ascii="Times New Roman" w:eastAsia="Yu Mincho" w:hAnsi="Times New Roman" w:cs="Times New Roman"/>
-          <w:noProof/>
-          <w:sz w:val="24"/>
-          <w:szCs w:val="24"/>
-          <w:lang w:eastAsia="ja-JP"/>
-        </w:rPr>
-        <w:t xml:space="preserve"> </w:t>
-      </w:r>
-      <w:r>
-        <w:rPr>
-          <w:rFonts w:ascii="Times New Roman" w:eastAsia="Yu Mincho" w:hAnsi="Times New Roman" w:cs="Times New Roman"/>
-          <w:noProof/>
-          <w:sz w:val="24"/>
-          <w:szCs w:val="24"/>
-          <w:lang w:eastAsia="ja-JP"/>
-        </w:rPr>
-        <w:t>(</w:t>
-      </w:r>
-      <w:r>
-        <w:rPr>
-          <w:rFonts w:ascii="Times New Roman" w:eastAsia="Yu Mincho" w:hAnsi="Times New Roman" w:cs="Times New Roman"/>
-          <w:noProof/>
-          <w:sz w:val="24"/>
-          <w:szCs w:val="24"/>
-          <w:lang w:eastAsia="ja-JP"/>
-        </w:rPr>
-        <w:t>2015)</w:t>
-      </w:r>
-      <w:r>
-        <w:rPr>
-          <w:rFonts w:ascii="Times New Roman" w:eastAsia="Yu Mincho" w:hAnsi="Times New Roman" w:cs="Times New Roman"/>
-          <w:sz w:val="24"/>
-          <w:szCs w:val="24"/>
-          <w:lang w:eastAsia="ja-JP"/>
-        </w:rPr>
-        <w:fldChar w:fldCharType="end"/>
-      </w:r>
-      <w:r>
-        <w:rPr>
-          <w:rFonts w:ascii="Times New Roman" w:eastAsia="Yu Mincho" w:hAnsi="Times New Roman" w:cs="Times New Roman"/>
-          <w:sz w:val="24"/>
-          <w:szCs w:val="24"/>
-          <w:lang w:eastAsia="ja-JP"/>
-        </w:rPr>
-        <w:t xml:space="preserve"> </w:t>
-      </w:r>
-      <w:r>
-        <w:rPr>
-          <w:rFonts w:ascii="Times New Roman" w:eastAsia="Yu Mincho" w:hAnsi="Times New Roman" w:cs="Times New Roman"/>
-          <w:sz w:val="24"/>
-          <w:szCs w:val="24"/>
-          <w:lang w:eastAsia="ja-JP"/>
-        </w:rPr>
-        <w:t xml:space="preserve">used smart cards data to measure the transfer efficiency in Kochi city, Japan. An advantage of smart card data is that it is linked to humans not vehicles. A disadvantage is limited availability compared to </w:t>
-      </w:r>
-      <w:r>
-        <w:rPr>
-          <w:rFonts w:ascii="Times New Roman" w:eastAsia="Yu Mincho" w:hAnsi="Times New Roman" w:cs="Times New Roman"/>
-          <w:sz w:val="24"/>
-          <w:szCs w:val="24"/>
-          <w:lang w:eastAsia="ja-JP"/>
-        </w:rPr>
-        <w:t>the open</w:t>
-      </w:r>
-      <w:r>
-        <w:rPr>
-          <w:rFonts w:ascii="Times New Roman" w:eastAsia="Yu Mincho" w:hAnsi="Times New Roman" w:cs="Times New Roman"/>
-          <w:sz w:val="24"/>
-          <w:szCs w:val="24"/>
-          <w:lang w:eastAsia="ja-JP"/>
-        </w:rPr>
-        <w:t xml:space="preserve"> data</w:t>
-      </w:r>
-      <w:r>
-        <w:rPr>
-          <w:rFonts w:ascii="Times New Roman" w:eastAsia="Yu Mincho" w:hAnsi="Times New Roman" w:cs="Times New Roman"/>
-          <w:sz w:val="24"/>
-          <w:szCs w:val="24"/>
-          <w:lang w:eastAsia="ja-JP"/>
-        </w:rPr>
-        <w:t xml:space="preserve"> </w:t>
-      </w:r>
-      <w:r>
-        <w:rPr>
-          <w:rFonts w:ascii="Times New Roman" w:eastAsia="Yu Mincho" w:hAnsi="Times New Roman" w:cs="Times New Roman"/>
-          <w:sz w:val="24"/>
-          <w:szCs w:val="24"/>
-          <w:lang w:eastAsia="ja-JP"/>
-        </w:rPr>
-        <w:t xml:space="preserve">sources </w:t>
-      </w:r>
-      <w:r>
-        <w:rPr>
-          <w:rFonts w:ascii="Times New Roman" w:eastAsia="Yu Mincho" w:hAnsi="Times New Roman" w:cs="Times New Roman"/>
-          <w:sz w:val="24"/>
-          <w:szCs w:val="24"/>
-          <w:lang w:eastAsia="ja-JP"/>
-        </w:rPr>
-        <w:t>such as GTFS</w:t>
-      </w:r>
-      <w:r>
-        <w:rPr>
-          <w:rFonts w:ascii="Times New Roman" w:eastAsia="Yu Mincho" w:hAnsi="Times New Roman" w:cs="Times New Roman"/>
-          <w:sz w:val="24"/>
-          <w:szCs w:val="24"/>
-          <w:lang w:eastAsia="ja-JP"/>
-        </w:rPr>
-        <w:t xml:space="preserve">. </w:t>
-      </w:r>
-    </w:p>
-    <w:p>
-      <w:pPr>
-        <w:spacing w:line="240" w:lineRule="auto"/>
-        <w:ind w:firstLine="720"/>
-        <w:jc w:val="both"/>
-        <w:rPr>
           <w:rFonts w:ascii="Times New Roman" w:eastAsia="Yu Mincho" w:hAnsi="Times New Roman" w:cs="Times New Roman"/>
           <w:sz w:val="24"/>
           <w:szCs w:val="24"/>
@@ -4991,7 +4612,7 @@
           <w:szCs w:val="24"/>
           <w:lang w:eastAsia="ja-JP"/>
         </w:rPr>
-        <w:instrText>ADDIN CSL_CITATION {"citationItems":[{"id":"ITEM-1","itemData":{"DOI":"10.3141/1872-02","ISBN":"0361-1981","ISSN":"03611981","abstract":"Transit riders negatively perceive transfers because of their inconvenience, often referred to as a transfer penalty. Understanding what affects the transfer penalty can have significant implications for a transit authority and also lead to potential improvements in ridership forecasting models. A new method was developed to assess the transfer penalty on the basis of onboard survey data, a partial path choice model, and geographic information system techniques. This approach was applied to the Massachusetts Bay Transportation Authority subway system in downtown Boston. The new method improves the estimates of the transfer penalty, reduces the complexity of data processing, and improves the overall understanding of the perception of transfers.","author":[{"dropping-particle":"","family":"Guo","given":"Zhan","non-dropping-particle":"","parse-names":false,"suffix":""},{"dropping-particle":"","family":"Wilson","given":"Nigel H.M.","non-dropping-particle":"","parse-names":false,"suffix":""}],"container-title":"Transportation Research Record","id":"ITEM-1","issue":"1872","issued":{"date-parts":[["2004"]]},"page":"10-18","publisher":"Transportation Research Board of the National Academies","title":"Assessment of the transfer penalty for transit trips: Geographic information system-based disaggregate modeling approach","type":"article-journal","volume":"1872"},"uris":["http://www.mendeley.com/documents/?uuid=ea8c7e47-a8d0-4f86-850c-8408e51e3a6a"]},{"id":"ITEM-2","itemData":{"ISBN":"1-84268-887-1","abstract":"A key component of an integrated transport network and of the “seamless journey” is easy and convenient interchange for the public transport user. Often the need to interchange is perceived as an impediment or even a deterrent to public transport use; because of this the aim of this research is to improve understanding of the role and effect of interchange on the individual travel behaviour of public transport and car users.","author":[{"dropping-particle":"","family":"Wardman","given":"Mark","non-dropping-particle":"","parse-names":false,"suffix":""},{"dropping-particle":"","family":"Hine","given":"Julian","non-dropping-particle":"","parse-names":false,"suffix":""},{"dropping-particle":"","family":"Stradling","given":"Stephen","non-dropping-particle":"","parse-names":false,"suffix":""}],"container-title":"Edinburgh: Scottish Executive Central Research Unit","id":"ITEM-2","issued":{"date-parts":[["2001"]]},"title":"Interchange and Travel Choice Volume 1","type":"article-journal","volume":"1"},"uris":["http://www.mendeley.com/documents/?uuid=09ad41b5-fa39-46cd-9a1c-e7a519ca87cb"]},{"id":"ITEM-3","itemData":{"ISSN":"03611981","abstract":"Since the passage of the Intermodal Surface Transportation Efficiency Act of 1991 there has been an increasing interest in the planning and design of an intermodal passenger transportation system. It has long been recognized that modal transfer has a certain penalty associated with it. The recent surge in intermodal planning merits an in-depth examination and accurate measurement of the penalties associated with transfers between modes. Current planning procedures usually involve an ad hoc treatment of transfer penalties based on various assumptions of wait time and value of time. To better assess the disutility associated with modal transfers, discrete choice models are used to quantify transfer penalties and their effects on mode choice in different transfer contexts. Revealed and stated preference data from the New York-New Jersey commute corridors are used to estimate logit models of mode choice reflecting the impacts of modal transfers. The model results suggest that the penalty factor associated with transfer time should be higher than that traditionally used in travel demand models and that the value of the transfer penalty varies according to the type of modal transfer.","author":[{"dropping-particle":"","family":"Liu","given":"Rongfang","non-dropping-particle":"","parse-names":false,"suffix":""},{"dropping-particle":"","family":"Pendyala","given":"Ram M.","non-dropping-particle":"","parse-names":false,"suffix":""},{"dropping-particle":"","family":"Polzin","given":"Steven","non-dropping-particle":"","parse-names":false,"suffix":""}],"container-title":"Transportation Research Record","id":"ITEM-3","issue":"1607","issued":{"date-parts":[["1997"]]},"page":"74-80","publisher":"Transportation Research Board of the National Academies","title":"Assessment of intermodal transfer penalties using stated preference data","type":"article-journal"},"uris":["http://www.mendeley.com/documents/?uuid=a2ca59c3-5570-4da8-b37b-a6c53465f050","http://www.mendeley.com/documents/?uuid=df1e5e2c-a4d2-4d7f-b9a4-21f1e83a833e"]},{"id":"ITEM-4","itemData":{"author":[{"dropping-particle":"","family":"CTPS","given":"Central Transportation Planning Staff","non-dropping-particle":"","parse-names":false,"suffix":""}],"id":"ITEM-4","issued":{"date-parts":[["1997"]]},"publisher":"US Dept. of Transportation","title":"Transfer Penalties in Urban Mode Choice Modeling. Travel Model Improvement Program","type":"book"},"uris":["http://www.mendeley.com/documents/?uuid=5b1551e3-aed2-4141-9e00-1bc2600a9bfd","http://www.mendeley.com/documents/?uuid=a787741b-8ff9-4a1b-aa6a-83b63143efc1"]},{"id":"ITEM-5","itemData":{"abstract":"Very good original article considering the importance of transfer penalty for bus riders in Tapei. Also compare the value of the difefrent travel time elements to each other. transfer, walk and wait has the highest penalties. Also importantat though is that people will take the first avaialble bus even though it sinvolves a transfer.","author":[{"dropping-particle":"","family":"Han","given":"A F","non-dropping-particle":"","parse-names":false,"suffix":""}],"container-title":"Transportation Research Record","id":"ITEM-5","issue":"Table 1","issued":{"date-parts":[["1987"]]},"page":"8-14","title":"Assessment of Transfer Penalty to Bus Riders in Taipei: A Disaggregate Demand Modeling Approach","type":"article-journal","volume":"1139"},"uris":["http://www.mendeley.com/documents/?uuid=31c351e4-5e17-4dbc-9273-5bc7fef8e7a9"]}],"mendeley":{"formattedCitation":"(Han, 1987; CTPS, 1997; Liu, Pendyala and Polzin, 1997; Wardman, Hine and Stradling, 2001; Guo and Wilson, 2004)","plainTextFormattedCitation":"(Han, 1987; CTPS, 1997; Liu, Pendyala and Polzin, 1997; Wardman, Hine and Stradling, 2001; Guo and Wilson, 2004)","previouslyFormattedCitation":"(Han, 1987; CTPS, 1997; Liu, Pendyala and Polzin, 1997; Wardman, Hine and Stradling, 2001; Guo and Wilson, 2004)"},"properties":{"noteIndex":0},"schema":"https://github.com/citation-style-language/schema/raw/master/csl-citation.json"}</w:instrText>
+        <w:instrText>ADDIN CSL_CITATION {"citationItems":[{"id":"ITEM-1","itemData":{"DOI":"10.3141/1872-02","ISBN":"0361-1981","ISSN":"03611981","abstract":"Transit riders negatively perceive transfers because of their inconvenience, often referred to as a transfer penalty. Understanding what affects the transfer penalty can have significant implications for a transit authority and also lead to potential improvements in ridership forecasting models. A new method was developed to assess the transfer penalty on the basis of onboard survey data, a partial path choice model, and geographic information system techniques. This approach was applied to the Massachusetts Bay Transportation Authority subway system in downtown Boston. The new method improves the estimates of the transfer penalty, reduces the complexity of data processing, and improves the overall understanding of the perception of transfers.","author":[{"dropping-particle":"","family":"Guo","given":"Zhan","non-dropping-particle":"","parse-names":false,"suffix":""},{"dropping-particle":"","family":"Wilson","given":"Nigel H.M.","non-dropping-particle":"","parse-names":false,"suffix":""}],"container-title":"Transportation Research Record","id":"ITEM-1","issue":"1872","issued":{"date-parts":[["2004"]]},"page":"10-18","publisher":"Transportation Research Board of the National Academies","title":"Assessment of the transfer penalty for transit trips: Geographic information system-based disaggregate modeling approach","type":"article-journal","volume":"1872"},"uris":["http://www.mendeley.com/documents/?uuid=ea8c7e47-a8d0-4f86-850c-8408e51e3a6a"]},{"id":"ITEM-2","itemData":{"ISBN":"1-84268-887-1","abstract":"A key component of an integrated transport network and of the “seamless journey” is easy and convenient interchange for the public transport user. Often the need to interchange is perceived as an impediment or even a deterrent to public transport use; because of this the aim of this research is to improve understanding of the role and effect of interchange on the individual travel behaviour of public transport and car users.","author":[{"dropping-particle":"","family":"Wardman","given":"Mark","non-dropping-particle":"","parse-names":false,"suffix":""},{"dropping-particle":"","family":"Hine","given":"Julian","non-dropping-particle":"","parse-names":false,"suffix":""},{"dropping-particle":"","family":"Stradling","given":"Stephen","non-dropping-particle":"","parse-names":false,"suffix":""}],"container-title":"Edinburgh: Scottish Executive Central Research Unit","id":"ITEM-2","issued":{"date-parts":[["2001"]]},"title":"Interchange and Travel Choice Volume 1","type":"article-journal","volume":"1"},"uris":["http://www.mendeley.com/documents/?uuid=09ad41b5-fa39-46cd-9a1c-e7a519ca87cb"]},{"id":"ITEM-3","itemData":{"ISSN":"03611981","abstract":"Since the passage of the Intermodal Surface Transportation Efficiency Act of 1991 there has been an increasing interest in the planning and design of an intermodal passenger transportation system. It has long been recognized that modal transfer has a certain penalty associated with it. The recent surge in intermodal planning merits an in-depth examination and accurate measurement of the penalties associated with transfers between modes. Current planning procedures usually involve an ad hoc treatment of transfer penalties based on various assumptions of wait time and value of time. To better assess the disutility associated with modal transfers, discrete choice models are used to quantify transfer penalties and their effects on mode choice in different transfer contexts. Revealed and stated preference data from the New York-New Jersey commute corridors are used to estimate logit models of mode choice reflecting the impacts of modal transfers. The model results suggest that the penalty factor associated with transfer time should be higher than that traditionally used in travel demand models and that the value of the transfer penalty varies according to the type of modal transfer.","author":[{"dropping-particle":"","family":"Liu","given":"Rongfang","non-dropping-particle":"","parse-names":false,"suffix":""},{"dropping-particle":"","family":"Pendyala","given":"Ram M.","non-dropping-particle":"","parse-names":false,"suffix":""},{"dropping-particle":"","family":"Polzin","given":"Steven","non-dropping-particle":"","parse-names":false,"suffix":""}],"container-title":"Transportation Research Record","id":"ITEM-3","issue":"1607","issued":{"date-parts":[["1997"]]},"page":"74-80","publisher":"Transportation Research Board of the National Academies","title":"Assessment of intermodal transfer penalties using stated preference data","type":"article-journal"},"uris":["http://www.mendeley.com/documents/?uuid=a2ca59c3-5570-4da8-b37b-a6c53465f050","http://www.mendeley.com/documents/?uuid=df1e5e2c-a4d2-4d7f-b9a4-21f1e83a833e"]},{"id":"ITEM-4","itemData":{"author":[{"dropping-particle":"","family":"CTPS","given":"Central Transportation Planning Staff","non-dropping-particle":"","parse-names":false,"suffix":""}],"id":"ITEM-4","issued":{"date-parts":[["1997"]]},"publisher":"US Dept. of Transportation","title":"Transfer Penalties in Urban Mode Choice Modeling. Travel Model Improvement Program","type":"book"},"uris":["http://www.mendeley.com/documents/?uuid=5b1551e3-aed2-4141-9e00-1bc2600a9bfd","http://www.mendeley.com/documents/?uuid=a787741b-8ff9-4a1b-aa6a-83b63143efc1"]}],"mendeley":{"formattedCitation":"(CTPS, 1997; Liu, Pendyala and Polzin, 1997; Wardman, Hine and Stradling, 2001; Guo and Wilson, 2004)","plainTextFormattedCitation":"(CTPS, 1997; Liu, Pendyala and Polzin, 1997; Wardman, Hine and Stradling, 2001; Guo and Wilson, 2004)","previouslyFormattedCitation":"(CTPS, 1997; Liu, Pendyala and Polzin, 1997; Wardman, Hine and Stradling, 2001; Guo and Wilson, 2004)"},"properties":{"noteIndex":0},"schema":"https://github.com/citation-style-language/schema/raw/master/csl-citation.json"}</w:instrText>
       </w:r>
       <w:r>
         <w:rPr>
@@ -5010,7 +4631,7 @@
           <w:szCs w:val="24"/>
           <w:lang w:eastAsia="ja-JP"/>
         </w:rPr>
-        <w:t>(Han, 1987; CTPS, 1997; Liu, Pendyala and Polzin, 1997; Wardman, Hine and Stradling, 2001; Guo and Wilson, 2004)</w:t>
+        <w:t>(CTPS, 1997; Liu, Pendyala and Polzin, 1997; Wardman, Hine and Stradling, 2001; Guo and Wilson, 2004)</w:t>
       </w:r>
       <w:r>
         <w:rPr>
@@ -5140,7 +4761,6 @@
           <w:szCs w:val="24"/>
           <w:lang w:eastAsia="ja-JP"/>
         </w:rPr>
-        <w:lastRenderedPageBreak/>
         <w:fldChar w:fldCharType="begin" w:fldLock="1"/>
       </w:r>
       <w:r>
@@ -5312,6 +4932,7 @@
           <w:sz w:val="24"/>
           <w:szCs w:val="24"/>
         </w:rPr>
+        <w:lastRenderedPageBreak/>
         <w:t>D</w:t>
       </w:r>
       <w:r>
@@ -5807,43 +5428,7 @@
           <w:szCs w:val="24"/>
           <w:lang w:eastAsia="ja-JP"/>
         </w:rPr>
-        <w:t xml:space="preserve">leverage two datasets for the </w:t>
-      </w:r>
-      <w:r>
-        <w:rPr>
-          <w:rFonts w:ascii="Times New Roman" w:eastAsia="Yu Mincho" w:hAnsi="Times New Roman" w:cs="Times New Roman"/>
-          <w:sz w:val="24"/>
-          <w:szCs w:val="24"/>
-          <w:lang w:eastAsia="ja-JP"/>
-        </w:rPr>
-        <w:t xml:space="preserve">development and </w:t>
-      </w:r>
-      <w:r>
-        <w:rPr>
-          <w:rFonts w:ascii="Times New Roman" w:eastAsia="Yu Mincho" w:hAnsi="Times New Roman" w:cs="Times New Roman"/>
-          <w:sz w:val="24"/>
-          <w:szCs w:val="24"/>
-          <w:lang w:eastAsia="ja-JP"/>
-        </w:rPr>
-        <w:t>implementation of the</w:t>
-      </w:r>
-      <w:r>
-        <w:rPr>
-          <w:rFonts w:ascii="Times New Roman" w:eastAsia="Yu Mincho" w:hAnsi="Times New Roman" w:cs="Times New Roman"/>
-          <w:sz w:val="24"/>
-          <w:szCs w:val="24"/>
-          <w:lang w:eastAsia="ja-JP"/>
-        </w:rPr>
-        <w:t xml:space="preserve"> transfer risk </w:t>
-      </w:r>
-      <w:r>
-        <w:rPr>
-          <w:rFonts w:ascii="Times New Roman" w:eastAsia="Yu Mincho" w:hAnsi="Times New Roman" w:cs="Times New Roman"/>
-          <w:sz w:val="24"/>
-          <w:szCs w:val="24"/>
-          <w:lang w:eastAsia="ja-JP"/>
-        </w:rPr>
-        <w:t xml:space="preserve">and penalties </w:t>
+        <w:t xml:space="preserve">leverage two datasets for </w:t>
       </w:r>
       <w:r>
         <w:rPr>
@@ -5912,7 +5497,7 @@
           <w:szCs w:val="24"/>
           <w:lang w:eastAsia="ja-JP"/>
         </w:rPr>
-        <w:t xml:space="preserve">General Transit Feed Specification (GTFS) is a combination of two data standards defined by Google: </w:t>
+        <w:t xml:space="preserve">General Transit Feed Specification (GTFS) is a combination of two data standards: </w:t>
       </w:r>
       <w:r>
         <w:rPr>
@@ -6060,16 +5645,16 @@
           <w:szCs w:val="24"/>
           <w:lang w:eastAsia="ja-JP"/>
         </w:rPr>
-        <w:t xml:space="preserve"> system administrations are encouraged to share their GTFS static publicly, regularly, and precisely. Many </w:t>
-      </w:r>
-      <w:r>
-        <w:rPr>
-          <w:rFonts w:ascii="Times New Roman" w:eastAsia="Yu Mincho" w:hAnsi="Times New Roman" w:cs="Times New Roman"/>
-          <w:sz w:val="24"/>
-          <w:szCs w:val="24"/>
-          <w:lang w:eastAsia="ja-JP"/>
-        </w:rPr>
-        <w:t xml:space="preserve">of them are following this advice: </w:t>
+        <w:t xml:space="preserve"> system administrations are encouraged to s</w:t>
+      </w:r>
+      <w:r>
+        <w:rPr>
+          <w:rFonts w:ascii="Times New Roman" w:eastAsia="Yu Mincho" w:hAnsi="Times New Roman" w:cs="Times New Roman"/>
+          <w:sz w:val="24"/>
+          <w:szCs w:val="24"/>
+          <w:lang w:eastAsia="ja-JP"/>
+        </w:rPr>
+        <w:t xml:space="preserve">hare their GTFS static publicly: </w:t>
       </w:r>
       <w:r>
         <w:rPr>
@@ -6388,17 +5973,7 @@
           <w:szCs w:val="24"/>
           <w:lang w:eastAsia="ja-JP"/>
         </w:rPr>
-        <w:t xml:space="preserve"> other sources such as automated </w:t>
-      </w:r>
-      <w:r>
-        <w:rPr>
-          <w:rFonts w:ascii="Times New Roman" w:eastAsia="Yu Mincho" w:hAnsi="Times New Roman" w:cs="Times New Roman"/>
-          <w:sz w:val="24"/>
-          <w:szCs w:val="24"/>
-          <w:lang w:eastAsia="ja-JP"/>
-        </w:rPr>
-        <w:lastRenderedPageBreak/>
-        <w:t>passenger count data (discussed below)</w:t>
+        <w:t xml:space="preserve"> other sources such as automated passenger count data (discussed below)</w:t>
       </w:r>
       <w:r>
         <w:rPr>
@@ -6811,7 +6386,17 @@
           <w:szCs w:val="24"/>
           <w:lang w:eastAsia="ja-JP"/>
         </w:rPr>
-        <w:t xml:space="preserve">data is generated by </w:t>
+        <w:t xml:space="preserve">data is </w:t>
+      </w:r>
+      <w:r>
+        <w:rPr>
+          <w:rFonts w:ascii="Times New Roman" w:eastAsia="Yu Mincho" w:hAnsi="Times New Roman" w:cs="Times New Roman"/>
+          <w:sz w:val="24"/>
+          <w:szCs w:val="24"/>
+          <w:lang w:eastAsia="ja-JP"/>
+        </w:rPr>
+        <w:lastRenderedPageBreak/>
+        <w:t xml:space="preserve">generated by </w:t>
       </w:r>
       <w:r>
         <w:rPr>
@@ -8367,17 +7952,7 @@
           <w:szCs w:val="24"/>
           <w:lang w:eastAsia="ja-JP"/>
         </w:rPr>
-        <w:t xml:space="preserve">) the generating trip brings passengers to the generating stop; </w:t>
-      </w:r>
-      <w:r>
-        <w:rPr>
-          <w:rFonts w:ascii="Times New Roman" w:eastAsia="Yu Mincho" w:hAnsi="Times New Roman" w:cs="Times New Roman"/>
-          <w:sz w:val="24"/>
-          <w:szCs w:val="24"/>
-          <w:lang w:eastAsia="ja-JP"/>
-        </w:rPr>
-        <w:lastRenderedPageBreak/>
-        <w:t xml:space="preserve">ii) transition of users to receiving stop; iii) the receiving trip picks up passengers at receiving stop. Transfers are not like normal transit trips in terms of passenger participation: passengers have no control of the performance of transfers during this process, since both actors </w:t>
+        <w:t xml:space="preserve">) the generating trip brings passengers to the generating stop; ii) transition of users to receiving stop; iii) the receiving trip picks up passengers at receiving stop. Transfers are not like normal transit trips in terms of passenger participation: passengers have no control of the performance of transfers during this process, since both actors </w:t>
       </w:r>
       <w:r>
         <w:rPr>
@@ -8461,7 +8036,17 @@
           <w:szCs w:val="24"/>
           <w:lang w:eastAsia="ja-JP"/>
         </w:rPr>
-        <w:t xml:space="preserve"> generating and receiving trip. </w:t>
+        <w:t xml:space="preserve"> </w:t>
+      </w:r>
+      <w:r>
+        <w:rPr>
+          <w:rFonts w:ascii="Times New Roman" w:eastAsia="Yu Mincho" w:hAnsi="Times New Roman" w:cs="Times New Roman"/>
+          <w:sz w:val="24"/>
+          <w:szCs w:val="24"/>
+          <w:lang w:eastAsia="ja-JP"/>
+        </w:rPr>
+        <w:lastRenderedPageBreak/>
+        <w:t xml:space="preserve">generating and receiving trip. </w:t>
       </w:r>
       <w:r>
         <w:rPr>
@@ -8902,7 +8487,6 @@
                                 </m:r>
                               </m:e>
                               <m:sub>
-                                <w:proofErr w:type="spellStart"/>
                                 <m:r>
                                   <m:rPr>
                                     <m:nor/>
@@ -8915,7 +8499,6 @@
                                   </w:rPr>
                                   <m:t>th</m:t>
                                 </m:r>
-                                <w:proofErr w:type="spellEnd"/>
                               </m:sub>
                             </m:sSub>
                             <m:r>
@@ -8980,7 +8563,6 @@
                                 </m:r>
                               </m:e>
                               <m:sub>
-                                <w:proofErr w:type="spellStart"/>
                                 <m:r>
                                   <m:rPr>
                                     <m:nor/>
@@ -8993,7 +8575,6 @@
                                   </w:rPr>
                                   <m:t>th</m:t>
                                 </m:r>
-                                <w:proofErr w:type="spellEnd"/>
                               </m:sub>
                             </m:sSub>
                             <m:r>
@@ -9694,27 +9275,7 @@
           <w:szCs w:val="24"/>
           <w:lang w:eastAsia="ja-JP"/>
         </w:rPr>
-        <w:t xml:space="preserve"> is the actual depar</w:t>
-      </w:r>
-      <w:proofErr w:type="spellStart"/>
-      <w:r>
-        <w:rPr>
-          <w:rFonts w:ascii="Times New Roman" w:eastAsia="Yu Mincho" w:hAnsi="Times New Roman" w:cs="Times New Roman"/>
-          <w:sz w:val="24"/>
-          <w:szCs w:val="24"/>
-          <w:lang w:eastAsia="ja-JP"/>
-        </w:rPr>
-        <w:t>ture</w:t>
-      </w:r>
-      <w:proofErr w:type="spellEnd"/>
-      <w:r>
-        <w:rPr>
-          <w:rFonts w:ascii="Times New Roman" w:eastAsia="Yu Mincho" w:hAnsi="Times New Roman" w:cs="Times New Roman"/>
-          <w:sz w:val="24"/>
-          <w:szCs w:val="24"/>
-          <w:lang w:eastAsia="ja-JP"/>
-        </w:rPr>
-        <w:t xml:space="preserve"> time of actual receiving bus (DD = n), </w:t>
+        <w:t xml:space="preserve"> is the actual departure time of actual receiving bus (DD = n), </w:t>
       </w:r>
       <m:oMath>
         <m:sSubSup>
@@ -12739,7 +12300,6 @@
                     <w:szCs w:val="24"/>
                     <w:lang w:eastAsia="ja-JP"/>
                   </w:rPr>
-                  <w:lastRenderedPageBreak/>
                   <m:t xml:space="preserve">          =</m:t>
                 </m:r>
                 <m:nary>
@@ -12857,7 +12417,6 @@
                 <w:szCs w:val="24"/>
                 <w:lang w:eastAsia="ja-JP"/>
               </w:rPr>
-              <w:lastRenderedPageBreak/>
               <w:t>(</w:t>
             </w:r>
             <w:r>
@@ -15204,27 +14763,7 @@
           <w:szCs w:val="24"/>
           <w:lang w:eastAsia="ja-JP"/>
         </w:rPr>
-        <w:t xml:space="preserve"> is the binary measurement variable of each transfer indicating whether the transf</w:t>
-      </w:r>
-      <w:proofErr w:type="spellStart"/>
-      <w:r>
-        <w:rPr>
-          <w:rFonts w:ascii="Times New Roman" w:eastAsia="Yu Mincho" w:hAnsi="Times New Roman" w:cs="Times New Roman"/>
-          <w:sz w:val="24"/>
-          <w:szCs w:val="24"/>
-          <w:lang w:eastAsia="ja-JP"/>
-        </w:rPr>
-        <w:t>er</w:t>
-      </w:r>
-      <w:proofErr w:type="spellEnd"/>
-      <w:r>
-        <w:rPr>
-          <w:rFonts w:ascii="Times New Roman" w:eastAsia="Yu Mincho" w:hAnsi="Times New Roman" w:cs="Times New Roman"/>
-          <w:sz w:val="24"/>
-          <w:szCs w:val="24"/>
-          <w:lang w:eastAsia="ja-JP"/>
-        </w:rPr>
-        <w:t xml:space="preserve"> is missed.</w:t>
+        <w:t xml:space="preserve"> is the binary measurement variable of each transfer indicating whether the transfer is missed.</w:t>
       </w:r>
       <w:r>
         <w:rPr>
@@ -20759,16 +20298,7 @@
           <w:szCs w:val="24"/>
           <w:lang w:eastAsia="ja-JP"/>
         </w:rPr>
-        <w:t xml:space="preserve"> </w:t>
-      </w:r>
-      <w:r>
-        <w:rPr>
-          <w:rFonts w:ascii="Times New Roman" w:eastAsia="Yu Mincho" w:hAnsi="Times New Roman" w:cs="Times New Roman"/>
-          <w:sz w:val="24"/>
-          <w:szCs w:val="24"/>
-          <w:lang w:eastAsia="ja-JP"/>
-        </w:rPr>
-        <w:t>Across all stops on the route, the DBL will save 1.69 minutes (</w:t>
+        <w:t xml:space="preserve"> Across all stops on the route, the DBL will save 1.69 minutes (</w:t>
       </w:r>
       <m:oMath>
         <m:r>
@@ -20815,24 +20345,15 @@
           <w:szCs w:val="24"/>
           <w:lang w:eastAsia="ja-JP"/>
         </w:rPr>
-        <w:instrText xml:space="preserve"> REF _Ref22114617 \h </w:instrText>
-      </w:r>
-      <w:r>
-        <w:rPr>
-          <w:rFonts w:ascii="Times New Roman" w:eastAsia="Yu Mincho" w:hAnsi="Times New Roman" w:cs="Times New Roman"/>
-          <w:sz w:val="24"/>
-          <w:szCs w:val="24"/>
-          <w:lang w:eastAsia="ja-JP"/>
-        </w:rPr>
-      </w:r>
-      <w:r>
-        <w:rPr>
-          <w:rFonts w:ascii="Times New Roman" w:eastAsia="Yu Mincho" w:hAnsi="Times New Roman" w:cs="Times New Roman"/>
-          <w:sz w:val="24"/>
-          <w:szCs w:val="24"/>
-          <w:lang w:eastAsia="ja-JP"/>
-        </w:rPr>
-        <w:instrText xml:space="preserve"> \* MERGEFORMAT </w:instrText>
+        <w:instrText xml:space="preserve"> REF _Ref22114617 \h  \* MERGEFORMAT </w:instrText>
+      </w:r>
+      <w:r>
+        <w:rPr>
+          <w:rFonts w:ascii="Times New Roman" w:eastAsia="Yu Mincho" w:hAnsi="Times New Roman" w:cs="Times New Roman"/>
+          <w:sz w:val="24"/>
+          <w:szCs w:val="24"/>
+          <w:lang w:eastAsia="ja-JP"/>
+        </w:rPr>
       </w:r>
       <w:r>
         <w:rPr>
@@ -20969,11 +20490,21 @@
       <w:r>
         <w:t xml:space="preserve">Figure </w:t>
       </w:r>
-      <w:fldSimple w:instr=" SEQ Figure \* ARABIC ">
-        <w:r>
-          <w:t>7</w:t>
-        </w:r>
-      </w:fldSimple>
+      <w:r>
+        <w:fldChar w:fldCharType="begin"/>
+      </w:r>
+      <w:r>
+        <w:instrText xml:space="preserve"> SEQ Figure \* ARABIC </w:instrText>
+      </w:r>
+      <w:r>
+        <w:fldChar w:fldCharType="separate"/>
+      </w:r>
+      <w:r>
+        <w:t>7</w:t>
+      </w:r>
+      <w:r>
+        <w:fldChar w:fldCharType="end"/>
+      </w:r>
       <w:bookmarkEnd w:id="8"/>
       <w:r>
         <w:t xml:space="preserve"> TR and ATTP difference</w:t>
@@ -20985,15 +20516,7 @@
         <w:t>after implementation of a dedicated bus lane</w:t>
       </w:r>
       <w:r>
-        <w:t xml:space="preserve"> </w:t>
-      </w:r>
-      <w:r>
-        <w:t>for APC-</w:t>
-      </w:r>
-      <w:bookmarkStart w:id="9" w:name="_GoBack"/>
-      <w:bookmarkEnd w:id="9"/>
-      <w:r>
-        <w:t>GTFS</w:t>
+        <w:t xml:space="preserve"> for APC-GTFS</w:t>
       </w:r>
     </w:p>
     <w:p>
@@ -21002,7 +20525,7 @@
         <w:ind w:firstLine="720"/>
         <w:jc w:val="both"/>
         <w:rPr>
-          <w:rFonts w:ascii="Times New Roman" w:hAnsi="Times New Roman" w:cs="Times New Roman" w:hint="eastAsia"/>
+          <w:rFonts w:ascii="Times New Roman" w:hAnsi="Times New Roman" w:cs="Times New Roman"/>
           <w:sz w:val="24"/>
           <w:szCs w:val="24"/>
         </w:rPr>
@@ -21014,16 +20537,7 @@
           <w:szCs w:val="24"/>
           <w:lang w:eastAsia="ja-JP"/>
         </w:rPr>
-        <w:t xml:space="preserve">Also, </w:t>
-      </w:r>
-      <w:r>
-        <w:rPr>
-          <w:rFonts w:ascii="Times New Roman" w:eastAsia="Yu Mincho" w:hAnsi="Times New Roman" w:cs="Times New Roman"/>
-          <w:sz w:val="24"/>
-          <w:szCs w:val="24"/>
-          <w:lang w:eastAsia="ja-JP"/>
-        </w:rPr>
-        <w:t>we calculated different impacts on the generating trips and receiving trips. We categorized all affected transfers into two classes: transfers with generating trip on the DBL (</w:t>
+        <w:t>Also, we calculated different impacts on the generating trips and receiving trips. We categorized all affected transfers into two classes: transfers with generating trip on the DBL (</w:t>
       </w:r>
       <w:r>
         <w:rPr>
@@ -21089,17 +20603,7 @@
           <w:highlight w:val="yellow"/>
           <w:lang w:eastAsia="ja-JP"/>
         </w:rPr>
-        <w:t>DBL will eliminate delays for all transfers thus decrease all transfers’ total time penalty universally</w:t>
-      </w:r>
-      <w:r>
-        <w:rPr>
-          <w:rFonts w:ascii="Times New Roman" w:eastAsia="Yu Mincho" w:hAnsi="Times New Roman" w:cs="Times New Roman"/>
-          <w:sz w:val="24"/>
-          <w:szCs w:val="24"/>
-          <w:highlight w:val="yellow"/>
-          <w:lang w:eastAsia="ja-JP"/>
-        </w:rPr>
-        <w:t xml:space="preserve">; but DBL will only </w:t>
+        <w:t xml:space="preserve">DBL will eliminate delays for all transfers thus decrease all transfers’ total time penalty universally; but DBL will only </w:t>
       </w:r>
       <w:r>
         <w:rPr>
@@ -21342,7 +20846,7 @@
         </w:rPr>
         <w:t xml:space="preserve">. </w:t>
       </w:r>
-      <w:bookmarkStart w:id="10" w:name="_Hlk527674454"/>
+      <w:bookmarkStart w:id="9" w:name="_Hlk527674454"/>
       <w:r>
         <w:rPr>
           <w:rFonts w:ascii="Times New Roman" w:eastAsia="Yu Mincho" w:hAnsi="Times New Roman" w:cs="Times New Roman"/>
@@ -21747,6 +21251,15 @@
           <w:lang w:eastAsia="ja-JP"/>
         </w:rPr>
         <w:t xml:space="preserve">. </w:t>
+      </w:r>
+      <w:r>
+        <w:rPr>
+          <w:rFonts w:ascii="Times New Roman" w:eastAsia="Yu Mincho" w:hAnsi="Times New Roman" w:cs="Times New Roman"/>
+          <w:sz w:val="24"/>
+          <w:szCs w:val="24"/>
+          <w:lang w:eastAsia="ja-JP"/>
+        </w:rPr>
+        <w:t>Additionally, we simulated dedicated bus routes’ impact on the transfer performance. It suggests the dedicated bus lane is a good strategy to reduce ATTP, especially for DBL-generating transfers.</w:t>
       </w:r>
     </w:p>
     <w:p>
@@ -21769,7 +21282,7 @@
         </w:rPr>
         <w:t>Fut</w:t>
       </w:r>
-      <w:bookmarkEnd w:id="10"/>
+      <w:bookmarkEnd w:id="9"/>
       <w:r>
         <w:rPr>
           <w:rFonts w:ascii="Times New Roman" w:eastAsia="Yu Mincho" w:hAnsi="Times New Roman" w:cs="Times New Roman"/>
@@ -22105,8 +21618,8 @@
         <w:t>References</w:t>
       </w:r>
     </w:p>
+    <w:commentRangeStart w:id="10"/>
     <w:commentRangeStart w:id="11"/>
-    <w:commentRangeStart w:id="12"/>
     <w:p>
       <w:pPr>
         <w:widowControl w:val="0"/>
@@ -22207,7 +21720,19 @@
           <w:sz w:val="24"/>
           <w:szCs w:val="24"/>
         </w:rPr>
-        <w:t>2015 4th IEEE International Conference on Advanced Logistics and Transport, IEEE ICALT 2015</w:t>
+        <w:t xml:space="preserve">2015 4th IEEE International Conference on Advanced Logistics </w:t>
+      </w:r>
+      <w:r>
+        <w:rPr>
+          <w:rFonts w:ascii="Times New Roman" w:hAnsi="Times New Roman" w:cs="Times New Roman"/>
+          <w:i/>
+          <w:iCs/>
+          <w:noProof/>
+          <w:sz w:val="24"/>
+          <w:szCs w:val="24"/>
+        </w:rPr>
+        <w:lastRenderedPageBreak/>
+        <w:t>and Transport, IEEE ICALT 2015</w:t>
       </w:r>
       <w:r>
         <w:rPr>
@@ -22240,7 +21765,6 @@
           <w:sz w:val="24"/>
           <w:szCs w:val="24"/>
         </w:rPr>
-        <w:lastRenderedPageBreak/>
         <w:t xml:space="preserve">Bakillah, M., Liang, S. H. L. and Zipf, A. (2012) ‘Toward coupling sensor data and volunteered geographic information (VGI) with agent-based transport simulation in the context of smart cities’, in </w:t>
       </w:r>
       <w:r>
@@ -22765,7 +22289,7 @@
           <w:sz w:val="24"/>
           <w:szCs w:val="24"/>
         </w:rPr>
-        <w:t xml:space="preserve">Han, A. F. (1987) ‘Assessment of Transfer Penalty to Bus Riders in Taipei: A Disaggregate Demand Modeling Approach’, </w:t>
+        <w:t xml:space="preserve">Hilbert, M. (2016) ‘Big Data for Development: A Review of Promises and Challenges’, </w:t>
       </w:r>
       <w:r>
         <w:rPr>
@@ -22776,7 +22300,7 @@
           <w:sz w:val="24"/>
           <w:szCs w:val="24"/>
         </w:rPr>
-        <w:t>Transportation Research Record</w:t>
+        <w:t>Development Policy Review</w:t>
       </w:r>
       <w:r>
         <w:rPr>
@@ -22785,7 +22309,7 @@
           <w:sz w:val="24"/>
           <w:szCs w:val="24"/>
         </w:rPr>
-        <w:t>, 1139(Table 1), pp. 8–14.</w:t>
+        <w:t>. Wiley Online Library, 34(1), pp. 135–174.</w:t>
       </w:r>
     </w:p>
     <w:p>
@@ -22809,7 +22333,7 @@
           <w:sz w:val="24"/>
           <w:szCs w:val="24"/>
         </w:rPr>
-        <w:t xml:space="preserve">Hilbert, M. (2016) ‘Big Data for Development: A Review of Promises and Challenges’, </w:t>
+        <w:t xml:space="preserve">Iseki, H. and Taylor, B. D. (2009) ‘Not all transfers are created equal: Towards a framework relating transfer connectivity to travel behaviour’, </w:t>
       </w:r>
       <w:r>
         <w:rPr>
@@ -22820,7 +22344,7 @@
           <w:sz w:val="24"/>
           <w:szCs w:val="24"/>
         </w:rPr>
-        <w:t>Development Policy Review</w:t>
+        <w:t>Transport Reviews</w:t>
       </w:r>
       <w:r>
         <w:rPr>
@@ -22829,7 +22353,7 @@
           <w:sz w:val="24"/>
           <w:szCs w:val="24"/>
         </w:rPr>
-        <w:t>. Wiley Online Library, 34(1), pp. 135–174.</w:t>
+        <w:t>. Taylor &amp; Francis, 29(6), pp. 777–800. doi: 10.1080/01441640902811304.</w:t>
       </w:r>
     </w:p>
     <w:p>
@@ -22853,7 +22377,8 @@
           <w:sz w:val="24"/>
           <w:szCs w:val="24"/>
         </w:rPr>
-        <w:t xml:space="preserve">Iseki, H. and Taylor, B. D. (2009) ‘Not all transfers are created equal: Towards a framework relating transfer connectivity to travel behaviour’, </w:t>
+        <w:lastRenderedPageBreak/>
+        <w:t xml:space="preserve">Jang, W. (2010) ‘Travel time and transfer analysis using transit smart card data’, </w:t>
       </w:r>
       <w:r>
         <w:rPr>
@@ -22864,7 +22389,7 @@
           <w:sz w:val="24"/>
           <w:szCs w:val="24"/>
         </w:rPr>
-        <w:t>Transport Reviews</w:t>
+        <w:t>Transportation Research Record</w:t>
       </w:r>
       <w:r>
         <w:rPr>
@@ -22873,7 +22398,7 @@
           <w:sz w:val="24"/>
           <w:szCs w:val="24"/>
         </w:rPr>
-        <w:t>. Taylor &amp; Francis, 29(6), pp. 777–800. doi: 10.1080/01441640902811304.</w:t>
+        <w:t>. Transportation Research Board of the National Academies, (2144), pp. 142–149.</w:t>
       </w:r>
     </w:p>
     <w:p>
@@ -22897,8 +22422,7 @@
           <w:sz w:val="24"/>
           <w:szCs w:val="24"/>
         </w:rPr>
-        <w:lastRenderedPageBreak/>
-        <w:t xml:space="preserve">Jang, W. (2010) ‘Travel time and transfer analysis using transit smart card data’, </w:t>
+        <w:t xml:space="preserve">Knoppers, P. and Muller, T. (1995) ‘Optimized transfer opportunities in public transport’, </w:t>
       </w:r>
       <w:r>
         <w:rPr>
@@ -22909,7 +22433,7 @@
           <w:sz w:val="24"/>
           <w:szCs w:val="24"/>
         </w:rPr>
-        <w:t>Transportation Research Record</w:t>
+        <w:t>Transportation Science</w:t>
       </w:r>
       <w:r>
         <w:rPr>
@@ -22918,7 +22442,7 @@
           <w:sz w:val="24"/>
           <w:szCs w:val="24"/>
         </w:rPr>
-        <w:t>. Transportation Research Board of the National Academies, (2144), pp. 142–149.</w:t>
+        <w:t>. INFORMS, 29(1), pp. 101–105.</w:t>
       </w:r>
     </w:p>
     <w:p>
@@ -22942,7 +22466,7 @@
           <w:sz w:val="24"/>
           <w:szCs w:val="24"/>
         </w:rPr>
-        <w:t xml:space="preserve">Knoppers, P. and Muller, T. (1995) ‘Optimized transfer opportunities in public transport’, </w:t>
+        <w:t xml:space="preserve">Kujala, R. </w:t>
       </w:r>
       <w:r>
         <w:rPr>
@@ -22953,7 +22477,7 @@
           <w:sz w:val="24"/>
           <w:szCs w:val="24"/>
         </w:rPr>
-        <w:t>Transportation Science</w:t>
+        <w:t>et al.</w:t>
       </w:r>
       <w:r>
         <w:rPr>
@@ -22962,7 +22486,27 @@
           <w:sz w:val="24"/>
           <w:szCs w:val="24"/>
         </w:rPr>
-        <w:t>. INFORMS, 29(1), pp. 101–105.</w:t>
+        <w:t xml:space="preserve"> (2018) ‘Travel times and transfers in public transport: Comprehensive accessibility analysis based on Pareto-optimal journeys’, </w:t>
+      </w:r>
+      <w:r>
+        <w:rPr>
+          <w:rFonts w:ascii="Times New Roman" w:hAnsi="Times New Roman" w:cs="Times New Roman"/>
+          <w:i/>
+          <w:iCs/>
+          <w:noProof/>
+          <w:sz w:val="24"/>
+          <w:szCs w:val="24"/>
+        </w:rPr>
+        <w:t>Computers, Environment and Urban Systems</w:t>
+      </w:r>
+      <w:r>
+        <w:rPr>
+          <w:rFonts w:ascii="Times New Roman" w:hAnsi="Times New Roman" w:cs="Times New Roman"/>
+          <w:noProof/>
+          <w:sz w:val="24"/>
+          <w:szCs w:val="24"/>
+        </w:rPr>
+        <w:t>. Elsevier, 67, pp. 41–54.</w:t>
       </w:r>
     </w:p>
     <w:p>
@@ -22986,7 +22530,7 @@
           <w:sz w:val="24"/>
           <w:szCs w:val="24"/>
         </w:rPr>
-        <w:t xml:space="preserve">Kujala, R. </w:t>
+        <w:t xml:space="preserve">Li, J. Q. </w:t>
       </w:r>
       <w:r>
         <w:rPr>
@@ -23006,7 +22550,7 @@
           <w:sz w:val="24"/>
           <w:szCs w:val="24"/>
         </w:rPr>
-        <w:t xml:space="preserve"> (2018) ‘Travel times and transfers in public transport: Comprehensive accessibility analysis based on Pareto-optimal journeys’, </w:t>
+        <w:t xml:space="preserve"> (2009) ‘Planning for bus rapid transit in single dedicated bus lane’, </w:t>
       </w:r>
       <w:r>
         <w:rPr>
@@ -23017,7 +22561,7 @@
           <w:sz w:val="24"/>
           <w:szCs w:val="24"/>
         </w:rPr>
-        <w:t>Computers, Environment and Urban Systems</w:t>
+        <w:t>Transportation Research Record</w:t>
       </w:r>
       <w:r>
         <w:rPr>
@@ -23026,7 +22570,7 @@
           <w:sz w:val="24"/>
           <w:szCs w:val="24"/>
         </w:rPr>
-        <w:t>. Elsevier, 67, pp. 41–54.</w:t>
+        <w:t>. Transportation Research Board of the National Academies, (2111), pp. 76–82.</w:t>
       </w:r>
     </w:p>
     <w:p>
@@ -23050,7 +22594,7 @@
           <w:sz w:val="24"/>
           <w:szCs w:val="24"/>
         </w:rPr>
-        <w:t xml:space="preserve">Li, J. Q. </w:t>
+        <w:t xml:space="preserve">Liu, R., Pendyala, R. M. and Polzin, S. (1997) ‘Assessment of intermodal transfer penalties using stated preference data’, </w:t>
       </w:r>
       <w:r>
         <w:rPr>
@@ -23061,7 +22605,7 @@
           <w:sz w:val="24"/>
           <w:szCs w:val="24"/>
         </w:rPr>
-        <w:t>et al.</w:t>
+        <w:t>Transportation Research Record</w:t>
       </w:r>
       <w:r>
         <w:rPr>
@@ -23070,27 +22614,7 @@
           <w:sz w:val="24"/>
           <w:szCs w:val="24"/>
         </w:rPr>
-        <w:t xml:space="preserve"> (2009) ‘Planning for bus rapid transit in single dedicated bus lane’, </w:t>
-      </w:r>
-      <w:r>
-        <w:rPr>
-          <w:rFonts w:ascii="Times New Roman" w:hAnsi="Times New Roman" w:cs="Times New Roman"/>
-          <w:i/>
-          <w:iCs/>
-          <w:noProof/>
-          <w:sz w:val="24"/>
-          <w:szCs w:val="24"/>
-        </w:rPr>
-        <w:t>Transportation Research Record</w:t>
-      </w:r>
-      <w:r>
-        <w:rPr>
-          <w:rFonts w:ascii="Times New Roman" w:hAnsi="Times New Roman" w:cs="Times New Roman"/>
-          <w:noProof/>
-          <w:sz w:val="24"/>
-          <w:szCs w:val="24"/>
-        </w:rPr>
-        <w:t>. Transportation Research Board of the National Academies, (2111), pp. 76–82.</w:t>
+        <w:t>. Transportation Research Board of the National Academies, (1607), pp. 74–80.</w:t>
       </w:r>
     </w:p>
     <w:p>
@@ -23114,7 +22638,7 @@
           <w:sz w:val="24"/>
           <w:szCs w:val="24"/>
         </w:rPr>
-        <w:t xml:space="preserve">Liu, R., Pendyala, R. M. and Polzin, S. (1997) ‘Assessment of intermodal transfer penalties using stated preference data’, </w:t>
+        <w:t xml:space="preserve">Miller, H. J. and Goodchild, M. F. (2015) ‘Data-driven geography’, </w:t>
       </w:r>
       <w:r>
         <w:rPr>
@@ -23125,7 +22649,7 @@
           <w:sz w:val="24"/>
           <w:szCs w:val="24"/>
         </w:rPr>
-        <w:t>Transportation Research Record</w:t>
+        <w:t>GeoJournal</w:t>
       </w:r>
       <w:r>
         <w:rPr>
@@ -23134,7 +22658,7 @@
           <w:sz w:val="24"/>
           <w:szCs w:val="24"/>
         </w:rPr>
-        <w:t>. Transportation Research Board of the National Academies, (1607), pp. 74–80.</w:t>
+        <w:t>. Springer, 80(4), pp. 449–461.</w:t>
       </w:r>
     </w:p>
     <w:p>
@@ -23158,7 +22682,7 @@
           <w:sz w:val="24"/>
           <w:szCs w:val="24"/>
         </w:rPr>
-        <w:t xml:space="preserve">Miller, H. J. and Goodchild, M. F. (2015) ‘Data-driven geography’, </w:t>
+        <w:t xml:space="preserve">Nesheli, M. M. and Ceder, A. (2015) ‘Improved reliability of public transportation using real-time transfer synchronization’, </w:t>
       </w:r>
       <w:r>
         <w:rPr>
@@ -23169,7 +22693,7 @@
           <w:sz w:val="24"/>
           <w:szCs w:val="24"/>
         </w:rPr>
-        <w:t>GeoJournal</w:t>
+        <w:t>Transportation Research Part C: Emerging Technologies</w:t>
       </w:r>
       <w:r>
         <w:rPr>
@@ -23178,8 +22702,10 @@
           <w:sz w:val="24"/>
           <w:szCs w:val="24"/>
         </w:rPr>
-        <w:t>. Springer, 80(4), pp. 449–461.</w:t>
-      </w:r>
+        <w:t>. Pergamon, 60, pp. 525–539.</w:t>
+      </w:r>
+      <w:bookmarkStart w:id="12" w:name="_GoBack"/>
+      <w:bookmarkEnd w:id="12"/>
     </w:p>
     <w:p>
       <w:pPr>
@@ -23202,7 +22728,7 @@
           <w:sz w:val="24"/>
           <w:szCs w:val="24"/>
         </w:rPr>
-        <w:t xml:space="preserve">Nesheli, M. M. and Ceder, A. (2015) ‘Improved reliability of public transportation using real-time transfer synchronization’, </w:t>
+        <w:t xml:space="preserve">Nishiuchi, H., Todoroki, T. and Kishi, Y. (2015) ‘A Fundamental Study on Evaluation of Public Transport Transfer Nodes by Data Envelop Analysis Approach Using Smart Card Data’, </w:t>
       </w:r>
       <w:r>
         <w:rPr>
@@ -23213,7 +22739,7 @@
           <w:sz w:val="24"/>
           <w:szCs w:val="24"/>
         </w:rPr>
-        <w:t>Transportation Research Part C: Emerging Technologies</w:t>
+        <w:t>Transportation Research Procedia</w:t>
       </w:r>
       <w:r>
         <w:rPr>
@@ -23222,7 +22748,7 @@
           <w:sz w:val="24"/>
           <w:szCs w:val="24"/>
         </w:rPr>
-        <w:t>. Pergamon, 60, pp. 525–539.</w:t>
+        <w:t>. Elsevier, 6, pp. 391–401.</w:t>
       </w:r>
     </w:p>
     <w:p>
@@ -23246,7 +22772,7 @@
           <w:sz w:val="24"/>
           <w:szCs w:val="24"/>
         </w:rPr>
-        <w:t xml:space="preserve">Nishiuchi, H., Todoroki, T. and Kishi, Y. (2015) ‘A Fundamental Study on Evaluation of Public Transport Transfer Nodes by Data Envelop Analysis Approach Using Smart Card Data’, </w:t>
+        <w:t xml:space="preserve">Sun, L. </w:t>
       </w:r>
       <w:r>
         <w:rPr>
@@ -23257,7 +22783,7 @@
           <w:sz w:val="24"/>
           <w:szCs w:val="24"/>
         </w:rPr>
-        <w:t>Transportation Research Procedia</w:t>
+        <w:t>et al.</w:t>
       </w:r>
       <w:r>
         <w:rPr>
@@ -23266,7 +22792,27 @@
           <w:sz w:val="24"/>
           <w:szCs w:val="24"/>
         </w:rPr>
-        <w:t>. Elsevier, 6, pp. 391–401.</w:t>
+        <w:t xml:space="preserve"> (2007) ‘Evaluation of passenger transfer efficiency of an urban public transportation terminal’, in </w:t>
+      </w:r>
+      <w:r>
+        <w:rPr>
+          <w:rFonts w:ascii="Times New Roman" w:hAnsi="Times New Roman" w:cs="Times New Roman"/>
+          <w:i/>
+          <w:iCs/>
+          <w:noProof/>
+          <w:sz w:val="24"/>
+          <w:szCs w:val="24"/>
+        </w:rPr>
+        <w:t>IEEE Conference on Intelligent Transportation Systems, Proceedings, ITSC</w:t>
+      </w:r>
+      <w:r>
+        <w:rPr>
+          <w:rFonts w:ascii="Times New Roman" w:hAnsi="Times New Roman" w:cs="Times New Roman"/>
+          <w:noProof/>
+          <w:sz w:val="24"/>
+          <w:szCs w:val="24"/>
+        </w:rPr>
+        <w:t>. IEEE, pp. 436–441.</w:t>
       </w:r>
     </w:p>
     <w:p>
@@ -23290,7 +22836,7 @@
           <w:sz w:val="24"/>
           <w:szCs w:val="24"/>
         </w:rPr>
-        <w:t xml:space="preserve">Sun, L. </w:t>
+        <w:t xml:space="preserve">Sun, L., Rong, J. and Yao, L. (2010) ‘Measuring transfer efficiency of urban public transportation terminals by data envelopment analysis’, </w:t>
       </w:r>
       <w:r>
         <w:rPr>
@@ -23301,7 +22847,7 @@
           <w:sz w:val="24"/>
           <w:szCs w:val="24"/>
         </w:rPr>
-        <w:t>et al.</w:t>
+        <w:t>Journal of Urban Planning and Development</w:t>
       </w:r>
       <w:r>
         <w:rPr>
@@ -23310,27 +22856,7 @@
           <w:sz w:val="24"/>
           <w:szCs w:val="24"/>
         </w:rPr>
-        <w:t xml:space="preserve"> (2007) ‘Evaluation of passenger transfer efficiency of an urban public transportation terminal’, in </w:t>
-      </w:r>
-      <w:r>
-        <w:rPr>
-          <w:rFonts w:ascii="Times New Roman" w:hAnsi="Times New Roman" w:cs="Times New Roman"/>
-          <w:i/>
-          <w:iCs/>
-          <w:noProof/>
-          <w:sz w:val="24"/>
-          <w:szCs w:val="24"/>
-        </w:rPr>
-        <w:t>IEEE Conference on Intelligent Transportation Systems, Proceedings, ITSC</w:t>
-      </w:r>
-      <w:r>
-        <w:rPr>
-          <w:rFonts w:ascii="Times New Roman" w:hAnsi="Times New Roman" w:cs="Times New Roman"/>
-          <w:noProof/>
-          <w:sz w:val="24"/>
-          <w:szCs w:val="24"/>
-        </w:rPr>
-        <w:t>. IEEE, pp. 436–441.</w:t>
+        <w:t>. American Society of Civil Engineers, 136(4), pp. 314–319.</w:t>
       </w:r>
     </w:p>
     <w:p>
@@ -23354,7 +22880,7 @@
           <w:sz w:val="24"/>
           <w:szCs w:val="24"/>
         </w:rPr>
-        <w:t xml:space="preserve">Sun, L., Rong, J. and Yao, L. (2010) ‘Measuring transfer efficiency of urban public transportation terminals by data envelopment analysis’, </w:t>
+        <w:t xml:space="preserve">Transit Wiki (2019) </w:t>
       </w:r>
       <w:r>
         <w:rPr>
@@ -23365,7 +22891,7 @@
           <w:sz w:val="24"/>
           <w:szCs w:val="24"/>
         </w:rPr>
-        <w:t>Journal of Urban Planning and Development</w:t>
+        <w:t>Automated passenger counter</w:t>
       </w:r>
       <w:r>
         <w:rPr>
@@ -23374,7 +22900,7 @@
           <w:sz w:val="24"/>
           <w:szCs w:val="24"/>
         </w:rPr>
-        <w:t>. American Society of Civil Engineers, 136(4), pp. 314–319.</w:t>
+        <w:t>. Available at: https://www.transitwiki.org/TransitWiki/index.php/Automated_passenger_counter (Accessed: 10 February 2019).</w:t>
       </w:r>
     </w:p>
     <w:p>
@@ -23398,27 +22924,7 @@
           <w:sz w:val="24"/>
           <w:szCs w:val="24"/>
         </w:rPr>
-        <w:t xml:space="preserve">Transit Wiki (2019) </w:t>
-      </w:r>
-      <w:r>
-        <w:rPr>
-          <w:rFonts w:ascii="Times New Roman" w:hAnsi="Times New Roman" w:cs="Times New Roman"/>
-          <w:i/>
-          <w:iCs/>
-          <w:noProof/>
-          <w:sz w:val="24"/>
-          <w:szCs w:val="24"/>
-        </w:rPr>
-        <w:t>Automated passenger counter</w:t>
-      </w:r>
-      <w:r>
-        <w:rPr>
-          <w:rFonts w:ascii="Times New Roman" w:hAnsi="Times New Roman" w:cs="Times New Roman"/>
-          <w:noProof/>
-          <w:sz w:val="24"/>
-          <w:szCs w:val="24"/>
-        </w:rPr>
-        <w:t>. Available at: https://www.transitwiki.org/TransitWiki/index.php/Automated_passenger_counter (Accessed: 10 February 2019).</w:t>
+        <w:t>Transmodel (2019) ‘Standard Interface for Real-time Information’. Available at: http://www.transmodel-cen.eu/standards/siri/.</w:t>
       </w:r>
     </w:p>
     <w:p>
@@ -23442,7 +22948,47 @@
           <w:sz w:val="24"/>
           <w:szCs w:val="24"/>
         </w:rPr>
-        <w:t>Transmodel (2019) ‘Standard Interface for Real-time Information’. Available at: http://www.transmodel-cen.eu/standards/siri/.</w:t>
+        <w:t xml:space="preserve">Walker, J. (2012) </w:t>
+      </w:r>
+      <w:r>
+        <w:rPr>
+          <w:rFonts w:ascii="Times New Roman" w:hAnsi="Times New Roman" w:cs="Times New Roman"/>
+          <w:i/>
+          <w:iCs/>
+          <w:noProof/>
+          <w:sz w:val="24"/>
+          <w:szCs w:val="24"/>
+        </w:rPr>
+        <w:t>Human transit: How clearer thinking about public transit can enrich our communities and our lives</w:t>
+      </w:r>
+      <w:r>
+        <w:rPr>
+          <w:rFonts w:ascii="Times New Roman" w:hAnsi="Times New Roman" w:cs="Times New Roman"/>
+          <w:noProof/>
+          <w:sz w:val="24"/>
+          <w:szCs w:val="24"/>
+        </w:rPr>
+        <w:t xml:space="preserve">, </w:t>
+      </w:r>
+      <w:r>
+        <w:rPr>
+          <w:rFonts w:ascii="Times New Roman" w:hAnsi="Times New Roman" w:cs="Times New Roman"/>
+          <w:i/>
+          <w:iCs/>
+          <w:noProof/>
+          <w:sz w:val="24"/>
+          <w:szCs w:val="24"/>
+        </w:rPr>
+        <w:t>Human Transit: How Clearer Thinking About Public Transit can Enrich our Communities and our Lives</w:t>
+      </w:r>
+      <w:r>
+        <w:rPr>
+          <w:rFonts w:ascii="Times New Roman" w:hAnsi="Times New Roman" w:cs="Times New Roman"/>
+          <w:noProof/>
+          <w:sz w:val="24"/>
+          <w:szCs w:val="24"/>
+        </w:rPr>
+        <w:t>. Island Press.</w:t>
       </w:r>
     </w:p>
     <w:p>
@@ -23466,7 +23012,7 @@
           <w:sz w:val="24"/>
           <w:szCs w:val="24"/>
         </w:rPr>
-        <w:t xml:space="preserve">Walker, J. (2012) </w:t>
+        <w:t xml:space="preserve">Wardman, M. (2001) ‘A review of British evidence on time and service quality valuations’, </w:t>
       </w:r>
       <w:r>
         <w:rPr>
@@ -23477,7 +23023,7 @@
           <w:sz w:val="24"/>
           <w:szCs w:val="24"/>
         </w:rPr>
-        <w:t>Human transit: How clearer thinking about public transit can enrich our communities and our lives</w:t>
+        <w:t>Transportation Research Part E: Logistics and Transportation Review</w:t>
       </w:r>
       <w:r>
         <w:rPr>
@@ -23486,27 +23032,7 @@
           <w:sz w:val="24"/>
           <w:szCs w:val="24"/>
         </w:rPr>
-        <w:t xml:space="preserve">, </w:t>
-      </w:r>
-      <w:r>
-        <w:rPr>
-          <w:rFonts w:ascii="Times New Roman" w:hAnsi="Times New Roman" w:cs="Times New Roman"/>
-          <w:i/>
-          <w:iCs/>
-          <w:noProof/>
-          <w:sz w:val="24"/>
-          <w:szCs w:val="24"/>
-        </w:rPr>
-        <w:t>Human Transit: How Clearer Thinking About Public Transit can Enrich our Communities and our Lives</w:t>
-      </w:r>
-      <w:r>
-        <w:rPr>
-          <w:rFonts w:ascii="Times New Roman" w:hAnsi="Times New Roman" w:cs="Times New Roman"/>
-          <w:noProof/>
-          <w:sz w:val="24"/>
-          <w:szCs w:val="24"/>
-        </w:rPr>
-        <w:t>. Island Press.</w:t>
+        <w:t>. Institute of Transport Studies, University of Leeds, 37(2–3), pp. 107–128.</w:t>
       </w:r>
     </w:p>
     <w:p>
@@ -23520,50 +23046,6 @@
           <w:rFonts w:ascii="Times New Roman" w:hAnsi="Times New Roman" w:cs="Times New Roman"/>
           <w:noProof/>
           <w:sz w:val="24"/>
-          <w:szCs w:val="24"/>
-        </w:rPr>
-      </w:pPr>
-      <w:r>
-        <w:rPr>
-          <w:rFonts w:ascii="Times New Roman" w:hAnsi="Times New Roman" w:cs="Times New Roman"/>
-          <w:noProof/>
-          <w:sz w:val="24"/>
-          <w:szCs w:val="24"/>
-        </w:rPr>
-        <w:t xml:space="preserve">Wardman, M. (2001) ‘A review of British evidence on time and service quality valuations’, </w:t>
-      </w:r>
-      <w:r>
-        <w:rPr>
-          <w:rFonts w:ascii="Times New Roman" w:hAnsi="Times New Roman" w:cs="Times New Roman"/>
-          <w:i/>
-          <w:iCs/>
-          <w:noProof/>
-          <w:sz w:val="24"/>
-          <w:szCs w:val="24"/>
-        </w:rPr>
-        <w:t>Transportation Research Part E: Logistics and Transportation Review</w:t>
-      </w:r>
-      <w:r>
-        <w:rPr>
-          <w:rFonts w:ascii="Times New Roman" w:hAnsi="Times New Roman" w:cs="Times New Roman"/>
-          <w:noProof/>
-          <w:sz w:val="24"/>
-          <w:szCs w:val="24"/>
-        </w:rPr>
-        <w:t>. Institute of Transport Studies, University of Leeds, 37(2–3), pp. 107–128.</w:t>
-      </w:r>
-    </w:p>
-    <w:p>
-      <w:pPr>
-        <w:widowControl w:val="0"/>
-        <w:autoSpaceDE w:val="0"/>
-        <w:autoSpaceDN w:val="0"/>
-        <w:adjustRightInd w:val="0"/>
-        <w:spacing w:line="240" w:lineRule="auto"/>
-        <w:rPr>
-          <w:rFonts w:ascii="Times New Roman" w:hAnsi="Times New Roman" w:cs="Times New Roman"/>
-          <w:noProof/>
-          <w:sz w:val="24"/>
         </w:rPr>
       </w:pPr>
       <w:r>
@@ -23615,19 +23097,19 @@
         </w:rPr>
         <w:fldChar w:fldCharType="end"/>
       </w:r>
+      <w:commentRangeEnd w:id="10"/>
       <w:commentRangeEnd w:id="11"/>
-      <w:commentRangeEnd w:id="12"/>
       <w:r>
         <w:rPr>
           <w:rStyle w:val="CommentReference"/>
         </w:rPr>
+        <w:commentReference w:id="10"/>
+      </w:r>
+      <w:r>
+        <w:rPr>
+          <w:rStyle w:val="CommentReference"/>
+        </w:rPr>
         <w:commentReference w:id="11"/>
-      </w:r>
-      <w:r>
-        <w:rPr>
-          <w:rStyle w:val="CommentReference"/>
-        </w:rPr>
-        <w:commentReference w:id="12"/>
       </w:r>
     </w:p>
     <w:sectPr>
@@ -23642,7 +23124,7 @@
 
 <file path=word/comments.xml><?xml version="1.0" encoding="utf-8"?>
 <w:comments xmlns:wpc="http://schemas.microsoft.com/office/word/2010/wordprocessingCanvas" xmlns:cx="http://schemas.microsoft.com/office/drawing/2014/chartex" xmlns:cx1="http://schemas.microsoft.com/office/drawing/2015/9/8/chartex" xmlns:mc="http://schemas.openxmlformats.org/markup-compatibility/2006" xmlns:o="urn:schemas-microsoft-com:office:office" xmlns:r="http://schemas.openxmlformats.org/officeDocument/2006/relationships" xmlns:m="http://schemas.openxmlformats.org/officeDocument/2006/math" xmlns:v="urn:schemas-microsoft-com:vml" xmlns:wp14="http://schemas.microsoft.com/office/word/2010/wordprocessingDrawing" xmlns:wp="http://schemas.openxmlformats.org/drawingml/2006/wordprocessingDrawing" xmlns:w10="urn:schemas-microsoft-com:office:word" xmlns:w="http://schemas.openxmlformats.org/wordprocessingml/2006/main" xmlns:w14="http://schemas.microsoft.com/office/word/2010/wordml" xmlns:w15="http://schemas.microsoft.com/office/word/2012/wordml" xmlns:w16se="http://schemas.microsoft.com/office/word/2015/wordml/symex" xmlns:wpg="http://schemas.microsoft.com/office/word/2010/wordprocessingGroup" xmlns:wpi="http://schemas.microsoft.com/office/word/2010/wordprocessingInk" xmlns:wne="http://schemas.microsoft.com/office/word/2006/wordml" xmlns:wps="http://schemas.microsoft.com/office/word/2010/wordprocessingShape" mc:Ignorable="w14 w15 w16se wp14">
-  <w:comment w:id="11" w:author="Miller, Harvey J." w:date="2019-10-14T16:22:00Z" w:initials="MHJ">
+  <w:comment w:id="10" w:author="Miller, Harvey J." w:date="2019-10-14T16:22:00Z" w:initials="MHJ">
     <w:p>
       <w:pPr>
         <w:pStyle w:val="CommentText"/>
@@ -23655,7 +23137,7 @@
       </w:r>
     </w:p>
   </w:comment>
-  <w:comment w:id="12" w:author="Miller, Harvey J." w:date="2019-10-14T16:22:00Z" w:initials="MHJ">
+  <w:comment w:id="11" w:author="Miller, Harvey J." w:date="2019-10-14T16:22:00Z" w:initials="MHJ">
     <w:p>
       <w:pPr>
         <w:pStyle w:val="CommentText"/>
@@ -25780,7 +25262,7 @@
 </file>
 
 <file path=customXml/itemProps1.xml><?xml version="1.0" encoding="utf-8"?>
-<ds:datastoreItem xmlns:ds="http://schemas.openxmlformats.org/officeDocument/2006/customXml" ds:itemID="{4EEA72A2-1B63-4B76-866A-C6C805ACFF2E}">
+<ds:datastoreItem xmlns:ds="http://schemas.openxmlformats.org/officeDocument/2006/customXml" ds:itemID="{9B0F5764-4183-436F-91E8-A52F2A9720EE}">
   <ds:schemaRefs>
     <ds:schemaRef ds:uri="http://schemas.openxmlformats.org/officeDocument/2006/bibliography"/>
   </ds:schemaRefs>

</xml_diff>